<commit_message>
Update Especificação do sistema.docx
</commit_message>
<xml_diff>
--- a/Relatorios/Especificação do sistema.docx
+++ b/Relatorios/Especificação do sistema.docx
@@ -98,15 +98,7 @@
               <w:jc w:val="center"/>
             </w:pPr>
             <w:r>
-              <w:t xml:space="preserve">Curso de </w:t>
-            </w:r>
-            <w:proofErr w:type="spellStart"/>
-            <w:r>
-              <w:t>TeSP</w:t>
-            </w:r>
-            <w:proofErr w:type="spellEnd"/>
-            <w:r>
-              <w:t xml:space="preserve"> em </w:t>
+              <w:t xml:space="preserve">Curso de TeSP em </w:t>
             </w:r>
             <w:r>
               <w:br/>
@@ -539,27 +531,14 @@
       <w:r>
         <w:t xml:space="preserve">Figura </w:t>
       </w:r>
-      <w:r>
-        <w:fldChar w:fldCharType="begin"/>
-      </w:r>
-      <w:r>
-        <w:instrText xml:space="preserve"> SEQ Figura \* ARABIC </w:instrText>
-      </w:r>
-      <w:r>
-        <w:fldChar w:fldCharType="separate"/>
-      </w:r>
-      <w:r>
-        <w:rPr>
-          <w:noProof/>
-        </w:rPr>
-        <w:t>1</w:t>
-      </w:r>
-      <w:r>
-        <w:rPr>
-          <w:noProof/>
-        </w:rPr>
-        <w:fldChar w:fldCharType="end"/>
-      </w:r>
+      <w:fldSimple w:instr=" SEQ Figura \* ARABIC ">
+        <w:r>
+          <w:rPr>
+            <w:noProof/>
+          </w:rPr>
+          <w:t>1</w:t>
+        </w:r>
+      </w:fldSimple>
       <w:r>
         <w:t xml:space="preserve"> - Logotipo Cãopanhia</w:t>
       </w:r>
@@ -4737,19 +4716,9 @@
       <w:r>
         <w:fldChar w:fldCharType="separate"/>
       </w:r>
-      <w:proofErr w:type="spellStart"/>
-      <w:r>
-        <w:t>User</w:t>
-      </w:r>
-      <w:proofErr w:type="spellEnd"/>
-      <w:r>
-        <w:t xml:space="preserve"> </w:t>
-      </w:r>
-      <w:proofErr w:type="spellStart"/>
-      <w:r>
-        <w:t>Stories</w:t>
-      </w:r>
-      <w:proofErr w:type="spellEnd"/>
+      <w:r>
+        <w:t>User Stories</w:t>
+      </w:r>
       <w:r>
         <w:fldChar w:fldCharType="end"/>
       </w:r>
@@ -4780,17 +4749,8 @@
         <w:fldChar w:fldCharType="end"/>
       </w:r>
       <w:r>
-        <w:t xml:space="preserve">), e os </w:t>
-      </w:r>
-      <w:proofErr w:type="spellStart"/>
-      <w:r>
-        <w:t>mockups</w:t>
-      </w:r>
-      <w:proofErr w:type="spellEnd"/>
-      <w:r>
-        <w:t xml:space="preserve"> do sistema no ponto 8 (</w:t>
-      </w:r>
-      <w:proofErr w:type="spellStart"/>
+        <w:t>), e os mockups do sistema no ponto 8 (</w:t>
+      </w:r>
       <w:r>
         <w:fldChar w:fldCharType="begin"/>
       </w:r>
@@ -4801,17 +4761,8 @@
         <w:fldChar w:fldCharType="separate"/>
       </w:r>
       <w:r>
-        <w:t>Wireframes</w:t>
-      </w:r>
-      <w:proofErr w:type="spellEnd"/>
-      <w:r>
-        <w:t>/</w:t>
-      </w:r>
-      <w:proofErr w:type="spellStart"/>
-      <w:r>
-        <w:t>Mockups</w:t>
-      </w:r>
-      <w:proofErr w:type="spellEnd"/>
+        <w:t>Wireframes/Mockups</w:t>
+      </w:r>
       <w:r>
         <w:fldChar w:fldCharType="end"/>
       </w:r>
@@ -4916,16 +4867,11 @@
       <w:r>
         <w:t xml:space="preserve">Para além da gestão dos animais pessoais, será também possível consultar encomendas já realizadas, visualizar se </w:t>
       </w:r>
-      <w:proofErr w:type="spellStart"/>
       <w:r>
         <w:t>mi</w:t>
       </w:r>
       <w:r>
-        <w:t>há</w:t>
-      </w:r>
-      <w:proofErr w:type="spellEnd"/>
-      <w:r>
-        <w:t xml:space="preserve"> consultas marcadas pelo veterinário a algum dos cães que o cliente tenha para adoção, e consultar um mapa com a indicação de parques e serviços na proximidade da localização do cliente.</w:t>
+        <w:t>há consultas marcadas pelo veterinário a algum dos cães que o cliente tenha para adoção, e consultar um mapa com a indicação de parques e serviços na proximidade da localização do cliente.</w:t>
       </w:r>
     </w:p>
     <w:p>
@@ -5185,22 +5131,15 @@
         <w:pStyle w:val="Ttulo3"/>
       </w:pPr>
       <w:bookmarkStart w:id="11" w:name="_Toc118128121"/>
-      <w:proofErr w:type="spellStart"/>
       <w:r>
         <w:t>Kiwoko</w:t>
       </w:r>
       <w:bookmarkEnd w:id="11"/>
-      <w:proofErr w:type="spellEnd"/>
     </w:p>
     <w:p>
       <w:r>
-        <w:t xml:space="preserve">Nesta próxima tabela estará resumido as características do sistema feito pela </w:t>
-      </w:r>
-      <w:proofErr w:type="spellStart"/>
-      <w:r>
-        <w:t>Kiwoko</w:t>
-      </w:r>
-      <w:proofErr w:type="spellEnd"/>
+        <w:t>Nesta próxima tabela estará resumido as características do sistema feito pela Kiwoko</w:t>
+      </w:r>
     </w:p>
     <w:p>
       <w:pPr>
@@ -5212,26 +5151,34 @@
       <w:r>
         <w:t xml:space="preserve">Tabela </w:t>
       </w:r>
-      <w:fldSimple w:instr=" SEQ Tabela \* ARABIC ">
-        <w:r>
-          <w:rPr>
-            <w:noProof/>
-          </w:rPr>
-          <w:t>1</w:t>
-        </w:r>
-      </w:fldSimple>
+      <w:r>
+        <w:fldChar w:fldCharType="begin"/>
+      </w:r>
+      <w:r>
+        <w:instrText xml:space="preserve"> SEQ Tabela \* ARABIC </w:instrText>
+      </w:r>
+      <w:r>
+        <w:fldChar w:fldCharType="separate"/>
+      </w:r>
+      <w:r>
+        <w:rPr>
+          <w:noProof/>
+        </w:rPr>
+        <w:t>1</w:t>
+      </w:r>
+      <w:r>
+        <w:rPr>
+          <w:noProof/>
+        </w:rPr>
+        <w:fldChar w:fldCharType="end"/>
+      </w:r>
       <w:r>
         <w:t xml:space="preserve"> – Descrição do </w:t>
       </w:r>
       <w:r>
-        <w:t xml:space="preserve">Sistema </w:t>
-      </w:r>
-      <w:proofErr w:type="spellStart"/>
-      <w:r>
-        <w:t>Kiwoko</w:t>
+        <w:t>Sistema Kiwoko</w:t>
       </w:r>
       <w:bookmarkEnd w:id="12"/>
-      <w:proofErr w:type="spellEnd"/>
     </w:p>
     <w:tbl>
       <w:tblPr>
@@ -5358,11 +5305,9 @@
                 <w:highlight w:val="yellow"/>
               </w:rPr>
             </w:pPr>
-            <w:proofErr w:type="spellStart"/>
             <w:r>
               <w:t>Kiwoko</w:t>
             </w:r>
-            <w:proofErr w:type="spellEnd"/>
           </w:p>
         </w:tc>
       </w:tr>
@@ -5442,16 +5387,8 @@
               <w:rPr>
                 <w:lang w:val="nb-NO"/>
               </w:rPr>
-              <w:t xml:space="preserve">    // App: </w:t>
-            </w:r>
-            <w:proofErr w:type="spellStart"/>
-            <w:r>
-              <w:rPr>
-                <w:lang w:val="nb-NO"/>
-              </w:rPr>
-              <w:t>Kiwoko</w:t>
-            </w:r>
-            <w:proofErr w:type="spellEnd"/>
+              <w:t xml:space="preserve">    // App: Kiwoko</w:t>
+            </w:r>
           </w:p>
         </w:tc>
       </w:tr>
@@ -5504,15 +5441,7 @@
               <w:cnfStyle w:val="000000100000" w:firstRow="0" w:lastRow="0" w:firstColumn="0" w:lastColumn="0" w:oddVBand="0" w:evenVBand="0" w:oddHBand="1" w:evenHBand="0" w:firstRowFirstColumn="0" w:firstRowLastColumn="0" w:lastRowFirstColumn="0" w:lastRowLastColumn="0"/>
             </w:pPr>
             <w:r>
-              <w:t xml:space="preserve">A </w:t>
-            </w:r>
-            <w:proofErr w:type="spellStart"/>
-            <w:r>
-              <w:t>Kiwoko</w:t>
-            </w:r>
-            <w:proofErr w:type="spellEnd"/>
-            <w:r>
-              <w:t xml:space="preserve"> é uma cadeia de lojas, líder no setor de animais de estimação. </w:t>
+              <w:t xml:space="preserve">A Kiwoko é uma cadeia de lojas, líder no setor de animais de estimação. </w:t>
             </w:r>
             <w:r>
               <w:t>Esta empresa</w:t>
@@ -5544,13 +5473,8 @@
             <w:r>
               <w:t xml:space="preserve"> encontrar gamas completas de alimentação e tudo o que for necessário para o cuidado de cães, gatos, pássaros, roedores, répteis e peixes. </w:t>
             </w:r>
-            <w:proofErr w:type="spellStart"/>
-            <w:r>
-              <w:t>Kiwoko</w:t>
-            </w:r>
-            <w:proofErr w:type="spellEnd"/>
-            <w:r>
-              <w:t xml:space="preserve"> tem</w:t>
+            <w:r>
+              <w:t>Kiwoko tem</w:t>
             </w:r>
             <w:r>
               <w:t xml:space="preserve"> mais de 5.000 produtos disponíveis em loja e 50.000 mediante encomenda.</w:t>
@@ -5707,22 +5631,15 @@
         <w:pStyle w:val="Ttulo3"/>
       </w:pPr>
       <w:bookmarkStart w:id="13" w:name="_Toc118128122"/>
-      <w:proofErr w:type="spellStart"/>
       <w:r>
         <w:t>Goldpet</w:t>
       </w:r>
       <w:bookmarkEnd w:id="13"/>
-      <w:proofErr w:type="spellEnd"/>
     </w:p>
     <w:p>
       <w:r>
-        <w:t xml:space="preserve">Nesta próxima tabela estará resumido as características do sistema feito pela </w:t>
-      </w:r>
-      <w:proofErr w:type="spellStart"/>
-      <w:r>
-        <w:t>Goldpet</w:t>
-      </w:r>
-      <w:proofErr w:type="spellEnd"/>
+        <w:t>Nesta próxima tabela estará resumido as características do sistema feito pela Goldpet</w:t>
+      </w:r>
     </w:p>
     <w:p>
       <w:pPr>
@@ -5734,23 +5651,34 @@
       <w:r>
         <w:t xml:space="preserve">Tabela </w:t>
       </w:r>
-      <w:fldSimple w:instr=" SEQ Tabela \* ARABIC ">
-        <w:r>
-          <w:rPr>
-            <w:noProof/>
-          </w:rPr>
-          <w:t>2</w:t>
-        </w:r>
-      </w:fldSimple>
+      <w:r>
+        <w:fldChar w:fldCharType="begin"/>
+      </w:r>
+      <w:r>
+        <w:instrText xml:space="preserve"> SEQ Tabela \* ARABIC </w:instrText>
+      </w:r>
+      <w:r>
+        <w:fldChar w:fldCharType="separate"/>
+      </w:r>
+      <w:r>
+        <w:rPr>
+          <w:noProof/>
+        </w:rPr>
+        <w:t>2</w:t>
+      </w:r>
+      <w:r>
+        <w:rPr>
+          <w:noProof/>
+        </w:rPr>
+        <w:fldChar w:fldCharType="end"/>
+      </w:r>
       <w:r>
         <w:t xml:space="preserve"> – Descrição do </w:t>
       </w:r>
-      <w:proofErr w:type="spellStart"/>
       <w:r>
         <w:t>Goldpet</w:t>
       </w:r>
       <w:bookmarkEnd w:id="14"/>
-      <w:proofErr w:type="spellEnd"/>
     </w:p>
     <w:tbl>
       <w:tblPr>
@@ -5877,11 +5805,9 @@
                 <w:highlight w:val="yellow"/>
               </w:rPr>
             </w:pPr>
-            <w:proofErr w:type="spellStart"/>
             <w:r>
               <w:t>Goldpet</w:t>
             </w:r>
-            <w:proofErr w:type="spellEnd"/>
           </w:p>
         </w:tc>
       </w:tr>
@@ -5967,31 +5893,7 @@
               <w:cnfStyle w:val="000000100000" w:firstRow="0" w:lastRow="0" w:firstColumn="0" w:lastColumn="0" w:oddVBand="0" w:evenVBand="0" w:oddHBand="1" w:evenHBand="0" w:firstRowFirstColumn="0" w:firstRowLastColumn="0" w:lastRowFirstColumn="0" w:lastRowLastColumn="0"/>
             </w:pPr>
             <w:r>
-              <w:t xml:space="preserve">100% portuguesa, a </w:t>
-            </w:r>
-            <w:proofErr w:type="spellStart"/>
-            <w:r>
-              <w:t>Goldpet</w:t>
-            </w:r>
-            <w:proofErr w:type="spellEnd"/>
-            <w:r>
-              <w:t xml:space="preserve"> surgiu em 2004 com a missão de proporcionar felicidade e bem-estar a todos os animais de estimação. Hoje, é a loja favorita dos animais de estimação, que vibram a cada nova encomenda que recebem em casa, mas também dos tutores, que aqui encontram tudo o que procuram, ao melhor preço do mercado. Além de milhares de produtos para cães, gatos, aves, roedores, peixes e répteis, das principais marcas da área </w:t>
-            </w:r>
-            <w:proofErr w:type="spellStart"/>
-            <w:r>
-              <w:t>Pet</w:t>
-            </w:r>
-            <w:proofErr w:type="spellEnd"/>
-            <w:r>
-              <w:t xml:space="preserve">, a </w:t>
-            </w:r>
-            <w:proofErr w:type="spellStart"/>
-            <w:r>
-              <w:t>Goldpet</w:t>
-            </w:r>
-            <w:proofErr w:type="spellEnd"/>
-            <w:r>
-              <w:t xml:space="preserve"> oferece, ainda, serviços dedicados ao cuidado animal.</w:t>
+              <w:t>100% portuguesa, a Goldpet surgiu em 2004 com a missão de proporcionar felicidade e bem-estar a todos os animais de estimação. Hoje, é a loja favorita dos animais de estimação, que vibram a cada nova encomenda que recebem em casa, mas também dos tutores, que aqui encontram tudo o que procuram, ao melhor preço do mercado. Além de milhares de produtos para cães, gatos, aves, roedores, peixes e répteis, das principais marcas da área Pet, a Goldpet oferece, ainda, serviços dedicados ao cuidado animal.</w:t>
             </w:r>
           </w:p>
         </w:tc>
@@ -6048,15 +5950,7 @@
               <w:t>página</w:t>
             </w:r>
             <w:r>
-              <w:t xml:space="preserve"> bem organizada, um blogue onde é publicado </w:t>
-            </w:r>
-            <w:proofErr w:type="spellStart"/>
-            <w:r>
-              <w:t>posts</w:t>
-            </w:r>
-            <w:proofErr w:type="spellEnd"/>
-            <w:r>
-              <w:t xml:space="preserve"> com informação sobre diferentes animais </w:t>
+              <w:t xml:space="preserve"> bem organizada, um blogue onde é publicado posts com informação sobre diferentes animais </w:t>
             </w:r>
           </w:p>
         </w:tc>
@@ -6203,14 +6097,27 @@
       <w:r>
         <w:t xml:space="preserve">Tabela </w:t>
       </w:r>
-      <w:fldSimple w:instr=" SEQ Tabela \* ARABIC ">
-        <w:r>
-          <w:rPr>
-            <w:noProof/>
-          </w:rPr>
-          <w:t>3</w:t>
-        </w:r>
-      </w:fldSimple>
+      <w:r>
+        <w:fldChar w:fldCharType="begin"/>
+      </w:r>
+      <w:r>
+        <w:instrText xml:space="preserve"> SEQ Tabela \* ARABIC </w:instrText>
+      </w:r>
+      <w:r>
+        <w:fldChar w:fldCharType="separate"/>
+      </w:r>
+      <w:r>
+        <w:rPr>
+          <w:noProof/>
+        </w:rPr>
+        <w:t>3</w:t>
+      </w:r>
+      <w:r>
+        <w:rPr>
+          <w:noProof/>
+        </w:rPr>
+        <w:fldChar w:fldCharType="end"/>
+      </w:r>
       <w:r>
         <w:t xml:space="preserve"> – Descrição do </w:t>
       </w:r>
@@ -6500,15 +6407,7 @@
               <w:t xml:space="preserve">s no topo do website </w:t>
             </w:r>
             <w:r>
-              <w:t xml:space="preserve">bastante simples e fácil de </w:t>
-            </w:r>
-            <w:proofErr w:type="spellStart"/>
-            <w:r>
-              <w:t>acessar</w:t>
-            </w:r>
-            <w:proofErr w:type="spellEnd"/>
-            <w:r>
-              <w:t xml:space="preserve"> a informação que se pretende, adoção com dados bem detalhados e descrição bastante apelativa para a adoção do animal</w:t>
+              <w:t>bastante simples e fácil de acessar a informação que se pretende, adoção com dados bem detalhados e descrição bastante apelativa para a adoção do animal</w:t>
             </w:r>
           </w:p>
         </w:tc>
@@ -6679,14 +6578,27 @@
       <w:r>
         <w:t xml:space="preserve">Tabela </w:t>
       </w:r>
-      <w:fldSimple w:instr=" SEQ Tabela \* ARABIC ">
-        <w:r>
-          <w:rPr>
-            <w:noProof/>
-          </w:rPr>
-          <w:t>4</w:t>
-        </w:r>
-      </w:fldSimple>
+      <w:r>
+        <w:fldChar w:fldCharType="begin"/>
+      </w:r>
+      <w:r>
+        <w:instrText xml:space="preserve"> SEQ Tabela \* ARABIC </w:instrText>
+      </w:r>
+      <w:r>
+        <w:fldChar w:fldCharType="separate"/>
+      </w:r>
+      <w:r>
+        <w:rPr>
+          <w:noProof/>
+        </w:rPr>
+        <w:t>4</w:t>
+      </w:r>
+      <w:r>
+        <w:rPr>
+          <w:noProof/>
+        </w:rPr>
+        <w:fldChar w:fldCharType="end"/>
+      </w:r>
       <w:r>
         <w:t xml:space="preserve"> – Resumo das características</w:t>
       </w:r>
@@ -6734,11 +6646,9 @@
               <w:jc w:val="center"/>
               <w:cnfStyle w:val="100000000000" w:firstRow="1" w:lastRow="0" w:firstColumn="0" w:lastColumn="0" w:oddVBand="0" w:evenVBand="0" w:oddHBand="0" w:evenHBand="0" w:firstRowFirstColumn="0" w:firstRowLastColumn="0" w:lastRowFirstColumn="0" w:lastRowLastColumn="0"/>
             </w:pPr>
-            <w:proofErr w:type="spellStart"/>
             <w:r>
               <w:t>Kiwoko</w:t>
             </w:r>
-            <w:proofErr w:type="spellEnd"/>
           </w:p>
         </w:tc>
         <w:tc>
@@ -6750,11 +6660,9 @@
               <w:jc w:val="center"/>
               <w:cnfStyle w:val="100000000000" w:firstRow="1" w:lastRow="0" w:firstColumn="0" w:lastColumn="0" w:oddVBand="0" w:evenVBand="0" w:oddHBand="0" w:evenHBand="0" w:firstRowFirstColumn="0" w:firstRowLastColumn="0" w:lastRowFirstColumn="0" w:lastRowLastColumn="0"/>
             </w:pPr>
-            <w:proofErr w:type="spellStart"/>
             <w:r>
               <w:t>Goldpet</w:t>
             </w:r>
-            <w:proofErr w:type="spellEnd"/>
           </w:p>
         </w:tc>
         <w:tc>
@@ -7377,23 +7285,7 @@
         <w:ind w:firstLine="431"/>
       </w:pPr>
       <w:r>
-        <w:t>Esta secção contém a descrição detalhada de todos os roles existentes no sistema, os requisitos funcionais da aplicação Web (</w:t>
-      </w:r>
-      <w:proofErr w:type="spellStart"/>
-      <w:r>
-        <w:t>front-office</w:t>
-      </w:r>
-      <w:proofErr w:type="spellEnd"/>
-      <w:r>
-        <w:t xml:space="preserve"> e </w:t>
-      </w:r>
-      <w:proofErr w:type="spellStart"/>
-      <w:r>
-        <w:t>back-office</w:t>
-      </w:r>
-      <w:proofErr w:type="spellEnd"/>
-      <w:r>
-        <w:t>) e aplicação móvel, e os requisitos não funcionais de todo o sistema.</w:t>
+        <w:t>Esta secção contém a descrição detalhada de todos os roles existentes no sistema, os requisitos funcionais da aplicação Web (front-office e back-office) e aplicação móvel, e os requisitos não funcionais de todo o sistema.</w:t>
       </w:r>
     </w:p>
     <w:p>
@@ -7444,27 +7336,32 @@
       <w:r>
         <w:t xml:space="preserve">Tabela </w:t>
       </w:r>
-      <w:fldSimple w:instr=" SEQ Tabela \* ARABIC ">
-        <w:r>
-          <w:rPr>
-            <w:noProof/>
-          </w:rPr>
-          <w:t>5</w:t>
-        </w:r>
-      </w:fldSimple>
+      <w:r>
+        <w:fldChar w:fldCharType="begin"/>
+      </w:r>
+      <w:r>
+        <w:instrText xml:space="preserve"> SEQ Tabela \* ARABIC </w:instrText>
+      </w:r>
+      <w:r>
+        <w:fldChar w:fldCharType="separate"/>
+      </w:r>
+      <w:r>
+        <w:rPr>
+          <w:noProof/>
+        </w:rPr>
+        <w:t>5</w:t>
+      </w:r>
+      <w:r>
+        <w:rPr>
+          <w:noProof/>
+        </w:rPr>
+        <w:fldChar w:fldCharType="end"/>
+      </w:r>
       <w:r>
         <w:t xml:space="preserve"> – </w:t>
       </w:r>
       <w:r>
-        <w:t xml:space="preserve">Roles dos diferentes </w:t>
-      </w:r>
-      <w:proofErr w:type="spellStart"/>
-      <w:r>
-        <w:t>end-users</w:t>
-      </w:r>
-      <w:proofErr w:type="spellEnd"/>
-      <w:r>
-        <w:t xml:space="preserve"> do SI</w:t>
+        <w:t>Roles dos diferentes end-users do SI</w:t>
       </w:r>
       <w:bookmarkEnd w:id="22"/>
     </w:p>
@@ -7522,11 +7419,9 @@
               <w:jc w:val="center"/>
               <w:cnfStyle w:val="100000000000" w:firstRow="1" w:lastRow="0" w:firstColumn="0" w:lastColumn="0" w:oddVBand="0" w:evenVBand="0" w:oddHBand="0" w:evenHBand="0" w:firstRowFirstColumn="0" w:firstRowLastColumn="0" w:lastRowFirstColumn="0" w:lastRowLastColumn="0"/>
             </w:pPr>
-            <w:proofErr w:type="spellStart"/>
             <w:r>
               <w:t>Back-office</w:t>
             </w:r>
-            <w:proofErr w:type="spellEnd"/>
           </w:p>
         </w:tc>
         <w:tc>
@@ -7538,11 +7433,9 @@
               <w:jc w:val="center"/>
               <w:cnfStyle w:val="100000000000" w:firstRow="1" w:lastRow="0" w:firstColumn="0" w:lastColumn="0" w:oddVBand="0" w:evenVBand="0" w:oddHBand="0" w:evenHBand="0" w:firstRowFirstColumn="0" w:firstRowLastColumn="0" w:lastRowFirstColumn="0" w:lastRowLastColumn="0"/>
             </w:pPr>
-            <w:proofErr w:type="spellStart"/>
             <w:r>
               <w:t>Front-office</w:t>
             </w:r>
-            <w:proofErr w:type="spellEnd"/>
           </w:p>
         </w:tc>
         <w:tc>
@@ -7874,24 +7767,29 @@
         <w:lastRenderedPageBreak/>
         <w:t xml:space="preserve">Tabela </w:t>
       </w:r>
-      <w:fldSimple w:instr=" SEQ Tabela \* ARABIC ">
-        <w:r>
-          <w:rPr>
-            <w:noProof/>
-          </w:rPr>
-          <w:t>6</w:t>
-        </w:r>
-      </w:fldSimple>
-      <w:r>
-        <w:t xml:space="preserve"> – Requisitos funcionais </w:t>
-      </w:r>
-      <w:proofErr w:type="spellStart"/>
-      <w:r>
-        <w:t>Front</w:t>
-      </w:r>
-      <w:proofErr w:type="spellEnd"/>
-      <w:r>
-        <w:t>-Office</w:t>
+      <w:r>
+        <w:fldChar w:fldCharType="begin"/>
+      </w:r>
+      <w:r>
+        <w:instrText xml:space="preserve"> SEQ Tabela \* ARABIC </w:instrText>
+      </w:r>
+      <w:r>
+        <w:fldChar w:fldCharType="separate"/>
+      </w:r>
+      <w:r>
+        <w:rPr>
+          <w:noProof/>
+        </w:rPr>
+        <w:t>6</w:t>
+      </w:r>
+      <w:r>
+        <w:rPr>
+          <w:noProof/>
+        </w:rPr>
+        <w:fldChar w:fldCharType="end"/>
+      </w:r>
+      <w:r>
+        <w:t xml:space="preserve"> – Requisitos funcionais Front-Office</w:t>
       </w:r>
       <w:bookmarkEnd w:id="23"/>
     </w:p>
@@ -9187,15 +9085,7 @@
               <w:t>O utilizador deve conseguir aceder a uma página com informações uteis e importantes</w:t>
             </w:r>
             <w:r>
-              <w:t xml:space="preserve"> (secção de </w:t>
-            </w:r>
-            <w:proofErr w:type="spellStart"/>
-            <w:r>
-              <w:t>faq</w:t>
-            </w:r>
-            <w:proofErr w:type="spellEnd"/>
-            <w:r>
-              <w:t>)</w:t>
+              <w:t xml:space="preserve"> (secção de faq)</w:t>
             </w:r>
           </w:p>
         </w:tc>
@@ -9687,23 +9577,31 @@
         <w:lastRenderedPageBreak/>
         <w:t xml:space="preserve">Tabela </w:t>
       </w:r>
-      <w:fldSimple w:instr=" SEQ Tabela \* ARABIC ">
-        <w:r>
-          <w:rPr>
-            <w:noProof/>
-          </w:rPr>
-          <w:t>7</w:t>
-        </w:r>
-      </w:fldSimple>
-      <w:r>
-        <w:t xml:space="preserve"> – Requisitos funcionais </w:t>
-      </w:r>
-      <w:proofErr w:type="spellStart"/>
-      <w:r>
-        <w:t>Back-Office</w:t>
+      <w:r>
+        <w:fldChar w:fldCharType="begin"/>
+      </w:r>
+      <w:r>
+        <w:instrText xml:space="preserve"> SEQ Tabela \* ARABIC </w:instrText>
+      </w:r>
+      <w:r>
+        <w:fldChar w:fldCharType="separate"/>
+      </w:r>
+      <w:r>
+        <w:rPr>
+          <w:noProof/>
+        </w:rPr>
+        <w:t>7</w:t>
+      </w:r>
+      <w:r>
+        <w:rPr>
+          <w:noProof/>
+        </w:rPr>
+        <w:fldChar w:fldCharType="end"/>
+      </w:r>
+      <w:r>
+        <w:t xml:space="preserve"> – Requisitos funcionais Back-Office</w:t>
       </w:r>
       <w:bookmarkEnd w:id="24"/>
-      <w:proofErr w:type="spellEnd"/>
     </w:p>
     <w:tbl>
       <w:tblPr>
@@ -11285,14 +11183,27 @@
         <w:lastRenderedPageBreak/>
         <w:t xml:space="preserve">Tabela </w:t>
       </w:r>
-      <w:fldSimple w:instr=" SEQ Tabela \* ARABIC ">
-        <w:r>
-          <w:rPr>
-            <w:noProof/>
-          </w:rPr>
-          <w:t>8</w:t>
-        </w:r>
-      </w:fldSimple>
+      <w:r>
+        <w:fldChar w:fldCharType="begin"/>
+      </w:r>
+      <w:r>
+        <w:instrText xml:space="preserve"> SEQ Tabela \* ARABIC </w:instrText>
+      </w:r>
+      <w:r>
+        <w:fldChar w:fldCharType="separate"/>
+      </w:r>
+      <w:r>
+        <w:rPr>
+          <w:noProof/>
+        </w:rPr>
+        <w:t>8</w:t>
+      </w:r>
+      <w:r>
+        <w:rPr>
+          <w:noProof/>
+        </w:rPr>
+        <w:fldChar w:fldCharType="end"/>
+      </w:r>
       <w:r>
         <w:t xml:space="preserve"> – Requisitos funcionais App mobile</w:t>
       </w:r>
@@ -12413,14 +12324,27 @@
         <w:lastRenderedPageBreak/>
         <w:t xml:space="preserve">Tabela </w:t>
       </w:r>
-      <w:fldSimple w:instr=" SEQ Tabela \* ARABIC ">
-        <w:r>
-          <w:rPr>
-            <w:noProof/>
-          </w:rPr>
-          <w:t>9</w:t>
-        </w:r>
-      </w:fldSimple>
+      <w:r>
+        <w:fldChar w:fldCharType="begin"/>
+      </w:r>
+      <w:r>
+        <w:instrText xml:space="preserve"> SEQ Tabela \* ARABIC </w:instrText>
+      </w:r>
+      <w:r>
+        <w:fldChar w:fldCharType="separate"/>
+      </w:r>
+      <w:r>
+        <w:rPr>
+          <w:noProof/>
+        </w:rPr>
+        <w:t>9</w:t>
+      </w:r>
+      <w:r>
+        <w:rPr>
+          <w:noProof/>
+        </w:rPr>
+        <w:fldChar w:fldCharType="end"/>
+      </w:r>
       <w:bookmarkEnd w:id="26"/>
       <w:r>
         <w:t xml:space="preserve"> – Cruzamento dos requisitos funcionais e respetivos roles</w:t>
@@ -12482,11 +12406,9 @@
               <w:jc w:val="center"/>
               <w:cnfStyle w:val="100000000000" w:firstRow="1" w:lastRow="0" w:firstColumn="0" w:lastColumn="0" w:oddVBand="0" w:evenVBand="0" w:oddHBand="0" w:evenHBand="0" w:firstRowFirstColumn="0" w:firstRowLastColumn="0" w:lastRowFirstColumn="0" w:lastRowLastColumn="0"/>
             </w:pPr>
-            <w:proofErr w:type="spellStart"/>
             <w:r>
               <w:t>Admin</w:t>
             </w:r>
-            <w:proofErr w:type="spellEnd"/>
           </w:p>
         </w:tc>
         <w:tc>
@@ -12512,11 +12434,9 @@
               <w:jc w:val="center"/>
               <w:cnfStyle w:val="100000000000" w:firstRow="1" w:lastRow="0" w:firstColumn="0" w:lastColumn="0" w:oddVBand="0" w:evenVBand="0" w:oddHBand="0" w:evenHBand="0" w:firstRowFirstColumn="0" w:firstRowLastColumn="0" w:lastRowFirstColumn="0" w:lastRowLastColumn="0"/>
             </w:pPr>
-            <w:proofErr w:type="spellStart"/>
             <w:r>
               <w:t>Veterinario</w:t>
             </w:r>
-            <w:proofErr w:type="spellEnd"/>
           </w:p>
         </w:tc>
         <w:tc>
@@ -14202,15 +14122,7 @@
               <w:cnfStyle w:val="000000100000" w:firstRow="0" w:lastRow="0" w:firstColumn="0" w:lastColumn="0" w:oddVBand="0" w:evenVBand="0" w:oddHBand="1" w:evenHBand="0" w:firstRowFirstColumn="0" w:firstRowLastColumn="0" w:lastRowFirstColumn="0" w:lastRowLastColumn="0"/>
             </w:pPr>
             <w:r>
-              <w:t xml:space="preserve">O utilizador deve conseguir aceder a uma página com informações uteis e importantes (secção de </w:t>
-            </w:r>
-            <w:proofErr w:type="spellStart"/>
-            <w:r>
-              <w:t>faq</w:t>
-            </w:r>
-            <w:proofErr w:type="spellEnd"/>
-            <w:r>
-              <w:t>)</w:t>
+              <w:t>O utilizador deve conseguir aceder a uma página com informações uteis e importantes (secção de faq)</w:t>
             </w:r>
           </w:p>
         </w:tc>
@@ -18416,14 +18328,27 @@
         <w:lastRenderedPageBreak/>
         <w:t xml:space="preserve">Tabela </w:t>
       </w:r>
-      <w:fldSimple w:instr=" SEQ Tabela \* ARABIC ">
-        <w:r>
-          <w:rPr>
-            <w:noProof/>
-          </w:rPr>
-          <w:t>10</w:t>
-        </w:r>
-      </w:fldSimple>
+      <w:r>
+        <w:fldChar w:fldCharType="begin"/>
+      </w:r>
+      <w:r>
+        <w:instrText xml:space="preserve"> SEQ Tabela \* ARABIC </w:instrText>
+      </w:r>
+      <w:r>
+        <w:fldChar w:fldCharType="separate"/>
+      </w:r>
+      <w:r>
+        <w:rPr>
+          <w:noProof/>
+        </w:rPr>
+        <w:t>10</w:t>
+      </w:r>
+      <w:r>
+        <w:rPr>
+          <w:noProof/>
+        </w:rPr>
+        <w:fldChar w:fldCharType="end"/>
+      </w:r>
       <w:r>
         <w:t xml:space="preserve"> – Requisitos</w:t>
       </w:r>
@@ -18656,11 +18581,9 @@
             <w:r>
               <w:t xml:space="preserve">A </w:t>
             </w:r>
-            <w:proofErr w:type="spellStart"/>
             <w:r>
               <w:t>WebApp</w:t>
             </w:r>
-            <w:proofErr w:type="spellEnd"/>
             <w:r>
               <w:t xml:space="preserve"> </w:t>
             </w:r>
@@ -18670,7 +18593,6 @@
             <w:r>
               <w:t xml:space="preserve"> uma </w:t>
             </w:r>
-            <w:proofErr w:type="spellStart"/>
             <w:r>
               <w:rPr>
                 <w:i/>
@@ -18678,7 +18600,6 @@
               </w:rPr>
               <w:t>navbar</w:t>
             </w:r>
-            <w:proofErr w:type="spellEnd"/>
             <w:r>
               <w:t xml:space="preserve"> para fácil acesso as diferentes categorias da aplicação</w:t>
             </w:r>
@@ -18768,31 +18689,13 @@
             <w:r>
               <w:t xml:space="preserve">deve ser apelativa e </w:t>
             </w:r>
-            <w:proofErr w:type="spellStart"/>
             <w:r>
               <w:rPr>
                 <w:i/>
                 <w:iCs/>
               </w:rPr>
-              <w:t>user</w:t>
-            </w:r>
-            <w:proofErr w:type="spellEnd"/>
-            <w:r>
-              <w:rPr>
-                <w:i/>
-                <w:iCs/>
-              </w:rPr>
-              <w:t xml:space="preserve"> </w:t>
-            </w:r>
-            <w:proofErr w:type="spellStart"/>
-            <w:r>
-              <w:rPr>
-                <w:i/>
-                <w:iCs/>
-              </w:rPr>
-              <w:t>friendly</w:t>
-            </w:r>
-            <w:proofErr w:type="spellEnd"/>
+              <w:t>user friendly</w:t>
+            </w:r>
           </w:p>
         </w:tc>
         <w:tc>
@@ -19020,21 +18923,12 @@
             <w:r>
               <w:t xml:space="preserve">As </w:t>
             </w:r>
-            <w:proofErr w:type="spellStart"/>
             <w:r>
               <w:rPr>
                 <w:i/>
                 <w:iCs/>
               </w:rPr>
-              <w:t>user</w:t>
-            </w:r>
-            <w:proofErr w:type="spellEnd"/>
-            <w:r>
-              <w:rPr>
-                <w:i/>
-                <w:iCs/>
-              </w:rPr>
-              <w:t xml:space="preserve"> interfaces</w:t>
+              <w:t>user interfaces</w:t>
             </w:r>
             <w:r>
               <w:t xml:space="preserve"> </w:t>
@@ -20356,128 +20250,99 @@
             <w:r>
               <w:t xml:space="preserve"> para aplicação mobile e utilização da </w:t>
             </w:r>
-            <w:proofErr w:type="spellStart"/>
             <w:r>
               <w:rPr>
                 <w:i/>
                 <w:iCs/>
               </w:rPr>
-              <w:t>framework</w:t>
-            </w:r>
-            <w:proofErr w:type="spellEnd"/>
+              <w:t>framework Yii 2</w:t>
+            </w:r>
+            <w:r>
+              <w:t xml:space="preserve"> (</w:t>
+            </w:r>
             <w:r>
               <w:rPr>
                 <w:i/>
                 <w:iCs/>
               </w:rPr>
-              <w:t xml:space="preserve"> </w:t>
-            </w:r>
-            <w:proofErr w:type="spellStart"/>
+              <w:t>php</w:t>
+            </w:r>
+            <w:r>
+              <w:t>) para o website.</w:t>
+            </w:r>
+          </w:p>
+        </w:tc>
+        <w:tc>
+          <w:tcPr>
+            <w:tcW w:w="1779" w:type="dxa"/>
+          </w:tcPr>
+          <w:p>
+            <w:pPr>
+              <w:jc w:val="center"/>
+              <w:cnfStyle w:val="000000100000" w:firstRow="0" w:lastRow="0" w:firstColumn="0" w:lastColumn="0" w:oddVBand="0" w:evenVBand="0" w:oddHBand="1" w:evenHBand="0" w:firstRowFirstColumn="0" w:firstRowLastColumn="0" w:lastRowFirstColumn="0" w:lastRowLastColumn="0"/>
+            </w:pPr>
+            <w:r>
+              <w:t>Desenvolvimento</w:t>
+            </w:r>
+          </w:p>
+        </w:tc>
+        <w:tc>
+          <w:tcPr>
+            <w:tcW w:w="1172" w:type="dxa"/>
+          </w:tcPr>
+          <w:p>
+            <w:pPr>
+              <w:jc w:val="center"/>
+              <w:cnfStyle w:val="000000100000" w:firstRow="0" w:lastRow="0" w:firstColumn="0" w:lastColumn="0" w:oddVBand="0" w:evenVBand="0" w:oddHBand="1" w:evenHBand="0" w:firstRowFirstColumn="0" w:firstRowLastColumn="0" w:lastRowFirstColumn="0" w:lastRowLastColumn="0"/>
+            </w:pPr>
+            <w:r>
+              <w:t>Alta</w:t>
+            </w:r>
+          </w:p>
+        </w:tc>
+      </w:tr>
+      <w:tr>
+        <w:tc>
+          <w:tcPr>
+            <w:cnfStyle w:val="001000000000" w:firstRow="0" w:lastRow="0" w:firstColumn="1" w:lastColumn="0" w:oddVBand="0" w:evenVBand="0" w:oddHBand="0" w:evenHBand="0" w:firstRowFirstColumn="0" w:firstRowLastColumn="0" w:lastRowFirstColumn="0" w:lastRowLastColumn="0"/>
+            <w:tcW w:w="1092" w:type="dxa"/>
+          </w:tcPr>
+          <w:p>
+            <w:r>
+              <w:rPr>
+                <w:b w:val="0"/>
+                <w:bCs w:val="0"/>
+              </w:rPr>
+              <w:t>RNF-</w:t>
+            </w:r>
+            <w:r>
+              <w:rPr>
+                <w:b w:val="0"/>
+                <w:bCs w:val="0"/>
+              </w:rPr>
+              <w:t>22</w:t>
+            </w:r>
+          </w:p>
+        </w:tc>
+        <w:tc>
+          <w:tcPr>
+            <w:tcW w:w="5313" w:type="dxa"/>
+          </w:tcPr>
+          <w:p>
+            <w:pPr>
+              <w:jc w:val="left"/>
+              <w:cnfStyle w:val="000000000000" w:firstRow="0" w:lastRow="0" w:firstColumn="0" w:lastColumn="0" w:oddVBand="0" w:evenVBand="0" w:oddHBand="0" w:evenHBand="0" w:firstRowFirstColumn="0" w:firstRowLastColumn="0" w:lastRowFirstColumn="0" w:lastRowLastColumn="0"/>
+            </w:pPr>
+            <w:r>
+              <w:t xml:space="preserve">A base de dados deverá ser desenvolvida utilizando </w:t>
+            </w:r>
             <w:r>
               <w:rPr>
                 <w:i/>
                 <w:iCs/>
               </w:rPr>
-              <w:t>Yii</w:t>
-            </w:r>
-            <w:proofErr w:type="spellEnd"/>
-            <w:r>
-              <w:rPr>
-                <w:i/>
-                <w:iCs/>
-              </w:rPr>
-              <w:t xml:space="preserve"> 2</w:t>
-            </w:r>
-            <w:r>
-              <w:t xml:space="preserve"> (</w:t>
-            </w:r>
-            <w:proofErr w:type="spellStart"/>
-            <w:r>
-              <w:rPr>
-                <w:i/>
-                <w:iCs/>
-              </w:rPr>
-              <w:t>php</w:t>
-            </w:r>
-            <w:proofErr w:type="spellEnd"/>
-            <w:r>
-              <w:t>) para o website.</w:t>
-            </w:r>
-          </w:p>
-        </w:tc>
-        <w:tc>
-          <w:tcPr>
-            <w:tcW w:w="1779" w:type="dxa"/>
-          </w:tcPr>
-          <w:p>
-            <w:pPr>
-              <w:jc w:val="center"/>
-              <w:cnfStyle w:val="000000100000" w:firstRow="0" w:lastRow="0" w:firstColumn="0" w:lastColumn="0" w:oddVBand="0" w:evenVBand="0" w:oddHBand="1" w:evenHBand="0" w:firstRowFirstColumn="0" w:firstRowLastColumn="0" w:lastRowFirstColumn="0" w:lastRowLastColumn="0"/>
-            </w:pPr>
-            <w:r>
-              <w:t>Desenvolvimento</w:t>
-            </w:r>
-          </w:p>
-        </w:tc>
-        <w:tc>
-          <w:tcPr>
-            <w:tcW w:w="1172" w:type="dxa"/>
-          </w:tcPr>
-          <w:p>
-            <w:pPr>
-              <w:jc w:val="center"/>
-              <w:cnfStyle w:val="000000100000" w:firstRow="0" w:lastRow="0" w:firstColumn="0" w:lastColumn="0" w:oddVBand="0" w:evenVBand="0" w:oddHBand="1" w:evenHBand="0" w:firstRowFirstColumn="0" w:firstRowLastColumn="0" w:lastRowFirstColumn="0" w:lastRowLastColumn="0"/>
-            </w:pPr>
-            <w:r>
-              <w:t>Alta</w:t>
-            </w:r>
-          </w:p>
-        </w:tc>
-      </w:tr>
-      <w:tr>
-        <w:tc>
-          <w:tcPr>
-            <w:cnfStyle w:val="001000000000" w:firstRow="0" w:lastRow="0" w:firstColumn="1" w:lastColumn="0" w:oddVBand="0" w:evenVBand="0" w:oddHBand="0" w:evenHBand="0" w:firstRowFirstColumn="0" w:firstRowLastColumn="0" w:lastRowFirstColumn="0" w:lastRowLastColumn="0"/>
-            <w:tcW w:w="1092" w:type="dxa"/>
-          </w:tcPr>
-          <w:p>
-            <w:r>
-              <w:rPr>
-                <w:b w:val="0"/>
-                <w:bCs w:val="0"/>
-              </w:rPr>
-              <w:t>RNF-</w:t>
-            </w:r>
-            <w:r>
-              <w:rPr>
-                <w:b w:val="0"/>
-                <w:bCs w:val="0"/>
-              </w:rPr>
-              <w:t>22</w:t>
-            </w:r>
-          </w:p>
-        </w:tc>
-        <w:tc>
-          <w:tcPr>
-            <w:tcW w:w="5313" w:type="dxa"/>
-          </w:tcPr>
-          <w:p>
-            <w:pPr>
-              <w:jc w:val="left"/>
-              <w:cnfStyle w:val="000000000000" w:firstRow="0" w:lastRow="0" w:firstColumn="0" w:lastColumn="0" w:oddVBand="0" w:evenVBand="0" w:oddHBand="0" w:evenHBand="0" w:firstRowFirstColumn="0" w:firstRowLastColumn="0" w:lastRowFirstColumn="0" w:lastRowLastColumn="0"/>
-            </w:pPr>
-            <w:r>
-              <w:t xml:space="preserve">A base de dados deverá ser desenvolvida utilizando </w:t>
-            </w:r>
-            <w:proofErr w:type="spellStart"/>
-            <w:r>
-              <w:rPr>
-                <w:i/>
-                <w:iCs/>
-              </w:rPr>
               <w:t>sql</w:t>
             </w:r>
-            <w:proofErr w:type="spellEnd"/>
           </w:p>
         </w:tc>
         <w:tc>
@@ -20571,7 +20436,6 @@
             <w:r>
               <w:t xml:space="preserve"> e </w:t>
             </w:r>
-            <w:proofErr w:type="spellStart"/>
             <w:r>
               <w:rPr>
                 <w:i/>
@@ -20579,7 +20443,6 @@
               </w:rPr>
               <w:t>MacOS</w:t>
             </w:r>
-            <w:proofErr w:type="spellEnd"/>
           </w:p>
         </w:tc>
         <w:tc>
@@ -20741,15 +20604,7 @@
               <w:cnfStyle w:val="000000100000" w:firstRow="0" w:lastRow="0" w:firstColumn="0" w:lastColumn="0" w:oddVBand="0" w:evenVBand="0" w:oddHBand="1" w:evenHBand="0" w:firstRowFirstColumn="0" w:firstRowLastColumn="0" w:lastRowFirstColumn="0" w:lastRowLastColumn="0"/>
             </w:pPr>
             <w:r>
-              <w:t xml:space="preserve">A </w:t>
-            </w:r>
-            <w:proofErr w:type="spellStart"/>
-            <w:r>
-              <w:t>WebApp</w:t>
-            </w:r>
-            <w:proofErr w:type="spellEnd"/>
-            <w:r>
-              <w:t xml:space="preserve"> deverá correr em qualquer </w:t>
+              <w:t xml:space="preserve">A WebApp deverá correr em qualquer </w:t>
             </w:r>
             <w:r>
               <w:rPr>
@@ -20797,22 +20652,12 @@
       </w:pPr>
       <w:bookmarkStart w:id="29" w:name="_Ref117000384"/>
       <w:bookmarkStart w:id="30" w:name="_Toc118128127"/>
-      <w:proofErr w:type="spellStart"/>
       <w:r>
         <w:lastRenderedPageBreak/>
-        <w:t>User</w:t>
-      </w:r>
-      <w:proofErr w:type="spellEnd"/>
-      <w:r>
-        <w:t xml:space="preserve"> </w:t>
-      </w:r>
-      <w:proofErr w:type="spellStart"/>
-      <w:r>
-        <w:t>Stories</w:t>
+        <w:t>User Stories</w:t>
       </w:r>
       <w:bookmarkEnd w:id="29"/>
       <w:bookmarkEnd w:id="30"/>
-      <w:proofErr w:type="spellEnd"/>
     </w:p>
     <w:p>
       <w:pPr>
@@ -20822,45 +20667,13 @@
         <w:t>Esta secção encontra-se dividida em dois pontos: Aplicação Web</w:t>
       </w:r>
       <w:r>
-        <w:t xml:space="preserve"> com todos os </w:t>
-      </w:r>
-      <w:proofErr w:type="spellStart"/>
-      <w:r>
-        <w:t>User</w:t>
-      </w:r>
-      <w:proofErr w:type="spellEnd"/>
-      <w:r>
-        <w:t xml:space="preserve"> </w:t>
-      </w:r>
-      <w:proofErr w:type="spellStart"/>
-      <w:r>
-        <w:t>Stories</w:t>
-      </w:r>
-      <w:proofErr w:type="spellEnd"/>
-      <w:r>
-        <w:t xml:space="preserve"> correspondentes à aplicação web,</w:t>
+        <w:t xml:space="preserve"> com todos os User Stories correspondentes à aplicação web,</w:t>
       </w:r>
       <w:r>
         <w:t xml:space="preserve"> e aplicação Móvel</w:t>
       </w:r>
       <w:r>
-        <w:t xml:space="preserve"> com os </w:t>
-      </w:r>
-      <w:proofErr w:type="spellStart"/>
-      <w:r>
-        <w:t>User</w:t>
-      </w:r>
-      <w:proofErr w:type="spellEnd"/>
-      <w:r>
-        <w:t xml:space="preserve"> </w:t>
-      </w:r>
-      <w:proofErr w:type="spellStart"/>
-      <w:r>
-        <w:t>Stories</w:t>
-      </w:r>
-      <w:proofErr w:type="spellEnd"/>
-      <w:r>
-        <w:t xml:space="preserve"> correspondentes à aplicação em android</w:t>
+        <w:t xml:space="preserve"> com os User Stories correspondentes à aplicação em android</w:t>
       </w:r>
       <w:r>
         <w:t>.</w:t>
@@ -20871,23 +20684,7 @@
         <w:ind w:firstLine="431"/>
       </w:pPr>
       <w:r>
-        <w:t xml:space="preserve">Os </w:t>
-      </w:r>
-      <w:proofErr w:type="spellStart"/>
-      <w:r>
-        <w:t>User</w:t>
-      </w:r>
-      <w:proofErr w:type="spellEnd"/>
-      <w:r>
-        <w:t xml:space="preserve"> </w:t>
-      </w:r>
-      <w:proofErr w:type="spellStart"/>
-      <w:r>
-        <w:t>Stories</w:t>
-      </w:r>
-      <w:proofErr w:type="spellEnd"/>
-      <w:r>
-        <w:t xml:space="preserve"> são baseados nos requisitos funcionais descritos na secção anterior.</w:t>
+        <w:t>Os User Stories são baseados nos requisitos funcionais descritos na secção anterior.</w:t>
       </w:r>
     </w:p>
     <w:p>
@@ -21125,17 +20922,8 @@
                 <w:b w:val="0"/>
                 <w:bCs w:val="0"/>
               </w:rPr>
-              <w:t xml:space="preserve">Realizar </w:t>
-            </w:r>
-            <w:proofErr w:type="spellStart"/>
-            <w:r>
-              <w:rPr>
-                <w:b w:val="0"/>
-                <w:bCs w:val="0"/>
-              </w:rPr>
-              <w:t>signup</w:t>
-            </w:r>
-            <w:proofErr w:type="spellEnd"/>
+              <w:t>Realizar signup</w:t>
+            </w:r>
           </w:p>
         </w:tc>
         <w:tc>
@@ -21181,17 +20969,8 @@
                 <w:b w:val="0"/>
                 <w:bCs w:val="0"/>
               </w:rPr>
-              <w:t xml:space="preserve">Como utilizador não autenticado quero poder realizar </w:t>
-            </w:r>
-            <w:proofErr w:type="spellStart"/>
-            <w:r>
-              <w:rPr>
-                <w:b w:val="0"/>
-                <w:bCs w:val="0"/>
-              </w:rPr>
-              <w:t>signup</w:t>
-            </w:r>
-            <w:proofErr w:type="spellEnd"/>
+              <w:t>Como utilizador não autenticado quero poder realizar signup</w:t>
+            </w:r>
           </w:p>
           <w:p>
             <w:r>
@@ -21561,17 +21340,8 @@
                 <w:b w:val="0"/>
                 <w:bCs w:val="0"/>
               </w:rPr>
-              <w:t xml:space="preserve">4 – Realizar </w:t>
-            </w:r>
-            <w:proofErr w:type="spellStart"/>
-            <w:r>
-              <w:rPr>
-                <w:b w:val="0"/>
-                <w:bCs w:val="0"/>
-              </w:rPr>
-              <w:t>logout</w:t>
-            </w:r>
-            <w:proofErr w:type="spellEnd"/>
+              <w:t>4 – Realizar logout</w:t>
+            </w:r>
           </w:p>
         </w:tc>
         <w:tc>
@@ -26500,17 +26270,8 @@
                 <w:b w:val="0"/>
                 <w:bCs w:val="0"/>
               </w:rPr>
-              <w:t xml:space="preserve">US37 – Realizar </w:t>
-            </w:r>
-            <w:proofErr w:type="spellStart"/>
-            <w:r>
-              <w:rPr>
-                <w:b w:val="0"/>
-                <w:bCs w:val="0"/>
-              </w:rPr>
-              <w:t>logout</w:t>
-            </w:r>
-            <w:proofErr w:type="spellEnd"/>
+              <w:t>US37 – Realizar logout</w:t>
+            </w:r>
           </w:p>
         </w:tc>
         <w:tc>
@@ -26589,23 +26350,7 @@
                 <w:b w:val="0"/>
                 <w:bCs w:val="0"/>
               </w:rPr>
-              <w:t xml:space="preserve">Para ter a hipótese de realizar o </w:t>
-            </w:r>
-            <w:proofErr w:type="spellStart"/>
-            <w:r>
-              <w:rPr>
-                <w:b w:val="0"/>
-                <w:bCs w:val="0"/>
-              </w:rPr>
-              <w:t>logout</w:t>
-            </w:r>
-            <w:proofErr w:type="spellEnd"/>
-            <w:r>
-              <w:rPr>
-                <w:b w:val="0"/>
-                <w:bCs w:val="0"/>
-              </w:rPr>
-              <w:t xml:space="preserve"> o utilizador precisa de estar autenticado no sistema </w:t>
+              <w:t xml:space="preserve">Para ter a hipótese de realizar o logout o utilizador precisa de estar autenticado no sistema </w:t>
             </w:r>
           </w:p>
         </w:tc>
@@ -26712,23 +26457,7 @@
                 <w:b w:val="0"/>
                 <w:bCs w:val="0"/>
               </w:rPr>
-              <w:t xml:space="preserve">cliente quero poder visualizar um mapa com serviços, parques, </w:t>
-            </w:r>
-            <w:proofErr w:type="spellStart"/>
-            <w:r>
-              <w:rPr>
-                <w:b w:val="0"/>
-                <w:bCs w:val="0"/>
-              </w:rPr>
-              <w:t>etc</w:t>
-            </w:r>
-            <w:proofErr w:type="spellEnd"/>
-            <w:r>
-              <w:rPr>
-                <w:b w:val="0"/>
-                <w:bCs w:val="0"/>
-              </w:rPr>
-              <w:t xml:space="preserve"> localizados perto da localização do utilizador</w:t>
+              <w:t>cliente quero poder visualizar um mapa com serviços, parques, etc localizados perto da localização do utilizador</w:t>
             </w:r>
           </w:p>
           <w:p>
@@ -27358,17 +27087,8 @@
                 <w:b w:val="0"/>
                 <w:bCs w:val="0"/>
               </w:rPr>
-              <w:t xml:space="preserve">O cão deve ter sempre uma raça </w:t>
-            </w:r>
-            <w:proofErr w:type="spellStart"/>
-            <w:r>
-              <w:rPr>
-                <w:b w:val="0"/>
-                <w:bCs w:val="0"/>
-              </w:rPr>
-              <w:t>atribuida</w:t>
-            </w:r>
-            <w:proofErr w:type="spellEnd"/>
+              <w:t>O cão deve ter sempre uma raça atribuida</w:t>
+            </w:r>
           </w:p>
         </w:tc>
         <w:tc>
@@ -28067,27 +27787,14 @@
                             <w:r>
                               <w:t xml:space="preserve">Figura </w:t>
                             </w:r>
-                            <w:r>
-                              <w:fldChar w:fldCharType="begin"/>
-                            </w:r>
-                            <w:r>
-                              <w:instrText xml:space="preserve"> SEQ Figura \* ARABIC </w:instrText>
-                            </w:r>
-                            <w:r>
-                              <w:fldChar w:fldCharType="separate"/>
-                            </w:r>
-                            <w:r>
-                              <w:rPr>
-                                <w:noProof/>
-                              </w:rPr>
-                              <w:t>2</w:t>
-                            </w:r>
-                            <w:r>
-                              <w:rPr>
-                                <w:noProof/>
-                              </w:rPr>
-                              <w:fldChar w:fldCharType="end"/>
-                            </w:r>
+                            <w:fldSimple w:instr=" SEQ Figura \* ARABIC ">
+                              <w:r>
+                                <w:rPr>
+                                  <w:noProof/>
+                                </w:rPr>
+                                <w:t>2</w:t>
+                              </w:r>
+                            </w:fldSimple>
                             <w:r>
                               <w:t xml:space="preserve"> - Diagrama Entidade Relacionamento</w:t>
                             </w:r>
@@ -28128,27 +27835,14 @@
                       <w:r>
                         <w:t xml:space="preserve">Figura </w:t>
                       </w:r>
-                      <w:r>
-                        <w:fldChar w:fldCharType="begin"/>
-                      </w:r>
-                      <w:r>
-                        <w:instrText xml:space="preserve"> SEQ Figura \* ARABIC </w:instrText>
-                      </w:r>
-                      <w:r>
-                        <w:fldChar w:fldCharType="separate"/>
-                      </w:r>
-                      <w:r>
-                        <w:rPr>
-                          <w:noProof/>
-                        </w:rPr>
-                        <w:t>2</w:t>
-                      </w:r>
-                      <w:r>
-                        <w:rPr>
-                          <w:noProof/>
-                        </w:rPr>
-                        <w:fldChar w:fldCharType="end"/>
-                      </w:r>
+                      <w:fldSimple w:instr=" SEQ Figura \* ARABIC ">
+                        <w:r>
+                          <w:rPr>
+                            <w:noProof/>
+                          </w:rPr>
+                          <w:t>2</w:t>
+                        </w:r>
+                      </w:fldSimple>
                       <w:r>
                         <w:t xml:space="preserve"> - Diagrama Entidade Relacionamento</w:t>
                       </w:r>
@@ -28255,39 +27949,631 @@
       </w:pPr>
       <w:bookmarkStart w:id="37" w:name="_Ref117000409"/>
       <w:bookmarkStart w:id="38" w:name="_Toc118128131"/>
-      <w:proofErr w:type="spellStart"/>
       <w:r>
         <w:lastRenderedPageBreak/>
-        <w:t>Wireframes</w:t>
-      </w:r>
-      <w:proofErr w:type="spellEnd"/>
-      <w:r>
-        <w:t>/</w:t>
-      </w:r>
-      <w:proofErr w:type="spellStart"/>
-      <w:r>
-        <w:t>Mockups</w:t>
+        <w:t>Wireframes/Mockups</w:t>
       </w:r>
       <w:bookmarkEnd w:id="37"/>
       <w:bookmarkEnd w:id="38"/>
-      <w:proofErr w:type="spellEnd"/>
+    </w:p>
+    <w:p/>
+    <w:p>
+      <w:pPr>
+        <w:pStyle w:val="Ttulo2"/>
+      </w:pPr>
+      <w:bookmarkStart w:id="39" w:name="_Toc118128132"/>
+      <w:r>
+        <w:t>Aplicação Web</w:t>
+      </w:r>
+      <w:bookmarkEnd w:id="39"/>
+    </w:p>
+    <w:p/>
+    <w:p>
+      <w:pPr>
+        <w:keepNext/>
+        <w:jc w:val="center"/>
+        <w:rPr>
+          <w:noProof/>
+        </w:rPr>
+      </w:pPr>
     </w:p>
     <w:p>
       <w:pPr>
-        <w:pStyle w:val="Ttulo2"/>
-      </w:pPr>
-      <w:bookmarkStart w:id="39" w:name="_Toc118128132"/>
-      <w:r>
-        <w:t>Aplicação Web</w:t>
-      </w:r>
-      <w:bookmarkEnd w:id="39"/>
+        <w:keepNext/>
+        <w:jc w:val="center"/>
+      </w:pPr>
+      <w:r>
+        <w:rPr>
+          <w:noProof/>
+        </w:rPr>
+        <w:drawing>
+          <wp:inline distT="0" distB="0" distL="0" distR="0" wp14:anchorId="5F67B401" wp14:editId="162C2A73">
+            <wp:extent cx="4176122" cy="4625741"/>
+            <wp:effectExtent l="0" t="0" r="0" b="3810"/>
+            <wp:docPr id="2" name="Imagem 2"/>
+            <wp:cNvGraphicFramePr>
+              <a:graphicFrameLocks xmlns:a="http://schemas.openxmlformats.org/drawingml/2006/main" noChangeAspect="1"/>
+            </wp:cNvGraphicFramePr>
+            <a:graphic xmlns:a="http://schemas.openxmlformats.org/drawingml/2006/main">
+              <a:graphicData uri="http://schemas.openxmlformats.org/drawingml/2006/picture">
+                <pic:pic xmlns:pic="http://schemas.openxmlformats.org/drawingml/2006/picture">
+                  <pic:nvPicPr>
+                    <pic:cNvPr id="2" name="Imagem 2"/>
+                    <pic:cNvPicPr/>
+                  </pic:nvPicPr>
+                  <pic:blipFill>
+                    <a:blip r:embed="rId18">
+                      <a:extLst>
+                        <a:ext uri="{28A0092B-C50C-407E-A947-70E740481C1C}">
+                          <a14:useLocalDpi xmlns:a14="http://schemas.microsoft.com/office/drawing/2010/main" val="0"/>
+                        </a:ext>
+                      </a:extLst>
+                    </a:blip>
+                    <a:stretch>
+                      <a:fillRect/>
+                    </a:stretch>
+                  </pic:blipFill>
+                  <pic:spPr>
+                    <a:xfrm>
+                      <a:off x="0" y="0"/>
+                      <a:ext cx="4176122" cy="4625741"/>
+                    </a:xfrm>
+                    <a:prstGeom prst="rect">
+                      <a:avLst/>
+                    </a:prstGeom>
+                  </pic:spPr>
+                </pic:pic>
+              </a:graphicData>
+            </a:graphic>
+          </wp:inline>
+        </w:drawing>
+      </w:r>
     </w:p>
     <w:p>
       <w:pPr>
+        <w:pStyle w:val="Legenda"/>
+        <w:jc w:val="center"/>
+      </w:pPr>
+      <w:r>
+        <w:t xml:space="preserve">Figura </w:t>
+      </w:r>
+      <w:fldSimple w:instr=" SEQ Figura \* ARABIC ">
+        <w:r>
+          <w:rPr>
+            <w:noProof/>
+          </w:rPr>
+          <w:t>3</w:t>
+        </w:r>
+      </w:fldSimple>
+      <w:r>
+        <w:t xml:space="preserve"> - WebApp – Login</w:t>
+      </w:r>
+    </w:p>
+    <w:p>
+      <w:pPr>
+        <w:keepNext/>
+        <w:jc w:val="center"/>
+      </w:pPr>
+    </w:p>
+    <w:p>
+      <w:pPr>
+        <w:keepNext/>
+        <w:jc w:val="center"/>
+      </w:pPr>
+    </w:p>
+    <w:p>
+      <w:pPr>
+        <w:keepNext/>
+        <w:jc w:val="center"/>
+      </w:pPr>
+      <w:r>
+        <w:rPr>
+          <w:noProof/>
+        </w:rPr>
+        <w:drawing>
+          <wp:inline distT="0" distB="0" distL="0" distR="0" wp14:anchorId="3530A2AA" wp14:editId="30B53D8F">
+            <wp:extent cx="3276884" cy="3642676"/>
+            <wp:effectExtent l="0" t="0" r="0" b="0"/>
+            <wp:docPr id="25" name="Imagem 25"/>
+            <wp:cNvGraphicFramePr>
+              <a:graphicFrameLocks xmlns:a="http://schemas.openxmlformats.org/drawingml/2006/main" noChangeAspect="1"/>
+            </wp:cNvGraphicFramePr>
+            <a:graphic xmlns:a="http://schemas.openxmlformats.org/drawingml/2006/main">
+              <a:graphicData uri="http://schemas.openxmlformats.org/drawingml/2006/picture">
+                <pic:pic xmlns:pic="http://schemas.openxmlformats.org/drawingml/2006/picture">
+                  <pic:nvPicPr>
+                    <pic:cNvPr id="25" name="Imagem 25"/>
+                    <pic:cNvPicPr/>
+                  </pic:nvPicPr>
+                  <pic:blipFill>
+                    <a:blip r:embed="rId19">
+                      <a:extLst>
+                        <a:ext uri="{28A0092B-C50C-407E-A947-70E740481C1C}">
+                          <a14:useLocalDpi xmlns:a14="http://schemas.microsoft.com/office/drawing/2010/main" val="0"/>
+                        </a:ext>
+                      </a:extLst>
+                    </a:blip>
+                    <a:stretch>
+                      <a:fillRect/>
+                    </a:stretch>
+                  </pic:blipFill>
+                  <pic:spPr>
+                    <a:xfrm>
+                      <a:off x="0" y="0"/>
+                      <a:ext cx="3276884" cy="3642676"/>
+                    </a:xfrm>
+                    <a:prstGeom prst="rect">
+                      <a:avLst/>
+                    </a:prstGeom>
+                  </pic:spPr>
+                </pic:pic>
+              </a:graphicData>
+            </a:graphic>
+          </wp:inline>
+        </w:drawing>
+      </w:r>
+    </w:p>
+    <w:p>
+      <w:pPr>
+        <w:pStyle w:val="Legenda"/>
+        <w:jc w:val="center"/>
+      </w:pPr>
+      <w:r>
+        <w:t xml:space="preserve">Figura </w:t>
+      </w:r>
+      <w:fldSimple w:instr=" SEQ Figura \* ARABIC ">
+        <w:r>
+          <w:rPr>
+            <w:noProof/>
+          </w:rPr>
+          <w:t>4</w:t>
+        </w:r>
+      </w:fldSimple>
+      <w:r>
+        <w:t>- WebApp -</w:t>
+      </w:r>
+      <w:r>
+        <w:t xml:space="preserve"> Visualizar perfil</w:t>
+      </w:r>
+    </w:p>
+    <w:p/>
+    <w:p>
+      <w:pPr>
+        <w:keepNext/>
+        <w:jc w:val="center"/>
+      </w:pPr>
+    </w:p>
+    <w:p>
+      <w:pPr>
+        <w:keepNext/>
+        <w:jc w:val="center"/>
+      </w:pPr>
+    </w:p>
+    <w:p>
+      <w:pPr>
+        <w:keepNext/>
+        <w:jc w:val="center"/>
+      </w:pPr>
+      <w:r>
+        <w:rPr>
+          <w:noProof/>
+        </w:rPr>
+        <w:drawing>
+          <wp:inline distT="0" distB="0" distL="0" distR="0" wp14:anchorId="11D925B4" wp14:editId="5E8BD5D7">
+            <wp:extent cx="2903472" cy="5806943"/>
+            <wp:effectExtent l="0" t="0" r="0" b="3810"/>
+            <wp:docPr id="3" name="Imagem 3"/>
+            <wp:cNvGraphicFramePr>
+              <a:graphicFrameLocks xmlns:a="http://schemas.openxmlformats.org/drawingml/2006/main" noChangeAspect="1"/>
+            </wp:cNvGraphicFramePr>
+            <a:graphic xmlns:a="http://schemas.openxmlformats.org/drawingml/2006/main">
+              <a:graphicData uri="http://schemas.openxmlformats.org/drawingml/2006/picture">
+                <pic:pic xmlns:pic="http://schemas.openxmlformats.org/drawingml/2006/picture">
+                  <pic:nvPicPr>
+                    <pic:cNvPr id="3" name="Imagem 3"/>
+                    <pic:cNvPicPr/>
+                  </pic:nvPicPr>
+                  <pic:blipFill>
+                    <a:blip r:embed="rId20">
+                      <a:extLst>
+                        <a:ext uri="{28A0092B-C50C-407E-A947-70E740481C1C}">
+                          <a14:useLocalDpi xmlns:a14="http://schemas.microsoft.com/office/drawing/2010/main" val="0"/>
+                        </a:ext>
+                      </a:extLst>
+                    </a:blip>
+                    <a:stretch>
+                      <a:fillRect/>
+                    </a:stretch>
+                  </pic:blipFill>
+                  <pic:spPr>
+                    <a:xfrm>
+                      <a:off x="0" y="0"/>
+                      <a:ext cx="2903472" cy="5806943"/>
+                    </a:xfrm>
+                    <a:prstGeom prst="rect">
+                      <a:avLst/>
+                    </a:prstGeom>
+                  </pic:spPr>
+                </pic:pic>
+              </a:graphicData>
+            </a:graphic>
+          </wp:inline>
+        </w:drawing>
+      </w:r>
+    </w:p>
+    <w:p>
+      <w:pPr>
+        <w:pStyle w:val="Legenda"/>
+        <w:jc w:val="center"/>
+      </w:pPr>
+      <w:r>
+        <w:t xml:space="preserve">Figura </w:t>
+      </w:r>
+      <w:fldSimple w:instr=" SEQ Figura \* ARABIC ">
+        <w:r>
+          <w:rPr>
+            <w:noProof/>
+          </w:rPr>
+          <w:t>5</w:t>
+        </w:r>
+      </w:fldSimple>
+      <w:r>
+        <w:t>- WebApp -</w:t>
+      </w:r>
+      <w:r>
+        <w:t xml:space="preserve"> index frontend</w:t>
+      </w:r>
+    </w:p>
+    <w:p>
+      <w:pPr>
+        <w:keepNext/>
+        <w:jc w:val="center"/>
+      </w:pPr>
+    </w:p>
+    <w:p>
+      <w:pPr>
+        <w:keepNext/>
+        <w:jc w:val="center"/>
+      </w:pPr>
+    </w:p>
+    <w:p>
+      <w:pPr>
+        <w:keepNext/>
+        <w:jc w:val="center"/>
+      </w:pPr>
+      <w:r>
+        <w:rPr>
+          <w:noProof/>
+        </w:rPr>
+        <w:drawing>
+          <wp:inline distT="0" distB="0" distL="0" distR="0" wp14:anchorId="116642FC" wp14:editId="66911EF6">
+            <wp:extent cx="3901778" cy="5044877"/>
+            <wp:effectExtent l="0" t="0" r="3810" b="3810"/>
+            <wp:docPr id="14" name="Imagem 14"/>
+            <wp:cNvGraphicFramePr>
+              <a:graphicFrameLocks xmlns:a="http://schemas.openxmlformats.org/drawingml/2006/main" noChangeAspect="1"/>
+            </wp:cNvGraphicFramePr>
+            <a:graphic xmlns:a="http://schemas.openxmlformats.org/drawingml/2006/main">
+              <a:graphicData uri="http://schemas.openxmlformats.org/drawingml/2006/picture">
+                <pic:pic xmlns:pic="http://schemas.openxmlformats.org/drawingml/2006/picture">
+                  <pic:nvPicPr>
+                    <pic:cNvPr id="14" name="Imagem 14"/>
+                    <pic:cNvPicPr/>
+                  </pic:nvPicPr>
+                  <pic:blipFill>
+                    <a:blip r:embed="rId21">
+                      <a:extLst>
+                        <a:ext uri="{28A0092B-C50C-407E-A947-70E740481C1C}">
+                          <a14:useLocalDpi xmlns:a14="http://schemas.microsoft.com/office/drawing/2010/main" val="0"/>
+                        </a:ext>
+                      </a:extLst>
+                    </a:blip>
+                    <a:stretch>
+                      <a:fillRect/>
+                    </a:stretch>
+                  </pic:blipFill>
+                  <pic:spPr>
+                    <a:xfrm>
+                      <a:off x="0" y="0"/>
+                      <a:ext cx="3901778" cy="5044877"/>
+                    </a:xfrm>
+                    <a:prstGeom prst="rect">
+                      <a:avLst/>
+                    </a:prstGeom>
+                  </pic:spPr>
+                </pic:pic>
+              </a:graphicData>
+            </a:graphic>
+          </wp:inline>
+        </w:drawing>
+      </w:r>
+    </w:p>
+    <w:p>
+      <w:pPr>
+        <w:pStyle w:val="Legenda"/>
+        <w:jc w:val="center"/>
+      </w:pPr>
+      <w:r>
+        <w:t xml:space="preserve">Figura </w:t>
+      </w:r>
+      <w:fldSimple w:instr=" SEQ Figura \* ARABIC ">
+        <w:r>
+          <w:rPr>
+            <w:noProof/>
+          </w:rPr>
+          <w:t>6</w:t>
+        </w:r>
+      </w:fldSimple>
+      <w:r>
+        <w:t>- WebApp -</w:t>
+      </w:r>
+      <w:r>
+        <w:t xml:space="preserve"> pesquisa de anúncios</w:t>
+      </w:r>
+      <w:r>
+        <w:t xml:space="preserve"> e cães</w:t>
+      </w:r>
+    </w:p>
+    <w:p>
+      <w:pPr>
+        <w:keepNext/>
+        <w:jc w:val="center"/>
+      </w:pPr>
+    </w:p>
+    <w:p>
+      <w:pPr>
+        <w:keepNext/>
+        <w:jc w:val="center"/>
+      </w:pPr>
+    </w:p>
+    <w:p>
+      <w:pPr>
+        <w:keepNext/>
+        <w:jc w:val="center"/>
+      </w:pPr>
+      <w:r>
+        <w:rPr>
+          <w:noProof/>
+        </w:rPr>
+        <w:drawing>
+          <wp:inline distT="0" distB="0" distL="0" distR="0" wp14:anchorId="19377DF3" wp14:editId="05A2EFC9">
+            <wp:extent cx="3901778" cy="4267570"/>
+            <wp:effectExtent l="0" t="0" r="3810" b="0"/>
+            <wp:docPr id="24" name="Imagem 24"/>
+            <wp:cNvGraphicFramePr>
+              <a:graphicFrameLocks xmlns:a="http://schemas.openxmlformats.org/drawingml/2006/main" noChangeAspect="1"/>
+            </wp:cNvGraphicFramePr>
+            <a:graphic xmlns:a="http://schemas.openxmlformats.org/drawingml/2006/main">
+              <a:graphicData uri="http://schemas.openxmlformats.org/drawingml/2006/picture">
+                <pic:pic xmlns:pic="http://schemas.openxmlformats.org/drawingml/2006/picture">
+                  <pic:nvPicPr>
+                    <pic:cNvPr id="24" name="Imagem 24"/>
+                    <pic:cNvPicPr/>
+                  </pic:nvPicPr>
+                  <pic:blipFill>
+                    <a:blip r:embed="rId22">
+                      <a:extLst>
+                        <a:ext uri="{28A0092B-C50C-407E-A947-70E740481C1C}">
+                          <a14:useLocalDpi xmlns:a14="http://schemas.microsoft.com/office/drawing/2010/main" val="0"/>
+                        </a:ext>
+                      </a:extLst>
+                    </a:blip>
+                    <a:stretch>
+                      <a:fillRect/>
+                    </a:stretch>
+                  </pic:blipFill>
+                  <pic:spPr>
+                    <a:xfrm>
+                      <a:off x="0" y="0"/>
+                      <a:ext cx="3901778" cy="4267570"/>
+                    </a:xfrm>
+                    <a:prstGeom prst="rect">
+                      <a:avLst/>
+                    </a:prstGeom>
+                  </pic:spPr>
+                </pic:pic>
+              </a:graphicData>
+            </a:graphic>
+          </wp:inline>
+        </w:drawing>
+      </w:r>
+    </w:p>
+    <w:p>
+      <w:pPr>
+        <w:pStyle w:val="Legenda"/>
+        <w:jc w:val="center"/>
+      </w:pPr>
+      <w:r>
+        <w:t xml:space="preserve">Figura </w:t>
+      </w:r>
+      <w:fldSimple w:instr=" SEQ Figura \* ARABIC ">
+        <w:r>
+          <w:rPr>
+            <w:noProof/>
+          </w:rPr>
+          <w:t>7</w:t>
+        </w:r>
+      </w:fldSimple>
+      <w:r>
+        <w:t xml:space="preserve">- WebApp </w:t>
+      </w:r>
+      <w:r>
+        <w:t>– Adoção de um cão</w:t>
+      </w:r>
+    </w:p>
+    <w:p/>
+    <w:p/>
+    <w:p/>
+    <w:p>
+      <w:pPr>
+        <w:keepNext/>
+        <w:jc w:val="center"/>
+      </w:pPr>
+      <w:r>
+        <w:rPr>
+          <w:noProof/>
+        </w:rPr>
+        <w:lastRenderedPageBreak/>
+        <w:drawing>
+          <wp:inline distT="0" distB="0" distL="0" distR="0" wp14:anchorId="2B672BB8" wp14:editId="42A7DD2A">
+            <wp:extent cx="4198984" cy="5502117"/>
+            <wp:effectExtent l="0" t="0" r="0" b="3810"/>
+            <wp:docPr id="26" name="Imagem 26"/>
+            <wp:cNvGraphicFramePr>
+              <a:graphicFrameLocks xmlns:a="http://schemas.openxmlformats.org/drawingml/2006/main" noChangeAspect="1"/>
+            </wp:cNvGraphicFramePr>
+            <a:graphic xmlns:a="http://schemas.openxmlformats.org/drawingml/2006/main">
+              <a:graphicData uri="http://schemas.openxmlformats.org/drawingml/2006/picture">
+                <pic:pic xmlns:pic="http://schemas.openxmlformats.org/drawingml/2006/picture">
+                  <pic:nvPicPr>
+                    <pic:cNvPr id="26" name="Imagem 26"/>
+                    <pic:cNvPicPr/>
+                  </pic:nvPicPr>
+                  <pic:blipFill>
+                    <a:blip r:embed="rId23">
+                      <a:extLst>
+                        <a:ext uri="{28A0092B-C50C-407E-A947-70E740481C1C}">
+                          <a14:useLocalDpi xmlns:a14="http://schemas.microsoft.com/office/drawing/2010/main" val="0"/>
+                        </a:ext>
+                      </a:extLst>
+                    </a:blip>
+                    <a:stretch>
+                      <a:fillRect/>
+                    </a:stretch>
+                  </pic:blipFill>
+                  <pic:spPr>
+                    <a:xfrm>
+                      <a:off x="0" y="0"/>
+                      <a:ext cx="4198984" cy="5502117"/>
+                    </a:xfrm>
+                    <a:prstGeom prst="rect">
+                      <a:avLst/>
+                    </a:prstGeom>
+                  </pic:spPr>
+                </pic:pic>
+              </a:graphicData>
+            </a:graphic>
+          </wp:inline>
+        </w:drawing>
+      </w:r>
+    </w:p>
+    <w:p>
+      <w:pPr>
+        <w:pStyle w:val="Legenda"/>
+        <w:jc w:val="center"/>
+      </w:pPr>
+      <w:r>
+        <w:t xml:space="preserve">Figura </w:t>
+      </w:r>
+      <w:fldSimple w:instr=" SEQ Figura \* ARABIC ">
+        <w:r>
+          <w:rPr>
+            <w:noProof/>
+          </w:rPr>
+          <w:t>8</w:t>
+        </w:r>
+      </w:fldSimple>
+      <w:r>
+        <w:t>- WebApp -</w:t>
+      </w:r>
+      <w:r>
+        <w:t xml:space="preserve"> Consultar produtos (loja)</w:t>
+      </w:r>
+    </w:p>
+    <w:p/>
+    <w:p>
+      <w:pPr>
+        <w:keepNext/>
+        <w:jc w:val="center"/>
+      </w:pPr>
+    </w:p>
+    <w:p>
+      <w:pPr>
+        <w:keepNext/>
+        <w:jc w:val="center"/>
+      </w:pPr>
+      <w:r>
+        <w:rPr>
+          <w:noProof/>
+        </w:rPr>
+        <w:drawing>
+          <wp:inline distT="0" distB="0" distL="0" distR="0" wp14:anchorId="2E06CFDC" wp14:editId="66B061A7">
+            <wp:extent cx="4153260" cy="4587638"/>
+            <wp:effectExtent l="0" t="0" r="0" b="3810"/>
+            <wp:docPr id="27" name="Imagem 27"/>
+            <wp:cNvGraphicFramePr>
+              <a:graphicFrameLocks xmlns:a="http://schemas.openxmlformats.org/drawingml/2006/main" noChangeAspect="1"/>
+            </wp:cNvGraphicFramePr>
+            <a:graphic xmlns:a="http://schemas.openxmlformats.org/drawingml/2006/main">
+              <a:graphicData uri="http://schemas.openxmlformats.org/drawingml/2006/picture">
+                <pic:pic xmlns:pic="http://schemas.openxmlformats.org/drawingml/2006/picture">
+                  <pic:nvPicPr>
+                    <pic:cNvPr id="27" name="Imagem 27"/>
+                    <pic:cNvPicPr/>
+                  </pic:nvPicPr>
+                  <pic:blipFill>
+                    <a:blip r:embed="rId24">
+                      <a:extLst>
+                        <a:ext uri="{28A0092B-C50C-407E-A947-70E740481C1C}">
+                          <a14:useLocalDpi xmlns:a14="http://schemas.microsoft.com/office/drawing/2010/main" val="0"/>
+                        </a:ext>
+                      </a:extLst>
+                    </a:blip>
+                    <a:stretch>
+                      <a:fillRect/>
+                    </a:stretch>
+                  </pic:blipFill>
+                  <pic:spPr>
+                    <a:xfrm>
+                      <a:off x="0" y="0"/>
+                      <a:ext cx="4153260" cy="4587638"/>
+                    </a:xfrm>
+                    <a:prstGeom prst="rect">
+                      <a:avLst/>
+                    </a:prstGeom>
+                  </pic:spPr>
+                </pic:pic>
+              </a:graphicData>
+            </a:graphic>
+          </wp:inline>
+        </w:drawing>
+      </w:r>
+    </w:p>
+    <w:p>
+      <w:pPr>
+        <w:pStyle w:val="Legenda"/>
+        <w:jc w:val="center"/>
+      </w:pPr>
+      <w:r>
+        <w:t xml:space="preserve">Figura </w:t>
+      </w:r>
+      <w:fldSimple w:instr=" SEQ Figura \* ARABIC ">
+        <w:r>
+          <w:rPr>
+            <w:noProof/>
+          </w:rPr>
+          <w:t>9</w:t>
+        </w:r>
+      </w:fldSimple>
+      <w:r>
+        <w:t>- WebApp -</w:t>
+      </w:r>
+      <w:r>
+        <w:t xml:space="preserve"> Adicionar produto ao carrinho</w:t>
+      </w:r>
+    </w:p>
+    <w:p>
+      <w:r>
+        <w:br w:type="page"/>
+      </w:r>
+    </w:p>
+    <w:p>
+      <w:pPr>
         <w:pStyle w:val="Ttulo2"/>
       </w:pPr>
       <w:bookmarkStart w:id="40" w:name="_Toc118128133"/>
       <w:r>
+        <w:lastRenderedPageBreak/>
         <w:t>Aplicação Móvel</w:t>
       </w:r>
       <w:bookmarkEnd w:id="40"/>
@@ -28319,7 +28605,7 @@
                     <pic:cNvPicPr/>
                   </pic:nvPicPr>
                   <pic:blipFill>
-                    <a:blip r:embed="rId18">
+                    <a:blip r:embed="rId25">
                       <a:extLst>
                         <a:ext uri="{28A0092B-C50C-407E-A947-70E740481C1C}">
                           <a14:useLocalDpi xmlns:a14="http://schemas.microsoft.com/office/drawing/2010/main" val="0"/>
@@ -28355,30 +28641,14 @@
       <w:r>
         <w:t xml:space="preserve">Figura </w:t>
       </w:r>
-      <w:r>
-        <w:fldChar w:fldCharType="begin"/>
-      </w:r>
-      <w:r>
-        <w:instrText xml:space="preserve"> SEQ Figura \* A</w:instrText>
-      </w:r>
-      <w:r>
-        <w:instrText xml:space="preserve">RABIC </w:instrText>
-      </w:r>
-      <w:r>
-        <w:fldChar w:fldCharType="separate"/>
-      </w:r>
-      <w:r>
-        <w:rPr>
-          <w:noProof/>
-        </w:rPr>
-        <w:t>3</w:t>
-      </w:r>
-      <w:r>
-        <w:rPr>
-          <w:noProof/>
-        </w:rPr>
-        <w:fldChar w:fldCharType="end"/>
-      </w:r>
+      <w:fldSimple w:instr=" SEQ Figura \* ARABIC ">
+        <w:r>
+          <w:rPr>
+            <w:noProof/>
+          </w:rPr>
+          <w:t>10</w:t>
+        </w:r>
+      </w:fldSimple>
       <w:r>
         <w:t xml:space="preserve">- Aplicação Móvel - </w:t>
       </w:r>
@@ -28415,687 +28685,6 @@
                 <pic:pic xmlns:pic="http://schemas.openxmlformats.org/drawingml/2006/picture">
                   <pic:nvPicPr>
                     <pic:cNvPr id="11" name="Imagem 11" descr="Uma imagem com texto&#10;&#10;Descrição gerada automaticamente"/>
-                    <pic:cNvPicPr/>
-                  </pic:nvPicPr>
-                  <pic:blipFill>
-                    <a:blip r:embed="rId19">
-                      <a:extLst>
-                        <a:ext uri="{28A0092B-C50C-407E-A947-70E740481C1C}">
-                          <a14:useLocalDpi xmlns:a14="http://schemas.microsoft.com/office/drawing/2010/main" val="0"/>
-                        </a:ext>
-                      </a:extLst>
-                    </a:blip>
-                    <a:stretch>
-                      <a:fillRect/>
-                    </a:stretch>
-                  </pic:blipFill>
-                  <pic:spPr>
-                    <a:xfrm>
-                      <a:off x="0" y="0"/>
-                      <a:ext cx="4886325" cy="4886325"/>
-                    </a:xfrm>
-                    <a:prstGeom prst="rect">
-                      <a:avLst/>
-                    </a:prstGeom>
-                  </pic:spPr>
-                </pic:pic>
-              </a:graphicData>
-            </a:graphic>
-          </wp:inline>
-        </w:drawing>
-      </w:r>
-    </w:p>
-    <w:p>
-      <w:pPr>
-        <w:pStyle w:val="Legenda"/>
-        <w:jc w:val="center"/>
-      </w:pPr>
-      <w:bookmarkStart w:id="42" w:name="_Toc117706014"/>
-      <w:r>
-        <w:t xml:space="preserve">Figura </w:t>
-      </w:r>
-      <w:r>
-        <w:fldChar w:fldCharType="begin"/>
-      </w:r>
-      <w:r>
-        <w:instrText xml:space="preserve"> SEQ Figura \* ARABIC </w:instrText>
-      </w:r>
-      <w:r>
-        <w:fldChar w:fldCharType="separate"/>
-      </w:r>
-      <w:r>
-        <w:rPr>
-          <w:noProof/>
-        </w:rPr>
-        <w:t>4</w:t>
-      </w:r>
-      <w:r>
-        <w:rPr>
-          <w:noProof/>
-        </w:rPr>
-        <w:fldChar w:fldCharType="end"/>
-      </w:r>
-      <w:r>
-        <w:t xml:space="preserve">- Aplicação Móvel - </w:t>
-      </w:r>
-      <w:r>
-        <w:t>Página Inicial Cliente</w:t>
-      </w:r>
-      <w:bookmarkEnd w:id="42"/>
-    </w:p>
-    <w:p>
-      <w:pPr>
-        <w:keepNext/>
-        <w:jc w:val="center"/>
-      </w:pPr>
-    </w:p>
-    <w:p>
-      <w:pPr>
-        <w:keepNext/>
-        <w:jc w:val="center"/>
-      </w:pPr>
-      <w:r>
-        <w:rPr>
-          <w:noProof/>
-        </w:rPr>
-        <w:drawing>
-          <wp:inline distT="0" distB="0" distL="0" distR="0" wp14:anchorId="028117DA" wp14:editId="7516E8CA">
-            <wp:extent cx="4886325" cy="4886325"/>
-            <wp:effectExtent l="0" t="0" r="0" b="0"/>
-            <wp:docPr id="12" name="Imagem 12"/>
-            <wp:cNvGraphicFramePr>
-              <a:graphicFrameLocks xmlns:a="http://schemas.openxmlformats.org/drawingml/2006/main" noChangeAspect="1"/>
-            </wp:cNvGraphicFramePr>
-            <a:graphic xmlns:a="http://schemas.openxmlformats.org/drawingml/2006/main">
-              <a:graphicData uri="http://schemas.openxmlformats.org/drawingml/2006/picture">
-                <pic:pic xmlns:pic="http://schemas.openxmlformats.org/drawingml/2006/picture">
-                  <pic:nvPicPr>
-                    <pic:cNvPr id="12" name="Imagem 12"/>
-                    <pic:cNvPicPr/>
-                  </pic:nvPicPr>
-                  <pic:blipFill>
-                    <a:blip r:embed="rId20">
-                      <a:extLst>
-                        <a:ext uri="{28A0092B-C50C-407E-A947-70E740481C1C}">
-                          <a14:useLocalDpi xmlns:a14="http://schemas.microsoft.com/office/drawing/2010/main" val="0"/>
-                        </a:ext>
-                      </a:extLst>
-                    </a:blip>
-                    <a:stretch>
-                      <a:fillRect/>
-                    </a:stretch>
-                  </pic:blipFill>
-                  <pic:spPr>
-                    <a:xfrm>
-                      <a:off x="0" y="0"/>
-                      <a:ext cx="4886325" cy="4886325"/>
-                    </a:xfrm>
-                    <a:prstGeom prst="rect">
-                      <a:avLst/>
-                    </a:prstGeom>
-                  </pic:spPr>
-                </pic:pic>
-              </a:graphicData>
-            </a:graphic>
-          </wp:inline>
-        </w:drawing>
-      </w:r>
-    </w:p>
-    <w:p>
-      <w:pPr>
-        <w:pStyle w:val="Legenda"/>
-        <w:jc w:val="center"/>
-      </w:pPr>
-      <w:bookmarkStart w:id="43" w:name="_Toc117706015"/>
-      <w:r>
-        <w:t xml:space="preserve">Figura </w:t>
-      </w:r>
-      <w:r>
-        <w:fldChar w:fldCharType="begin"/>
-      </w:r>
-      <w:r>
-        <w:instrText xml:space="preserve"> SEQ Figura \* ARABIC </w:instrText>
-      </w:r>
-      <w:r>
-        <w:fldChar w:fldCharType="separate"/>
-      </w:r>
-      <w:r>
-        <w:rPr>
-          <w:noProof/>
-        </w:rPr>
-        <w:t>5</w:t>
-      </w:r>
-      <w:r>
-        <w:rPr>
-          <w:noProof/>
-        </w:rPr>
-        <w:fldChar w:fldCharType="end"/>
-      </w:r>
-      <w:r>
-        <w:t xml:space="preserve">- Aplicação Móvel - </w:t>
-      </w:r>
-      <w:r>
-        <w:t>Cães pessoais cliente</w:t>
-      </w:r>
-      <w:bookmarkEnd w:id="43"/>
-    </w:p>
-    <w:p>
-      <w:pPr>
-        <w:keepNext/>
-        <w:jc w:val="center"/>
-      </w:pPr>
-    </w:p>
-    <w:p>
-      <w:pPr>
-        <w:keepNext/>
-        <w:jc w:val="center"/>
-      </w:pPr>
-      <w:r>
-        <w:rPr>
-          <w:noProof/>
-        </w:rPr>
-        <w:drawing>
-          <wp:inline distT="0" distB="0" distL="0" distR="0" wp14:anchorId="26D5CD30" wp14:editId="51DBB761">
-            <wp:extent cx="4886325" cy="4886325"/>
-            <wp:effectExtent l="0" t="0" r="1905" b="1905"/>
-            <wp:docPr id="13" name="Imagem 13"/>
-            <wp:cNvGraphicFramePr>
-              <a:graphicFrameLocks xmlns:a="http://schemas.openxmlformats.org/drawingml/2006/main" noChangeAspect="1"/>
-            </wp:cNvGraphicFramePr>
-            <a:graphic xmlns:a="http://schemas.openxmlformats.org/drawingml/2006/main">
-              <a:graphicData uri="http://schemas.openxmlformats.org/drawingml/2006/picture">
-                <pic:pic xmlns:pic="http://schemas.openxmlformats.org/drawingml/2006/picture">
-                  <pic:nvPicPr>
-                    <pic:cNvPr id="13" name="Imagem 13"/>
-                    <pic:cNvPicPr/>
-                  </pic:nvPicPr>
-                  <pic:blipFill>
-                    <a:blip r:embed="rId21">
-                      <a:extLst>
-                        <a:ext uri="{28A0092B-C50C-407E-A947-70E740481C1C}">
-                          <a14:useLocalDpi xmlns:a14="http://schemas.microsoft.com/office/drawing/2010/main" val="0"/>
-                        </a:ext>
-                      </a:extLst>
-                    </a:blip>
-                    <a:stretch>
-                      <a:fillRect/>
-                    </a:stretch>
-                  </pic:blipFill>
-                  <pic:spPr>
-                    <a:xfrm>
-                      <a:off x="0" y="0"/>
-                      <a:ext cx="4886325" cy="4886325"/>
-                    </a:xfrm>
-                    <a:prstGeom prst="rect">
-                      <a:avLst/>
-                    </a:prstGeom>
-                  </pic:spPr>
-                </pic:pic>
-              </a:graphicData>
-            </a:graphic>
-          </wp:inline>
-        </w:drawing>
-      </w:r>
-    </w:p>
-    <w:p>
-      <w:pPr>
-        <w:pStyle w:val="Legenda"/>
-        <w:jc w:val="center"/>
-      </w:pPr>
-      <w:bookmarkStart w:id="44" w:name="_Toc117706016"/>
-      <w:r>
-        <w:t xml:space="preserve">Figura </w:t>
-      </w:r>
-      <w:r>
-        <w:fldChar w:fldCharType="begin"/>
-      </w:r>
-      <w:r>
-        <w:instrText xml:space="preserve"> SEQ Figura \* ARABIC </w:instrText>
-      </w:r>
-      <w:r>
-        <w:fldChar w:fldCharType="separate"/>
-      </w:r>
-      <w:r>
-        <w:rPr>
-          <w:noProof/>
-        </w:rPr>
-        <w:t>6</w:t>
-      </w:r>
-      <w:r>
-        <w:rPr>
-          <w:noProof/>
-        </w:rPr>
-        <w:fldChar w:fldCharType="end"/>
-      </w:r>
-      <w:r>
-        <w:t xml:space="preserve"> </w:t>
-      </w:r>
-      <w:r>
-        <w:t xml:space="preserve">- Aplicação Móvel - </w:t>
-      </w:r>
-      <w:r>
-        <w:t>Detalhes cão pessoal</w:t>
-      </w:r>
-      <w:bookmarkEnd w:id="44"/>
-    </w:p>
-    <w:p>
-      <w:pPr>
-        <w:keepNext/>
-        <w:jc w:val="center"/>
-      </w:pPr>
-    </w:p>
-    <w:p>
-      <w:pPr>
-        <w:keepNext/>
-        <w:jc w:val="center"/>
-      </w:pPr>
-      <w:r>
-        <w:rPr>
-          <w:noProof/>
-        </w:rPr>
-        <w:drawing>
-          <wp:inline distT="0" distB="0" distL="0" distR="0" wp14:anchorId="44756C33" wp14:editId="1ACD5251">
-            <wp:extent cx="4886325" cy="4886325"/>
-            <wp:effectExtent l="0" t="0" r="0" b="0"/>
-            <wp:docPr id="17" name="Imagem 17"/>
-            <wp:cNvGraphicFramePr>
-              <a:graphicFrameLocks xmlns:a="http://schemas.openxmlformats.org/drawingml/2006/main" noChangeAspect="1"/>
-            </wp:cNvGraphicFramePr>
-            <a:graphic xmlns:a="http://schemas.openxmlformats.org/drawingml/2006/main">
-              <a:graphicData uri="http://schemas.openxmlformats.org/drawingml/2006/picture">
-                <pic:pic xmlns:pic="http://schemas.openxmlformats.org/drawingml/2006/picture">
-                  <pic:nvPicPr>
-                    <pic:cNvPr id="17" name="Imagem 17"/>
-                    <pic:cNvPicPr/>
-                  </pic:nvPicPr>
-                  <pic:blipFill>
-                    <a:blip r:embed="rId22">
-                      <a:extLst>
-                        <a:ext uri="{28A0092B-C50C-407E-A947-70E740481C1C}">
-                          <a14:useLocalDpi xmlns:a14="http://schemas.microsoft.com/office/drawing/2010/main" val="0"/>
-                        </a:ext>
-                      </a:extLst>
-                    </a:blip>
-                    <a:stretch>
-                      <a:fillRect/>
-                    </a:stretch>
-                  </pic:blipFill>
-                  <pic:spPr>
-                    <a:xfrm>
-                      <a:off x="0" y="0"/>
-                      <a:ext cx="4886325" cy="4886325"/>
-                    </a:xfrm>
-                    <a:prstGeom prst="rect">
-                      <a:avLst/>
-                    </a:prstGeom>
-                  </pic:spPr>
-                </pic:pic>
-              </a:graphicData>
-            </a:graphic>
-          </wp:inline>
-        </w:drawing>
-      </w:r>
-    </w:p>
-    <w:p>
-      <w:pPr>
-        <w:pStyle w:val="Legenda"/>
-        <w:jc w:val="center"/>
-      </w:pPr>
-      <w:bookmarkStart w:id="45" w:name="_Toc117706017"/>
-      <w:r>
-        <w:t xml:space="preserve">Figura </w:t>
-      </w:r>
-      <w:r>
-        <w:fldChar w:fldCharType="begin"/>
-      </w:r>
-      <w:r>
-        <w:instrText xml:space="preserve"> SEQ Figura \* ARABIC </w:instrText>
-      </w:r>
-      <w:r>
-        <w:fldChar w:fldCharType="separate"/>
-      </w:r>
-      <w:r>
-        <w:rPr>
-          <w:noProof/>
-        </w:rPr>
-        <w:t>7</w:t>
-      </w:r>
-      <w:r>
-        <w:rPr>
-          <w:noProof/>
-        </w:rPr>
-        <w:fldChar w:fldCharType="end"/>
-      </w:r>
-      <w:r>
-        <w:t xml:space="preserve">- Aplicação Móvel - </w:t>
-      </w:r>
-      <w:r>
-        <w:t>Criar Cão</w:t>
-      </w:r>
-      <w:bookmarkEnd w:id="45"/>
-    </w:p>
-    <w:p>
-      <w:pPr>
-        <w:keepNext/>
-        <w:jc w:val="center"/>
-      </w:pPr>
-    </w:p>
-    <w:p>
-      <w:pPr>
-        <w:keepNext/>
-        <w:jc w:val="center"/>
-      </w:pPr>
-      <w:r>
-        <w:rPr>
-          <w:noProof/>
-        </w:rPr>
-        <w:drawing>
-          <wp:inline distT="0" distB="0" distL="0" distR="0" wp14:anchorId="76BEF40A" wp14:editId="703ACCBD">
-            <wp:extent cx="4886325" cy="4886325"/>
-            <wp:effectExtent l="0" t="0" r="0" b="0"/>
-            <wp:docPr id="19" name="Imagem 19"/>
-            <wp:cNvGraphicFramePr>
-              <a:graphicFrameLocks xmlns:a="http://schemas.openxmlformats.org/drawingml/2006/main" noChangeAspect="1"/>
-            </wp:cNvGraphicFramePr>
-            <a:graphic xmlns:a="http://schemas.openxmlformats.org/drawingml/2006/main">
-              <a:graphicData uri="http://schemas.openxmlformats.org/drawingml/2006/picture">
-                <pic:pic xmlns:pic="http://schemas.openxmlformats.org/drawingml/2006/picture">
-                  <pic:nvPicPr>
-                    <pic:cNvPr id="19" name="Imagem 19"/>
-                    <pic:cNvPicPr/>
-                  </pic:nvPicPr>
-                  <pic:blipFill>
-                    <a:blip r:embed="rId23">
-                      <a:extLst>
-                        <a:ext uri="{28A0092B-C50C-407E-A947-70E740481C1C}">
-                          <a14:useLocalDpi xmlns:a14="http://schemas.microsoft.com/office/drawing/2010/main" val="0"/>
-                        </a:ext>
-                      </a:extLst>
-                    </a:blip>
-                    <a:stretch>
-                      <a:fillRect/>
-                    </a:stretch>
-                  </pic:blipFill>
-                  <pic:spPr>
-                    <a:xfrm>
-                      <a:off x="0" y="0"/>
-                      <a:ext cx="4886325" cy="4886325"/>
-                    </a:xfrm>
-                    <a:prstGeom prst="rect">
-                      <a:avLst/>
-                    </a:prstGeom>
-                  </pic:spPr>
-                </pic:pic>
-              </a:graphicData>
-            </a:graphic>
-          </wp:inline>
-        </w:drawing>
-      </w:r>
-    </w:p>
-    <w:p>
-      <w:pPr>
-        <w:pStyle w:val="Legenda"/>
-        <w:jc w:val="center"/>
-      </w:pPr>
-      <w:bookmarkStart w:id="46" w:name="_Toc117706018"/>
-      <w:r>
-        <w:t xml:space="preserve">Figura </w:t>
-      </w:r>
-      <w:r>
-        <w:fldChar w:fldCharType="begin"/>
-      </w:r>
-      <w:r>
-        <w:instrText xml:space="preserve"> SEQ Figura \* ARABIC </w:instrText>
-      </w:r>
-      <w:r>
-        <w:fldChar w:fldCharType="separate"/>
-      </w:r>
-      <w:r>
-        <w:rPr>
-          <w:noProof/>
-        </w:rPr>
-        <w:t>8</w:t>
-      </w:r>
-      <w:r>
-        <w:rPr>
-          <w:noProof/>
-        </w:rPr>
-        <w:fldChar w:fldCharType="end"/>
-      </w:r>
-      <w:r>
-        <w:t xml:space="preserve">- Aplicação Móvel - </w:t>
-      </w:r>
-      <w:r>
-        <w:t>Visualizar encomendas</w:t>
-      </w:r>
-      <w:bookmarkEnd w:id="46"/>
-    </w:p>
-    <w:p>
-      <w:pPr>
-        <w:keepNext/>
-        <w:jc w:val="center"/>
-      </w:pPr>
-    </w:p>
-    <w:p>
-      <w:pPr>
-        <w:keepNext/>
-        <w:jc w:val="center"/>
-      </w:pPr>
-      <w:r>
-        <w:rPr>
-          <w:noProof/>
-        </w:rPr>
-        <w:drawing>
-          <wp:inline distT="0" distB="0" distL="0" distR="0" wp14:anchorId="4C3EA3EF" wp14:editId="3521E429">
-            <wp:extent cx="4886325" cy="4886325"/>
-            <wp:effectExtent l="0" t="0" r="5715" b="5715"/>
-            <wp:docPr id="20" name="Imagem 20"/>
-            <wp:cNvGraphicFramePr>
-              <a:graphicFrameLocks xmlns:a="http://schemas.openxmlformats.org/drawingml/2006/main" noChangeAspect="1"/>
-            </wp:cNvGraphicFramePr>
-            <a:graphic xmlns:a="http://schemas.openxmlformats.org/drawingml/2006/main">
-              <a:graphicData uri="http://schemas.openxmlformats.org/drawingml/2006/picture">
-                <pic:pic xmlns:pic="http://schemas.openxmlformats.org/drawingml/2006/picture">
-                  <pic:nvPicPr>
-                    <pic:cNvPr id="20" name="Imagem 20"/>
-                    <pic:cNvPicPr/>
-                  </pic:nvPicPr>
-                  <pic:blipFill>
-                    <a:blip r:embed="rId24">
-                      <a:extLst>
-                        <a:ext uri="{28A0092B-C50C-407E-A947-70E740481C1C}">
-                          <a14:useLocalDpi xmlns:a14="http://schemas.microsoft.com/office/drawing/2010/main" val="0"/>
-                        </a:ext>
-                      </a:extLst>
-                    </a:blip>
-                    <a:stretch>
-                      <a:fillRect/>
-                    </a:stretch>
-                  </pic:blipFill>
-                  <pic:spPr>
-                    <a:xfrm>
-                      <a:off x="0" y="0"/>
-                      <a:ext cx="4886325" cy="4886325"/>
-                    </a:xfrm>
-                    <a:prstGeom prst="rect">
-                      <a:avLst/>
-                    </a:prstGeom>
-                  </pic:spPr>
-                </pic:pic>
-              </a:graphicData>
-            </a:graphic>
-          </wp:inline>
-        </w:drawing>
-      </w:r>
-    </w:p>
-    <w:p>
-      <w:pPr>
-        <w:pStyle w:val="Legenda"/>
-        <w:jc w:val="center"/>
-      </w:pPr>
-      <w:bookmarkStart w:id="47" w:name="_Toc117706019"/>
-      <w:r>
-        <w:t xml:space="preserve">Figura </w:t>
-      </w:r>
-      <w:r>
-        <w:fldChar w:fldCharType="begin"/>
-      </w:r>
-      <w:r>
-        <w:instrText xml:space="preserve"> SEQ Figura \* ARABIC </w:instrText>
-      </w:r>
-      <w:r>
-        <w:fldChar w:fldCharType="separate"/>
-      </w:r>
-      <w:r>
-        <w:rPr>
-          <w:noProof/>
-        </w:rPr>
-        <w:t>9</w:t>
-      </w:r>
-      <w:r>
-        <w:rPr>
-          <w:noProof/>
-        </w:rPr>
-        <w:fldChar w:fldCharType="end"/>
-      </w:r>
-      <w:r>
-        <w:t xml:space="preserve">- Aplicação Móvel - </w:t>
-      </w:r>
-      <w:r>
-        <w:t>Detalhes encomenda</w:t>
-      </w:r>
-      <w:bookmarkEnd w:id="47"/>
-    </w:p>
-    <w:p>
-      <w:pPr>
-        <w:keepNext/>
-        <w:jc w:val="center"/>
-      </w:pPr>
-    </w:p>
-    <w:p>
-      <w:pPr>
-        <w:keepNext/>
-        <w:jc w:val="center"/>
-      </w:pPr>
-      <w:r>
-        <w:rPr>
-          <w:noProof/>
-        </w:rPr>
-        <w:drawing>
-          <wp:inline distT="0" distB="0" distL="0" distR="0" wp14:anchorId="523E79DA" wp14:editId="43DDF58C">
-            <wp:extent cx="4886325" cy="4886325"/>
-            <wp:effectExtent l="0" t="0" r="0" b="0"/>
-            <wp:docPr id="21" name="Imagem 21" descr="Uma imagem com texto&#10;&#10;Descrição gerada automaticamente"/>
-            <wp:cNvGraphicFramePr>
-              <a:graphicFrameLocks xmlns:a="http://schemas.openxmlformats.org/drawingml/2006/main" noChangeAspect="1"/>
-            </wp:cNvGraphicFramePr>
-            <a:graphic xmlns:a="http://schemas.openxmlformats.org/drawingml/2006/main">
-              <a:graphicData uri="http://schemas.openxmlformats.org/drawingml/2006/picture">
-                <pic:pic xmlns:pic="http://schemas.openxmlformats.org/drawingml/2006/picture">
-                  <pic:nvPicPr>
-                    <pic:cNvPr id="21" name="Imagem 21" descr="Uma imagem com texto&#10;&#10;Descrição gerada automaticamente"/>
-                    <pic:cNvPicPr/>
-                  </pic:nvPicPr>
-                  <pic:blipFill>
-                    <a:blip r:embed="rId25">
-                      <a:extLst>
-                        <a:ext uri="{28A0092B-C50C-407E-A947-70E740481C1C}">
-                          <a14:useLocalDpi xmlns:a14="http://schemas.microsoft.com/office/drawing/2010/main" val="0"/>
-                        </a:ext>
-                      </a:extLst>
-                    </a:blip>
-                    <a:stretch>
-                      <a:fillRect/>
-                    </a:stretch>
-                  </pic:blipFill>
-                  <pic:spPr>
-                    <a:xfrm>
-                      <a:off x="0" y="0"/>
-                      <a:ext cx="4886325" cy="4886325"/>
-                    </a:xfrm>
-                    <a:prstGeom prst="rect">
-                      <a:avLst/>
-                    </a:prstGeom>
-                  </pic:spPr>
-                </pic:pic>
-              </a:graphicData>
-            </a:graphic>
-          </wp:inline>
-        </w:drawing>
-      </w:r>
-    </w:p>
-    <w:p>
-      <w:pPr>
-        <w:pStyle w:val="Legenda"/>
-        <w:jc w:val="center"/>
-      </w:pPr>
-      <w:bookmarkStart w:id="48" w:name="_Toc117706020"/>
-      <w:r>
-        <w:t xml:space="preserve">Figura </w:t>
-      </w:r>
-      <w:r>
-        <w:fldChar w:fldCharType="begin"/>
-      </w:r>
-      <w:r>
-        <w:instrText xml:space="preserve"> SEQ Figura \* ARABIC </w:instrText>
-      </w:r>
-      <w:r>
-        <w:fldChar w:fldCharType="separate"/>
-      </w:r>
-      <w:r>
-        <w:rPr>
-          <w:noProof/>
-        </w:rPr>
-        <w:t>10</w:t>
-      </w:r>
-      <w:r>
-        <w:rPr>
-          <w:noProof/>
-        </w:rPr>
-        <w:fldChar w:fldCharType="end"/>
-      </w:r>
-      <w:r>
-        <w:t xml:space="preserve">- Aplicação Móvel </w:t>
-      </w:r>
-      <w:r>
-        <w:t>–</w:t>
-      </w:r>
-      <w:r>
-        <w:t xml:space="preserve"> </w:t>
-      </w:r>
-      <w:r>
-        <w:t>Visualizar consultas</w:t>
-      </w:r>
-      <w:bookmarkEnd w:id="48"/>
-    </w:p>
-    <w:p>
-      <w:pPr>
-        <w:keepNext/>
-        <w:jc w:val="center"/>
-      </w:pPr>
-    </w:p>
-    <w:p>
-      <w:pPr>
-        <w:keepNext/>
-        <w:jc w:val="center"/>
-      </w:pPr>
-      <w:r>
-        <w:rPr>
-          <w:noProof/>
-        </w:rPr>
-        <w:drawing>
-          <wp:inline distT="0" distB="0" distL="0" distR="0" wp14:anchorId="70E77E48" wp14:editId="1999FF25">
-            <wp:extent cx="4886325" cy="4886325"/>
-            <wp:effectExtent l="0" t="0" r="0" b="0"/>
-            <wp:docPr id="22" name="Imagem 22"/>
-            <wp:cNvGraphicFramePr>
-              <a:graphicFrameLocks xmlns:a="http://schemas.openxmlformats.org/drawingml/2006/main" noChangeAspect="1"/>
-            </wp:cNvGraphicFramePr>
-            <a:graphic xmlns:a="http://schemas.openxmlformats.org/drawingml/2006/main">
-              <a:graphicData uri="http://schemas.openxmlformats.org/drawingml/2006/picture">
-                <pic:pic xmlns:pic="http://schemas.openxmlformats.org/drawingml/2006/picture">
-                  <pic:nvPicPr>
-                    <pic:cNvPr id="22" name="Imagem 22"/>
                     <pic:cNvPicPr/>
                   </pic:nvPicPr>
                   <pic:blipFill>
@@ -29131,38 +28720,25 @@
         <w:pStyle w:val="Legenda"/>
         <w:jc w:val="center"/>
       </w:pPr>
-      <w:bookmarkStart w:id="49" w:name="_Toc117706021"/>
+      <w:bookmarkStart w:id="42" w:name="_Toc117706014"/>
       <w:r>
         <w:t xml:space="preserve">Figura </w:t>
       </w:r>
-      <w:r>
-        <w:fldChar w:fldCharType="begin"/>
-      </w:r>
-      <w:r>
-        <w:instrText xml:space="preserve"> SEQ Figura \* ARABIC </w:instrText>
-      </w:r>
-      <w:r>
-        <w:fldChar w:fldCharType="separate"/>
-      </w:r>
-      <w:r>
-        <w:rPr>
-          <w:noProof/>
-        </w:rPr>
-        <w:t>11</w:t>
-      </w:r>
-      <w:r>
-        <w:rPr>
-          <w:noProof/>
-        </w:rPr>
-        <w:fldChar w:fldCharType="end"/>
-      </w:r>
+      <w:fldSimple w:instr=" SEQ Figura \* ARABIC ">
+        <w:r>
+          <w:rPr>
+            <w:noProof/>
+          </w:rPr>
+          <w:t>11</w:t>
+        </w:r>
+      </w:fldSimple>
       <w:r>
         <w:t xml:space="preserve">- Aplicação Móvel - </w:t>
       </w:r>
       <w:r>
-        <w:t>Página Inicial Veterinário</w:t>
-      </w:r>
-      <w:bookmarkEnd w:id="49"/>
+        <w:t>Página Inicial Cliente</w:t>
+      </w:r>
+      <w:bookmarkEnd w:id="42"/>
     </w:p>
     <w:p>
       <w:pPr>
@@ -29180,10 +28756,10 @@
           <w:noProof/>
         </w:rPr>
         <w:drawing>
-          <wp:inline distT="0" distB="0" distL="0" distR="0" wp14:anchorId="0325DC98" wp14:editId="2BBD5606">
+          <wp:inline distT="0" distB="0" distL="0" distR="0" wp14:anchorId="028117DA" wp14:editId="7516E8CA">
             <wp:extent cx="4886325" cy="4886325"/>
-            <wp:effectExtent l="0" t="0" r="4445" b="4445"/>
-            <wp:docPr id="23" name="Imagem 23"/>
+            <wp:effectExtent l="0" t="0" r="0" b="0"/>
+            <wp:docPr id="12" name="Imagem 12"/>
             <wp:cNvGraphicFramePr>
               <a:graphicFrameLocks xmlns:a="http://schemas.openxmlformats.org/drawingml/2006/main" noChangeAspect="1"/>
             </wp:cNvGraphicFramePr>
@@ -29191,7 +28767,7 @@
               <a:graphicData uri="http://schemas.openxmlformats.org/drawingml/2006/picture">
                 <pic:pic xmlns:pic="http://schemas.openxmlformats.org/drawingml/2006/picture">
                   <pic:nvPicPr>
-                    <pic:cNvPr id="23" name="Imagem 23"/>
+                    <pic:cNvPr id="12" name="Imagem 12"/>
                     <pic:cNvPicPr/>
                   </pic:nvPicPr>
                   <pic:blipFill>
@@ -29227,31 +28803,608 @@
         <w:pStyle w:val="Legenda"/>
         <w:jc w:val="center"/>
       </w:pPr>
-      <w:bookmarkStart w:id="50" w:name="_Toc117706022"/>
+      <w:bookmarkStart w:id="43" w:name="_Toc117706015"/>
       <w:r>
         <w:t xml:space="preserve">Figura </w:t>
       </w:r>
-      <w:r>
-        <w:fldChar w:fldCharType="begin"/>
-      </w:r>
-      <w:r>
-        <w:instrText xml:space="preserve"> SEQ Figura \* ARABIC </w:instrText>
-      </w:r>
-      <w:r>
-        <w:fldChar w:fldCharType="separate"/>
-      </w:r>
+      <w:fldSimple w:instr=" SEQ Figura \* ARABIC ">
+        <w:r>
+          <w:rPr>
+            <w:noProof/>
+          </w:rPr>
+          <w:t>12</w:t>
+        </w:r>
+      </w:fldSimple>
+      <w:r>
+        <w:t xml:space="preserve">- Aplicação Móvel - </w:t>
+      </w:r>
+      <w:r>
+        <w:t>Cães pessoais cliente</w:t>
+      </w:r>
+      <w:bookmarkEnd w:id="43"/>
+    </w:p>
+    <w:p>
+      <w:pPr>
+        <w:keepNext/>
+        <w:jc w:val="center"/>
+      </w:pPr>
+    </w:p>
+    <w:p>
+      <w:pPr>
+        <w:keepNext/>
+        <w:jc w:val="center"/>
+      </w:pPr>
       <w:r>
         <w:rPr>
           <w:noProof/>
         </w:rPr>
-        <w:t>12</w:t>
-      </w:r>
+        <w:drawing>
+          <wp:inline distT="0" distB="0" distL="0" distR="0" wp14:anchorId="26D5CD30" wp14:editId="51DBB761">
+            <wp:extent cx="4886325" cy="4886325"/>
+            <wp:effectExtent l="0" t="0" r="1905" b="1905"/>
+            <wp:docPr id="13" name="Imagem 13"/>
+            <wp:cNvGraphicFramePr>
+              <a:graphicFrameLocks xmlns:a="http://schemas.openxmlformats.org/drawingml/2006/main" noChangeAspect="1"/>
+            </wp:cNvGraphicFramePr>
+            <a:graphic xmlns:a="http://schemas.openxmlformats.org/drawingml/2006/main">
+              <a:graphicData uri="http://schemas.openxmlformats.org/drawingml/2006/picture">
+                <pic:pic xmlns:pic="http://schemas.openxmlformats.org/drawingml/2006/picture">
+                  <pic:nvPicPr>
+                    <pic:cNvPr id="13" name="Imagem 13"/>
+                    <pic:cNvPicPr/>
+                  </pic:nvPicPr>
+                  <pic:blipFill>
+                    <a:blip r:embed="rId28">
+                      <a:extLst>
+                        <a:ext uri="{28A0092B-C50C-407E-A947-70E740481C1C}">
+                          <a14:useLocalDpi xmlns:a14="http://schemas.microsoft.com/office/drawing/2010/main" val="0"/>
+                        </a:ext>
+                      </a:extLst>
+                    </a:blip>
+                    <a:stretch>
+                      <a:fillRect/>
+                    </a:stretch>
+                  </pic:blipFill>
+                  <pic:spPr>
+                    <a:xfrm>
+                      <a:off x="0" y="0"/>
+                      <a:ext cx="4886325" cy="4886325"/>
+                    </a:xfrm>
+                    <a:prstGeom prst="rect">
+                      <a:avLst/>
+                    </a:prstGeom>
+                  </pic:spPr>
+                </pic:pic>
+              </a:graphicData>
+            </a:graphic>
+          </wp:inline>
+        </w:drawing>
+      </w:r>
+    </w:p>
+    <w:p>
+      <w:pPr>
+        <w:pStyle w:val="Legenda"/>
+        <w:jc w:val="center"/>
+      </w:pPr>
+      <w:bookmarkStart w:id="44" w:name="_Toc117706016"/>
+      <w:r>
+        <w:t xml:space="preserve">Figura </w:t>
+      </w:r>
+      <w:fldSimple w:instr=" SEQ Figura \* ARABIC ">
+        <w:r>
+          <w:rPr>
+            <w:noProof/>
+          </w:rPr>
+          <w:t>13</w:t>
+        </w:r>
+      </w:fldSimple>
+      <w:r>
+        <w:t xml:space="preserve"> </w:t>
+      </w:r>
+      <w:r>
+        <w:t xml:space="preserve">- Aplicação Móvel - </w:t>
+      </w:r>
+      <w:r>
+        <w:t>Detalhes cão pessoal</w:t>
+      </w:r>
+      <w:bookmarkEnd w:id="44"/>
+    </w:p>
+    <w:p>
+      <w:pPr>
+        <w:keepNext/>
+        <w:jc w:val="center"/>
+      </w:pPr>
+    </w:p>
+    <w:p>
+      <w:pPr>
+        <w:keepNext/>
+        <w:jc w:val="center"/>
+      </w:pPr>
       <w:r>
         <w:rPr>
           <w:noProof/>
         </w:rPr>
-        <w:fldChar w:fldCharType="end"/>
-      </w:r>
+        <w:drawing>
+          <wp:inline distT="0" distB="0" distL="0" distR="0" wp14:anchorId="44756C33" wp14:editId="1ACD5251">
+            <wp:extent cx="4886325" cy="4886325"/>
+            <wp:effectExtent l="0" t="0" r="0" b="0"/>
+            <wp:docPr id="17" name="Imagem 17"/>
+            <wp:cNvGraphicFramePr>
+              <a:graphicFrameLocks xmlns:a="http://schemas.openxmlformats.org/drawingml/2006/main" noChangeAspect="1"/>
+            </wp:cNvGraphicFramePr>
+            <a:graphic xmlns:a="http://schemas.openxmlformats.org/drawingml/2006/main">
+              <a:graphicData uri="http://schemas.openxmlformats.org/drawingml/2006/picture">
+                <pic:pic xmlns:pic="http://schemas.openxmlformats.org/drawingml/2006/picture">
+                  <pic:nvPicPr>
+                    <pic:cNvPr id="17" name="Imagem 17"/>
+                    <pic:cNvPicPr/>
+                  </pic:nvPicPr>
+                  <pic:blipFill>
+                    <a:blip r:embed="rId29">
+                      <a:extLst>
+                        <a:ext uri="{28A0092B-C50C-407E-A947-70E740481C1C}">
+                          <a14:useLocalDpi xmlns:a14="http://schemas.microsoft.com/office/drawing/2010/main" val="0"/>
+                        </a:ext>
+                      </a:extLst>
+                    </a:blip>
+                    <a:stretch>
+                      <a:fillRect/>
+                    </a:stretch>
+                  </pic:blipFill>
+                  <pic:spPr>
+                    <a:xfrm>
+                      <a:off x="0" y="0"/>
+                      <a:ext cx="4886325" cy="4886325"/>
+                    </a:xfrm>
+                    <a:prstGeom prst="rect">
+                      <a:avLst/>
+                    </a:prstGeom>
+                  </pic:spPr>
+                </pic:pic>
+              </a:graphicData>
+            </a:graphic>
+          </wp:inline>
+        </w:drawing>
+      </w:r>
+    </w:p>
+    <w:p>
+      <w:pPr>
+        <w:pStyle w:val="Legenda"/>
+        <w:jc w:val="center"/>
+      </w:pPr>
+      <w:bookmarkStart w:id="45" w:name="_Toc117706017"/>
+      <w:r>
+        <w:t xml:space="preserve">Figura </w:t>
+      </w:r>
+      <w:fldSimple w:instr=" SEQ Figura \* ARABIC ">
+        <w:r>
+          <w:rPr>
+            <w:noProof/>
+          </w:rPr>
+          <w:t>14</w:t>
+        </w:r>
+      </w:fldSimple>
+      <w:r>
+        <w:t xml:space="preserve">- Aplicação Móvel - </w:t>
+      </w:r>
+      <w:r>
+        <w:t>Criar Cão</w:t>
+      </w:r>
+      <w:bookmarkEnd w:id="45"/>
+    </w:p>
+    <w:p>
+      <w:pPr>
+        <w:keepNext/>
+        <w:jc w:val="center"/>
+      </w:pPr>
+    </w:p>
+    <w:p>
+      <w:pPr>
+        <w:keepNext/>
+        <w:jc w:val="center"/>
+      </w:pPr>
+      <w:r>
+        <w:rPr>
+          <w:noProof/>
+        </w:rPr>
+        <w:drawing>
+          <wp:inline distT="0" distB="0" distL="0" distR="0" wp14:anchorId="76BEF40A" wp14:editId="703ACCBD">
+            <wp:extent cx="4886325" cy="4886325"/>
+            <wp:effectExtent l="0" t="0" r="0" b="0"/>
+            <wp:docPr id="19" name="Imagem 19"/>
+            <wp:cNvGraphicFramePr>
+              <a:graphicFrameLocks xmlns:a="http://schemas.openxmlformats.org/drawingml/2006/main" noChangeAspect="1"/>
+            </wp:cNvGraphicFramePr>
+            <a:graphic xmlns:a="http://schemas.openxmlformats.org/drawingml/2006/main">
+              <a:graphicData uri="http://schemas.openxmlformats.org/drawingml/2006/picture">
+                <pic:pic xmlns:pic="http://schemas.openxmlformats.org/drawingml/2006/picture">
+                  <pic:nvPicPr>
+                    <pic:cNvPr id="19" name="Imagem 19"/>
+                    <pic:cNvPicPr/>
+                  </pic:nvPicPr>
+                  <pic:blipFill>
+                    <a:blip r:embed="rId30">
+                      <a:extLst>
+                        <a:ext uri="{28A0092B-C50C-407E-A947-70E740481C1C}">
+                          <a14:useLocalDpi xmlns:a14="http://schemas.microsoft.com/office/drawing/2010/main" val="0"/>
+                        </a:ext>
+                      </a:extLst>
+                    </a:blip>
+                    <a:stretch>
+                      <a:fillRect/>
+                    </a:stretch>
+                  </pic:blipFill>
+                  <pic:spPr>
+                    <a:xfrm>
+                      <a:off x="0" y="0"/>
+                      <a:ext cx="4886325" cy="4886325"/>
+                    </a:xfrm>
+                    <a:prstGeom prst="rect">
+                      <a:avLst/>
+                    </a:prstGeom>
+                  </pic:spPr>
+                </pic:pic>
+              </a:graphicData>
+            </a:graphic>
+          </wp:inline>
+        </w:drawing>
+      </w:r>
+    </w:p>
+    <w:p>
+      <w:pPr>
+        <w:pStyle w:val="Legenda"/>
+        <w:jc w:val="center"/>
+      </w:pPr>
+      <w:bookmarkStart w:id="46" w:name="_Toc117706018"/>
+      <w:r>
+        <w:t xml:space="preserve">Figura </w:t>
+      </w:r>
+      <w:fldSimple w:instr=" SEQ Figura \* ARABIC ">
+        <w:r>
+          <w:rPr>
+            <w:noProof/>
+          </w:rPr>
+          <w:t>15</w:t>
+        </w:r>
+      </w:fldSimple>
+      <w:r>
+        <w:t xml:space="preserve">- Aplicação Móvel - </w:t>
+      </w:r>
+      <w:r>
+        <w:t>Visualizar encomendas</w:t>
+      </w:r>
+      <w:bookmarkEnd w:id="46"/>
+    </w:p>
+    <w:p>
+      <w:pPr>
+        <w:keepNext/>
+        <w:jc w:val="center"/>
+      </w:pPr>
+    </w:p>
+    <w:p>
+      <w:pPr>
+        <w:keepNext/>
+        <w:jc w:val="center"/>
+      </w:pPr>
+      <w:r>
+        <w:rPr>
+          <w:noProof/>
+        </w:rPr>
+        <w:drawing>
+          <wp:inline distT="0" distB="0" distL="0" distR="0" wp14:anchorId="4C3EA3EF" wp14:editId="3521E429">
+            <wp:extent cx="4886325" cy="4886325"/>
+            <wp:effectExtent l="0" t="0" r="5715" b="5715"/>
+            <wp:docPr id="20" name="Imagem 20"/>
+            <wp:cNvGraphicFramePr>
+              <a:graphicFrameLocks xmlns:a="http://schemas.openxmlformats.org/drawingml/2006/main" noChangeAspect="1"/>
+            </wp:cNvGraphicFramePr>
+            <a:graphic xmlns:a="http://schemas.openxmlformats.org/drawingml/2006/main">
+              <a:graphicData uri="http://schemas.openxmlformats.org/drawingml/2006/picture">
+                <pic:pic xmlns:pic="http://schemas.openxmlformats.org/drawingml/2006/picture">
+                  <pic:nvPicPr>
+                    <pic:cNvPr id="20" name="Imagem 20"/>
+                    <pic:cNvPicPr/>
+                  </pic:nvPicPr>
+                  <pic:blipFill>
+                    <a:blip r:embed="rId31">
+                      <a:extLst>
+                        <a:ext uri="{28A0092B-C50C-407E-A947-70E740481C1C}">
+                          <a14:useLocalDpi xmlns:a14="http://schemas.microsoft.com/office/drawing/2010/main" val="0"/>
+                        </a:ext>
+                      </a:extLst>
+                    </a:blip>
+                    <a:stretch>
+                      <a:fillRect/>
+                    </a:stretch>
+                  </pic:blipFill>
+                  <pic:spPr>
+                    <a:xfrm>
+                      <a:off x="0" y="0"/>
+                      <a:ext cx="4886325" cy="4886325"/>
+                    </a:xfrm>
+                    <a:prstGeom prst="rect">
+                      <a:avLst/>
+                    </a:prstGeom>
+                  </pic:spPr>
+                </pic:pic>
+              </a:graphicData>
+            </a:graphic>
+          </wp:inline>
+        </w:drawing>
+      </w:r>
+    </w:p>
+    <w:p>
+      <w:pPr>
+        <w:pStyle w:val="Legenda"/>
+        <w:jc w:val="center"/>
+      </w:pPr>
+      <w:bookmarkStart w:id="47" w:name="_Toc117706019"/>
+      <w:r>
+        <w:t xml:space="preserve">Figura </w:t>
+      </w:r>
+      <w:fldSimple w:instr=" SEQ Figura \* ARABIC ">
+        <w:r>
+          <w:rPr>
+            <w:noProof/>
+          </w:rPr>
+          <w:t>16</w:t>
+        </w:r>
+      </w:fldSimple>
+      <w:r>
+        <w:t xml:space="preserve">- Aplicação Móvel - </w:t>
+      </w:r>
+      <w:r>
+        <w:t>Detalhes encomenda</w:t>
+      </w:r>
+      <w:bookmarkEnd w:id="47"/>
+    </w:p>
+    <w:p>
+      <w:pPr>
+        <w:keepNext/>
+        <w:jc w:val="center"/>
+      </w:pPr>
+    </w:p>
+    <w:p>
+      <w:pPr>
+        <w:keepNext/>
+        <w:jc w:val="center"/>
+      </w:pPr>
+      <w:r>
+        <w:rPr>
+          <w:noProof/>
+        </w:rPr>
+        <w:drawing>
+          <wp:inline distT="0" distB="0" distL="0" distR="0" wp14:anchorId="523E79DA" wp14:editId="43DDF58C">
+            <wp:extent cx="4886325" cy="4886325"/>
+            <wp:effectExtent l="0" t="0" r="0" b="0"/>
+            <wp:docPr id="21" name="Imagem 21" descr="Uma imagem com texto&#10;&#10;Descrição gerada automaticamente"/>
+            <wp:cNvGraphicFramePr>
+              <a:graphicFrameLocks xmlns:a="http://schemas.openxmlformats.org/drawingml/2006/main" noChangeAspect="1"/>
+            </wp:cNvGraphicFramePr>
+            <a:graphic xmlns:a="http://schemas.openxmlformats.org/drawingml/2006/main">
+              <a:graphicData uri="http://schemas.openxmlformats.org/drawingml/2006/picture">
+                <pic:pic xmlns:pic="http://schemas.openxmlformats.org/drawingml/2006/picture">
+                  <pic:nvPicPr>
+                    <pic:cNvPr id="21" name="Imagem 21" descr="Uma imagem com texto&#10;&#10;Descrição gerada automaticamente"/>
+                    <pic:cNvPicPr/>
+                  </pic:nvPicPr>
+                  <pic:blipFill>
+                    <a:blip r:embed="rId32">
+                      <a:extLst>
+                        <a:ext uri="{28A0092B-C50C-407E-A947-70E740481C1C}">
+                          <a14:useLocalDpi xmlns:a14="http://schemas.microsoft.com/office/drawing/2010/main" val="0"/>
+                        </a:ext>
+                      </a:extLst>
+                    </a:blip>
+                    <a:stretch>
+                      <a:fillRect/>
+                    </a:stretch>
+                  </pic:blipFill>
+                  <pic:spPr>
+                    <a:xfrm>
+                      <a:off x="0" y="0"/>
+                      <a:ext cx="4886325" cy="4886325"/>
+                    </a:xfrm>
+                    <a:prstGeom prst="rect">
+                      <a:avLst/>
+                    </a:prstGeom>
+                  </pic:spPr>
+                </pic:pic>
+              </a:graphicData>
+            </a:graphic>
+          </wp:inline>
+        </w:drawing>
+      </w:r>
+    </w:p>
+    <w:p>
+      <w:pPr>
+        <w:pStyle w:val="Legenda"/>
+        <w:jc w:val="center"/>
+      </w:pPr>
+      <w:bookmarkStart w:id="48" w:name="_Toc117706020"/>
+      <w:r>
+        <w:t xml:space="preserve">Figura </w:t>
+      </w:r>
+      <w:fldSimple w:instr=" SEQ Figura \* ARABIC ">
+        <w:r>
+          <w:rPr>
+            <w:noProof/>
+          </w:rPr>
+          <w:t>17</w:t>
+        </w:r>
+      </w:fldSimple>
+      <w:r>
+        <w:t xml:space="preserve">- Aplicação Móvel </w:t>
+      </w:r>
+      <w:r>
+        <w:t>–</w:t>
+      </w:r>
+      <w:r>
+        <w:t xml:space="preserve"> </w:t>
+      </w:r>
+      <w:r>
+        <w:t>Visualizar consultas</w:t>
+      </w:r>
+      <w:bookmarkEnd w:id="48"/>
+    </w:p>
+    <w:p>
+      <w:pPr>
+        <w:keepNext/>
+        <w:jc w:val="center"/>
+      </w:pPr>
+    </w:p>
+    <w:p>
+      <w:pPr>
+        <w:keepNext/>
+        <w:jc w:val="center"/>
+      </w:pPr>
+      <w:r>
+        <w:rPr>
+          <w:noProof/>
+        </w:rPr>
+        <w:drawing>
+          <wp:inline distT="0" distB="0" distL="0" distR="0" wp14:anchorId="70E77E48" wp14:editId="1999FF25">
+            <wp:extent cx="4886325" cy="4886325"/>
+            <wp:effectExtent l="0" t="0" r="0" b="0"/>
+            <wp:docPr id="22" name="Imagem 22"/>
+            <wp:cNvGraphicFramePr>
+              <a:graphicFrameLocks xmlns:a="http://schemas.openxmlformats.org/drawingml/2006/main" noChangeAspect="1"/>
+            </wp:cNvGraphicFramePr>
+            <a:graphic xmlns:a="http://schemas.openxmlformats.org/drawingml/2006/main">
+              <a:graphicData uri="http://schemas.openxmlformats.org/drawingml/2006/picture">
+                <pic:pic xmlns:pic="http://schemas.openxmlformats.org/drawingml/2006/picture">
+                  <pic:nvPicPr>
+                    <pic:cNvPr id="22" name="Imagem 22"/>
+                    <pic:cNvPicPr/>
+                  </pic:nvPicPr>
+                  <pic:blipFill>
+                    <a:blip r:embed="rId33">
+                      <a:extLst>
+                        <a:ext uri="{28A0092B-C50C-407E-A947-70E740481C1C}">
+                          <a14:useLocalDpi xmlns:a14="http://schemas.microsoft.com/office/drawing/2010/main" val="0"/>
+                        </a:ext>
+                      </a:extLst>
+                    </a:blip>
+                    <a:stretch>
+                      <a:fillRect/>
+                    </a:stretch>
+                  </pic:blipFill>
+                  <pic:spPr>
+                    <a:xfrm>
+                      <a:off x="0" y="0"/>
+                      <a:ext cx="4886325" cy="4886325"/>
+                    </a:xfrm>
+                    <a:prstGeom prst="rect">
+                      <a:avLst/>
+                    </a:prstGeom>
+                  </pic:spPr>
+                </pic:pic>
+              </a:graphicData>
+            </a:graphic>
+          </wp:inline>
+        </w:drawing>
+      </w:r>
+    </w:p>
+    <w:p>
+      <w:pPr>
+        <w:pStyle w:val="Legenda"/>
+        <w:jc w:val="center"/>
+      </w:pPr>
+      <w:bookmarkStart w:id="49" w:name="_Toc117706021"/>
+      <w:r>
+        <w:t xml:space="preserve">Figura </w:t>
+      </w:r>
+      <w:fldSimple w:instr=" SEQ Figura \* ARABIC ">
+        <w:r>
+          <w:rPr>
+            <w:noProof/>
+          </w:rPr>
+          <w:t>18</w:t>
+        </w:r>
+      </w:fldSimple>
+      <w:r>
+        <w:t xml:space="preserve">- Aplicação Móvel - </w:t>
+      </w:r>
+      <w:r>
+        <w:t>Página Inicial Veterinário</w:t>
+      </w:r>
+      <w:bookmarkEnd w:id="49"/>
+    </w:p>
+    <w:p>
+      <w:pPr>
+        <w:keepNext/>
+        <w:jc w:val="center"/>
+      </w:pPr>
+    </w:p>
+    <w:p>
+      <w:pPr>
+        <w:keepNext/>
+        <w:jc w:val="center"/>
+      </w:pPr>
+      <w:r>
+        <w:rPr>
+          <w:noProof/>
+        </w:rPr>
+        <w:drawing>
+          <wp:inline distT="0" distB="0" distL="0" distR="0" wp14:anchorId="0325DC98" wp14:editId="2BBD5606">
+            <wp:extent cx="4886325" cy="4886325"/>
+            <wp:effectExtent l="0" t="0" r="4445" b="4445"/>
+            <wp:docPr id="23" name="Imagem 23"/>
+            <wp:cNvGraphicFramePr>
+              <a:graphicFrameLocks xmlns:a="http://schemas.openxmlformats.org/drawingml/2006/main" noChangeAspect="1"/>
+            </wp:cNvGraphicFramePr>
+            <a:graphic xmlns:a="http://schemas.openxmlformats.org/drawingml/2006/main">
+              <a:graphicData uri="http://schemas.openxmlformats.org/drawingml/2006/picture">
+                <pic:pic xmlns:pic="http://schemas.openxmlformats.org/drawingml/2006/picture">
+                  <pic:nvPicPr>
+                    <pic:cNvPr id="23" name="Imagem 23"/>
+                    <pic:cNvPicPr/>
+                  </pic:nvPicPr>
+                  <pic:blipFill>
+                    <a:blip r:embed="rId34">
+                      <a:extLst>
+                        <a:ext uri="{28A0092B-C50C-407E-A947-70E740481C1C}">
+                          <a14:useLocalDpi xmlns:a14="http://schemas.microsoft.com/office/drawing/2010/main" val="0"/>
+                        </a:ext>
+                      </a:extLst>
+                    </a:blip>
+                    <a:stretch>
+                      <a:fillRect/>
+                    </a:stretch>
+                  </pic:blipFill>
+                  <pic:spPr>
+                    <a:xfrm>
+                      <a:off x="0" y="0"/>
+                      <a:ext cx="4886325" cy="4886325"/>
+                    </a:xfrm>
+                    <a:prstGeom prst="rect">
+                      <a:avLst/>
+                    </a:prstGeom>
+                  </pic:spPr>
+                </pic:pic>
+              </a:graphicData>
+            </a:graphic>
+          </wp:inline>
+        </w:drawing>
+      </w:r>
+    </w:p>
+    <w:p>
+      <w:pPr>
+        <w:pStyle w:val="Legenda"/>
+        <w:jc w:val="center"/>
+      </w:pPr>
+      <w:bookmarkStart w:id="50" w:name="_Toc117706022"/>
+      <w:r>
+        <w:t xml:space="preserve">Figura </w:t>
+      </w:r>
+      <w:fldSimple w:instr=" SEQ Figura \* ARABIC ">
+        <w:r>
+          <w:rPr>
+            <w:noProof/>
+          </w:rPr>
+          <w:t>19</w:t>
+        </w:r>
+      </w:fldSimple>
       <w:r>
         <w:t xml:space="preserve">- Aplicação Móvel - </w:t>
       </w:r>
@@ -29269,8 +29422,8 @@
     <w:p/>
     <w:p/>
     <w:sectPr>
-      <w:headerReference w:type="default" r:id="rId28"/>
-      <w:footerReference w:type="default" r:id="rId29"/>
+      <w:headerReference w:type="default" r:id="rId35"/>
+      <w:footerReference w:type="default" r:id="rId36"/>
       <w:pgSz w:w="11906" w:h="16838"/>
       <w:pgMar w:top="1134" w:right="1134" w:bottom="1418" w:left="1134" w:header="709" w:footer="692" w:gutter="0"/>
       <w:cols w:space="708"/>

</xml_diff>

<commit_message>
Finalização do Relatorio e Wireframes
</commit_message>
<xml_diff>
--- a/Relatorios/Especificação do sistema.docx
+++ b/Relatorios/Especificação do sistema.docx
@@ -1,6 +1,6 @@
 
 <file path=word/document.xml><?xml version="1.0" encoding="utf-8"?>
-<w:document xmlns:wpc="http://schemas.microsoft.com/office/word/2010/wordprocessingCanvas" xmlns:cx="http://schemas.microsoft.com/office/drawing/2014/chartex" xmlns:cx1="http://schemas.microsoft.com/office/drawing/2015/9/8/chartex" xmlns:cx2="http://schemas.microsoft.com/office/drawing/2015/10/21/chartex" xmlns:cx3="http://schemas.microsoft.com/office/drawing/2016/5/9/chartex" xmlns:cx4="http://schemas.microsoft.com/office/drawing/2016/5/10/chartex" xmlns:cx5="http://schemas.microsoft.com/office/drawing/2016/5/11/chartex" xmlns:cx6="http://schemas.microsoft.com/office/drawing/2016/5/12/chartex" xmlns:cx7="http://schemas.microsoft.com/office/drawing/2016/5/13/chartex" xmlns:cx8="http://schemas.microsoft.com/office/drawing/2016/5/14/chartex" xmlns:mc="http://schemas.openxmlformats.org/markup-compatibility/2006" xmlns:aink="http://schemas.microsoft.com/office/drawing/2016/ink" xmlns:am3d="http://schemas.microsoft.com/office/drawing/2017/model3d" xmlns:o="urn:schemas-microsoft-com:office:office" xmlns:r="http://schemas.openxmlformats.org/officeDocument/2006/relationships" xmlns:m="http://schemas.openxmlformats.org/officeDocument/2006/math" xmlns:v="urn:schemas-microsoft-com:vml" xmlns:wp14="http://schemas.microsoft.com/office/word/2010/wordprocessingDrawing" xmlns:wp="http://schemas.openxmlformats.org/drawingml/2006/wordprocessingDrawing" xmlns:w10="urn:schemas-microsoft-com:office:word" xmlns:w="http://schemas.openxmlformats.org/wordprocessingml/2006/main" xmlns:w14="http://schemas.microsoft.com/office/word/2010/wordml" xmlns:w15="http://schemas.microsoft.com/office/word/2012/wordml" xmlns:w16cex="http://schemas.microsoft.com/office/word/2018/wordml/cex" xmlns:w16cid="http://schemas.microsoft.com/office/word/2016/wordml/cid" xmlns:w16="http://schemas.microsoft.com/office/word/2018/wordml" xmlns:w16sdtdh="http://schemas.microsoft.com/office/word/2020/wordml/sdtdatahash" xmlns:w16se="http://schemas.microsoft.com/office/word/2015/wordml/symex" xmlns:wpg="http://schemas.microsoft.com/office/word/2010/wordprocessingGroup" xmlns:wpi="http://schemas.microsoft.com/office/word/2010/wordprocessingInk" xmlns:wne="http://schemas.microsoft.com/office/word/2006/wordml" xmlns:wps="http://schemas.microsoft.com/office/word/2010/wordprocessingShape" mc:Ignorable="w14 w15 w16se w16cid w16 w16cex w16sdtdh wp14">
+<w:document xmlns:wpc="http://schemas.microsoft.com/office/word/2010/wordprocessingCanvas" xmlns:cx="http://schemas.microsoft.com/office/drawing/2014/chartex" xmlns:cx1="http://schemas.microsoft.com/office/drawing/2015/9/8/chartex" xmlns:cx2="http://schemas.microsoft.com/office/drawing/2015/10/21/chartex" xmlns:cx3="http://schemas.microsoft.com/office/drawing/2016/5/9/chartex" xmlns:cx4="http://schemas.microsoft.com/office/drawing/2016/5/10/chartex" xmlns:cx5="http://schemas.microsoft.com/office/drawing/2016/5/11/chartex" xmlns:cx6="http://schemas.microsoft.com/office/drawing/2016/5/12/chartex" xmlns:cx7="http://schemas.microsoft.com/office/drawing/2016/5/13/chartex" xmlns:cx8="http://schemas.microsoft.com/office/drawing/2016/5/14/chartex" xmlns:mc="http://schemas.openxmlformats.org/markup-compatibility/2006" xmlns:aink="http://schemas.microsoft.com/office/drawing/2016/ink" xmlns:am3d="http://schemas.microsoft.com/office/drawing/2017/model3d" xmlns:o="urn:schemas-microsoft-com:office:office" xmlns:oel="http://schemas.microsoft.com/office/2019/extlst" xmlns:r="http://schemas.openxmlformats.org/officeDocument/2006/relationships" xmlns:m="http://schemas.openxmlformats.org/officeDocument/2006/math" xmlns:v="urn:schemas-microsoft-com:vml" xmlns:wp14="http://schemas.microsoft.com/office/word/2010/wordprocessingDrawing" xmlns:wp="http://schemas.openxmlformats.org/drawingml/2006/wordprocessingDrawing" xmlns:w10="urn:schemas-microsoft-com:office:word" xmlns:w="http://schemas.openxmlformats.org/wordprocessingml/2006/main" xmlns:w14="http://schemas.microsoft.com/office/word/2010/wordml" xmlns:w15="http://schemas.microsoft.com/office/word/2012/wordml" xmlns:w16cex="http://schemas.microsoft.com/office/word/2018/wordml/cex" xmlns:w16cid="http://schemas.microsoft.com/office/word/2016/wordml/cid" xmlns:w16="http://schemas.microsoft.com/office/word/2018/wordml" xmlns:w16sdtdh="http://schemas.microsoft.com/office/word/2020/wordml/sdtdatahash" xmlns:w16se="http://schemas.microsoft.com/office/word/2015/wordml/symex" xmlns:wpg="http://schemas.microsoft.com/office/word/2010/wordprocessingGroup" xmlns:wpi="http://schemas.microsoft.com/office/word/2010/wordprocessingInk" xmlns:wne="http://schemas.microsoft.com/office/word/2006/wordml" xmlns:wps="http://schemas.microsoft.com/office/word/2010/wordprocessingShape" mc:Ignorable="w14 w15 w16se w16cid w16 w16cex w16sdtdh wp14">
   <w:body>
     <w:tbl>
       <w:tblPr>
@@ -527,7 +527,7 @@
         <w:pStyle w:val="Legenda"/>
         <w:jc w:val="center"/>
       </w:pPr>
-      <w:bookmarkStart w:id="0" w:name="_Toc117706011"/>
+      <w:bookmarkStart w:id="0" w:name="_Toc118452006"/>
       <w:r>
         <w:t xml:space="preserve">Figura </w:t>
       </w:r>
@@ -2858,7 +2858,7 @@
       <w:r>
         <w:fldChar w:fldCharType="separate"/>
       </w:r>
-      <w:hyperlink w:anchor="_Toc117706011" w:history="1">
+      <w:hyperlink w:anchor="_Toc118452006" w:history="1">
         <w:r>
           <w:rPr>
             <w:rStyle w:val="Hiperligao"/>
@@ -2885,7 +2885,7 @@
             <w:noProof/>
             <w:webHidden/>
           </w:rPr>
-          <w:instrText xml:space="preserve"> PAGEREF _Toc117706011 \h </w:instrText>
+          <w:instrText xml:space="preserve"> PAGEREF _Toc118452006 \h </w:instrText>
         </w:r>
         <w:r>
           <w:rPr>
@@ -2928,7 +2928,7 @@
           <w:lang w:eastAsia="pt-PT"/>
         </w:rPr>
       </w:pPr>
-      <w:hyperlink r:id="rId11" w:anchor="_Toc117706012" w:history="1">
+      <w:hyperlink r:id="rId11" w:anchor="_Toc118452007" w:history="1">
         <w:r>
           <w:rPr>
             <w:rStyle w:val="Hiperligao"/>
@@ -2955,7 +2955,7 @@
             <w:noProof/>
             <w:webHidden/>
           </w:rPr>
-          <w:instrText xml:space="preserve"> PAGEREF _Toc117706012 \h </w:instrText>
+          <w:instrText xml:space="preserve"> PAGEREF _Toc118452007 \h </w:instrText>
         </w:r>
         <w:r>
           <w:rPr>
@@ -2998,13 +2998,13 @@
           <w:lang w:eastAsia="pt-PT"/>
         </w:rPr>
       </w:pPr>
-      <w:hyperlink w:anchor="_Toc117706013" w:history="1">
+      <w:hyperlink w:anchor="_Toc118452008" w:history="1">
         <w:r>
           <w:rPr>
             <w:rStyle w:val="Hiperligao"/>
             <w:noProof/>
           </w:rPr>
-          <w:t>Figura 3- Aplicação Móvel - Login</w:t>
+          <w:t>Figura 3 - WebApp – Login</w:t>
         </w:r>
         <w:r>
           <w:rPr>
@@ -3025,7 +3025,7 @@
             <w:noProof/>
             <w:webHidden/>
           </w:rPr>
-          <w:instrText xml:space="preserve"> PAGEREF _Toc117706013 \h </w:instrText>
+          <w:instrText xml:space="preserve"> PAGEREF _Toc118452008 \h </w:instrText>
         </w:r>
         <w:r>
           <w:rPr>
@@ -3068,13 +3068,13 @@
           <w:lang w:eastAsia="pt-PT"/>
         </w:rPr>
       </w:pPr>
-      <w:hyperlink w:anchor="_Toc117706014" w:history="1">
+      <w:hyperlink w:anchor="_Toc118452009" w:history="1">
         <w:r>
           <w:rPr>
             <w:rStyle w:val="Hiperligao"/>
             <w:noProof/>
           </w:rPr>
-          <w:t>Figura 4- Aplicação Móvel - Página Inicial Cliente</w:t>
+          <w:t>Figura 4- WebApp - Visualizar perfil</w:t>
         </w:r>
         <w:r>
           <w:rPr>
@@ -3095,7 +3095,7 @@
             <w:noProof/>
             <w:webHidden/>
           </w:rPr>
-          <w:instrText xml:space="preserve"> PAGEREF _Toc117706014 \h </w:instrText>
+          <w:instrText xml:space="preserve"> PAGEREF _Toc118452009 \h </w:instrText>
         </w:r>
         <w:r>
           <w:rPr>
@@ -3138,13 +3138,13 @@
           <w:lang w:eastAsia="pt-PT"/>
         </w:rPr>
       </w:pPr>
-      <w:hyperlink w:anchor="_Toc117706015" w:history="1">
+      <w:hyperlink w:anchor="_Toc118452010" w:history="1">
         <w:r>
           <w:rPr>
             <w:rStyle w:val="Hiperligao"/>
             <w:noProof/>
           </w:rPr>
-          <w:t>Figura 5- Aplicação Móvel - Cães pessoais cliente</w:t>
+          <w:t>Figura 5- WebApp - index frontend</w:t>
         </w:r>
         <w:r>
           <w:rPr>
@@ -3165,7 +3165,7 @@
             <w:noProof/>
             <w:webHidden/>
           </w:rPr>
-          <w:instrText xml:space="preserve"> PAGEREF _Toc117706015 \h </w:instrText>
+          <w:instrText xml:space="preserve"> PAGEREF _Toc118452010 \h </w:instrText>
         </w:r>
         <w:r>
           <w:rPr>
@@ -3208,13 +3208,13 @@
           <w:lang w:eastAsia="pt-PT"/>
         </w:rPr>
       </w:pPr>
-      <w:hyperlink w:anchor="_Toc117706016" w:history="1">
+      <w:hyperlink w:anchor="_Toc118452011" w:history="1">
         <w:r>
           <w:rPr>
             <w:rStyle w:val="Hiperligao"/>
             <w:noProof/>
           </w:rPr>
-          <w:t>Figura 6 - Aplicação Móvel - Detalhes cão pessoal</w:t>
+          <w:t>Figura 6- WebApp - pesquisa de anúncios e cães</w:t>
         </w:r>
         <w:r>
           <w:rPr>
@@ -3235,7 +3235,7 @@
             <w:noProof/>
             <w:webHidden/>
           </w:rPr>
-          <w:instrText xml:space="preserve"> PAGEREF _Toc117706016 \h </w:instrText>
+          <w:instrText xml:space="preserve"> PAGEREF _Toc118452011 \h </w:instrText>
         </w:r>
         <w:r>
           <w:rPr>
@@ -3278,13 +3278,13 @@
           <w:lang w:eastAsia="pt-PT"/>
         </w:rPr>
       </w:pPr>
-      <w:hyperlink w:anchor="_Toc117706017" w:history="1">
+      <w:hyperlink w:anchor="_Toc118452012" w:history="1">
         <w:r>
           <w:rPr>
             <w:rStyle w:val="Hiperligao"/>
             <w:noProof/>
           </w:rPr>
-          <w:t>Figura 7- Aplicação Móvel - Criar Cão</w:t>
+          <w:t>Figura 7- WebApp – Adoção de um cão</w:t>
         </w:r>
         <w:r>
           <w:rPr>
@@ -3305,7 +3305,7 @@
             <w:noProof/>
             <w:webHidden/>
           </w:rPr>
-          <w:instrText xml:space="preserve"> PAGEREF _Toc117706017 \h </w:instrText>
+          <w:instrText xml:space="preserve"> PAGEREF _Toc118452012 \h </w:instrText>
         </w:r>
         <w:r>
           <w:rPr>
@@ -3348,13 +3348,13 @@
           <w:lang w:eastAsia="pt-PT"/>
         </w:rPr>
       </w:pPr>
-      <w:hyperlink w:anchor="_Toc117706018" w:history="1">
+      <w:hyperlink w:anchor="_Toc118452013" w:history="1">
         <w:r>
           <w:rPr>
             <w:rStyle w:val="Hiperligao"/>
             <w:noProof/>
           </w:rPr>
-          <w:t>Figura 8- Aplicação Móvel - Visualizar encomendas</w:t>
+          <w:t>Figura 8- WebApp - Consultar produtos (loja)</w:t>
         </w:r>
         <w:r>
           <w:rPr>
@@ -3375,7 +3375,7 @@
             <w:noProof/>
             <w:webHidden/>
           </w:rPr>
-          <w:instrText xml:space="preserve"> PAGEREF _Toc117706018 \h </w:instrText>
+          <w:instrText xml:space="preserve"> PAGEREF _Toc118452013 \h </w:instrText>
         </w:r>
         <w:r>
           <w:rPr>
@@ -3418,13 +3418,13 @@
           <w:lang w:eastAsia="pt-PT"/>
         </w:rPr>
       </w:pPr>
-      <w:hyperlink w:anchor="_Toc117706019" w:history="1">
+      <w:hyperlink w:anchor="_Toc118452014" w:history="1">
         <w:r>
           <w:rPr>
             <w:rStyle w:val="Hiperligao"/>
             <w:noProof/>
           </w:rPr>
-          <w:t>Figura 9- Aplicação Móvel - Detalhes encomenda</w:t>
+          <w:t>Figura 9- WebApp - Adicionar produto ao carrinho</w:t>
         </w:r>
         <w:r>
           <w:rPr>
@@ -3445,7 +3445,7 @@
             <w:noProof/>
             <w:webHidden/>
           </w:rPr>
-          <w:instrText xml:space="preserve"> PAGEREF _Toc117706019 \h </w:instrText>
+          <w:instrText xml:space="preserve"> PAGEREF _Toc118452014 \h </w:instrText>
         </w:r>
         <w:r>
           <w:rPr>
@@ -3488,13 +3488,13 @@
           <w:lang w:eastAsia="pt-PT"/>
         </w:rPr>
       </w:pPr>
-      <w:hyperlink w:anchor="_Toc117706020" w:history="1">
+      <w:hyperlink w:anchor="_Toc118452015" w:history="1">
         <w:r>
           <w:rPr>
             <w:rStyle w:val="Hiperligao"/>
             <w:noProof/>
           </w:rPr>
-          <w:t>Figura 10- Aplicação Móvel – Visualizar consultas</w:t>
+          <w:t>Figura 10- Webapp - Vlog</w:t>
         </w:r>
         <w:r>
           <w:rPr>
@@ -3515,7 +3515,7 @@
             <w:noProof/>
             <w:webHidden/>
           </w:rPr>
-          <w:instrText xml:space="preserve"> PAGEREF _Toc117706020 \h </w:instrText>
+          <w:instrText xml:space="preserve"> PAGEREF _Toc118452015 \h </w:instrText>
         </w:r>
         <w:r>
           <w:rPr>
@@ -3558,13 +3558,13 @@
           <w:lang w:eastAsia="pt-PT"/>
         </w:rPr>
       </w:pPr>
-      <w:hyperlink w:anchor="_Toc117706021" w:history="1">
+      <w:hyperlink w:anchor="_Toc118452016" w:history="1">
         <w:r>
           <w:rPr>
             <w:rStyle w:val="Hiperligao"/>
             <w:noProof/>
           </w:rPr>
-          <w:t>Figura 11- Aplicação Móvel - Página Inicial Veterinário</w:t>
+          <w:t>Figura 11- Webapp - Marcar Consulta</w:t>
         </w:r>
         <w:r>
           <w:rPr>
@@ -3585,7 +3585,7 @@
             <w:noProof/>
             <w:webHidden/>
           </w:rPr>
-          <w:instrText xml:space="preserve"> PAGEREF _Toc117706021 \h </w:instrText>
+          <w:instrText xml:space="preserve"> PAGEREF _Toc118452016 \h </w:instrText>
         </w:r>
         <w:r>
           <w:rPr>
@@ -3628,13 +3628,13 @@
           <w:lang w:eastAsia="pt-PT"/>
         </w:rPr>
       </w:pPr>
-      <w:hyperlink w:anchor="_Toc117706022" w:history="1">
+      <w:hyperlink w:anchor="_Toc118452017" w:history="1">
         <w:r>
           <w:rPr>
             <w:rStyle w:val="Hiperligao"/>
             <w:noProof/>
           </w:rPr>
-          <w:t>Figura 12- Aplicação Móvel - Detalhe cão consulta</w:t>
+          <w:t>Figura 12- Webapp - Historico De encomendas</w:t>
         </w:r>
         <w:r>
           <w:rPr>
@@ -3655,7 +3655,7 @@
             <w:noProof/>
             <w:webHidden/>
           </w:rPr>
-          <w:instrText xml:space="preserve"> PAGEREF _Toc117706022 \h </w:instrText>
+          <w:instrText xml:space="preserve"> PAGEREF _Toc118452017 \h </w:instrText>
         </w:r>
         <w:r>
           <w:rPr>
@@ -3676,6 +3676,1056 @@
             <w:webHidden/>
           </w:rPr>
           <w:t>41</w:t>
+        </w:r>
+        <w:r>
+          <w:rPr>
+            <w:noProof/>
+            <w:webHidden/>
+          </w:rPr>
+          <w:fldChar w:fldCharType="end"/>
+        </w:r>
+      </w:hyperlink>
+    </w:p>
+    <w:p>
+      <w:pPr>
+        <w:pStyle w:val="ndicedeilustraes"/>
+        <w:tabs>
+          <w:tab w:val="right" w:leader="dot" w:pos="9628"/>
+        </w:tabs>
+        <w:rPr>
+          <w:rFonts w:eastAsiaTheme="minorEastAsia"/>
+          <w:noProof/>
+          <w:lang w:eastAsia="pt-PT"/>
+        </w:rPr>
+      </w:pPr>
+      <w:hyperlink w:anchor="_Toc118452018" w:history="1">
+        <w:r>
+          <w:rPr>
+            <w:rStyle w:val="Hiperligao"/>
+            <w:noProof/>
+          </w:rPr>
+          <w:t>Figura 13- WebApp – Criação de Produto (backend)</w:t>
+        </w:r>
+        <w:r>
+          <w:rPr>
+            <w:noProof/>
+            <w:webHidden/>
+          </w:rPr>
+          <w:tab/>
+        </w:r>
+        <w:r>
+          <w:rPr>
+            <w:noProof/>
+            <w:webHidden/>
+          </w:rPr>
+          <w:fldChar w:fldCharType="begin"/>
+        </w:r>
+        <w:r>
+          <w:rPr>
+            <w:noProof/>
+            <w:webHidden/>
+          </w:rPr>
+          <w:instrText xml:space="preserve"> PAGEREF _Toc118452018 \h </w:instrText>
+        </w:r>
+        <w:r>
+          <w:rPr>
+            <w:noProof/>
+            <w:webHidden/>
+          </w:rPr>
+        </w:r>
+        <w:r>
+          <w:rPr>
+            <w:noProof/>
+            <w:webHidden/>
+          </w:rPr>
+          <w:fldChar w:fldCharType="separate"/>
+        </w:r>
+        <w:r>
+          <w:rPr>
+            <w:noProof/>
+            <w:webHidden/>
+          </w:rPr>
+          <w:t>42</w:t>
+        </w:r>
+        <w:r>
+          <w:rPr>
+            <w:noProof/>
+            <w:webHidden/>
+          </w:rPr>
+          <w:fldChar w:fldCharType="end"/>
+        </w:r>
+      </w:hyperlink>
+    </w:p>
+    <w:p>
+      <w:pPr>
+        <w:pStyle w:val="ndicedeilustraes"/>
+        <w:tabs>
+          <w:tab w:val="right" w:leader="dot" w:pos="9628"/>
+        </w:tabs>
+        <w:rPr>
+          <w:rFonts w:eastAsiaTheme="minorEastAsia"/>
+          <w:noProof/>
+          <w:lang w:eastAsia="pt-PT"/>
+        </w:rPr>
+      </w:pPr>
+      <w:hyperlink w:anchor="_Toc118452019" w:history="1">
+        <w:r>
+          <w:rPr>
+            <w:rStyle w:val="Hiperligao"/>
+            <w:noProof/>
+          </w:rPr>
+          <w:t>Figura 14- WebApp – Gestão de Categorias (backend)</w:t>
+        </w:r>
+        <w:r>
+          <w:rPr>
+            <w:noProof/>
+            <w:webHidden/>
+          </w:rPr>
+          <w:tab/>
+        </w:r>
+        <w:r>
+          <w:rPr>
+            <w:noProof/>
+            <w:webHidden/>
+          </w:rPr>
+          <w:fldChar w:fldCharType="begin"/>
+        </w:r>
+        <w:r>
+          <w:rPr>
+            <w:noProof/>
+            <w:webHidden/>
+          </w:rPr>
+          <w:instrText xml:space="preserve"> PAGEREF _Toc118452019 \h </w:instrText>
+        </w:r>
+        <w:r>
+          <w:rPr>
+            <w:noProof/>
+            <w:webHidden/>
+          </w:rPr>
+        </w:r>
+        <w:r>
+          <w:rPr>
+            <w:noProof/>
+            <w:webHidden/>
+          </w:rPr>
+          <w:fldChar w:fldCharType="separate"/>
+        </w:r>
+        <w:r>
+          <w:rPr>
+            <w:noProof/>
+            <w:webHidden/>
+          </w:rPr>
+          <w:t>43</w:t>
+        </w:r>
+        <w:r>
+          <w:rPr>
+            <w:noProof/>
+            <w:webHidden/>
+          </w:rPr>
+          <w:fldChar w:fldCharType="end"/>
+        </w:r>
+      </w:hyperlink>
+    </w:p>
+    <w:p>
+      <w:pPr>
+        <w:pStyle w:val="ndicedeilustraes"/>
+        <w:tabs>
+          <w:tab w:val="right" w:leader="dot" w:pos="9628"/>
+        </w:tabs>
+        <w:rPr>
+          <w:rFonts w:eastAsiaTheme="minorEastAsia"/>
+          <w:noProof/>
+          <w:lang w:eastAsia="pt-PT"/>
+        </w:rPr>
+      </w:pPr>
+      <w:hyperlink w:anchor="_Toc118452020" w:history="1">
+        <w:r>
+          <w:rPr>
+            <w:rStyle w:val="Hiperligao"/>
+            <w:noProof/>
+          </w:rPr>
+          <w:t>Figura 15- WebApp – Gestão de Destritos (backend)</w:t>
+        </w:r>
+        <w:r>
+          <w:rPr>
+            <w:noProof/>
+            <w:webHidden/>
+          </w:rPr>
+          <w:tab/>
+        </w:r>
+        <w:r>
+          <w:rPr>
+            <w:noProof/>
+            <w:webHidden/>
+          </w:rPr>
+          <w:fldChar w:fldCharType="begin"/>
+        </w:r>
+        <w:r>
+          <w:rPr>
+            <w:noProof/>
+            <w:webHidden/>
+          </w:rPr>
+          <w:instrText xml:space="preserve"> PAGEREF _Toc118452020 \h </w:instrText>
+        </w:r>
+        <w:r>
+          <w:rPr>
+            <w:noProof/>
+            <w:webHidden/>
+          </w:rPr>
+        </w:r>
+        <w:r>
+          <w:rPr>
+            <w:noProof/>
+            <w:webHidden/>
+          </w:rPr>
+          <w:fldChar w:fldCharType="separate"/>
+        </w:r>
+        <w:r>
+          <w:rPr>
+            <w:noProof/>
+            <w:webHidden/>
+          </w:rPr>
+          <w:t>44</w:t>
+        </w:r>
+        <w:r>
+          <w:rPr>
+            <w:noProof/>
+            <w:webHidden/>
+          </w:rPr>
+          <w:fldChar w:fldCharType="end"/>
+        </w:r>
+      </w:hyperlink>
+    </w:p>
+    <w:p>
+      <w:pPr>
+        <w:pStyle w:val="ndicedeilustraes"/>
+        <w:tabs>
+          <w:tab w:val="right" w:leader="dot" w:pos="9628"/>
+        </w:tabs>
+        <w:rPr>
+          <w:rFonts w:eastAsiaTheme="minorEastAsia"/>
+          <w:noProof/>
+          <w:lang w:eastAsia="pt-PT"/>
+        </w:rPr>
+      </w:pPr>
+      <w:hyperlink w:anchor="_Toc118452021" w:history="1">
+        <w:r>
+          <w:rPr>
+            <w:rStyle w:val="Hiperligao"/>
+            <w:noProof/>
+          </w:rPr>
+          <w:t>Figura 16- WebApp – Gestão de Métodos de Pagamento (backend)</w:t>
+        </w:r>
+        <w:r>
+          <w:rPr>
+            <w:noProof/>
+            <w:webHidden/>
+          </w:rPr>
+          <w:tab/>
+        </w:r>
+        <w:r>
+          <w:rPr>
+            <w:noProof/>
+            <w:webHidden/>
+          </w:rPr>
+          <w:fldChar w:fldCharType="begin"/>
+        </w:r>
+        <w:r>
+          <w:rPr>
+            <w:noProof/>
+            <w:webHidden/>
+          </w:rPr>
+          <w:instrText xml:space="preserve"> PAGEREF _Toc118452021 \h </w:instrText>
+        </w:r>
+        <w:r>
+          <w:rPr>
+            <w:noProof/>
+            <w:webHidden/>
+          </w:rPr>
+        </w:r>
+        <w:r>
+          <w:rPr>
+            <w:noProof/>
+            <w:webHidden/>
+          </w:rPr>
+          <w:fldChar w:fldCharType="separate"/>
+        </w:r>
+        <w:r>
+          <w:rPr>
+            <w:noProof/>
+            <w:webHidden/>
+          </w:rPr>
+          <w:t>45</w:t>
+        </w:r>
+        <w:r>
+          <w:rPr>
+            <w:noProof/>
+            <w:webHidden/>
+          </w:rPr>
+          <w:fldChar w:fldCharType="end"/>
+        </w:r>
+      </w:hyperlink>
+    </w:p>
+    <w:p>
+      <w:pPr>
+        <w:pStyle w:val="ndicedeilustraes"/>
+        <w:tabs>
+          <w:tab w:val="right" w:leader="dot" w:pos="9628"/>
+        </w:tabs>
+        <w:rPr>
+          <w:rFonts w:eastAsiaTheme="minorEastAsia"/>
+          <w:noProof/>
+          <w:lang w:eastAsia="pt-PT"/>
+        </w:rPr>
+      </w:pPr>
+      <w:hyperlink w:anchor="_Toc118452022" w:history="1">
+        <w:r>
+          <w:rPr>
+            <w:rStyle w:val="Hiperligao"/>
+            <w:noProof/>
+          </w:rPr>
+          <w:t>Figura 17- Web App – Gestão de Métodos de Expedição (backend)</w:t>
+        </w:r>
+        <w:r>
+          <w:rPr>
+            <w:noProof/>
+            <w:webHidden/>
+          </w:rPr>
+          <w:tab/>
+        </w:r>
+        <w:r>
+          <w:rPr>
+            <w:noProof/>
+            <w:webHidden/>
+          </w:rPr>
+          <w:fldChar w:fldCharType="begin"/>
+        </w:r>
+        <w:r>
+          <w:rPr>
+            <w:noProof/>
+            <w:webHidden/>
+          </w:rPr>
+          <w:instrText xml:space="preserve"> PAGEREF _Toc118452022 \h </w:instrText>
+        </w:r>
+        <w:r>
+          <w:rPr>
+            <w:noProof/>
+            <w:webHidden/>
+          </w:rPr>
+        </w:r>
+        <w:r>
+          <w:rPr>
+            <w:noProof/>
+            <w:webHidden/>
+          </w:rPr>
+          <w:fldChar w:fldCharType="separate"/>
+        </w:r>
+        <w:r>
+          <w:rPr>
+            <w:noProof/>
+            <w:webHidden/>
+          </w:rPr>
+          <w:t>46</w:t>
+        </w:r>
+        <w:r>
+          <w:rPr>
+            <w:noProof/>
+            <w:webHidden/>
+          </w:rPr>
+          <w:fldChar w:fldCharType="end"/>
+        </w:r>
+      </w:hyperlink>
+    </w:p>
+    <w:p>
+      <w:pPr>
+        <w:pStyle w:val="ndicedeilustraes"/>
+        <w:tabs>
+          <w:tab w:val="right" w:leader="dot" w:pos="9628"/>
+        </w:tabs>
+        <w:rPr>
+          <w:rFonts w:eastAsiaTheme="minorEastAsia"/>
+          <w:noProof/>
+          <w:lang w:eastAsia="pt-PT"/>
+        </w:rPr>
+      </w:pPr>
+      <w:hyperlink w:anchor="_Toc118452023" w:history="1">
+        <w:r>
+          <w:rPr>
+            <w:rStyle w:val="Hiperligao"/>
+            <w:noProof/>
+          </w:rPr>
+          <w:t>Figura 18- Aplicação Móvel - Login</w:t>
+        </w:r>
+        <w:r>
+          <w:rPr>
+            <w:noProof/>
+            <w:webHidden/>
+          </w:rPr>
+          <w:tab/>
+        </w:r>
+        <w:r>
+          <w:rPr>
+            <w:noProof/>
+            <w:webHidden/>
+          </w:rPr>
+          <w:fldChar w:fldCharType="begin"/>
+        </w:r>
+        <w:r>
+          <w:rPr>
+            <w:noProof/>
+            <w:webHidden/>
+          </w:rPr>
+          <w:instrText xml:space="preserve"> PAGEREF _Toc118452023 \h </w:instrText>
+        </w:r>
+        <w:r>
+          <w:rPr>
+            <w:noProof/>
+            <w:webHidden/>
+          </w:rPr>
+        </w:r>
+        <w:r>
+          <w:rPr>
+            <w:noProof/>
+            <w:webHidden/>
+          </w:rPr>
+          <w:fldChar w:fldCharType="separate"/>
+        </w:r>
+        <w:r>
+          <w:rPr>
+            <w:noProof/>
+            <w:webHidden/>
+          </w:rPr>
+          <w:t>47</w:t>
+        </w:r>
+        <w:r>
+          <w:rPr>
+            <w:noProof/>
+            <w:webHidden/>
+          </w:rPr>
+          <w:fldChar w:fldCharType="end"/>
+        </w:r>
+      </w:hyperlink>
+    </w:p>
+    <w:p>
+      <w:pPr>
+        <w:pStyle w:val="ndicedeilustraes"/>
+        <w:tabs>
+          <w:tab w:val="right" w:leader="dot" w:pos="9628"/>
+        </w:tabs>
+        <w:rPr>
+          <w:rFonts w:eastAsiaTheme="minorEastAsia"/>
+          <w:noProof/>
+          <w:lang w:eastAsia="pt-PT"/>
+        </w:rPr>
+      </w:pPr>
+      <w:hyperlink w:anchor="_Toc118452024" w:history="1">
+        <w:r>
+          <w:rPr>
+            <w:rStyle w:val="Hiperligao"/>
+            <w:noProof/>
+          </w:rPr>
+          <w:t>Figura 19- Aplicação Móvel - Página Inicial Cliente</w:t>
+        </w:r>
+        <w:r>
+          <w:rPr>
+            <w:noProof/>
+            <w:webHidden/>
+          </w:rPr>
+          <w:tab/>
+        </w:r>
+        <w:r>
+          <w:rPr>
+            <w:noProof/>
+            <w:webHidden/>
+          </w:rPr>
+          <w:fldChar w:fldCharType="begin"/>
+        </w:r>
+        <w:r>
+          <w:rPr>
+            <w:noProof/>
+            <w:webHidden/>
+          </w:rPr>
+          <w:instrText xml:space="preserve"> PAGEREF _Toc118452024 \h </w:instrText>
+        </w:r>
+        <w:r>
+          <w:rPr>
+            <w:noProof/>
+            <w:webHidden/>
+          </w:rPr>
+        </w:r>
+        <w:r>
+          <w:rPr>
+            <w:noProof/>
+            <w:webHidden/>
+          </w:rPr>
+          <w:fldChar w:fldCharType="separate"/>
+        </w:r>
+        <w:r>
+          <w:rPr>
+            <w:noProof/>
+            <w:webHidden/>
+          </w:rPr>
+          <w:t>48</w:t>
+        </w:r>
+        <w:r>
+          <w:rPr>
+            <w:noProof/>
+            <w:webHidden/>
+          </w:rPr>
+          <w:fldChar w:fldCharType="end"/>
+        </w:r>
+      </w:hyperlink>
+    </w:p>
+    <w:p>
+      <w:pPr>
+        <w:pStyle w:val="ndicedeilustraes"/>
+        <w:tabs>
+          <w:tab w:val="right" w:leader="dot" w:pos="9628"/>
+        </w:tabs>
+        <w:rPr>
+          <w:rFonts w:eastAsiaTheme="minorEastAsia"/>
+          <w:noProof/>
+          <w:lang w:eastAsia="pt-PT"/>
+        </w:rPr>
+      </w:pPr>
+      <w:hyperlink w:anchor="_Toc118452025" w:history="1">
+        <w:r>
+          <w:rPr>
+            <w:rStyle w:val="Hiperligao"/>
+            <w:noProof/>
+          </w:rPr>
+          <w:t>Figura 20- Aplicação Móvel - Cães pessoais cliente</w:t>
+        </w:r>
+        <w:r>
+          <w:rPr>
+            <w:noProof/>
+            <w:webHidden/>
+          </w:rPr>
+          <w:tab/>
+        </w:r>
+        <w:r>
+          <w:rPr>
+            <w:noProof/>
+            <w:webHidden/>
+          </w:rPr>
+          <w:fldChar w:fldCharType="begin"/>
+        </w:r>
+        <w:r>
+          <w:rPr>
+            <w:noProof/>
+            <w:webHidden/>
+          </w:rPr>
+          <w:instrText xml:space="preserve"> PAGEREF _Toc118452025 \h </w:instrText>
+        </w:r>
+        <w:r>
+          <w:rPr>
+            <w:noProof/>
+            <w:webHidden/>
+          </w:rPr>
+        </w:r>
+        <w:r>
+          <w:rPr>
+            <w:noProof/>
+            <w:webHidden/>
+          </w:rPr>
+          <w:fldChar w:fldCharType="separate"/>
+        </w:r>
+        <w:r>
+          <w:rPr>
+            <w:noProof/>
+            <w:webHidden/>
+          </w:rPr>
+          <w:t>49</w:t>
+        </w:r>
+        <w:r>
+          <w:rPr>
+            <w:noProof/>
+            <w:webHidden/>
+          </w:rPr>
+          <w:fldChar w:fldCharType="end"/>
+        </w:r>
+      </w:hyperlink>
+    </w:p>
+    <w:p>
+      <w:pPr>
+        <w:pStyle w:val="ndicedeilustraes"/>
+        <w:tabs>
+          <w:tab w:val="right" w:leader="dot" w:pos="9628"/>
+        </w:tabs>
+        <w:rPr>
+          <w:rFonts w:eastAsiaTheme="minorEastAsia"/>
+          <w:noProof/>
+          <w:lang w:eastAsia="pt-PT"/>
+        </w:rPr>
+      </w:pPr>
+      <w:hyperlink w:anchor="_Toc118452026" w:history="1">
+        <w:r>
+          <w:rPr>
+            <w:rStyle w:val="Hiperligao"/>
+            <w:noProof/>
+          </w:rPr>
+          <w:t>Figura 21 - Aplicação Móvel - Detalhes cão pessoal</w:t>
+        </w:r>
+        <w:r>
+          <w:rPr>
+            <w:noProof/>
+            <w:webHidden/>
+          </w:rPr>
+          <w:tab/>
+        </w:r>
+        <w:r>
+          <w:rPr>
+            <w:noProof/>
+            <w:webHidden/>
+          </w:rPr>
+          <w:fldChar w:fldCharType="begin"/>
+        </w:r>
+        <w:r>
+          <w:rPr>
+            <w:noProof/>
+            <w:webHidden/>
+          </w:rPr>
+          <w:instrText xml:space="preserve"> PAGEREF _Toc118452026 \h </w:instrText>
+        </w:r>
+        <w:r>
+          <w:rPr>
+            <w:noProof/>
+            <w:webHidden/>
+          </w:rPr>
+        </w:r>
+        <w:r>
+          <w:rPr>
+            <w:noProof/>
+            <w:webHidden/>
+          </w:rPr>
+          <w:fldChar w:fldCharType="separate"/>
+        </w:r>
+        <w:r>
+          <w:rPr>
+            <w:noProof/>
+            <w:webHidden/>
+          </w:rPr>
+          <w:t>50</w:t>
+        </w:r>
+        <w:r>
+          <w:rPr>
+            <w:noProof/>
+            <w:webHidden/>
+          </w:rPr>
+          <w:fldChar w:fldCharType="end"/>
+        </w:r>
+      </w:hyperlink>
+    </w:p>
+    <w:p>
+      <w:pPr>
+        <w:pStyle w:val="ndicedeilustraes"/>
+        <w:tabs>
+          <w:tab w:val="right" w:leader="dot" w:pos="9628"/>
+        </w:tabs>
+        <w:rPr>
+          <w:rFonts w:eastAsiaTheme="minorEastAsia"/>
+          <w:noProof/>
+          <w:lang w:eastAsia="pt-PT"/>
+        </w:rPr>
+      </w:pPr>
+      <w:hyperlink w:anchor="_Toc118452027" w:history="1">
+        <w:r>
+          <w:rPr>
+            <w:rStyle w:val="Hiperligao"/>
+            <w:noProof/>
+          </w:rPr>
+          <w:t>Figura 22- Aplicação Móvel - Criar Cão</w:t>
+        </w:r>
+        <w:r>
+          <w:rPr>
+            <w:noProof/>
+            <w:webHidden/>
+          </w:rPr>
+          <w:tab/>
+        </w:r>
+        <w:r>
+          <w:rPr>
+            <w:noProof/>
+            <w:webHidden/>
+          </w:rPr>
+          <w:fldChar w:fldCharType="begin"/>
+        </w:r>
+        <w:r>
+          <w:rPr>
+            <w:noProof/>
+            <w:webHidden/>
+          </w:rPr>
+          <w:instrText xml:space="preserve"> PAGEREF _Toc118452027 \h </w:instrText>
+        </w:r>
+        <w:r>
+          <w:rPr>
+            <w:noProof/>
+            <w:webHidden/>
+          </w:rPr>
+        </w:r>
+        <w:r>
+          <w:rPr>
+            <w:noProof/>
+            <w:webHidden/>
+          </w:rPr>
+          <w:fldChar w:fldCharType="separate"/>
+        </w:r>
+        <w:r>
+          <w:rPr>
+            <w:noProof/>
+            <w:webHidden/>
+          </w:rPr>
+          <w:t>51</w:t>
+        </w:r>
+        <w:r>
+          <w:rPr>
+            <w:noProof/>
+            <w:webHidden/>
+          </w:rPr>
+          <w:fldChar w:fldCharType="end"/>
+        </w:r>
+      </w:hyperlink>
+    </w:p>
+    <w:p>
+      <w:pPr>
+        <w:pStyle w:val="ndicedeilustraes"/>
+        <w:tabs>
+          <w:tab w:val="right" w:leader="dot" w:pos="9628"/>
+        </w:tabs>
+        <w:rPr>
+          <w:rFonts w:eastAsiaTheme="minorEastAsia"/>
+          <w:noProof/>
+          <w:lang w:eastAsia="pt-PT"/>
+        </w:rPr>
+      </w:pPr>
+      <w:hyperlink w:anchor="_Toc118452028" w:history="1">
+        <w:r>
+          <w:rPr>
+            <w:rStyle w:val="Hiperligao"/>
+            <w:noProof/>
+          </w:rPr>
+          <w:t>Figura 23- Aplicação Móvel - Visualizar encomendas</w:t>
+        </w:r>
+        <w:r>
+          <w:rPr>
+            <w:noProof/>
+            <w:webHidden/>
+          </w:rPr>
+          <w:tab/>
+        </w:r>
+        <w:r>
+          <w:rPr>
+            <w:noProof/>
+            <w:webHidden/>
+          </w:rPr>
+          <w:fldChar w:fldCharType="begin"/>
+        </w:r>
+        <w:r>
+          <w:rPr>
+            <w:noProof/>
+            <w:webHidden/>
+          </w:rPr>
+          <w:instrText xml:space="preserve"> PAGEREF _Toc118452028 \h </w:instrText>
+        </w:r>
+        <w:r>
+          <w:rPr>
+            <w:noProof/>
+            <w:webHidden/>
+          </w:rPr>
+        </w:r>
+        <w:r>
+          <w:rPr>
+            <w:noProof/>
+            <w:webHidden/>
+          </w:rPr>
+          <w:fldChar w:fldCharType="separate"/>
+        </w:r>
+        <w:r>
+          <w:rPr>
+            <w:noProof/>
+            <w:webHidden/>
+          </w:rPr>
+          <w:t>52</w:t>
+        </w:r>
+        <w:r>
+          <w:rPr>
+            <w:noProof/>
+            <w:webHidden/>
+          </w:rPr>
+          <w:fldChar w:fldCharType="end"/>
+        </w:r>
+      </w:hyperlink>
+    </w:p>
+    <w:p>
+      <w:pPr>
+        <w:pStyle w:val="ndicedeilustraes"/>
+        <w:tabs>
+          <w:tab w:val="right" w:leader="dot" w:pos="9628"/>
+        </w:tabs>
+        <w:rPr>
+          <w:rFonts w:eastAsiaTheme="minorEastAsia"/>
+          <w:noProof/>
+          <w:lang w:eastAsia="pt-PT"/>
+        </w:rPr>
+      </w:pPr>
+      <w:hyperlink w:anchor="_Toc118452029" w:history="1">
+        <w:r>
+          <w:rPr>
+            <w:rStyle w:val="Hiperligao"/>
+            <w:noProof/>
+          </w:rPr>
+          <w:t>Figura 24- Aplicação Móvel - Detalhes encomenda</w:t>
+        </w:r>
+        <w:r>
+          <w:rPr>
+            <w:noProof/>
+            <w:webHidden/>
+          </w:rPr>
+          <w:tab/>
+        </w:r>
+        <w:r>
+          <w:rPr>
+            <w:noProof/>
+            <w:webHidden/>
+          </w:rPr>
+          <w:fldChar w:fldCharType="begin"/>
+        </w:r>
+        <w:r>
+          <w:rPr>
+            <w:noProof/>
+            <w:webHidden/>
+          </w:rPr>
+          <w:instrText xml:space="preserve"> PAGEREF _Toc118452029 \h </w:instrText>
+        </w:r>
+        <w:r>
+          <w:rPr>
+            <w:noProof/>
+            <w:webHidden/>
+          </w:rPr>
+        </w:r>
+        <w:r>
+          <w:rPr>
+            <w:noProof/>
+            <w:webHidden/>
+          </w:rPr>
+          <w:fldChar w:fldCharType="separate"/>
+        </w:r>
+        <w:r>
+          <w:rPr>
+            <w:noProof/>
+            <w:webHidden/>
+          </w:rPr>
+          <w:t>53</w:t>
+        </w:r>
+        <w:r>
+          <w:rPr>
+            <w:noProof/>
+            <w:webHidden/>
+          </w:rPr>
+          <w:fldChar w:fldCharType="end"/>
+        </w:r>
+      </w:hyperlink>
+    </w:p>
+    <w:p>
+      <w:pPr>
+        <w:pStyle w:val="ndicedeilustraes"/>
+        <w:tabs>
+          <w:tab w:val="right" w:leader="dot" w:pos="9628"/>
+        </w:tabs>
+        <w:rPr>
+          <w:rFonts w:eastAsiaTheme="minorEastAsia"/>
+          <w:noProof/>
+          <w:lang w:eastAsia="pt-PT"/>
+        </w:rPr>
+      </w:pPr>
+      <w:hyperlink w:anchor="_Toc118452030" w:history="1">
+        <w:r>
+          <w:rPr>
+            <w:rStyle w:val="Hiperligao"/>
+            <w:noProof/>
+          </w:rPr>
+          <w:t>Figura 25- Aplicação Móvel – Visualizar consultas</w:t>
+        </w:r>
+        <w:r>
+          <w:rPr>
+            <w:noProof/>
+            <w:webHidden/>
+          </w:rPr>
+          <w:tab/>
+        </w:r>
+        <w:r>
+          <w:rPr>
+            <w:noProof/>
+            <w:webHidden/>
+          </w:rPr>
+          <w:fldChar w:fldCharType="begin"/>
+        </w:r>
+        <w:r>
+          <w:rPr>
+            <w:noProof/>
+            <w:webHidden/>
+          </w:rPr>
+          <w:instrText xml:space="preserve"> PAGEREF _Toc118452030 \h </w:instrText>
+        </w:r>
+        <w:r>
+          <w:rPr>
+            <w:noProof/>
+            <w:webHidden/>
+          </w:rPr>
+        </w:r>
+        <w:r>
+          <w:rPr>
+            <w:noProof/>
+            <w:webHidden/>
+          </w:rPr>
+          <w:fldChar w:fldCharType="separate"/>
+        </w:r>
+        <w:r>
+          <w:rPr>
+            <w:noProof/>
+            <w:webHidden/>
+          </w:rPr>
+          <w:t>54</w:t>
+        </w:r>
+        <w:r>
+          <w:rPr>
+            <w:noProof/>
+            <w:webHidden/>
+          </w:rPr>
+          <w:fldChar w:fldCharType="end"/>
+        </w:r>
+      </w:hyperlink>
+    </w:p>
+    <w:p>
+      <w:pPr>
+        <w:pStyle w:val="ndicedeilustraes"/>
+        <w:tabs>
+          <w:tab w:val="right" w:leader="dot" w:pos="9628"/>
+        </w:tabs>
+        <w:rPr>
+          <w:rFonts w:eastAsiaTheme="minorEastAsia"/>
+          <w:noProof/>
+          <w:lang w:eastAsia="pt-PT"/>
+        </w:rPr>
+      </w:pPr>
+      <w:hyperlink w:anchor="_Toc118452031" w:history="1">
+        <w:r>
+          <w:rPr>
+            <w:rStyle w:val="Hiperligao"/>
+            <w:noProof/>
+          </w:rPr>
+          <w:t>Figura 26- Aplicação Móvel - Página Inicial Veterinário</w:t>
+        </w:r>
+        <w:r>
+          <w:rPr>
+            <w:noProof/>
+            <w:webHidden/>
+          </w:rPr>
+          <w:tab/>
+        </w:r>
+        <w:r>
+          <w:rPr>
+            <w:noProof/>
+            <w:webHidden/>
+          </w:rPr>
+          <w:fldChar w:fldCharType="begin"/>
+        </w:r>
+        <w:r>
+          <w:rPr>
+            <w:noProof/>
+            <w:webHidden/>
+          </w:rPr>
+          <w:instrText xml:space="preserve"> PAGEREF _Toc118452031 \h </w:instrText>
+        </w:r>
+        <w:r>
+          <w:rPr>
+            <w:noProof/>
+            <w:webHidden/>
+          </w:rPr>
+        </w:r>
+        <w:r>
+          <w:rPr>
+            <w:noProof/>
+            <w:webHidden/>
+          </w:rPr>
+          <w:fldChar w:fldCharType="separate"/>
+        </w:r>
+        <w:r>
+          <w:rPr>
+            <w:noProof/>
+            <w:webHidden/>
+          </w:rPr>
+          <w:t>55</w:t>
+        </w:r>
+        <w:r>
+          <w:rPr>
+            <w:noProof/>
+            <w:webHidden/>
+          </w:rPr>
+          <w:fldChar w:fldCharType="end"/>
+        </w:r>
+      </w:hyperlink>
+    </w:p>
+    <w:p>
+      <w:pPr>
+        <w:pStyle w:val="ndicedeilustraes"/>
+        <w:tabs>
+          <w:tab w:val="right" w:leader="dot" w:pos="9628"/>
+        </w:tabs>
+        <w:rPr>
+          <w:rFonts w:eastAsiaTheme="minorEastAsia"/>
+          <w:noProof/>
+          <w:lang w:eastAsia="pt-PT"/>
+        </w:rPr>
+      </w:pPr>
+      <w:hyperlink w:anchor="_Toc118452032" w:history="1">
+        <w:r>
+          <w:rPr>
+            <w:rStyle w:val="Hiperligao"/>
+            <w:noProof/>
+          </w:rPr>
+          <w:t>Figura 27- Aplicação Móvel - Detalhe cão consulta</w:t>
+        </w:r>
+        <w:r>
+          <w:rPr>
+            <w:noProof/>
+            <w:webHidden/>
+          </w:rPr>
+          <w:tab/>
+        </w:r>
+        <w:r>
+          <w:rPr>
+            <w:noProof/>
+            <w:webHidden/>
+          </w:rPr>
+          <w:fldChar w:fldCharType="begin"/>
+        </w:r>
+        <w:r>
+          <w:rPr>
+            <w:noProof/>
+            <w:webHidden/>
+          </w:rPr>
+          <w:instrText xml:space="preserve"> PAGEREF _Toc118452032 \h </w:instrText>
+        </w:r>
+        <w:r>
+          <w:rPr>
+            <w:noProof/>
+            <w:webHidden/>
+          </w:rPr>
+        </w:r>
+        <w:r>
+          <w:rPr>
+            <w:noProof/>
+            <w:webHidden/>
+          </w:rPr>
+          <w:fldChar w:fldCharType="separate"/>
+        </w:r>
+        <w:r>
+          <w:rPr>
+            <w:noProof/>
+            <w:webHidden/>
+          </w:rPr>
+          <w:t>56</w:t>
         </w:r>
         <w:r>
           <w:rPr>
@@ -4708,18 +5758,51 @@
         <w:t xml:space="preserve">, tal como todos os requisitos funcionais e não funcionais para o sistema, e os respetivos </w:t>
       </w:r>
       <w:r>
+        <w:rPr>
+          <w:i/>
+          <w:iCs/>
+        </w:rPr>
         <w:fldChar w:fldCharType="begin"/>
       </w:r>
       <w:r>
+        <w:rPr>
+          <w:i/>
+          <w:iCs/>
+        </w:rPr>
         <w:instrText xml:space="preserve"> REF _Ref117000384 \h </w:instrText>
       </w:r>
       <w:r>
+        <w:rPr>
+          <w:i/>
+          <w:iCs/>
+        </w:rPr>
+      </w:r>
+      <w:r>
+        <w:rPr>
+          <w:i/>
+          <w:iCs/>
+        </w:rPr>
+        <w:instrText xml:space="preserve"> \* MERGEFORMAT </w:instrText>
+      </w:r>
+      <w:r>
+        <w:rPr>
+          <w:i/>
+          <w:iCs/>
+        </w:rPr>
         <w:fldChar w:fldCharType="separate"/>
       </w:r>
       <w:r>
+        <w:rPr>
+          <w:i/>
+          <w:iCs/>
+        </w:rPr>
         <w:t>User Stories</w:t>
       </w:r>
       <w:r>
+        <w:rPr>
+          <w:i/>
+          <w:iCs/>
+        </w:rPr>
         <w:fldChar w:fldCharType="end"/>
       </w:r>
       <w:r>
@@ -4749,7 +5832,17 @@
         <w:fldChar w:fldCharType="end"/>
       </w:r>
       <w:r>
-        <w:t>), e os mockups do sistema no ponto 8 (</w:t>
+        <w:t xml:space="preserve">), e os </w:t>
+      </w:r>
+      <w:r>
+        <w:rPr>
+          <w:i/>
+          <w:iCs/>
+        </w:rPr>
+        <w:t>mockups</w:t>
+      </w:r>
+      <w:r>
+        <w:t xml:space="preserve"> do sistema no ponto 8 (</w:t>
       </w:r>
       <w:r>
         <w:fldChar w:fldCharType="begin"/>
@@ -4758,10 +5851,27 @@
         <w:instrText xml:space="preserve"> REF _Ref117000409 \h </w:instrText>
       </w:r>
       <w:r>
+        <w:instrText xml:space="preserve"> \* MERGEFORMAT </w:instrText>
+      </w:r>
+      <w:r>
         <w:fldChar w:fldCharType="separate"/>
       </w:r>
       <w:r>
-        <w:t>Wireframes/Mockups</w:t>
+        <w:rPr>
+          <w:i/>
+          <w:iCs/>
+        </w:rPr>
+        <w:t>Wireframes</w:t>
+      </w:r>
+      <w:r>
+        <w:t>/</w:t>
+      </w:r>
+      <w:r>
+        <w:rPr>
+          <w:i/>
+          <w:iCs/>
+        </w:rPr>
+        <w:t>Mockups</w:t>
       </w:r>
       <w:r>
         <w:fldChar w:fldCharType="end"/>
@@ -4865,13 +5975,7 @@
         <w:ind w:firstLine="431"/>
       </w:pPr>
       <w:r>
-        <w:t xml:space="preserve">Para além da gestão dos animais pessoais, será também possível consultar encomendas já realizadas, visualizar se </w:t>
-      </w:r>
-      <w:r>
-        <w:t>mi</w:t>
-      </w:r>
-      <w:r>
-        <w:t>há consultas marcadas pelo veterinário a algum dos cães que o cliente tenha para adoção, e consultar um mapa com a indicação de parques e serviços na proximidade da localização do cliente.</w:t>
+        <w:t>Para além da gestão dos animais pessoais, será também possível consultar encomendas já realizadas, visualizar se há consultas marcadas pelo veterinário a algum dos cães que o cliente tenha para adoção, e consultar um mapa com a indicação de parques e serviços na proximidade da localização do cliente.</w:t>
       </w:r>
     </w:p>
     <w:p>
@@ -4921,7 +6025,13 @@
         <w:ind w:firstLine="431"/>
       </w:pPr>
       <w:r>
-        <w:t>A necessidade de construir este sistema surge pela falta de sistemas para esta área. Uma situação um pouco preocupante tendo em conta o estado do mundo atual, onde tudo tem uma vertente digital, de fácil acesso e atualização de dados instantânea.</w:t>
+        <w:t xml:space="preserve">A necessidade de construir este sistema surge pela falta de sistemas para esta área. </w:t>
+      </w:r>
+      <w:r>
+        <w:t>situação um tanto preocupante</w:t>
+      </w:r>
+      <w:r>
+        <w:t xml:space="preserve"> tendo em conta o estado do mundo atual, onde tudo tem uma vertente digital, de fácil acesso e atualização de dados instantânea.</w:t>
       </w:r>
     </w:p>
     <w:p>
@@ -5013,7 +6123,13 @@
         </w:rPr>
       </w:pPr>
       <w:r>
-        <w:t>Criação de um anuncio para a adoção de um cão e possibilidade de adotar um cão de uma forma bastante intuitiva e simples;</w:t>
+        <w:t xml:space="preserve">Criação de um </w:t>
+      </w:r>
+      <w:r>
+        <w:t>anúncio</w:t>
+      </w:r>
+      <w:r>
+        <w:t xml:space="preserve"> para a adoção de um cão e possibilidade de adotar um cão de uma forma bastante intuitiva e simples;</w:t>
       </w:r>
     </w:p>
     <w:p>
@@ -5151,27 +6267,14 @@
       <w:r>
         <w:t xml:space="preserve">Tabela </w:t>
       </w:r>
-      <w:r>
-        <w:fldChar w:fldCharType="begin"/>
-      </w:r>
-      <w:r>
-        <w:instrText xml:space="preserve"> SEQ Tabela \* ARABIC </w:instrText>
-      </w:r>
-      <w:r>
-        <w:fldChar w:fldCharType="separate"/>
-      </w:r>
-      <w:r>
-        <w:rPr>
-          <w:noProof/>
-        </w:rPr>
-        <w:t>1</w:t>
-      </w:r>
-      <w:r>
-        <w:rPr>
-          <w:noProof/>
-        </w:rPr>
-        <w:fldChar w:fldCharType="end"/>
-      </w:r>
+      <w:fldSimple w:instr=" SEQ Tabela \* ARABIC ">
+        <w:r>
+          <w:rPr>
+            <w:noProof/>
+          </w:rPr>
+          <w:t>1</w:t>
+        </w:r>
+      </w:fldSimple>
       <w:r>
         <w:t xml:space="preserve"> – Descrição do </w:t>
       </w:r>
@@ -5651,27 +6754,14 @@
       <w:r>
         <w:t xml:space="preserve">Tabela </w:t>
       </w:r>
-      <w:r>
-        <w:fldChar w:fldCharType="begin"/>
-      </w:r>
-      <w:r>
-        <w:instrText xml:space="preserve"> SEQ Tabela \* ARABIC </w:instrText>
-      </w:r>
-      <w:r>
-        <w:fldChar w:fldCharType="separate"/>
-      </w:r>
-      <w:r>
-        <w:rPr>
-          <w:noProof/>
-        </w:rPr>
-        <w:t>2</w:t>
-      </w:r>
-      <w:r>
-        <w:rPr>
-          <w:noProof/>
-        </w:rPr>
-        <w:fldChar w:fldCharType="end"/>
-      </w:r>
+      <w:fldSimple w:instr=" SEQ Tabela \* ARABIC ">
+        <w:r>
+          <w:rPr>
+            <w:noProof/>
+          </w:rPr>
+          <w:t>2</w:t>
+        </w:r>
+      </w:fldSimple>
       <w:r>
         <w:t xml:space="preserve"> – Descrição do </w:t>
       </w:r>
@@ -5893,7 +6983,17 @@
               <w:cnfStyle w:val="000000100000" w:firstRow="0" w:lastRow="0" w:firstColumn="0" w:lastColumn="0" w:oddVBand="0" w:evenVBand="0" w:oddHBand="1" w:evenHBand="0" w:firstRowFirstColumn="0" w:firstRowLastColumn="0" w:lastRowFirstColumn="0" w:lastRowLastColumn="0"/>
             </w:pPr>
             <w:r>
-              <w:t>100% portuguesa, a Goldpet surgiu em 2004 com a missão de proporcionar felicidade e bem-estar a todos os animais de estimação. Hoje, é a loja favorita dos animais de estimação, que vibram a cada nova encomenda que recebem em casa, mas também dos tutores, que aqui encontram tudo o que procuram, ao melhor preço do mercado. Além de milhares de produtos para cães, gatos, aves, roedores, peixes e répteis, das principais marcas da área Pet, a Goldpet oferece, ainda, serviços dedicados ao cuidado animal.</w:t>
+              <w:t xml:space="preserve">100% portuguesa, a Goldpet surgiu em 2004 com a missão de proporcionar felicidade e bem-estar a todos os animais de estimação. Hoje, é a loja favorita dos animais de estimação, que vibram a cada nova encomenda que recebem em casa, mas também dos tutores, que aqui encontram tudo o que procuram, ao melhor preço do mercado. Além de milhares de produtos para cães, gatos, aves, roedores, peixes e répteis, das principais marcas da área </w:t>
+            </w:r>
+            <w:r>
+              <w:rPr>
+                <w:i/>
+                <w:iCs/>
+              </w:rPr>
+              <w:t>Pet</w:t>
+            </w:r>
+            <w:r>
+              <w:t>, a Goldpet oferece, ainda, serviços dedicados ao cuidado animal.</w:t>
             </w:r>
           </w:p>
         </w:tc>
@@ -6097,27 +7197,14 @@
       <w:r>
         <w:t xml:space="preserve">Tabela </w:t>
       </w:r>
-      <w:r>
-        <w:fldChar w:fldCharType="begin"/>
-      </w:r>
-      <w:r>
-        <w:instrText xml:space="preserve"> SEQ Tabela \* ARABIC </w:instrText>
-      </w:r>
-      <w:r>
-        <w:fldChar w:fldCharType="separate"/>
-      </w:r>
-      <w:r>
-        <w:rPr>
-          <w:noProof/>
-        </w:rPr>
-        <w:t>3</w:t>
-      </w:r>
-      <w:r>
-        <w:rPr>
-          <w:noProof/>
-        </w:rPr>
-        <w:fldChar w:fldCharType="end"/>
-      </w:r>
+      <w:fldSimple w:instr=" SEQ Tabela \* ARABIC ">
+        <w:r>
+          <w:rPr>
+            <w:noProof/>
+          </w:rPr>
+          <w:t>3</w:t>
+        </w:r>
+      </w:fldSimple>
       <w:r>
         <w:t xml:space="preserve"> – Descrição do </w:t>
       </w:r>
@@ -6578,27 +7665,14 @@
       <w:r>
         <w:t xml:space="preserve">Tabela </w:t>
       </w:r>
-      <w:r>
-        <w:fldChar w:fldCharType="begin"/>
-      </w:r>
-      <w:r>
-        <w:instrText xml:space="preserve"> SEQ Tabela \* ARABIC </w:instrText>
-      </w:r>
-      <w:r>
-        <w:fldChar w:fldCharType="separate"/>
-      </w:r>
-      <w:r>
-        <w:rPr>
-          <w:noProof/>
-        </w:rPr>
-        <w:t>4</w:t>
-      </w:r>
-      <w:r>
-        <w:rPr>
-          <w:noProof/>
-        </w:rPr>
-        <w:fldChar w:fldCharType="end"/>
-      </w:r>
+      <w:fldSimple w:instr=" SEQ Tabela \* ARABIC ">
+        <w:r>
+          <w:rPr>
+            <w:noProof/>
+          </w:rPr>
+          <w:t>4</w:t>
+        </w:r>
+      </w:fldSimple>
       <w:r>
         <w:t xml:space="preserve"> – Resumo das características</w:t>
       </w:r>
@@ -7285,7 +8359,27 @@
         <w:ind w:firstLine="431"/>
       </w:pPr>
       <w:r>
-        <w:t>Esta secção contém a descrição detalhada de todos os roles existentes no sistema, os requisitos funcionais da aplicação Web (front-office e back-office) e aplicação móvel, e os requisitos não funcionais de todo o sistema.</w:t>
+        <w:t>Esta secção contém a descrição detalhada de todos os roles existentes no sistema, os requisitos funcionais da aplicação Web (</w:t>
+      </w:r>
+      <w:r>
+        <w:rPr>
+          <w:i/>
+          <w:iCs/>
+        </w:rPr>
+        <w:t>front-office</w:t>
+      </w:r>
+      <w:r>
+        <w:t xml:space="preserve"> e </w:t>
+      </w:r>
+      <w:r>
+        <w:rPr>
+          <w:i/>
+          <w:iCs/>
+        </w:rPr>
+        <w:t>back-office</w:t>
+      </w:r>
+      <w:r>
+        <w:t>) e aplicação móvel, e os requisitos não funcionais de todo o sistema.</w:t>
       </w:r>
     </w:p>
     <w:p>
@@ -7336,27 +8430,14 @@
       <w:r>
         <w:t xml:space="preserve">Tabela </w:t>
       </w:r>
-      <w:r>
-        <w:fldChar w:fldCharType="begin"/>
-      </w:r>
-      <w:r>
-        <w:instrText xml:space="preserve"> SEQ Tabela \* ARABIC </w:instrText>
-      </w:r>
-      <w:r>
-        <w:fldChar w:fldCharType="separate"/>
-      </w:r>
-      <w:r>
-        <w:rPr>
-          <w:noProof/>
-        </w:rPr>
-        <w:t>5</w:t>
-      </w:r>
-      <w:r>
-        <w:rPr>
-          <w:noProof/>
-        </w:rPr>
-        <w:fldChar w:fldCharType="end"/>
-      </w:r>
+      <w:fldSimple w:instr=" SEQ Tabela \* ARABIC ">
+        <w:r>
+          <w:rPr>
+            <w:noProof/>
+          </w:rPr>
+          <w:t>5</w:t>
+        </w:r>
+      </w:fldSimple>
       <w:r>
         <w:t xml:space="preserve"> – </w:t>
       </w:r>
@@ -7418,8 +8499,16 @@
             <w:pPr>
               <w:jc w:val="center"/>
               <w:cnfStyle w:val="100000000000" w:firstRow="1" w:lastRow="0" w:firstColumn="0" w:lastColumn="0" w:oddVBand="0" w:evenVBand="0" w:oddHBand="0" w:evenHBand="0" w:firstRowFirstColumn="0" w:firstRowLastColumn="0" w:lastRowFirstColumn="0" w:lastRowLastColumn="0"/>
-            </w:pPr>
-            <w:r>
+              <w:rPr>
+                <w:i/>
+                <w:iCs/>
+              </w:rPr>
+            </w:pPr>
+            <w:r>
+              <w:rPr>
+                <w:i/>
+                <w:iCs/>
+              </w:rPr>
               <w:t>Back-office</w:t>
             </w:r>
           </w:p>
@@ -7432,8 +8521,16 @@
             <w:pPr>
               <w:jc w:val="center"/>
               <w:cnfStyle w:val="100000000000" w:firstRow="1" w:lastRow="0" w:firstColumn="0" w:lastColumn="0" w:oddVBand="0" w:evenVBand="0" w:oddHBand="0" w:evenHBand="0" w:firstRowFirstColumn="0" w:firstRowLastColumn="0" w:lastRowFirstColumn="0" w:lastRowLastColumn="0"/>
-            </w:pPr>
-            <w:r>
+              <w:rPr>
+                <w:i/>
+                <w:iCs/>
+              </w:rPr>
+            </w:pPr>
+            <w:r>
+              <w:rPr>
+                <w:i/>
+                <w:iCs/>
+              </w:rPr>
               <w:t>Front-office</w:t>
             </w:r>
           </w:p>
@@ -7767,27 +8864,14 @@
         <w:lastRenderedPageBreak/>
         <w:t xml:space="preserve">Tabela </w:t>
       </w:r>
-      <w:r>
-        <w:fldChar w:fldCharType="begin"/>
-      </w:r>
-      <w:r>
-        <w:instrText xml:space="preserve"> SEQ Tabela \* ARABIC </w:instrText>
-      </w:r>
-      <w:r>
-        <w:fldChar w:fldCharType="separate"/>
-      </w:r>
-      <w:r>
-        <w:rPr>
-          <w:noProof/>
-        </w:rPr>
-        <w:t>6</w:t>
-      </w:r>
-      <w:r>
-        <w:rPr>
-          <w:noProof/>
-        </w:rPr>
-        <w:fldChar w:fldCharType="end"/>
-      </w:r>
+      <w:fldSimple w:instr=" SEQ Tabela \* ARABIC ">
+        <w:r>
+          <w:rPr>
+            <w:noProof/>
+          </w:rPr>
+          <w:t>6</w:t>
+        </w:r>
+      </w:fldSimple>
       <w:r>
         <w:t xml:space="preserve"> – Requisitos funcionais Front-Office</w:t>
       </w:r>
@@ -9577,27 +10661,14 @@
         <w:lastRenderedPageBreak/>
         <w:t xml:space="preserve">Tabela </w:t>
       </w:r>
-      <w:r>
-        <w:fldChar w:fldCharType="begin"/>
-      </w:r>
-      <w:r>
-        <w:instrText xml:space="preserve"> SEQ Tabela \* ARABIC </w:instrText>
-      </w:r>
-      <w:r>
-        <w:fldChar w:fldCharType="separate"/>
-      </w:r>
-      <w:r>
-        <w:rPr>
-          <w:noProof/>
-        </w:rPr>
-        <w:t>7</w:t>
-      </w:r>
-      <w:r>
-        <w:rPr>
-          <w:noProof/>
-        </w:rPr>
-        <w:fldChar w:fldCharType="end"/>
-      </w:r>
+      <w:fldSimple w:instr=" SEQ Tabela \* ARABIC ">
+        <w:r>
+          <w:rPr>
+            <w:noProof/>
+          </w:rPr>
+          <w:t>7</w:t>
+        </w:r>
+      </w:fldSimple>
       <w:r>
         <w:t xml:space="preserve"> – Requisitos funcionais Back-Office</w:t>
       </w:r>
@@ -11183,27 +12254,14 @@
         <w:lastRenderedPageBreak/>
         <w:t xml:space="preserve">Tabela </w:t>
       </w:r>
-      <w:r>
-        <w:fldChar w:fldCharType="begin"/>
-      </w:r>
-      <w:r>
-        <w:instrText xml:space="preserve"> SEQ Tabela \* ARABIC </w:instrText>
-      </w:r>
-      <w:r>
-        <w:fldChar w:fldCharType="separate"/>
-      </w:r>
-      <w:r>
-        <w:rPr>
-          <w:noProof/>
-        </w:rPr>
-        <w:t>8</w:t>
-      </w:r>
-      <w:r>
-        <w:rPr>
-          <w:noProof/>
-        </w:rPr>
-        <w:fldChar w:fldCharType="end"/>
-      </w:r>
+      <w:fldSimple w:instr=" SEQ Tabela \* ARABIC ">
+        <w:r>
+          <w:rPr>
+            <w:noProof/>
+          </w:rPr>
+          <w:t>8</w:t>
+        </w:r>
+      </w:fldSimple>
       <w:r>
         <w:t xml:space="preserve"> – Requisitos funcionais App mobile</w:t>
       </w:r>
@@ -12324,27 +13382,14 @@
         <w:lastRenderedPageBreak/>
         <w:t xml:space="preserve">Tabela </w:t>
       </w:r>
-      <w:r>
-        <w:fldChar w:fldCharType="begin"/>
-      </w:r>
-      <w:r>
-        <w:instrText xml:space="preserve"> SEQ Tabela \* ARABIC </w:instrText>
-      </w:r>
-      <w:r>
-        <w:fldChar w:fldCharType="separate"/>
-      </w:r>
-      <w:r>
-        <w:rPr>
-          <w:noProof/>
-        </w:rPr>
-        <w:t>9</w:t>
-      </w:r>
-      <w:r>
-        <w:rPr>
-          <w:noProof/>
-        </w:rPr>
-        <w:fldChar w:fldCharType="end"/>
-      </w:r>
+      <w:fldSimple w:instr=" SEQ Tabela \* ARABIC ">
+        <w:r>
+          <w:rPr>
+            <w:noProof/>
+          </w:rPr>
+          <w:t>9</w:t>
+        </w:r>
+      </w:fldSimple>
       <w:bookmarkEnd w:id="26"/>
       <w:r>
         <w:t xml:space="preserve"> – Cruzamento dos requisitos funcionais e respetivos roles</w:t>
@@ -12435,7 +13480,7 @@
               <w:cnfStyle w:val="100000000000" w:firstRow="1" w:lastRow="0" w:firstColumn="0" w:lastColumn="0" w:oddVBand="0" w:evenVBand="0" w:oddHBand="0" w:evenHBand="0" w:firstRowFirstColumn="0" w:firstRowLastColumn="0" w:lastRowFirstColumn="0" w:lastRowLastColumn="0"/>
             </w:pPr>
             <w:r>
-              <w:t>Veterinario</w:t>
+              <w:t>Veterinário</w:t>
             </w:r>
           </w:p>
         </w:tc>
@@ -18328,27 +19373,14 @@
         <w:lastRenderedPageBreak/>
         <w:t xml:space="preserve">Tabela </w:t>
       </w:r>
-      <w:r>
-        <w:fldChar w:fldCharType="begin"/>
-      </w:r>
-      <w:r>
-        <w:instrText xml:space="preserve"> SEQ Tabela \* ARABIC </w:instrText>
-      </w:r>
-      <w:r>
-        <w:fldChar w:fldCharType="separate"/>
-      </w:r>
-      <w:r>
-        <w:rPr>
-          <w:noProof/>
-        </w:rPr>
-        <w:t>10</w:t>
-      </w:r>
-      <w:r>
-        <w:rPr>
-          <w:noProof/>
-        </w:rPr>
-        <w:fldChar w:fldCharType="end"/>
-      </w:r>
+      <w:fldSimple w:instr=" SEQ Tabela \* ARABIC ">
+        <w:r>
+          <w:rPr>
+            <w:noProof/>
+          </w:rPr>
+          <w:t>10</w:t>
+        </w:r>
+      </w:fldSimple>
       <w:r>
         <w:t xml:space="preserve"> – Requisitos</w:t>
       </w:r>
@@ -18582,7 +19614,7 @@
               <w:t xml:space="preserve">A </w:t>
             </w:r>
             <w:r>
-              <w:t>WebApp</w:t>
+              <w:t>Web App</w:t>
             </w:r>
             <w:r>
               <w:t xml:space="preserve"> </w:t>
@@ -20604,7 +21636,13 @@
               <w:cnfStyle w:val="000000100000" w:firstRow="0" w:lastRow="0" w:firstColumn="0" w:lastColumn="0" w:oddVBand="0" w:evenVBand="0" w:oddHBand="1" w:evenHBand="0" w:firstRowFirstColumn="0" w:firstRowLastColumn="0" w:lastRowFirstColumn="0" w:lastRowLastColumn="0"/>
             </w:pPr>
             <w:r>
-              <w:t xml:space="preserve">A WebApp deverá correr em qualquer </w:t>
+              <w:t xml:space="preserve">A </w:t>
+            </w:r>
+            <w:r>
+              <w:t>Web App</w:t>
+            </w:r>
+            <w:r>
+              <w:t xml:space="preserve"> deverá correr em qualquer </w:t>
             </w:r>
             <w:r>
               <w:rPr>
@@ -21085,7 +22123,21 @@
                 <w:b w:val="0"/>
                 <w:bCs w:val="0"/>
               </w:rPr>
-              <w:t>A palavra passe tem que possuir, no mínimo, quatro caracteres</w:t>
+              <w:t xml:space="preserve">A </w:t>
+            </w:r>
+            <w:r>
+              <w:rPr>
+                <w:b w:val="0"/>
+                <w:bCs w:val="0"/>
+              </w:rPr>
+              <w:t>palavra-passe</w:t>
+            </w:r>
+            <w:r>
+              <w:rPr>
+                <w:b w:val="0"/>
+                <w:bCs w:val="0"/>
+              </w:rPr>
+              <w:t xml:space="preserve"> tem que possuir, no mínimo, quatro caracteres</w:t>
             </w:r>
           </w:p>
           <w:p>
@@ -21220,7 +22272,21 @@
                 <w:b w:val="0"/>
                 <w:bCs w:val="0"/>
               </w:rPr>
-              <w:t>administrador quero poder criar novos administradores, gestores e/ou veterinários</w:t>
+              <w:t xml:space="preserve">administrador quero poder </w:t>
+            </w:r>
+            <w:r>
+              <w:rPr>
+                <w:b w:val="0"/>
+                <w:bCs w:val="0"/>
+              </w:rPr>
+              <w:t>criar</w:t>
+            </w:r>
+            <w:r>
+              <w:rPr>
+                <w:b w:val="0"/>
+                <w:bCs w:val="0"/>
+              </w:rPr>
+              <w:t xml:space="preserve"> administradores, gestores e/ou veterinários</w:t>
             </w:r>
           </w:p>
           <w:p>
@@ -22723,7 +23789,21 @@
                 <w:b w:val="0"/>
                 <w:bCs w:val="0"/>
               </w:rPr>
-              <w:t>A quantidade dos produtos não pode ser um numero negativo</w:t>
+              <w:t xml:space="preserve">A quantidade dos produtos não pode ser um </w:t>
+            </w:r>
+            <w:r>
+              <w:rPr>
+                <w:b w:val="0"/>
+                <w:bCs w:val="0"/>
+              </w:rPr>
+              <w:t>número</w:t>
+            </w:r>
+            <w:r>
+              <w:rPr>
+                <w:b w:val="0"/>
+                <w:bCs w:val="0"/>
+              </w:rPr>
+              <w:t xml:space="preserve"> negativo</w:t>
             </w:r>
           </w:p>
           <w:p>
@@ -22743,7 +23823,21 @@
                 <w:b w:val="0"/>
                 <w:bCs w:val="0"/>
               </w:rPr>
-              <w:t>A quantidade dos produtos não pode exceder o numero em stock do mesmo</w:t>
+              <w:t xml:space="preserve">A quantidade dos produtos não pode exceder o </w:t>
+            </w:r>
+            <w:r>
+              <w:rPr>
+                <w:b w:val="0"/>
+                <w:bCs w:val="0"/>
+              </w:rPr>
+              <w:t>número</w:t>
+            </w:r>
+            <w:r>
+              <w:rPr>
+                <w:b w:val="0"/>
+                <w:bCs w:val="0"/>
+              </w:rPr>
+              <w:t xml:space="preserve"> em stock do mesmo</w:t>
             </w:r>
           </w:p>
         </w:tc>
@@ -24528,7 +25622,21 @@
                 <w:b w:val="0"/>
                 <w:bCs w:val="0"/>
               </w:rPr>
-              <w:t>Se um veterinário já tiver associado a consultas passadas não é possível eliminá-lo mas sim desativá-lo, podendo mais tarde ser reativado</w:t>
+              <w:t xml:space="preserve">Se um veterinário já tiver associado a consultas passadas não é possível </w:t>
+            </w:r>
+            <w:r>
+              <w:rPr>
+                <w:b w:val="0"/>
+                <w:bCs w:val="0"/>
+              </w:rPr>
+              <w:t>eliminá-lo,</w:t>
+            </w:r>
+            <w:r>
+              <w:rPr>
+                <w:b w:val="0"/>
+                <w:bCs w:val="0"/>
+              </w:rPr>
+              <w:t xml:space="preserve"> mas sim desativá-lo, podendo mais tarde ser reativado</w:t>
             </w:r>
           </w:p>
           <w:p>
@@ -24658,7 +25766,23 @@
                 <w:b w:val="0"/>
                 <w:bCs w:val="0"/>
               </w:rPr>
-              <w:t xml:space="preserve">Ao criar um distrito, o campo designação tem que ser obrigatoriamente </w:t>
+              <w:t xml:space="preserve">Ao criar um distrito, o campo designação tem </w:t>
+            </w:r>
+            <w:proofErr w:type="gramStart"/>
+            <w:r>
+              <w:rPr>
+                <w:b w:val="0"/>
+                <w:bCs w:val="0"/>
+              </w:rPr>
+              <w:t>que</w:t>
+            </w:r>
+            <w:proofErr w:type="gramEnd"/>
+            <w:r>
+              <w:rPr>
+                <w:b w:val="0"/>
+                <w:bCs w:val="0"/>
+              </w:rPr>
+              <w:t xml:space="preserve"> ser obrigatoriamente </w:t>
             </w:r>
             <w:r>
               <w:rPr>
@@ -24871,7 +25995,23 @@
                 <w:b w:val="0"/>
                 <w:bCs w:val="0"/>
               </w:rPr>
-              <w:t>tem que ser obrigatoriamente preenchido</w:t>
+              <w:t xml:space="preserve">tem </w:t>
+            </w:r>
+            <w:proofErr w:type="gramStart"/>
+            <w:r>
+              <w:rPr>
+                <w:b w:val="0"/>
+                <w:bCs w:val="0"/>
+              </w:rPr>
+              <w:t>que</w:t>
+            </w:r>
+            <w:proofErr w:type="gramEnd"/>
+            <w:r>
+              <w:rPr>
+                <w:b w:val="0"/>
+                <w:bCs w:val="0"/>
+              </w:rPr>
+              <w:t xml:space="preserve"> ser obrigatoriamente preenchido</w:t>
             </w:r>
           </w:p>
           <w:p>
@@ -25063,7 +26203,23 @@
                 <w:b w:val="0"/>
                 <w:bCs w:val="0"/>
               </w:rPr>
-              <w:t>Ao criar um método de expedição, o campo designação, custo e duração tem que ser obrigatoriamente preenchido</w:t>
+              <w:t xml:space="preserve">Ao criar um método de expedição, o campo designação, custo e duração tem </w:t>
+            </w:r>
+            <w:proofErr w:type="gramStart"/>
+            <w:r>
+              <w:rPr>
+                <w:b w:val="0"/>
+                <w:bCs w:val="0"/>
+              </w:rPr>
+              <w:t>que</w:t>
+            </w:r>
+            <w:proofErr w:type="gramEnd"/>
+            <w:r>
+              <w:rPr>
+                <w:b w:val="0"/>
+                <w:bCs w:val="0"/>
+              </w:rPr>
+              <w:t xml:space="preserve"> ser obrigatoriamente preenchido</w:t>
             </w:r>
           </w:p>
           <w:p>
@@ -25228,7 +26384,23 @@
                 <w:b w:val="0"/>
                 <w:bCs w:val="0"/>
               </w:rPr>
-              <w:t>, o campo designação tem que ser obrigatoriamente preenchido</w:t>
+              <w:t xml:space="preserve">, o campo designação tem </w:t>
+            </w:r>
+            <w:proofErr w:type="gramStart"/>
+            <w:r>
+              <w:rPr>
+                <w:b w:val="0"/>
+                <w:bCs w:val="0"/>
+              </w:rPr>
+              <w:t>que</w:t>
+            </w:r>
+            <w:proofErr w:type="gramEnd"/>
+            <w:r>
+              <w:rPr>
+                <w:b w:val="0"/>
+                <w:bCs w:val="0"/>
+              </w:rPr>
+              <w:t xml:space="preserve"> ser obrigatoriamente preenchido</w:t>
             </w:r>
           </w:p>
           <w:p>
@@ -25501,7 +26673,37 @@
                 <w:b w:val="0"/>
                 <w:bCs w:val="0"/>
               </w:rPr>
-              <w:t>O stock tem que ser obrigatoriamente um numero superior ou igual a zero</w:t>
+              <w:t xml:space="preserve">O stock tem </w:t>
+            </w:r>
+            <w:proofErr w:type="gramStart"/>
+            <w:r>
+              <w:rPr>
+                <w:b w:val="0"/>
+                <w:bCs w:val="0"/>
+              </w:rPr>
+              <w:t>que</w:t>
+            </w:r>
+            <w:proofErr w:type="gramEnd"/>
+            <w:r>
+              <w:rPr>
+                <w:b w:val="0"/>
+                <w:bCs w:val="0"/>
+              </w:rPr>
+              <w:t xml:space="preserve"> ser obrigatoriamente um </w:t>
+            </w:r>
+            <w:r>
+              <w:rPr>
+                <w:b w:val="0"/>
+                <w:bCs w:val="0"/>
+              </w:rPr>
+              <w:t>número</w:t>
+            </w:r>
+            <w:r>
+              <w:rPr>
+                <w:b w:val="0"/>
+                <w:bCs w:val="0"/>
+              </w:rPr>
+              <w:t xml:space="preserve"> superior ou igual a zero</w:t>
             </w:r>
           </w:p>
         </w:tc>
@@ -25625,7 +26827,37 @@
                 <w:b w:val="0"/>
                 <w:bCs w:val="0"/>
               </w:rPr>
-              <w:t>O stock do produto tem que ser obrigatoriamente um numero superior ou igual a zero</w:t>
+              <w:t xml:space="preserve">O stock do produto tem </w:t>
+            </w:r>
+            <w:proofErr w:type="gramStart"/>
+            <w:r>
+              <w:rPr>
+                <w:b w:val="0"/>
+                <w:bCs w:val="0"/>
+              </w:rPr>
+              <w:t>que</w:t>
+            </w:r>
+            <w:proofErr w:type="gramEnd"/>
+            <w:r>
+              <w:rPr>
+                <w:b w:val="0"/>
+                <w:bCs w:val="0"/>
+              </w:rPr>
+              <w:t xml:space="preserve"> ser obrigatoriamente um </w:t>
+            </w:r>
+            <w:r>
+              <w:rPr>
+                <w:b w:val="0"/>
+                <w:bCs w:val="0"/>
+              </w:rPr>
+              <w:t>número</w:t>
+            </w:r>
+            <w:r>
+              <w:rPr>
+                <w:b w:val="0"/>
+                <w:bCs w:val="0"/>
+              </w:rPr>
+              <w:t xml:space="preserve"> superior ou igual a zero</w:t>
             </w:r>
           </w:p>
           <w:p>
@@ -26457,7 +27689,35 @@
                 <w:b w:val="0"/>
                 <w:bCs w:val="0"/>
               </w:rPr>
-              <w:t>cliente quero poder visualizar um mapa com serviços, parques, etc localizados perto da localização do utilizador</w:t>
+              <w:t xml:space="preserve">cliente quero poder visualizar um mapa com serviços, parques, </w:t>
+            </w:r>
+            <w:r>
+              <w:rPr>
+                <w:b w:val="0"/>
+                <w:bCs w:val="0"/>
+              </w:rPr>
+              <w:t>etc.</w:t>
+            </w:r>
+            <w:r>
+              <w:rPr>
+                <w:b w:val="0"/>
+                <w:bCs w:val="0"/>
+              </w:rPr>
+              <w:t xml:space="preserve"> </w:t>
+            </w:r>
+            <w:r>
+              <w:rPr>
+                <w:b w:val="0"/>
+                <w:bCs w:val="0"/>
+              </w:rPr>
+              <w:t>L</w:t>
+            </w:r>
+            <w:r>
+              <w:rPr>
+                <w:b w:val="0"/>
+                <w:bCs w:val="0"/>
+              </w:rPr>
+              <w:t>ocalizados perto da localização do utilizador</w:t>
             </w:r>
           </w:p>
           <w:p>
@@ -27087,7 +28347,14 @@
                 <w:b w:val="0"/>
                 <w:bCs w:val="0"/>
               </w:rPr>
-              <w:t>O cão deve ter sempre uma raça atribuida</w:t>
+              <w:t xml:space="preserve">O cão deve ter sempre uma raça </w:t>
+            </w:r>
+            <w:r>
+              <w:rPr>
+                <w:b w:val="0"/>
+                <w:bCs w:val="0"/>
+              </w:rPr>
+              <w:t>atribuída</w:t>
             </w:r>
           </w:p>
         </w:tc>
@@ -27783,7 +29050,7 @@
                                 <w:noProof/>
                               </w:rPr>
                             </w:pPr>
-                            <w:bookmarkStart w:id="35" w:name="_Toc117706012"/>
+                            <w:bookmarkStart w:id="35" w:name="_Toc118452007"/>
                             <w:r>
                               <w:t xml:space="preserve">Figura </w:t>
                             </w:r>
@@ -27831,7 +29098,7 @@
                           <w:noProof/>
                         </w:rPr>
                       </w:pPr>
-                      <w:bookmarkStart w:id="36" w:name="_Toc117706012"/>
+                      <w:bookmarkStart w:id="36" w:name="_Toc118452007"/>
                       <w:r>
                         <w:t xml:space="preserve">Figura </w:t>
                       </w:r>
@@ -28034,6 +29301,7 @@
         <w:pStyle w:val="Legenda"/>
         <w:jc w:val="center"/>
       </w:pPr>
+      <w:bookmarkStart w:id="40" w:name="_Toc118452008"/>
       <w:r>
         <w:t xml:space="preserve">Figura </w:t>
       </w:r>
@@ -28048,6 +29316,7 @@
       <w:r>
         <w:t xml:space="preserve"> - WebApp – Login</w:t>
       </w:r>
+      <w:bookmarkEnd w:id="40"/>
     </w:p>
     <w:p>
       <w:pPr>
@@ -28118,6 +29387,7 @@
         <w:pStyle w:val="Legenda"/>
         <w:jc w:val="center"/>
       </w:pPr>
+      <w:bookmarkStart w:id="41" w:name="_Toc118452009"/>
       <w:r>
         <w:t xml:space="preserve">Figura </w:t>
       </w:r>
@@ -28135,6 +29405,7 @@
       <w:r>
         <w:t xml:space="preserve"> Visualizar perfil</w:t>
       </w:r>
+      <w:bookmarkEnd w:id="41"/>
     </w:p>
     <w:p/>
     <w:p>
@@ -28206,6 +29477,7 @@
         <w:pStyle w:val="Legenda"/>
         <w:jc w:val="center"/>
       </w:pPr>
+      <w:bookmarkStart w:id="42" w:name="_Toc118452010"/>
       <w:r>
         <w:t xml:space="preserve">Figura </w:t>
       </w:r>
@@ -28221,8 +29493,15 @@
         <w:t>- WebApp -</w:t>
       </w:r>
       <w:r>
-        <w:t xml:space="preserve"> index frontend</w:t>
-      </w:r>
+        <w:t xml:space="preserve"> </w:t>
+      </w:r>
+      <w:r>
+        <w:t>índex</w:t>
+      </w:r>
+      <w:r>
+        <w:t xml:space="preserve"> frontend</w:t>
+      </w:r>
+      <w:bookmarkEnd w:id="42"/>
     </w:p>
     <w:p>
       <w:pPr>
@@ -28293,6 +29572,7 @@
         <w:pStyle w:val="Legenda"/>
         <w:jc w:val="center"/>
       </w:pPr>
+      <w:bookmarkStart w:id="43" w:name="_Toc118452011"/>
       <w:r>
         <w:t xml:space="preserve">Figura </w:t>
       </w:r>
@@ -28313,6 +29593,7 @@
       <w:r>
         <w:t xml:space="preserve"> e cães</w:t>
       </w:r>
+      <w:bookmarkEnd w:id="43"/>
     </w:p>
     <w:p>
       <w:pPr>
@@ -28383,6 +29664,7 @@
         <w:pStyle w:val="Legenda"/>
         <w:jc w:val="center"/>
       </w:pPr>
+      <w:bookmarkStart w:id="44" w:name="_Toc118452012"/>
       <w:r>
         <w:t xml:space="preserve">Figura </w:t>
       </w:r>
@@ -28400,6 +29682,7 @@
       <w:r>
         <w:t>– Adoção de um cão</w:t>
       </w:r>
+      <w:bookmarkEnd w:id="44"/>
     </w:p>
     <w:p/>
     <w:p/>
@@ -28462,6 +29745,7 @@
         <w:pStyle w:val="Legenda"/>
         <w:jc w:val="center"/>
       </w:pPr>
+      <w:bookmarkStart w:id="45" w:name="_Toc118452013"/>
       <w:r>
         <w:t xml:space="preserve">Figura </w:t>
       </w:r>
@@ -28479,6 +29763,7 @@
       <w:r>
         <w:t xml:space="preserve"> Consultar produtos (loja)</w:t>
       </w:r>
+      <w:bookmarkEnd w:id="45"/>
     </w:p>
     <w:p/>
     <w:p>
@@ -28544,6 +29829,7 @@
         <w:pStyle w:val="Legenda"/>
         <w:jc w:val="center"/>
       </w:pPr>
+      <w:bookmarkStart w:id="46" w:name="_Toc118452014"/>
       <w:r>
         <w:t xml:space="preserve">Figura </w:t>
       </w:r>
@@ -28561,22 +29847,837 @@
       <w:r>
         <w:t xml:space="preserve"> Adicionar produto ao carrinho</w:t>
       </w:r>
+      <w:bookmarkEnd w:id="46"/>
     </w:p>
     <w:p>
+      <w:pPr>
+        <w:spacing w:after="160"/>
+        <w:jc w:val="left"/>
+        <w:rPr>
+          <w:i/>
+          <w:iCs/>
+          <w:color w:val="44546A" w:themeColor="text2"/>
+          <w:sz w:val="18"/>
+          <w:szCs w:val="18"/>
+        </w:rPr>
+      </w:pPr>
       <w:r>
         <w:br w:type="page"/>
       </w:r>
     </w:p>
     <w:p>
       <w:pPr>
+        <w:pStyle w:val="Legenda"/>
+        <w:keepNext/>
+        <w:jc w:val="center"/>
+      </w:pPr>
+      <w:r>
+        <w:rPr>
+          <w:noProof/>
+        </w:rPr>
+        <w:lastRenderedPageBreak/>
+        <w:drawing>
+          <wp:inline distT="0" distB="0" distL="0" distR="0" wp14:anchorId="6C1328F8" wp14:editId="43CFB9FF">
+            <wp:extent cx="3894157" cy="5128704"/>
+            <wp:effectExtent l="0" t="0" r="0" b="0"/>
+            <wp:docPr id="37" name="Imagem 37"/>
+            <wp:cNvGraphicFramePr>
+              <a:graphicFrameLocks xmlns:a="http://schemas.openxmlformats.org/drawingml/2006/main" noChangeAspect="1"/>
+            </wp:cNvGraphicFramePr>
+            <a:graphic xmlns:a="http://schemas.openxmlformats.org/drawingml/2006/main">
+              <a:graphicData uri="http://schemas.openxmlformats.org/drawingml/2006/picture">
+                <pic:pic xmlns:pic="http://schemas.openxmlformats.org/drawingml/2006/picture">
+                  <pic:nvPicPr>
+                    <pic:cNvPr id="37" name="Imagem 37"/>
+                    <pic:cNvPicPr/>
+                  </pic:nvPicPr>
+                  <pic:blipFill>
+                    <a:blip r:embed="rId25">
+                      <a:extLst>
+                        <a:ext uri="{28A0092B-C50C-407E-A947-70E740481C1C}">
+                          <a14:useLocalDpi xmlns:a14="http://schemas.microsoft.com/office/drawing/2010/main" val="0"/>
+                        </a:ext>
+                      </a:extLst>
+                    </a:blip>
+                    <a:stretch>
+                      <a:fillRect/>
+                    </a:stretch>
+                  </pic:blipFill>
+                  <pic:spPr>
+                    <a:xfrm>
+                      <a:off x="0" y="0"/>
+                      <a:ext cx="3894157" cy="5128704"/>
+                    </a:xfrm>
+                    <a:prstGeom prst="rect">
+                      <a:avLst/>
+                    </a:prstGeom>
+                  </pic:spPr>
+                </pic:pic>
+              </a:graphicData>
+            </a:graphic>
+          </wp:inline>
+        </w:drawing>
+      </w:r>
+    </w:p>
+    <w:p>
+      <w:pPr>
+        <w:pStyle w:val="Legenda"/>
+        <w:jc w:val="center"/>
+      </w:pPr>
+      <w:bookmarkStart w:id="47" w:name="_Toc118452015"/>
+      <w:r>
+        <w:t xml:space="preserve">Figura </w:t>
+      </w:r>
+      <w:fldSimple w:instr=" SEQ Figura \* ARABIC ">
+        <w:r>
+          <w:rPr>
+            <w:noProof/>
+          </w:rPr>
+          <w:t>10</w:t>
+        </w:r>
+      </w:fldSimple>
+      <w:r>
+        <w:t xml:space="preserve">- Web app - </w:t>
+      </w:r>
+      <w:bookmarkEnd w:id="47"/>
+      <w:r>
+        <w:t>Blog</w:t>
+      </w:r>
+    </w:p>
+    <w:p>
+      <w:r>
+        <w:br w:type="page"/>
+      </w:r>
+    </w:p>
+    <w:p>
+      <w:pPr>
+        <w:keepNext/>
+        <w:jc w:val="center"/>
+      </w:pPr>
+      <w:r>
+        <w:rPr>
+          <w:noProof/>
+        </w:rPr>
+        <w:lastRenderedPageBreak/>
+        <w:drawing>
+          <wp:inline distT="0" distB="0" distL="0" distR="0" wp14:anchorId="49F2F857" wp14:editId="4326E67A">
+            <wp:extent cx="4367590" cy="4824663"/>
+            <wp:effectExtent l="0" t="0" r="0" b="0"/>
+            <wp:docPr id="5" name="Imagem 5"/>
+            <wp:cNvGraphicFramePr>
+              <a:graphicFrameLocks xmlns:a="http://schemas.openxmlformats.org/drawingml/2006/main" noChangeAspect="1"/>
+            </wp:cNvGraphicFramePr>
+            <a:graphic xmlns:a="http://schemas.openxmlformats.org/drawingml/2006/main">
+              <a:graphicData uri="http://schemas.openxmlformats.org/drawingml/2006/picture">
+                <pic:pic xmlns:pic="http://schemas.openxmlformats.org/drawingml/2006/picture">
+                  <pic:nvPicPr>
+                    <pic:cNvPr id="5" name="Imagem 5"/>
+                    <pic:cNvPicPr/>
+                  </pic:nvPicPr>
+                  <pic:blipFill>
+                    <a:blip r:embed="rId26">
+                      <a:extLst>
+                        <a:ext uri="{28A0092B-C50C-407E-A947-70E740481C1C}">
+                          <a14:useLocalDpi xmlns:a14="http://schemas.microsoft.com/office/drawing/2010/main" val="0"/>
+                        </a:ext>
+                      </a:extLst>
+                    </a:blip>
+                    <a:stretch>
+                      <a:fillRect/>
+                    </a:stretch>
+                  </pic:blipFill>
+                  <pic:spPr>
+                    <a:xfrm>
+                      <a:off x="0" y="0"/>
+                      <a:ext cx="4378550" cy="4836769"/>
+                    </a:xfrm>
+                    <a:prstGeom prst="rect">
+                      <a:avLst/>
+                    </a:prstGeom>
+                  </pic:spPr>
+                </pic:pic>
+              </a:graphicData>
+            </a:graphic>
+          </wp:inline>
+        </w:drawing>
+      </w:r>
+    </w:p>
+    <w:p>
+      <w:pPr>
+        <w:pStyle w:val="Legenda"/>
+        <w:jc w:val="center"/>
+      </w:pPr>
+      <w:bookmarkStart w:id="48" w:name="_Toc118452016"/>
+      <w:r>
+        <w:t xml:space="preserve">Figura </w:t>
+      </w:r>
+      <w:fldSimple w:instr=" SEQ Figura \* ARABIC ">
+        <w:r>
+          <w:rPr>
+            <w:noProof/>
+          </w:rPr>
+          <w:t>11</w:t>
+        </w:r>
+      </w:fldSimple>
+      <w:r>
+        <w:t xml:space="preserve">- </w:t>
+      </w:r>
+      <w:r>
+        <w:t>Web app</w:t>
+      </w:r>
+      <w:r>
+        <w:t xml:space="preserve"> - Marcar Consulta</w:t>
+      </w:r>
+      <w:bookmarkEnd w:id="48"/>
+    </w:p>
+    <w:p>
+      <w:pPr>
+        <w:spacing w:after="160"/>
+        <w:jc w:val="center"/>
+        <w:rPr>
+          <w:i/>
+          <w:iCs/>
+          <w:color w:val="44546A" w:themeColor="text2"/>
+          <w:sz w:val="18"/>
+          <w:szCs w:val="18"/>
+        </w:rPr>
+      </w:pPr>
+    </w:p>
+    <w:p>
+      <w:pPr>
+        <w:spacing w:after="160"/>
+        <w:jc w:val="center"/>
+      </w:pPr>
+      <w:bookmarkStart w:id="49" w:name="_Toc118128133"/>
+      <w:r>
+        <w:br w:type="page"/>
+      </w:r>
+    </w:p>
+    <w:p>
+      <w:pPr>
+        <w:pStyle w:val="Legenda"/>
+        <w:keepNext/>
+        <w:jc w:val="center"/>
+      </w:pPr>
+      <w:r>
+        <w:rPr>
+          <w:noProof/>
+        </w:rPr>
+        <w:lastRenderedPageBreak/>
+        <w:drawing>
+          <wp:inline distT="0" distB="0" distL="0" distR="0" wp14:anchorId="342FBCFA" wp14:editId="7CEBA7D2">
+            <wp:extent cx="4111362" cy="4535905"/>
+            <wp:effectExtent l="0" t="0" r="3810" b="0"/>
+            <wp:docPr id="34" name="Imagem 34" descr="Uma imagem com mesa&#10;&#10;Descrição gerada automaticamente"/>
+            <wp:cNvGraphicFramePr>
+              <a:graphicFrameLocks xmlns:a="http://schemas.openxmlformats.org/drawingml/2006/main" noChangeAspect="1"/>
+            </wp:cNvGraphicFramePr>
+            <a:graphic xmlns:a="http://schemas.openxmlformats.org/drawingml/2006/main">
+              <a:graphicData uri="http://schemas.openxmlformats.org/drawingml/2006/picture">
+                <pic:pic xmlns:pic="http://schemas.openxmlformats.org/drawingml/2006/picture">
+                  <pic:nvPicPr>
+                    <pic:cNvPr id="34" name="Imagem 34" descr="Uma imagem com mesa&#10;&#10;Descrição gerada automaticamente"/>
+                    <pic:cNvPicPr/>
+                  </pic:nvPicPr>
+                  <pic:blipFill>
+                    <a:blip r:embed="rId27">
+                      <a:extLst>
+                        <a:ext uri="{28A0092B-C50C-407E-A947-70E740481C1C}">
+                          <a14:useLocalDpi xmlns:a14="http://schemas.microsoft.com/office/drawing/2010/main" val="0"/>
+                        </a:ext>
+                      </a:extLst>
+                    </a:blip>
+                    <a:stretch>
+                      <a:fillRect/>
+                    </a:stretch>
+                  </pic:blipFill>
+                  <pic:spPr>
+                    <a:xfrm>
+                      <a:off x="0" y="0"/>
+                      <a:ext cx="4117472" cy="4542645"/>
+                    </a:xfrm>
+                    <a:prstGeom prst="rect">
+                      <a:avLst/>
+                    </a:prstGeom>
+                  </pic:spPr>
+                </pic:pic>
+              </a:graphicData>
+            </a:graphic>
+          </wp:inline>
+        </w:drawing>
+      </w:r>
+    </w:p>
+    <w:p>
+      <w:pPr>
+        <w:pStyle w:val="Legenda"/>
+        <w:jc w:val="center"/>
+      </w:pPr>
+      <w:bookmarkStart w:id="50" w:name="_Toc118452017"/>
+      <w:r>
+        <w:t xml:space="preserve">Figura </w:t>
+      </w:r>
+      <w:fldSimple w:instr=" SEQ Figura \* ARABIC ">
+        <w:r>
+          <w:rPr>
+            <w:noProof/>
+          </w:rPr>
+          <w:t>12</w:t>
+        </w:r>
+      </w:fldSimple>
+      <w:r>
+        <w:t xml:space="preserve">- </w:t>
+      </w:r>
+      <w:r>
+        <w:t>Web app</w:t>
+      </w:r>
+      <w:r>
+        <w:t xml:space="preserve"> - </w:t>
+      </w:r>
+      <w:r>
+        <w:t>Histórico</w:t>
+      </w:r>
+      <w:r>
+        <w:t xml:space="preserve"> De encomendas</w:t>
+      </w:r>
+      <w:bookmarkEnd w:id="50"/>
+    </w:p>
+    <w:p>
+      <w:pPr>
+        <w:pStyle w:val="Legenda"/>
+        <w:jc w:val="center"/>
+      </w:pPr>
+      <w:r>
+        <w:br w:type="page"/>
+      </w:r>
+    </w:p>
+    <w:p>
+      <w:pPr>
+        <w:pStyle w:val="Legenda"/>
+        <w:keepNext/>
+        <w:jc w:val="center"/>
+      </w:pPr>
+      <w:r>
+        <w:rPr>
+          <w:noProof/>
+        </w:rPr>
+        <w:lastRenderedPageBreak/>
+        <w:drawing>
+          <wp:inline distT="0" distB="0" distL="0" distR="0" wp14:anchorId="69313C1A" wp14:editId="42BC4B4C">
+            <wp:extent cx="3786339" cy="4199021"/>
+            <wp:effectExtent l="0" t="0" r="5080" b="0"/>
+            <wp:docPr id="29" name="Imagem 29"/>
+            <wp:cNvGraphicFramePr>
+              <a:graphicFrameLocks xmlns:a="http://schemas.openxmlformats.org/drawingml/2006/main" noChangeAspect="1"/>
+            </wp:cNvGraphicFramePr>
+            <a:graphic xmlns:a="http://schemas.openxmlformats.org/drawingml/2006/main">
+              <a:graphicData uri="http://schemas.openxmlformats.org/drawingml/2006/picture">
+                <pic:pic xmlns:pic="http://schemas.openxmlformats.org/drawingml/2006/picture">
+                  <pic:nvPicPr>
+                    <pic:cNvPr id="29" name="Imagem 29"/>
+                    <pic:cNvPicPr/>
+                  </pic:nvPicPr>
+                  <pic:blipFill>
+                    <a:blip r:embed="rId28">
+                      <a:extLst>
+                        <a:ext uri="{28A0092B-C50C-407E-A947-70E740481C1C}">
+                          <a14:useLocalDpi xmlns:a14="http://schemas.microsoft.com/office/drawing/2010/main" val="0"/>
+                        </a:ext>
+                      </a:extLst>
+                    </a:blip>
+                    <a:stretch>
+                      <a:fillRect/>
+                    </a:stretch>
+                  </pic:blipFill>
+                  <pic:spPr>
+                    <a:xfrm>
+                      <a:off x="0" y="0"/>
+                      <a:ext cx="3797608" cy="4211519"/>
+                    </a:xfrm>
+                    <a:prstGeom prst="rect">
+                      <a:avLst/>
+                    </a:prstGeom>
+                  </pic:spPr>
+                </pic:pic>
+              </a:graphicData>
+            </a:graphic>
+          </wp:inline>
+        </w:drawing>
+      </w:r>
+    </w:p>
+    <w:p>
+      <w:pPr>
+        <w:pStyle w:val="Legenda"/>
+        <w:jc w:val="center"/>
+      </w:pPr>
+      <w:bookmarkStart w:id="51" w:name="_Toc118452018"/>
+      <w:r>
+        <w:t xml:space="preserve">Figura </w:t>
+      </w:r>
+      <w:fldSimple w:instr=" SEQ Figura \* ARABIC ">
+        <w:r>
+          <w:rPr>
+            <w:noProof/>
+          </w:rPr>
+          <w:t>13</w:t>
+        </w:r>
+      </w:fldSimple>
+      <w:r>
+        <w:t xml:space="preserve">- </w:t>
+      </w:r>
+      <w:r>
+        <w:t>WebApp – Criação de Produto (backend)</w:t>
+      </w:r>
+      <w:bookmarkEnd w:id="51"/>
+    </w:p>
+    <w:p>
+      <w:pPr>
+        <w:spacing w:after="160"/>
+        <w:jc w:val="left"/>
+        <w:rPr>
+          <w:i/>
+          <w:iCs/>
+          <w:color w:val="44546A" w:themeColor="text2"/>
+          <w:sz w:val="18"/>
+          <w:szCs w:val="18"/>
+        </w:rPr>
+      </w:pPr>
+      <w:r>
+        <w:br w:type="page"/>
+      </w:r>
+    </w:p>
+    <w:p>
+      <w:pPr>
+        <w:pStyle w:val="Legenda"/>
+        <w:keepNext/>
+        <w:jc w:val="center"/>
+      </w:pPr>
+      <w:r>
+        <w:rPr>
+          <w:noProof/>
+        </w:rPr>
+        <w:lastRenderedPageBreak/>
+        <w:drawing>
+          <wp:inline distT="0" distB="0" distL="0" distR="0" wp14:anchorId="66151B60" wp14:editId="5FDDC668">
+            <wp:extent cx="3775490" cy="4186989"/>
+            <wp:effectExtent l="0" t="0" r="0" b="4445"/>
+            <wp:docPr id="30" name="Imagem 30" descr="Uma imagem com mesa&#10;&#10;Descrição gerada automaticamente"/>
+            <wp:cNvGraphicFramePr>
+              <a:graphicFrameLocks xmlns:a="http://schemas.openxmlformats.org/drawingml/2006/main" noChangeAspect="1"/>
+            </wp:cNvGraphicFramePr>
+            <a:graphic xmlns:a="http://schemas.openxmlformats.org/drawingml/2006/main">
+              <a:graphicData uri="http://schemas.openxmlformats.org/drawingml/2006/picture">
+                <pic:pic xmlns:pic="http://schemas.openxmlformats.org/drawingml/2006/picture">
+                  <pic:nvPicPr>
+                    <pic:cNvPr id="30" name="Imagem 30" descr="Uma imagem com mesa&#10;&#10;Descrição gerada automaticamente"/>
+                    <pic:cNvPicPr/>
+                  </pic:nvPicPr>
+                  <pic:blipFill>
+                    <a:blip r:embed="rId29">
+                      <a:extLst>
+                        <a:ext uri="{28A0092B-C50C-407E-A947-70E740481C1C}">
+                          <a14:useLocalDpi xmlns:a14="http://schemas.microsoft.com/office/drawing/2010/main" val="0"/>
+                        </a:ext>
+                      </a:extLst>
+                    </a:blip>
+                    <a:stretch>
+                      <a:fillRect/>
+                    </a:stretch>
+                  </pic:blipFill>
+                  <pic:spPr>
+                    <a:xfrm>
+                      <a:off x="0" y="0"/>
+                      <a:ext cx="3786027" cy="4198675"/>
+                    </a:xfrm>
+                    <a:prstGeom prst="rect">
+                      <a:avLst/>
+                    </a:prstGeom>
+                  </pic:spPr>
+                </pic:pic>
+              </a:graphicData>
+            </a:graphic>
+          </wp:inline>
+        </w:drawing>
+      </w:r>
+    </w:p>
+    <w:p>
+      <w:pPr>
+        <w:pStyle w:val="Legenda"/>
+        <w:jc w:val="center"/>
+      </w:pPr>
+      <w:bookmarkStart w:id="52" w:name="_Toc118452019"/>
+      <w:r>
+        <w:t xml:space="preserve">Figura </w:t>
+      </w:r>
+      <w:fldSimple w:instr=" SEQ Figura \* ARABIC ">
+        <w:r>
+          <w:rPr>
+            <w:noProof/>
+          </w:rPr>
+          <w:t>14</w:t>
+        </w:r>
+      </w:fldSimple>
+      <w:r>
+        <w:t xml:space="preserve">- </w:t>
+      </w:r>
+      <w:r>
+        <w:t>WebApp – Gestão de Categorias (backend)</w:t>
+      </w:r>
+      <w:bookmarkEnd w:id="52"/>
+    </w:p>
+    <w:p>
+      <w:pPr>
+        <w:pStyle w:val="Legenda"/>
+        <w:jc w:val="center"/>
+      </w:pPr>
+    </w:p>
+    <w:p>
+      <w:pPr>
+        <w:spacing w:after="160"/>
+        <w:jc w:val="left"/>
+        <w:rPr>
+          <w:i/>
+          <w:iCs/>
+          <w:color w:val="44546A" w:themeColor="text2"/>
+          <w:sz w:val="18"/>
+          <w:szCs w:val="18"/>
+        </w:rPr>
+      </w:pPr>
+      <w:r>
+        <w:br w:type="page"/>
+      </w:r>
+    </w:p>
+    <w:p>
+      <w:pPr>
+        <w:pStyle w:val="Legenda"/>
+        <w:keepNext/>
+        <w:jc w:val="center"/>
+      </w:pPr>
+      <w:r>
+        <w:rPr>
+          <w:noProof/>
+        </w:rPr>
+        <w:lastRenderedPageBreak/>
+        <w:drawing>
+          <wp:inline distT="0" distB="0" distL="0" distR="0" wp14:anchorId="4BA06BFA" wp14:editId="61B85600">
+            <wp:extent cx="3753853" cy="4088656"/>
+            <wp:effectExtent l="0" t="0" r="0" b="7620"/>
+            <wp:docPr id="31" name="Imagem 31" descr="Uma imagem com mesa&#10;&#10;Descrição gerada automaticamente"/>
+            <wp:cNvGraphicFramePr>
+              <a:graphicFrameLocks xmlns:a="http://schemas.openxmlformats.org/drawingml/2006/main" noChangeAspect="1"/>
+            </wp:cNvGraphicFramePr>
+            <a:graphic xmlns:a="http://schemas.openxmlformats.org/drawingml/2006/main">
+              <a:graphicData uri="http://schemas.openxmlformats.org/drawingml/2006/picture">
+                <pic:pic xmlns:pic="http://schemas.openxmlformats.org/drawingml/2006/picture">
+                  <pic:nvPicPr>
+                    <pic:cNvPr id="31" name="Imagem 31" descr="Uma imagem com mesa&#10;&#10;Descrição gerada automaticamente"/>
+                    <pic:cNvPicPr/>
+                  </pic:nvPicPr>
+                  <pic:blipFill>
+                    <a:blip r:embed="rId30">
+                      <a:extLst>
+                        <a:ext uri="{28A0092B-C50C-407E-A947-70E740481C1C}">
+                          <a14:useLocalDpi xmlns:a14="http://schemas.microsoft.com/office/drawing/2010/main" val="0"/>
+                        </a:ext>
+                      </a:extLst>
+                    </a:blip>
+                    <a:stretch>
+                      <a:fillRect/>
+                    </a:stretch>
+                  </pic:blipFill>
+                  <pic:spPr>
+                    <a:xfrm>
+                      <a:off x="0" y="0"/>
+                      <a:ext cx="3761217" cy="4096677"/>
+                    </a:xfrm>
+                    <a:prstGeom prst="rect">
+                      <a:avLst/>
+                    </a:prstGeom>
+                  </pic:spPr>
+                </pic:pic>
+              </a:graphicData>
+            </a:graphic>
+          </wp:inline>
+        </w:drawing>
+      </w:r>
+    </w:p>
+    <w:p>
+      <w:pPr>
+        <w:pStyle w:val="Legenda"/>
+        <w:jc w:val="center"/>
+      </w:pPr>
+      <w:bookmarkStart w:id="53" w:name="_Toc118452020"/>
+      <w:r>
+        <w:t xml:space="preserve">Figura </w:t>
+      </w:r>
+      <w:fldSimple w:instr=" SEQ Figura \* ARABIC ">
+        <w:r>
+          <w:rPr>
+            <w:noProof/>
+          </w:rPr>
+          <w:t>15</w:t>
+        </w:r>
+      </w:fldSimple>
+      <w:r>
+        <w:t xml:space="preserve">- </w:t>
+      </w:r>
+      <w:r>
+        <w:t xml:space="preserve">WebApp – Gestão de </w:t>
+      </w:r>
+      <w:r>
+        <w:t>Distritos</w:t>
+      </w:r>
+      <w:r>
+        <w:t xml:space="preserve"> (backend)</w:t>
+      </w:r>
+      <w:bookmarkEnd w:id="53"/>
+    </w:p>
+    <w:p>
+      <w:pPr>
+        <w:spacing w:after="160"/>
+        <w:jc w:val="left"/>
+        <w:rPr>
+          <w:i/>
+          <w:iCs/>
+          <w:color w:val="44546A" w:themeColor="text2"/>
+          <w:sz w:val="18"/>
+          <w:szCs w:val="18"/>
+        </w:rPr>
+      </w:pPr>
+      <w:r>
+        <w:br w:type="page"/>
+      </w:r>
+    </w:p>
+    <w:p>
+      <w:pPr>
+        <w:pStyle w:val="Legenda"/>
+        <w:keepNext/>
+        <w:jc w:val="center"/>
+      </w:pPr>
+      <w:r>
+        <w:rPr>
+          <w:noProof/>
+        </w:rPr>
+        <w:lastRenderedPageBreak/>
+        <w:drawing>
+          <wp:inline distT="0" distB="0" distL="0" distR="0" wp14:anchorId="642C07A2" wp14:editId="22934902">
+            <wp:extent cx="3646189" cy="4054642"/>
+            <wp:effectExtent l="0" t="0" r="0" b="3175"/>
+            <wp:docPr id="32" name="Imagem 32" descr="Uma imagem com mesa&#10;&#10;Descrição gerada automaticamente"/>
+            <wp:cNvGraphicFramePr>
+              <a:graphicFrameLocks xmlns:a="http://schemas.openxmlformats.org/drawingml/2006/main" noChangeAspect="1"/>
+            </wp:cNvGraphicFramePr>
+            <a:graphic xmlns:a="http://schemas.openxmlformats.org/drawingml/2006/main">
+              <a:graphicData uri="http://schemas.openxmlformats.org/drawingml/2006/picture">
+                <pic:pic xmlns:pic="http://schemas.openxmlformats.org/drawingml/2006/picture">
+                  <pic:nvPicPr>
+                    <pic:cNvPr id="32" name="Imagem 32" descr="Uma imagem com mesa&#10;&#10;Descrição gerada automaticamente"/>
+                    <pic:cNvPicPr/>
+                  </pic:nvPicPr>
+                  <pic:blipFill>
+                    <a:blip r:embed="rId31">
+                      <a:extLst>
+                        <a:ext uri="{28A0092B-C50C-407E-A947-70E740481C1C}">
+                          <a14:useLocalDpi xmlns:a14="http://schemas.microsoft.com/office/drawing/2010/main" val="0"/>
+                        </a:ext>
+                      </a:extLst>
+                    </a:blip>
+                    <a:stretch>
+                      <a:fillRect/>
+                    </a:stretch>
+                  </pic:blipFill>
+                  <pic:spPr>
+                    <a:xfrm>
+                      <a:off x="0" y="0"/>
+                      <a:ext cx="3656504" cy="4066112"/>
+                    </a:xfrm>
+                    <a:prstGeom prst="rect">
+                      <a:avLst/>
+                    </a:prstGeom>
+                  </pic:spPr>
+                </pic:pic>
+              </a:graphicData>
+            </a:graphic>
+          </wp:inline>
+        </w:drawing>
+      </w:r>
+    </w:p>
+    <w:p>
+      <w:pPr>
+        <w:pStyle w:val="Legenda"/>
+        <w:jc w:val="center"/>
+      </w:pPr>
+      <w:bookmarkStart w:id="54" w:name="_Toc118452021"/>
+      <w:r>
+        <w:t xml:space="preserve">Figura </w:t>
+      </w:r>
+      <w:fldSimple w:instr=" SEQ Figura \* ARABIC ">
+        <w:r>
+          <w:rPr>
+            <w:noProof/>
+          </w:rPr>
+          <w:t>16</w:t>
+        </w:r>
+      </w:fldSimple>
+      <w:r>
+        <w:t xml:space="preserve">- </w:t>
+      </w:r>
+      <w:r>
+        <w:t>WebApp – Gestão de Métodos de Pagamento</w:t>
+      </w:r>
+      <w:r>
+        <w:t xml:space="preserve"> (backend)</w:t>
+      </w:r>
+      <w:bookmarkEnd w:id="54"/>
+    </w:p>
+    <w:p>
+      <w:pPr>
+        <w:pStyle w:val="Legenda"/>
+        <w:jc w:val="center"/>
+      </w:pPr>
+    </w:p>
+    <w:p>
+      <w:pPr>
+        <w:spacing w:after="160"/>
+        <w:jc w:val="left"/>
+        <w:rPr>
+          <w:i/>
+          <w:iCs/>
+          <w:color w:val="44546A" w:themeColor="text2"/>
+          <w:sz w:val="18"/>
+          <w:szCs w:val="18"/>
+        </w:rPr>
+      </w:pPr>
+      <w:r>
+        <w:br w:type="page"/>
+      </w:r>
+    </w:p>
+    <w:p>
+      <w:pPr>
+        <w:pStyle w:val="Legenda"/>
+        <w:keepNext/>
+        <w:jc w:val="center"/>
+      </w:pPr>
+      <w:r>
+        <w:rPr>
+          <w:noProof/>
+        </w:rPr>
+        <w:lastRenderedPageBreak/>
+        <w:drawing>
+          <wp:inline distT="0" distB="0" distL="0" distR="0" wp14:anchorId="0CDE80F0" wp14:editId="24910BB7">
+            <wp:extent cx="3898231" cy="4290173"/>
+            <wp:effectExtent l="0" t="0" r="7620" b="0"/>
+            <wp:docPr id="33" name="Imagem 33" descr="Uma imagem com mesa&#10;&#10;Descrição gerada automaticamente"/>
+            <wp:cNvGraphicFramePr>
+              <a:graphicFrameLocks xmlns:a="http://schemas.openxmlformats.org/drawingml/2006/main" noChangeAspect="1"/>
+            </wp:cNvGraphicFramePr>
+            <a:graphic xmlns:a="http://schemas.openxmlformats.org/drawingml/2006/main">
+              <a:graphicData uri="http://schemas.openxmlformats.org/drawingml/2006/picture">
+                <pic:pic xmlns:pic="http://schemas.openxmlformats.org/drawingml/2006/picture">
+                  <pic:nvPicPr>
+                    <pic:cNvPr id="33" name="Imagem 33" descr="Uma imagem com mesa&#10;&#10;Descrição gerada automaticamente"/>
+                    <pic:cNvPicPr/>
+                  </pic:nvPicPr>
+                  <pic:blipFill>
+                    <a:blip r:embed="rId32">
+                      <a:extLst>
+                        <a:ext uri="{28A0092B-C50C-407E-A947-70E740481C1C}">
+                          <a14:useLocalDpi xmlns:a14="http://schemas.microsoft.com/office/drawing/2010/main" val="0"/>
+                        </a:ext>
+                      </a:extLst>
+                    </a:blip>
+                    <a:stretch>
+                      <a:fillRect/>
+                    </a:stretch>
+                  </pic:blipFill>
+                  <pic:spPr>
+                    <a:xfrm>
+                      <a:off x="0" y="0"/>
+                      <a:ext cx="3913492" cy="4306969"/>
+                    </a:xfrm>
+                    <a:prstGeom prst="rect">
+                      <a:avLst/>
+                    </a:prstGeom>
+                  </pic:spPr>
+                </pic:pic>
+              </a:graphicData>
+            </a:graphic>
+          </wp:inline>
+        </w:drawing>
+      </w:r>
+    </w:p>
+    <w:p>
+      <w:pPr>
+        <w:pStyle w:val="Legenda"/>
+        <w:jc w:val="center"/>
+      </w:pPr>
+      <w:bookmarkStart w:id="55" w:name="_Toc118452022"/>
+      <w:r>
+        <w:t xml:space="preserve">Figura </w:t>
+      </w:r>
+      <w:fldSimple w:instr=" SEQ Figura \* ARABIC ">
+        <w:r>
+          <w:rPr>
+            <w:noProof/>
+          </w:rPr>
+          <w:t>17</w:t>
+        </w:r>
+      </w:fldSimple>
+      <w:r>
+        <w:t xml:space="preserve">- </w:t>
+      </w:r>
+      <w:r>
+        <w:t>Web App – Gestão de Métodos de Expedição</w:t>
+      </w:r>
+      <w:r>
+        <w:t xml:space="preserve"> (backend)</w:t>
+      </w:r>
+      <w:bookmarkEnd w:id="55"/>
+    </w:p>
+    <w:p>
+      <w:pPr>
+        <w:jc w:val="center"/>
+      </w:pPr>
+    </w:p>
+    <w:p>
+      <w:pPr>
+        <w:jc w:val="center"/>
+      </w:pPr>
+    </w:p>
+    <w:p>
+      <w:pPr>
+        <w:jc w:val="center"/>
+      </w:pPr>
+    </w:p>
+    <w:p>
+      <w:pPr>
+        <w:jc w:val="center"/>
+      </w:pPr>
+    </w:p>
+    <w:p>
+      <w:pPr>
+        <w:spacing w:after="160"/>
+        <w:jc w:val="left"/>
+        <w:rPr>
+          <w:i/>
+          <w:iCs/>
+          <w:color w:val="44546A" w:themeColor="text2"/>
+          <w:sz w:val="18"/>
+          <w:szCs w:val="18"/>
+        </w:rPr>
+      </w:pPr>
+      <w:r>
+        <w:br w:type="page"/>
+      </w:r>
+    </w:p>
+    <w:p>
+      <w:pPr>
         <w:pStyle w:val="Ttulo2"/>
       </w:pPr>
-      <w:bookmarkStart w:id="40" w:name="_Toc118128133"/>
       <w:r>
         <w:lastRenderedPageBreak/>
         <w:t>Aplicação Móvel</w:t>
       </w:r>
-      <w:bookmarkEnd w:id="40"/>
+      <w:bookmarkEnd w:id="49"/>
     </w:p>
     <w:p/>
     <w:p/>
@@ -28605,7 +30706,7 @@
                     <pic:cNvPicPr/>
                   </pic:nvPicPr>
                   <pic:blipFill>
-                    <a:blip r:embed="rId25">
+                    <a:blip r:embed="rId33">
                       <a:extLst>
                         <a:ext uri="{28A0092B-C50C-407E-A947-70E740481C1C}">
                           <a14:useLocalDpi xmlns:a14="http://schemas.microsoft.com/office/drawing/2010/main" val="0"/>
@@ -28637,7 +30738,7 @@
         <w:pStyle w:val="Legenda"/>
         <w:jc w:val="center"/>
       </w:pPr>
-      <w:bookmarkStart w:id="41" w:name="_Toc117706013"/>
+      <w:bookmarkStart w:id="56" w:name="_Toc118452023"/>
       <w:r>
         <w:t xml:space="preserve">Figura </w:t>
       </w:r>
@@ -28646,7 +30747,7 @@
           <w:rPr>
             <w:noProof/>
           </w:rPr>
-          <w:t>10</w:t>
+          <w:t>18</w:t>
         </w:r>
       </w:fldSimple>
       <w:r>
@@ -28655,7 +30756,7 @@
       <w:r>
         <w:t>Login</w:t>
       </w:r>
-      <w:bookmarkEnd w:id="41"/>
+      <w:bookmarkEnd w:id="56"/>
     </w:p>
     <w:p>
       <w:pPr>
@@ -28685,679 +30786,6 @@
                 <pic:pic xmlns:pic="http://schemas.openxmlformats.org/drawingml/2006/picture">
                   <pic:nvPicPr>
                     <pic:cNvPr id="11" name="Imagem 11" descr="Uma imagem com texto&#10;&#10;Descrição gerada automaticamente"/>
-                    <pic:cNvPicPr/>
-                  </pic:nvPicPr>
-                  <pic:blipFill>
-                    <a:blip r:embed="rId26">
-                      <a:extLst>
-                        <a:ext uri="{28A0092B-C50C-407E-A947-70E740481C1C}">
-                          <a14:useLocalDpi xmlns:a14="http://schemas.microsoft.com/office/drawing/2010/main" val="0"/>
-                        </a:ext>
-                      </a:extLst>
-                    </a:blip>
-                    <a:stretch>
-                      <a:fillRect/>
-                    </a:stretch>
-                  </pic:blipFill>
-                  <pic:spPr>
-                    <a:xfrm>
-                      <a:off x="0" y="0"/>
-                      <a:ext cx="4886325" cy="4886325"/>
-                    </a:xfrm>
-                    <a:prstGeom prst="rect">
-                      <a:avLst/>
-                    </a:prstGeom>
-                  </pic:spPr>
-                </pic:pic>
-              </a:graphicData>
-            </a:graphic>
-          </wp:inline>
-        </w:drawing>
-      </w:r>
-    </w:p>
-    <w:p>
-      <w:pPr>
-        <w:pStyle w:val="Legenda"/>
-        <w:jc w:val="center"/>
-      </w:pPr>
-      <w:bookmarkStart w:id="42" w:name="_Toc117706014"/>
-      <w:r>
-        <w:t xml:space="preserve">Figura </w:t>
-      </w:r>
-      <w:fldSimple w:instr=" SEQ Figura \* ARABIC ">
-        <w:r>
-          <w:rPr>
-            <w:noProof/>
-          </w:rPr>
-          <w:t>11</w:t>
-        </w:r>
-      </w:fldSimple>
-      <w:r>
-        <w:t xml:space="preserve">- Aplicação Móvel - </w:t>
-      </w:r>
-      <w:r>
-        <w:t>Página Inicial Cliente</w:t>
-      </w:r>
-      <w:bookmarkEnd w:id="42"/>
-    </w:p>
-    <w:p>
-      <w:pPr>
-        <w:keepNext/>
-        <w:jc w:val="center"/>
-      </w:pPr>
-    </w:p>
-    <w:p>
-      <w:pPr>
-        <w:keepNext/>
-        <w:jc w:val="center"/>
-      </w:pPr>
-      <w:r>
-        <w:rPr>
-          <w:noProof/>
-        </w:rPr>
-        <w:drawing>
-          <wp:inline distT="0" distB="0" distL="0" distR="0" wp14:anchorId="028117DA" wp14:editId="7516E8CA">
-            <wp:extent cx="4886325" cy="4886325"/>
-            <wp:effectExtent l="0" t="0" r="0" b="0"/>
-            <wp:docPr id="12" name="Imagem 12"/>
-            <wp:cNvGraphicFramePr>
-              <a:graphicFrameLocks xmlns:a="http://schemas.openxmlformats.org/drawingml/2006/main" noChangeAspect="1"/>
-            </wp:cNvGraphicFramePr>
-            <a:graphic xmlns:a="http://schemas.openxmlformats.org/drawingml/2006/main">
-              <a:graphicData uri="http://schemas.openxmlformats.org/drawingml/2006/picture">
-                <pic:pic xmlns:pic="http://schemas.openxmlformats.org/drawingml/2006/picture">
-                  <pic:nvPicPr>
-                    <pic:cNvPr id="12" name="Imagem 12"/>
-                    <pic:cNvPicPr/>
-                  </pic:nvPicPr>
-                  <pic:blipFill>
-                    <a:blip r:embed="rId27">
-                      <a:extLst>
-                        <a:ext uri="{28A0092B-C50C-407E-A947-70E740481C1C}">
-                          <a14:useLocalDpi xmlns:a14="http://schemas.microsoft.com/office/drawing/2010/main" val="0"/>
-                        </a:ext>
-                      </a:extLst>
-                    </a:blip>
-                    <a:stretch>
-                      <a:fillRect/>
-                    </a:stretch>
-                  </pic:blipFill>
-                  <pic:spPr>
-                    <a:xfrm>
-                      <a:off x="0" y="0"/>
-                      <a:ext cx="4886325" cy="4886325"/>
-                    </a:xfrm>
-                    <a:prstGeom prst="rect">
-                      <a:avLst/>
-                    </a:prstGeom>
-                  </pic:spPr>
-                </pic:pic>
-              </a:graphicData>
-            </a:graphic>
-          </wp:inline>
-        </w:drawing>
-      </w:r>
-    </w:p>
-    <w:p>
-      <w:pPr>
-        <w:pStyle w:val="Legenda"/>
-        <w:jc w:val="center"/>
-      </w:pPr>
-      <w:bookmarkStart w:id="43" w:name="_Toc117706015"/>
-      <w:r>
-        <w:t xml:space="preserve">Figura </w:t>
-      </w:r>
-      <w:fldSimple w:instr=" SEQ Figura \* ARABIC ">
-        <w:r>
-          <w:rPr>
-            <w:noProof/>
-          </w:rPr>
-          <w:t>12</w:t>
-        </w:r>
-      </w:fldSimple>
-      <w:r>
-        <w:t xml:space="preserve">- Aplicação Móvel - </w:t>
-      </w:r>
-      <w:r>
-        <w:t>Cães pessoais cliente</w:t>
-      </w:r>
-      <w:bookmarkEnd w:id="43"/>
-    </w:p>
-    <w:p>
-      <w:pPr>
-        <w:keepNext/>
-        <w:jc w:val="center"/>
-      </w:pPr>
-    </w:p>
-    <w:p>
-      <w:pPr>
-        <w:keepNext/>
-        <w:jc w:val="center"/>
-      </w:pPr>
-      <w:r>
-        <w:rPr>
-          <w:noProof/>
-        </w:rPr>
-        <w:drawing>
-          <wp:inline distT="0" distB="0" distL="0" distR="0" wp14:anchorId="26D5CD30" wp14:editId="51DBB761">
-            <wp:extent cx="4886325" cy="4886325"/>
-            <wp:effectExtent l="0" t="0" r="1905" b="1905"/>
-            <wp:docPr id="13" name="Imagem 13"/>
-            <wp:cNvGraphicFramePr>
-              <a:graphicFrameLocks xmlns:a="http://schemas.openxmlformats.org/drawingml/2006/main" noChangeAspect="1"/>
-            </wp:cNvGraphicFramePr>
-            <a:graphic xmlns:a="http://schemas.openxmlformats.org/drawingml/2006/main">
-              <a:graphicData uri="http://schemas.openxmlformats.org/drawingml/2006/picture">
-                <pic:pic xmlns:pic="http://schemas.openxmlformats.org/drawingml/2006/picture">
-                  <pic:nvPicPr>
-                    <pic:cNvPr id="13" name="Imagem 13"/>
-                    <pic:cNvPicPr/>
-                  </pic:nvPicPr>
-                  <pic:blipFill>
-                    <a:blip r:embed="rId28">
-                      <a:extLst>
-                        <a:ext uri="{28A0092B-C50C-407E-A947-70E740481C1C}">
-                          <a14:useLocalDpi xmlns:a14="http://schemas.microsoft.com/office/drawing/2010/main" val="0"/>
-                        </a:ext>
-                      </a:extLst>
-                    </a:blip>
-                    <a:stretch>
-                      <a:fillRect/>
-                    </a:stretch>
-                  </pic:blipFill>
-                  <pic:spPr>
-                    <a:xfrm>
-                      <a:off x="0" y="0"/>
-                      <a:ext cx="4886325" cy="4886325"/>
-                    </a:xfrm>
-                    <a:prstGeom prst="rect">
-                      <a:avLst/>
-                    </a:prstGeom>
-                  </pic:spPr>
-                </pic:pic>
-              </a:graphicData>
-            </a:graphic>
-          </wp:inline>
-        </w:drawing>
-      </w:r>
-    </w:p>
-    <w:p>
-      <w:pPr>
-        <w:pStyle w:val="Legenda"/>
-        <w:jc w:val="center"/>
-      </w:pPr>
-      <w:bookmarkStart w:id="44" w:name="_Toc117706016"/>
-      <w:r>
-        <w:t xml:space="preserve">Figura </w:t>
-      </w:r>
-      <w:fldSimple w:instr=" SEQ Figura \* ARABIC ">
-        <w:r>
-          <w:rPr>
-            <w:noProof/>
-          </w:rPr>
-          <w:t>13</w:t>
-        </w:r>
-      </w:fldSimple>
-      <w:r>
-        <w:t xml:space="preserve"> </w:t>
-      </w:r>
-      <w:r>
-        <w:t xml:space="preserve">- Aplicação Móvel - </w:t>
-      </w:r>
-      <w:r>
-        <w:t>Detalhes cão pessoal</w:t>
-      </w:r>
-      <w:bookmarkEnd w:id="44"/>
-    </w:p>
-    <w:p>
-      <w:pPr>
-        <w:keepNext/>
-        <w:jc w:val="center"/>
-      </w:pPr>
-    </w:p>
-    <w:p>
-      <w:pPr>
-        <w:keepNext/>
-        <w:jc w:val="center"/>
-      </w:pPr>
-      <w:r>
-        <w:rPr>
-          <w:noProof/>
-        </w:rPr>
-        <w:drawing>
-          <wp:inline distT="0" distB="0" distL="0" distR="0" wp14:anchorId="44756C33" wp14:editId="1ACD5251">
-            <wp:extent cx="4886325" cy="4886325"/>
-            <wp:effectExtent l="0" t="0" r="0" b="0"/>
-            <wp:docPr id="17" name="Imagem 17"/>
-            <wp:cNvGraphicFramePr>
-              <a:graphicFrameLocks xmlns:a="http://schemas.openxmlformats.org/drawingml/2006/main" noChangeAspect="1"/>
-            </wp:cNvGraphicFramePr>
-            <a:graphic xmlns:a="http://schemas.openxmlformats.org/drawingml/2006/main">
-              <a:graphicData uri="http://schemas.openxmlformats.org/drawingml/2006/picture">
-                <pic:pic xmlns:pic="http://schemas.openxmlformats.org/drawingml/2006/picture">
-                  <pic:nvPicPr>
-                    <pic:cNvPr id="17" name="Imagem 17"/>
-                    <pic:cNvPicPr/>
-                  </pic:nvPicPr>
-                  <pic:blipFill>
-                    <a:blip r:embed="rId29">
-                      <a:extLst>
-                        <a:ext uri="{28A0092B-C50C-407E-A947-70E740481C1C}">
-                          <a14:useLocalDpi xmlns:a14="http://schemas.microsoft.com/office/drawing/2010/main" val="0"/>
-                        </a:ext>
-                      </a:extLst>
-                    </a:blip>
-                    <a:stretch>
-                      <a:fillRect/>
-                    </a:stretch>
-                  </pic:blipFill>
-                  <pic:spPr>
-                    <a:xfrm>
-                      <a:off x="0" y="0"/>
-                      <a:ext cx="4886325" cy="4886325"/>
-                    </a:xfrm>
-                    <a:prstGeom prst="rect">
-                      <a:avLst/>
-                    </a:prstGeom>
-                  </pic:spPr>
-                </pic:pic>
-              </a:graphicData>
-            </a:graphic>
-          </wp:inline>
-        </w:drawing>
-      </w:r>
-    </w:p>
-    <w:p>
-      <w:pPr>
-        <w:pStyle w:val="Legenda"/>
-        <w:jc w:val="center"/>
-      </w:pPr>
-      <w:bookmarkStart w:id="45" w:name="_Toc117706017"/>
-      <w:r>
-        <w:t xml:space="preserve">Figura </w:t>
-      </w:r>
-      <w:fldSimple w:instr=" SEQ Figura \* ARABIC ">
-        <w:r>
-          <w:rPr>
-            <w:noProof/>
-          </w:rPr>
-          <w:t>14</w:t>
-        </w:r>
-      </w:fldSimple>
-      <w:r>
-        <w:t xml:space="preserve">- Aplicação Móvel - </w:t>
-      </w:r>
-      <w:r>
-        <w:t>Criar Cão</w:t>
-      </w:r>
-      <w:bookmarkEnd w:id="45"/>
-    </w:p>
-    <w:p>
-      <w:pPr>
-        <w:keepNext/>
-        <w:jc w:val="center"/>
-      </w:pPr>
-    </w:p>
-    <w:p>
-      <w:pPr>
-        <w:keepNext/>
-        <w:jc w:val="center"/>
-      </w:pPr>
-      <w:r>
-        <w:rPr>
-          <w:noProof/>
-        </w:rPr>
-        <w:drawing>
-          <wp:inline distT="0" distB="0" distL="0" distR="0" wp14:anchorId="76BEF40A" wp14:editId="703ACCBD">
-            <wp:extent cx="4886325" cy="4886325"/>
-            <wp:effectExtent l="0" t="0" r="0" b="0"/>
-            <wp:docPr id="19" name="Imagem 19"/>
-            <wp:cNvGraphicFramePr>
-              <a:graphicFrameLocks xmlns:a="http://schemas.openxmlformats.org/drawingml/2006/main" noChangeAspect="1"/>
-            </wp:cNvGraphicFramePr>
-            <a:graphic xmlns:a="http://schemas.openxmlformats.org/drawingml/2006/main">
-              <a:graphicData uri="http://schemas.openxmlformats.org/drawingml/2006/picture">
-                <pic:pic xmlns:pic="http://schemas.openxmlformats.org/drawingml/2006/picture">
-                  <pic:nvPicPr>
-                    <pic:cNvPr id="19" name="Imagem 19"/>
-                    <pic:cNvPicPr/>
-                  </pic:nvPicPr>
-                  <pic:blipFill>
-                    <a:blip r:embed="rId30">
-                      <a:extLst>
-                        <a:ext uri="{28A0092B-C50C-407E-A947-70E740481C1C}">
-                          <a14:useLocalDpi xmlns:a14="http://schemas.microsoft.com/office/drawing/2010/main" val="0"/>
-                        </a:ext>
-                      </a:extLst>
-                    </a:blip>
-                    <a:stretch>
-                      <a:fillRect/>
-                    </a:stretch>
-                  </pic:blipFill>
-                  <pic:spPr>
-                    <a:xfrm>
-                      <a:off x="0" y="0"/>
-                      <a:ext cx="4886325" cy="4886325"/>
-                    </a:xfrm>
-                    <a:prstGeom prst="rect">
-                      <a:avLst/>
-                    </a:prstGeom>
-                  </pic:spPr>
-                </pic:pic>
-              </a:graphicData>
-            </a:graphic>
-          </wp:inline>
-        </w:drawing>
-      </w:r>
-    </w:p>
-    <w:p>
-      <w:pPr>
-        <w:pStyle w:val="Legenda"/>
-        <w:jc w:val="center"/>
-      </w:pPr>
-      <w:bookmarkStart w:id="46" w:name="_Toc117706018"/>
-      <w:r>
-        <w:t xml:space="preserve">Figura </w:t>
-      </w:r>
-      <w:fldSimple w:instr=" SEQ Figura \* ARABIC ">
-        <w:r>
-          <w:rPr>
-            <w:noProof/>
-          </w:rPr>
-          <w:t>15</w:t>
-        </w:r>
-      </w:fldSimple>
-      <w:r>
-        <w:t xml:space="preserve">- Aplicação Móvel - </w:t>
-      </w:r>
-      <w:r>
-        <w:t>Visualizar encomendas</w:t>
-      </w:r>
-      <w:bookmarkEnd w:id="46"/>
-    </w:p>
-    <w:p>
-      <w:pPr>
-        <w:keepNext/>
-        <w:jc w:val="center"/>
-      </w:pPr>
-    </w:p>
-    <w:p>
-      <w:pPr>
-        <w:keepNext/>
-        <w:jc w:val="center"/>
-      </w:pPr>
-      <w:r>
-        <w:rPr>
-          <w:noProof/>
-        </w:rPr>
-        <w:drawing>
-          <wp:inline distT="0" distB="0" distL="0" distR="0" wp14:anchorId="4C3EA3EF" wp14:editId="3521E429">
-            <wp:extent cx="4886325" cy="4886325"/>
-            <wp:effectExtent l="0" t="0" r="5715" b="5715"/>
-            <wp:docPr id="20" name="Imagem 20"/>
-            <wp:cNvGraphicFramePr>
-              <a:graphicFrameLocks xmlns:a="http://schemas.openxmlformats.org/drawingml/2006/main" noChangeAspect="1"/>
-            </wp:cNvGraphicFramePr>
-            <a:graphic xmlns:a="http://schemas.openxmlformats.org/drawingml/2006/main">
-              <a:graphicData uri="http://schemas.openxmlformats.org/drawingml/2006/picture">
-                <pic:pic xmlns:pic="http://schemas.openxmlformats.org/drawingml/2006/picture">
-                  <pic:nvPicPr>
-                    <pic:cNvPr id="20" name="Imagem 20"/>
-                    <pic:cNvPicPr/>
-                  </pic:nvPicPr>
-                  <pic:blipFill>
-                    <a:blip r:embed="rId31">
-                      <a:extLst>
-                        <a:ext uri="{28A0092B-C50C-407E-A947-70E740481C1C}">
-                          <a14:useLocalDpi xmlns:a14="http://schemas.microsoft.com/office/drawing/2010/main" val="0"/>
-                        </a:ext>
-                      </a:extLst>
-                    </a:blip>
-                    <a:stretch>
-                      <a:fillRect/>
-                    </a:stretch>
-                  </pic:blipFill>
-                  <pic:spPr>
-                    <a:xfrm>
-                      <a:off x="0" y="0"/>
-                      <a:ext cx="4886325" cy="4886325"/>
-                    </a:xfrm>
-                    <a:prstGeom prst="rect">
-                      <a:avLst/>
-                    </a:prstGeom>
-                  </pic:spPr>
-                </pic:pic>
-              </a:graphicData>
-            </a:graphic>
-          </wp:inline>
-        </w:drawing>
-      </w:r>
-    </w:p>
-    <w:p>
-      <w:pPr>
-        <w:pStyle w:val="Legenda"/>
-        <w:jc w:val="center"/>
-      </w:pPr>
-      <w:bookmarkStart w:id="47" w:name="_Toc117706019"/>
-      <w:r>
-        <w:t xml:space="preserve">Figura </w:t>
-      </w:r>
-      <w:fldSimple w:instr=" SEQ Figura \* ARABIC ">
-        <w:r>
-          <w:rPr>
-            <w:noProof/>
-          </w:rPr>
-          <w:t>16</w:t>
-        </w:r>
-      </w:fldSimple>
-      <w:r>
-        <w:t xml:space="preserve">- Aplicação Móvel - </w:t>
-      </w:r>
-      <w:r>
-        <w:t>Detalhes encomenda</w:t>
-      </w:r>
-      <w:bookmarkEnd w:id="47"/>
-    </w:p>
-    <w:p>
-      <w:pPr>
-        <w:keepNext/>
-        <w:jc w:val="center"/>
-      </w:pPr>
-    </w:p>
-    <w:p>
-      <w:pPr>
-        <w:keepNext/>
-        <w:jc w:val="center"/>
-      </w:pPr>
-      <w:r>
-        <w:rPr>
-          <w:noProof/>
-        </w:rPr>
-        <w:drawing>
-          <wp:inline distT="0" distB="0" distL="0" distR="0" wp14:anchorId="523E79DA" wp14:editId="43DDF58C">
-            <wp:extent cx="4886325" cy="4886325"/>
-            <wp:effectExtent l="0" t="0" r="0" b="0"/>
-            <wp:docPr id="21" name="Imagem 21" descr="Uma imagem com texto&#10;&#10;Descrição gerada automaticamente"/>
-            <wp:cNvGraphicFramePr>
-              <a:graphicFrameLocks xmlns:a="http://schemas.openxmlformats.org/drawingml/2006/main" noChangeAspect="1"/>
-            </wp:cNvGraphicFramePr>
-            <a:graphic xmlns:a="http://schemas.openxmlformats.org/drawingml/2006/main">
-              <a:graphicData uri="http://schemas.openxmlformats.org/drawingml/2006/picture">
-                <pic:pic xmlns:pic="http://schemas.openxmlformats.org/drawingml/2006/picture">
-                  <pic:nvPicPr>
-                    <pic:cNvPr id="21" name="Imagem 21" descr="Uma imagem com texto&#10;&#10;Descrição gerada automaticamente"/>
-                    <pic:cNvPicPr/>
-                  </pic:nvPicPr>
-                  <pic:blipFill>
-                    <a:blip r:embed="rId32">
-                      <a:extLst>
-                        <a:ext uri="{28A0092B-C50C-407E-A947-70E740481C1C}">
-                          <a14:useLocalDpi xmlns:a14="http://schemas.microsoft.com/office/drawing/2010/main" val="0"/>
-                        </a:ext>
-                      </a:extLst>
-                    </a:blip>
-                    <a:stretch>
-                      <a:fillRect/>
-                    </a:stretch>
-                  </pic:blipFill>
-                  <pic:spPr>
-                    <a:xfrm>
-                      <a:off x="0" y="0"/>
-                      <a:ext cx="4886325" cy="4886325"/>
-                    </a:xfrm>
-                    <a:prstGeom prst="rect">
-                      <a:avLst/>
-                    </a:prstGeom>
-                  </pic:spPr>
-                </pic:pic>
-              </a:graphicData>
-            </a:graphic>
-          </wp:inline>
-        </w:drawing>
-      </w:r>
-    </w:p>
-    <w:p>
-      <w:pPr>
-        <w:pStyle w:val="Legenda"/>
-        <w:jc w:val="center"/>
-      </w:pPr>
-      <w:bookmarkStart w:id="48" w:name="_Toc117706020"/>
-      <w:r>
-        <w:t xml:space="preserve">Figura </w:t>
-      </w:r>
-      <w:fldSimple w:instr=" SEQ Figura \* ARABIC ">
-        <w:r>
-          <w:rPr>
-            <w:noProof/>
-          </w:rPr>
-          <w:t>17</w:t>
-        </w:r>
-      </w:fldSimple>
-      <w:r>
-        <w:t xml:space="preserve">- Aplicação Móvel </w:t>
-      </w:r>
-      <w:r>
-        <w:t>–</w:t>
-      </w:r>
-      <w:r>
-        <w:t xml:space="preserve"> </w:t>
-      </w:r>
-      <w:r>
-        <w:t>Visualizar consultas</w:t>
-      </w:r>
-      <w:bookmarkEnd w:id="48"/>
-    </w:p>
-    <w:p>
-      <w:pPr>
-        <w:keepNext/>
-        <w:jc w:val="center"/>
-      </w:pPr>
-    </w:p>
-    <w:p>
-      <w:pPr>
-        <w:keepNext/>
-        <w:jc w:val="center"/>
-      </w:pPr>
-      <w:r>
-        <w:rPr>
-          <w:noProof/>
-        </w:rPr>
-        <w:drawing>
-          <wp:inline distT="0" distB="0" distL="0" distR="0" wp14:anchorId="70E77E48" wp14:editId="1999FF25">
-            <wp:extent cx="4886325" cy="4886325"/>
-            <wp:effectExtent l="0" t="0" r="0" b="0"/>
-            <wp:docPr id="22" name="Imagem 22"/>
-            <wp:cNvGraphicFramePr>
-              <a:graphicFrameLocks xmlns:a="http://schemas.openxmlformats.org/drawingml/2006/main" noChangeAspect="1"/>
-            </wp:cNvGraphicFramePr>
-            <a:graphic xmlns:a="http://schemas.openxmlformats.org/drawingml/2006/main">
-              <a:graphicData uri="http://schemas.openxmlformats.org/drawingml/2006/picture">
-                <pic:pic xmlns:pic="http://schemas.openxmlformats.org/drawingml/2006/picture">
-                  <pic:nvPicPr>
-                    <pic:cNvPr id="22" name="Imagem 22"/>
-                    <pic:cNvPicPr/>
-                  </pic:nvPicPr>
-                  <pic:blipFill>
-                    <a:blip r:embed="rId33">
-                      <a:extLst>
-                        <a:ext uri="{28A0092B-C50C-407E-A947-70E740481C1C}">
-                          <a14:useLocalDpi xmlns:a14="http://schemas.microsoft.com/office/drawing/2010/main" val="0"/>
-                        </a:ext>
-                      </a:extLst>
-                    </a:blip>
-                    <a:stretch>
-                      <a:fillRect/>
-                    </a:stretch>
-                  </pic:blipFill>
-                  <pic:spPr>
-                    <a:xfrm>
-                      <a:off x="0" y="0"/>
-                      <a:ext cx="4886325" cy="4886325"/>
-                    </a:xfrm>
-                    <a:prstGeom prst="rect">
-                      <a:avLst/>
-                    </a:prstGeom>
-                  </pic:spPr>
-                </pic:pic>
-              </a:graphicData>
-            </a:graphic>
-          </wp:inline>
-        </w:drawing>
-      </w:r>
-    </w:p>
-    <w:p>
-      <w:pPr>
-        <w:pStyle w:val="Legenda"/>
-        <w:jc w:val="center"/>
-      </w:pPr>
-      <w:bookmarkStart w:id="49" w:name="_Toc117706021"/>
-      <w:r>
-        <w:t xml:space="preserve">Figura </w:t>
-      </w:r>
-      <w:fldSimple w:instr=" SEQ Figura \* ARABIC ">
-        <w:r>
-          <w:rPr>
-            <w:noProof/>
-          </w:rPr>
-          <w:t>18</w:t>
-        </w:r>
-      </w:fldSimple>
-      <w:r>
-        <w:t xml:space="preserve">- Aplicação Móvel - </w:t>
-      </w:r>
-      <w:r>
-        <w:t>Página Inicial Veterinário</w:t>
-      </w:r>
-      <w:bookmarkEnd w:id="49"/>
-    </w:p>
-    <w:p>
-      <w:pPr>
-        <w:keepNext/>
-        <w:jc w:val="center"/>
-      </w:pPr>
-    </w:p>
-    <w:p>
-      <w:pPr>
-        <w:keepNext/>
-        <w:jc w:val="center"/>
-      </w:pPr>
-      <w:r>
-        <w:rPr>
-          <w:noProof/>
-        </w:rPr>
-        <w:drawing>
-          <wp:inline distT="0" distB="0" distL="0" distR="0" wp14:anchorId="0325DC98" wp14:editId="2BBD5606">
-            <wp:extent cx="4886325" cy="4886325"/>
-            <wp:effectExtent l="0" t="0" r="4445" b="4445"/>
-            <wp:docPr id="23" name="Imagem 23"/>
-            <wp:cNvGraphicFramePr>
-              <a:graphicFrameLocks xmlns:a="http://schemas.openxmlformats.org/drawingml/2006/main" noChangeAspect="1"/>
-            </wp:cNvGraphicFramePr>
-            <a:graphic xmlns:a="http://schemas.openxmlformats.org/drawingml/2006/main">
-              <a:graphicData uri="http://schemas.openxmlformats.org/drawingml/2006/picture">
-                <pic:pic xmlns:pic="http://schemas.openxmlformats.org/drawingml/2006/picture">
-                  <pic:nvPicPr>
-                    <pic:cNvPr id="23" name="Imagem 23"/>
                     <pic:cNvPicPr/>
                   </pic:nvPicPr>
                   <pic:blipFill>
@@ -29393,7 +30821,7 @@
         <w:pStyle w:val="Legenda"/>
         <w:jc w:val="center"/>
       </w:pPr>
-      <w:bookmarkStart w:id="50" w:name="_Toc117706022"/>
+      <w:bookmarkStart w:id="57" w:name="_Toc118452024"/>
       <w:r>
         <w:t xml:space="preserve">Figura </w:t>
       </w:r>
@@ -29409,9 +30837,682 @@
         <w:t xml:space="preserve">- Aplicação Móvel - </w:t>
       </w:r>
       <w:r>
+        <w:t>Página Inicial Cliente</w:t>
+      </w:r>
+      <w:bookmarkEnd w:id="57"/>
+    </w:p>
+    <w:p>
+      <w:pPr>
+        <w:keepNext/>
+        <w:jc w:val="center"/>
+      </w:pPr>
+    </w:p>
+    <w:p>
+      <w:pPr>
+        <w:keepNext/>
+        <w:jc w:val="center"/>
+      </w:pPr>
+      <w:r>
+        <w:rPr>
+          <w:noProof/>
+        </w:rPr>
+        <w:drawing>
+          <wp:inline distT="0" distB="0" distL="0" distR="0" wp14:anchorId="028117DA" wp14:editId="7516E8CA">
+            <wp:extent cx="4886325" cy="4886325"/>
+            <wp:effectExtent l="0" t="0" r="0" b="0"/>
+            <wp:docPr id="12" name="Imagem 12"/>
+            <wp:cNvGraphicFramePr>
+              <a:graphicFrameLocks xmlns:a="http://schemas.openxmlformats.org/drawingml/2006/main" noChangeAspect="1"/>
+            </wp:cNvGraphicFramePr>
+            <a:graphic xmlns:a="http://schemas.openxmlformats.org/drawingml/2006/main">
+              <a:graphicData uri="http://schemas.openxmlformats.org/drawingml/2006/picture">
+                <pic:pic xmlns:pic="http://schemas.openxmlformats.org/drawingml/2006/picture">
+                  <pic:nvPicPr>
+                    <pic:cNvPr id="12" name="Imagem 12"/>
+                    <pic:cNvPicPr/>
+                  </pic:nvPicPr>
+                  <pic:blipFill>
+                    <a:blip r:embed="rId35">
+                      <a:extLst>
+                        <a:ext uri="{28A0092B-C50C-407E-A947-70E740481C1C}">
+                          <a14:useLocalDpi xmlns:a14="http://schemas.microsoft.com/office/drawing/2010/main" val="0"/>
+                        </a:ext>
+                      </a:extLst>
+                    </a:blip>
+                    <a:stretch>
+                      <a:fillRect/>
+                    </a:stretch>
+                  </pic:blipFill>
+                  <pic:spPr>
+                    <a:xfrm>
+                      <a:off x="0" y="0"/>
+                      <a:ext cx="4886325" cy="4886325"/>
+                    </a:xfrm>
+                    <a:prstGeom prst="rect">
+                      <a:avLst/>
+                    </a:prstGeom>
+                  </pic:spPr>
+                </pic:pic>
+              </a:graphicData>
+            </a:graphic>
+          </wp:inline>
+        </w:drawing>
+      </w:r>
+    </w:p>
+    <w:p>
+      <w:pPr>
+        <w:pStyle w:val="Legenda"/>
+        <w:jc w:val="center"/>
+      </w:pPr>
+      <w:bookmarkStart w:id="58" w:name="_Toc118452025"/>
+      <w:r>
+        <w:t xml:space="preserve">Figura </w:t>
+      </w:r>
+      <w:fldSimple w:instr=" SEQ Figura \* ARABIC ">
+        <w:r>
+          <w:rPr>
+            <w:noProof/>
+          </w:rPr>
+          <w:t>20</w:t>
+        </w:r>
+      </w:fldSimple>
+      <w:r>
+        <w:t xml:space="preserve">- Aplicação Móvel - </w:t>
+      </w:r>
+      <w:r>
+        <w:t>Cães pessoais cliente</w:t>
+      </w:r>
+      <w:bookmarkEnd w:id="58"/>
+    </w:p>
+    <w:p>
+      <w:pPr>
+        <w:keepNext/>
+        <w:jc w:val="center"/>
+      </w:pPr>
+    </w:p>
+    <w:p>
+      <w:pPr>
+        <w:keepNext/>
+        <w:jc w:val="center"/>
+      </w:pPr>
+      <w:r>
+        <w:rPr>
+          <w:noProof/>
+        </w:rPr>
+        <w:drawing>
+          <wp:inline distT="0" distB="0" distL="0" distR="0" wp14:anchorId="26D5CD30" wp14:editId="51DBB761">
+            <wp:extent cx="4886325" cy="4886325"/>
+            <wp:effectExtent l="0" t="0" r="1905" b="1905"/>
+            <wp:docPr id="13" name="Imagem 13"/>
+            <wp:cNvGraphicFramePr>
+              <a:graphicFrameLocks xmlns:a="http://schemas.openxmlformats.org/drawingml/2006/main" noChangeAspect="1"/>
+            </wp:cNvGraphicFramePr>
+            <a:graphic xmlns:a="http://schemas.openxmlformats.org/drawingml/2006/main">
+              <a:graphicData uri="http://schemas.openxmlformats.org/drawingml/2006/picture">
+                <pic:pic xmlns:pic="http://schemas.openxmlformats.org/drawingml/2006/picture">
+                  <pic:nvPicPr>
+                    <pic:cNvPr id="13" name="Imagem 13"/>
+                    <pic:cNvPicPr/>
+                  </pic:nvPicPr>
+                  <pic:blipFill>
+                    <a:blip r:embed="rId36">
+                      <a:extLst>
+                        <a:ext uri="{28A0092B-C50C-407E-A947-70E740481C1C}">
+                          <a14:useLocalDpi xmlns:a14="http://schemas.microsoft.com/office/drawing/2010/main" val="0"/>
+                        </a:ext>
+                      </a:extLst>
+                    </a:blip>
+                    <a:stretch>
+                      <a:fillRect/>
+                    </a:stretch>
+                  </pic:blipFill>
+                  <pic:spPr>
+                    <a:xfrm>
+                      <a:off x="0" y="0"/>
+                      <a:ext cx="4886325" cy="4886325"/>
+                    </a:xfrm>
+                    <a:prstGeom prst="rect">
+                      <a:avLst/>
+                    </a:prstGeom>
+                  </pic:spPr>
+                </pic:pic>
+              </a:graphicData>
+            </a:graphic>
+          </wp:inline>
+        </w:drawing>
+      </w:r>
+    </w:p>
+    <w:p>
+      <w:pPr>
+        <w:pStyle w:val="Legenda"/>
+        <w:jc w:val="center"/>
+      </w:pPr>
+      <w:bookmarkStart w:id="59" w:name="_Toc118452026"/>
+      <w:r>
+        <w:t xml:space="preserve">Figura </w:t>
+      </w:r>
+      <w:fldSimple w:instr=" SEQ Figura \* ARABIC ">
+        <w:r>
+          <w:rPr>
+            <w:noProof/>
+          </w:rPr>
+          <w:t>21</w:t>
+        </w:r>
+      </w:fldSimple>
+      <w:r>
+        <w:t xml:space="preserve"> </w:t>
+      </w:r>
+      <w:r>
+        <w:t xml:space="preserve">- Aplicação Móvel - </w:t>
+      </w:r>
+      <w:r>
+        <w:t>Detalhes cão pessoal</w:t>
+      </w:r>
+      <w:bookmarkEnd w:id="59"/>
+    </w:p>
+    <w:p>
+      <w:pPr>
+        <w:keepNext/>
+        <w:jc w:val="center"/>
+      </w:pPr>
+    </w:p>
+    <w:p>
+      <w:pPr>
+        <w:keepNext/>
+        <w:jc w:val="center"/>
+      </w:pPr>
+      <w:r>
+        <w:rPr>
+          <w:noProof/>
+        </w:rPr>
+        <w:drawing>
+          <wp:inline distT="0" distB="0" distL="0" distR="0" wp14:anchorId="44756C33" wp14:editId="1ACD5251">
+            <wp:extent cx="4886325" cy="4886325"/>
+            <wp:effectExtent l="0" t="0" r="0" b="0"/>
+            <wp:docPr id="17" name="Imagem 17"/>
+            <wp:cNvGraphicFramePr>
+              <a:graphicFrameLocks xmlns:a="http://schemas.openxmlformats.org/drawingml/2006/main" noChangeAspect="1"/>
+            </wp:cNvGraphicFramePr>
+            <a:graphic xmlns:a="http://schemas.openxmlformats.org/drawingml/2006/main">
+              <a:graphicData uri="http://schemas.openxmlformats.org/drawingml/2006/picture">
+                <pic:pic xmlns:pic="http://schemas.openxmlformats.org/drawingml/2006/picture">
+                  <pic:nvPicPr>
+                    <pic:cNvPr id="17" name="Imagem 17"/>
+                    <pic:cNvPicPr/>
+                  </pic:nvPicPr>
+                  <pic:blipFill>
+                    <a:blip r:embed="rId37">
+                      <a:extLst>
+                        <a:ext uri="{28A0092B-C50C-407E-A947-70E740481C1C}">
+                          <a14:useLocalDpi xmlns:a14="http://schemas.microsoft.com/office/drawing/2010/main" val="0"/>
+                        </a:ext>
+                      </a:extLst>
+                    </a:blip>
+                    <a:stretch>
+                      <a:fillRect/>
+                    </a:stretch>
+                  </pic:blipFill>
+                  <pic:spPr>
+                    <a:xfrm>
+                      <a:off x="0" y="0"/>
+                      <a:ext cx="4886325" cy="4886325"/>
+                    </a:xfrm>
+                    <a:prstGeom prst="rect">
+                      <a:avLst/>
+                    </a:prstGeom>
+                  </pic:spPr>
+                </pic:pic>
+              </a:graphicData>
+            </a:graphic>
+          </wp:inline>
+        </w:drawing>
+      </w:r>
+    </w:p>
+    <w:p>
+      <w:pPr>
+        <w:pStyle w:val="Legenda"/>
+        <w:jc w:val="center"/>
+      </w:pPr>
+      <w:bookmarkStart w:id="60" w:name="_Toc118452027"/>
+      <w:r>
+        <w:t xml:space="preserve">Figura </w:t>
+      </w:r>
+      <w:fldSimple w:instr=" SEQ Figura \* ARABIC ">
+        <w:r>
+          <w:rPr>
+            <w:noProof/>
+          </w:rPr>
+          <w:t>22</w:t>
+        </w:r>
+      </w:fldSimple>
+      <w:r>
+        <w:t xml:space="preserve">- Aplicação Móvel - </w:t>
+      </w:r>
+      <w:r>
+        <w:t>Criar Cão</w:t>
+      </w:r>
+      <w:bookmarkEnd w:id="60"/>
+    </w:p>
+    <w:p>
+      <w:pPr>
+        <w:keepNext/>
+        <w:jc w:val="center"/>
+      </w:pPr>
+    </w:p>
+    <w:p>
+      <w:pPr>
+        <w:keepNext/>
+        <w:jc w:val="center"/>
+      </w:pPr>
+      <w:r>
+        <w:rPr>
+          <w:noProof/>
+        </w:rPr>
+        <w:drawing>
+          <wp:inline distT="0" distB="0" distL="0" distR="0" wp14:anchorId="76BEF40A" wp14:editId="703ACCBD">
+            <wp:extent cx="4886325" cy="4886325"/>
+            <wp:effectExtent l="0" t="0" r="0" b="0"/>
+            <wp:docPr id="19" name="Imagem 19"/>
+            <wp:cNvGraphicFramePr>
+              <a:graphicFrameLocks xmlns:a="http://schemas.openxmlformats.org/drawingml/2006/main" noChangeAspect="1"/>
+            </wp:cNvGraphicFramePr>
+            <a:graphic xmlns:a="http://schemas.openxmlformats.org/drawingml/2006/main">
+              <a:graphicData uri="http://schemas.openxmlformats.org/drawingml/2006/picture">
+                <pic:pic xmlns:pic="http://schemas.openxmlformats.org/drawingml/2006/picture">
+                  <pic:nvPicPr>
+                    <pic:cNvPr id="19" name="Imagem 19"/>
+                    <pic:cNvPicPr/>
+                  </pic:nvPicPr>
+                  <pic:blipFill>
+                    <a:blip r:embed="rId38">
+                      <a:extLst>
+                        <a:ext uri="{28A0092B-C50C-407E-A947-70E740481C1C}">
+                          <a14:useLocalDpi xmlns:a14="http://schemas.microsoft.com/office/drawing/2010/main" val="0"/>
+                        </a:ext>
+                      </a:extLst>
+                    </a:blip>
+                    <a:stretch>
+                      <a:fillRect/>
+                    </a:stretch>
+                  </pic:blipFill>
+                  <pic:spPr>
+                    <a:xfrm>
+                      <a:off x="0" y="0"/>
+                      <a:ext cx="4886325" cy="4886325"/>
+                    </a:xfrm>
+                    <a:prstGeom prst="rect">
+                      <a:avLst/>
+                    </a:prstGeom>
+                  </pic:spPr>
+                </pic:pic>
+              </a:graphicData>
+            </a:graphic>
+          </wp:inline>
+        </w:drawing>
+      </w:r>
+    </w:p>
+    <w:p>
+      <w:pPr>
+        <w:pStyle w:val="Legenda"/>
+        <w:jc w:val="center"/>
+      </w:pPr>
+      <w:bookmarkStart w:id="61" w:name="_Toc118452028"/>
+      <w:r>
+        <w:t xml:space="preserve">Figura </w:t>
+      </w:r>
+      <w:fldSimple w:instr=" SEQ Figura \* ARABIC ">
+        <w:r>
+          <w:rPr>
+            <w:noProof/>
+          </w:rPr>
+          <w:t>23</w:t>
+        </w:r>
+      </w:fldSimple>
+      <w:r>
+        <w:t xml:space="preserve">- Aplicação Móvel - </w:t>
+      </w:r>
+      <w:r>
+        <w:t>Visualizar encomendas</w:t>
+      </w:r>
+      <w:bookmarkEnd w:id="61"/>
+    </w:p>
+    <w:p>
+      <w:pPr>
+        <w:keepNext/>
+        <w:jc w:val="center"/>
+      </w:pPr>
+    </w:p>
+    <w:p>
+      <w:pPr>
+        <w:keepNext/>
+        <w:jc w:val="center"/>
+      </w:pPr>
+      <w:r>
+        <w:rPr>
+          <w:noProof/>
+        </w:rPr>
+        <w:drawing>
+          <wp:inline distT="0" distB="0" distL="0" distR="0" wp14:anchorId="4C3EA3EF" wp14:editId="3521E429">
+            <wp:extent cx="4886325" cy="4886325"/>
+            <wp:effectExtent l="0" t="0" r="5715" b="5715"/>
+            <wp:docPr id="20" name="Imagem 20"/>
+            <wp:cNvGraphicFramePr>
+              <a:graphicFrameLocks xmlns:a="http://schemas.openxmlformats.org/drawingml/2006/main" noChangeAspect="1"/>
+            </wp:cNvGraphicFramePr>
+            <a:graphic xmlns:a="http://schemas.openxmlformats.org/drawingml/2006/main">
+              <a:graphicData uri="http://schemas.openxmlformats.org/drawingml/2006/picture">
+                <pic:pic xmlns:pic="http://schemas.openxmlformats.org/drawingml/2006/picture">
+                  <pic:nvPicPr>
+                    <pic:cNvPr id="20" name="Imagem 20"/>
+                    <pic:cNvPicPr/>
+                  </pic:nvPicPr>
+                  <pic:blipFill>
+                    <a:blip r:embed="rId39">
+                      <a:extLst>
+                        <a:ext uri="{28A0092B-C50C-407E-A947-70E740481C1C}">
+                          <a14:useLocalDpi xmlns:a14="http://schemas.microsoft.com/office/drawing/2010/main" val="0"/>
+                        </a:ext>
+                      </a:extLst>
+                    </a:blip>
+                    <a:stretch>
+                      <a:fillRect/>
+                    </a:stretch>
+                  </pic:blipFill>
+                  <pic:spPr>
+                    <a:xfrm>
+                      <a:off x="0" y="0"/>
+                      <a:ext cx="4886325" cy="4886325"/>
+                    </a:xfrm>
+                    <a:prstGeom prst="rect">
+                      <a:avLst/>
+                    </a:prstGeom>
+                  </pic:spPr>
+                </pic:pic>
+              </a:graphicData>
+            </a:graphic>
+          </wp:inline>
+        </w:drawing>
+      </w:r>
+    </w:p>
+    <w:p>
+      <w:pPr>
+        <w:pStyle w:val="Legenda"/>
+        <w:jc w:val="center"/>
+      </w:pPr>
+      <w:bookmarkStart w:id="62" w:name="_Toc118452029"/>
+      <w:r>
+        <w:t xml:space="preserve">Figura </w:t>
+      </w:r>
+      <w:fldSimple w:instr=" SEQ Figura \* ARABIC ">
+        <w:r>
+          <w:rPr>
+            <w:noProof/>
+          </w:rPr>
+          <w:t>24</w:t>
+        </w:r>
+      </w:fldSimple>
+      <w:r>
+        <w:t xml:space="preserve">- Aplicação Móvel - </w:t>
+      </w:r>
+      <w:r>
+        <w:t>Detalhes encomenda</w:t>
+      </w:r>
+      <w:bookmarkEnd w:id="62"/>
+    </w:p>
+    <w:p>
+      <w:pPr>
+        <w:keepNext/>
+        <w:jc w:val="center"/>
+      </w:pPr>
+    </w:p>
+    <w:p>
+      <w:pPr>
+        <w:keepNext/>
+        <w:jc w:val="center"/>
+      </w:pPr>
+      <w:r>
+        <w:rPr>
+          <w:noProof/>
+        </w:rPr>
+        <w:drawing>
+          <wp:inline distT="0" distB="0" distL="0" distR="0" wp14:anchorId="523E79DA" wp14:editId="43DDF58C">
+            <wp:extent cx="4886325" cy="4886325"/>
+            <wp:effectExtent l="0" t="0" r="0" b="0"/>
+            <wp:docPr id="21" name="Imagem 21" descr="Uma imagem com texto&#10;&#10;Descrição gerada automaticamente"/>
+            <wp:cNvGraphicFramePr>
+              <a:graphicFrameLocks xmlns:a="http://schemas.openxmlformats.org/drawingml/2006/main" noChangeAspect="1"/>
+            </wp:cNvGraphicFramePr>
+            <a:graphic xmlns:a="http://schemas.openxmlformats.org/drawingml/2006/main">
+              <a:graphicData uri="http://schemas.openxmlformats.org/drawingml/2006/picture">
+                <pic:pic xmlns:pic="http://schemas.openxmlformats.org/drawingml/2006/picture">
+                  <pic:nvPicPr>
+                    <pic:cNvPr id="21" name="Imagem 21" descr="Uma imagem com texto&#10;&#10;Descrição gerada automaticamente"/>
+                    <pic:cNvPicPr/>
+                  </pic:nvPicPr>
+                  <pic:blipFill>
+                    <a:blip r:embed="rId40">
+                      <a:extLst>
+                        <a:ext uri="{28A0092B-C50C-407E-A947-70E740481C1C}">
+                          <a14:useLocalDpi xmlns:a14="http://schemas.microsoft.com/office/drawing/2010/main" val="0"/>
+                        </a:ext>
+                      </a:extLst>
+                    </a:blip>
+                    <a:stretch>
+                      <a:fillRect/>
+                    </a:stretch>
+                  </pic:blipFill>
+                  <pic:spPr>
+                    <a:xfrm>
+                      <a:off x="0" y="0"/>
+                      <a:ext cx="4886325" cy="4886325"/>
+                    </a:xfrm>
+                    <a:prstGeom prst="rect">
+                      <a:avLst/>
+                    </a:prstGeom>
+                  </pic:spPr>
+                </pic:pic>
+              </a:graphicData>
+            </a:graphic>
+          </wp:inline>
+        </w:drawing>
+      </w:r>
+    </w:p>
+    <w:p>
+      <w:pPr>
+        <w:pStyle w:val="Legenda"/>
+        <w:jc w:val="center"/>
+      </w:pPr>
+      <w:bookmarkStart w:id="63" w:name="_Toc118452030"/>
+      <w:r>
+        <w:t xml:space="preserve">Figura </w:t>
+      </w:r>
+      <w:fldSimple w:instr=" SEQ Figura \* ARABIC ">
+        <w:r>
+          <w:rPr>
+            <w:noProof/>
+          </w:rPr>
+          <w:t>25</w:t>
+        </w:r>
+      </w:fldSimple>
+      <w:r>
+        <w:t xml:space="preserve">- Aplicação Móvel </w:t>
+      </w:r>
+      <w:r>
+        <w:t>–</w:t>
+      </w:r>
+      <w:r>
+        <w:t xml:space="preserve"> </w:t>
+      </w:r>
+      <w:r>
+        <w:t>Visualizar consultas</w:t>
+      </w:r>
+      <w:bookmarkEnd w:id="63"/>
+    </w:p>
+    <w:p>
+      <w:pPr>
+        <w:keepNext/>
+        <w:jc w:val="center"/>
+      </w:pPr>
+    </w:p>
+    <w:p>
+      <w:pPr>
+        <w:keepNext/>
+        <w:jc w:val="center"/>
+      </w:pPr>
+      <w:r>
+        <w:rPr>
+          <w:noProof/>
+        </w:rPr>
+        <w:drawing>
+          <wp:inline distT="0" distB="0" distL="0" distR="0" wp14:anchorId="70E77E48" wp14:editId="1999FF25">
+            <wp:extent cx="4886325" cy="4886325"/>
+            <wp:effectExtent l="0" t="0" r="0" b="0"/>
+            <wp:docPr id="22" name="Imagem 22"/>
+            <wp:cNvGraphicFramePr>
+              <a:graphicFrameLocks xmlns:a="http://schemas.openxmlformats.org/drawingml/2006/main" noChangeAspect="1"/>
+            </wp:cNvGraphicFramePr>
+            <a:graphic xmlns:a="http://schemas.openxmlformats.org/drawingml/2006/main">
+              <a:graphicData uri="http://schemas.openxmlformats.org/drawingml/2006/picture">
+                <pic:pic xmlns:pic="http://schemas.openxmlformats.org/drawingml/2006/picture">
+                  <pic:nvPicPr>
+                    <pic:cNvPr id="22" name="Imagem 22"/>
+                    <pic:cNvPicPr/>
+                  </pic:nvPicPr>
+                  <pic:blipFill>
+                    <a:blip r:embed="rId41">
+                      <a:extLst>
+                        <a:ext uri="{28A0092B-C50C-407E-A947-70E740481C1C}">
+                          <a14:useLocalDpi xmlns:a14="http://schemas.microsoft.com/office/drawing/2010/main" val="0"/>
+                        </a:ext>
+                      </a:extLst>
+                    </a:blip>
+                    <a:stretch>
+                      <a:fillRect/>
+                    </a:stretch>
+                  </pic:blipFill>
+                  <pic:spPr>
+                    <a:xfrm>
+                      <a:off x="0" y="0"/>
+                      <a:ext cx="4886325" cy="4886325"/>
+                    </a:xfrm>
+                    <a:prstGeom prst="rect">
+                      <a:avLst/>
+                    </a:prstGeom>
+                  </pic:spPr>
+                </pic:pic>
+              </a:graphicData>
+            </a:graphic>
+          </wp:inline>
+        </w:drawing>
+      </w:r>
+    </w:p>
+    <w:p>
+      <w:pPr>
+        <w:pStyle w:val="Legenda"/>
+        <w:jc w:val="center"/>
+      </w:pPr>
+      <w:bookmarkStart w:id="64" w:name="_Toc118452031"/>
+      <w:r>
+        <w:t xml:space="preserve">Figura </w:t>
+      </w:r>
+      <w:fldSimple w:instr=" SEQ Figura \* ARABIC ">
+        <w:r>
+          <w:rPr>
+            <w:noProof/>
+          </w:rPr>
+          <w:t>26</w:t>
+        </w:r>
+      </w:fldSimple>
+      <w:r>
+        <w:t xml:space="preserve">- Aplicação Móvel - </w:t>
+      </w:r>
+      <w:r>
+        <w:t>Página Inicial Veterinário</w:t>
+      </w:r>
+      <w:bookmarkEnd w:id="64"/>
+    </w:p>
+    <w:p>
+      <w:pPr>
+        <w:keepNext/>
+        <w:jc w:val="center"/>
+      </w:pPr>
+    </w:p>
+    <w:p>
+      <w:pPr>
+        <w:keepNext/>
+        <w:jc w:val="center"/>
+      </w:pPr>
+      <w:r>
+        <w:rPr>
+          <w:noProof/>
+        </w:rPr>
+        <w:drawing>
+          <wp:inline distT="0" distB="0" distL="0" distR="0" wp14:anchorId="0325DC98" wp14:editId="2BBD5606">
+            <wp:extent cx="4886325" cy="4886325"/>
+            <wp:effectExtent l="0" t="0" r="4445" b="4445"/>
+            <wp:docPr id="23" name="Imagem 23"/>
+            <wp:cNvGraphicFramePr>
+              <a:graphicFrameLocks xmlns:a="http://schemas.openxmlformats.org/drawingml/2006/main" noChangeAspect="1"/>
+            </wp:cNvGraphicFramePr>
+            <a:graphic xmlns:a="http://schemas.openxmlformats.org/drawingml/2006/main">
+              <a:graphicData uri="http://schemas.openxmlformats.org/drawingml/2006/picture">
+                <pic:pic xmlns:pic="http://schemas.openxmlformats.org/drawingml/2006/picture">
+                  <pic:nvPicPr>
+                    <pic:cNvPr id="23" name="Imagem 23"/>
+                    <pic:cNvPicPr/>
+                  </pic:nvPicPr>
+                  <pic:blipFill>
+                    <a:blip r:embed="rId42">
+                      <a:extLst>
+                        <a:ext uri="{28A0092B-C50C-407E-A947-70E740481C1C}">
+                          <a14:useLocalDpi xmlns:a14="http://schemas.microsoft.com/office/drawing/2010/main" val="0"/>
+                        </a:ext>
+                      </a:extLst>
+                    </a:blip>
+                    <a:stretch>
+                      <a:fillRect/>
+                    </a:stretch>
+                  </pic:blipFill>
+                  <pic:spPr>
+                    <a:xfrm>
+                      <a:off x="0" y="0"/>
+                      <a:ext cx="4886325" cy="4886325"/>
+                    </a:xfrm>
+                    <a:prstGeom prst="rect">
+                      <a:avLst/>
+                    </a:prstGeom>
+                  </pic:spPr>
+                </pic:pic>
+              </a:graphicData>
+            </a:graphic>
+          </wp:inline>
+        </w:drawing>
+      </w:r>
+    </w:p>
+    <w:p>
+      <w:pPr>
+        <w:pStyle w:val="Legenda"/>
+        <w:jc w:val="center"/>
+      </w:pPr>
+      <w:bookmarkStart w:id="65" w:name="_Toc118452032"/>
+      <w:r>
+        <w:t xml:space="preserve">Figura </w:t>
+      </w:r>
+      <w:fldSimple w:instr=" SEQ Figura \* ARABIC ">
+        <w:r>
+          <w:rPr>
+            <w:noProof/>
+          </w:rPr>
+          <w:t>27</w:t>
+        </w:r>
+      </w:fldSimple>
+      <w:r>
+        <w:t xml:space="preserve">- Aplicação Móvel - </w:t>
+      </w:r>
+      <w:r>
         <w:t>Detalhe cão consulta</w:t>
       </w:r>
-      <w:bookmarkEnd w:id="50"/>
+      <w:bookmarkEnd w:id="65"/>
     </w:p>
     <w:p>
       <w:pPr>
@@ -29422,8 +31523,8 @@
     <w:p/>
     <w:p/>
     <w:sectPr>
-      <w:headerReference w:type="default" r:id="rId35"/>
-      <w:footerReference w:type="default" r:id="rId36"/>
+      <w:headerReference w:type="default" r:id="rId43"/>
+      <w:footerReference w:type="default" r:id="rId44"/>
       <w:pgSz w:w="11906" w:h="16838"/>
       <w:pgMar w:top="1134" w:right="1134" w:bottom="1418" w:left="1134" w:header="709" w:footer="692" w:gutter="0"/>
       <w:cols w:space="708"/>
@@ -29434,7 +31535,7 @@
 </file>
 
 <file path=word/endnotes.xml><?xml version="1.0" encoding="utf-8"?>
-<w:endnotes xmlns:wpc="http://schemas.microsoft.com/office/word/2010/wordprocessingCanvas" xmlns:cx="http://schemas.microsoft.com/office/drawing/2014/chartex" xmlns:cx1="http://schemas.microsoft.com/office/drawing/2015/9/8/chartex" xmlns:cx2="http://schemas.microsoft.com/office/drawing/2015/10/21/chartex" xmlns:cx3="http://schemas.microsoft.com/office/drawing/2016/5/9/chartex" xmlns:cx4="http://schemas.microsoft.com/office/drawing/2016/5/10/chartex" xmlns:cx5="http://schemas.microsoft.com/office/drawing/2016/5/11/chartex" xmlns:cx6="http://schemas.microsoft.com/office/drawing/2016/5/12/chartex" xmlns:cx7="http://schemas.microsoft.com/office/drawing/2016/5/13/chartex" xmlns:cx8="http://schemas.microsoft.com/office/drawing/2016/5/14/chartex" xmlns:mc="http://schemas.openxmlformats.org/markup-compatibility/2006" xmlns:aink="http://schemas.microsoft.com/office/drawing/2016/ink" xmlns:am3d="http://schemas.microsoft.com/office/drawing/2017/model3d" xmlns:o="urn:schemas-microsoft-com:office:office" xmlns:r="http://schemas.openxmlformats.org/officeDocument/2006/relationships" xmlns:m="http://schemas.openxmlformats.org/officeDocument/2006/math" xmlns:v="urn:schemas-microsoft-com:vml" xmlns:wp14="http://schemas.microsoft.com/office/word/2010/wordprocessingDrawing" xmlns:wp="http://schemas.openxmlformats.org/drawingml/2006/wordprocessingDrawing" xmlns:w10="urn:schemas-microsoft-com:office:word" xmlns:w="http://schemas.openxmlformats.org/wordprocessingml/2006/main" xmlns:w14="http://schemas.microsoft.com/office/word/2010/wordml" xmlns:w15="http://schemas.microsoft.com/office/word/2012/wordml" xmlns:w16cex="http://schemas.microsoft.com/office/word/2018/wordml/cex" xmlns:w16cid="http://schemas.microsoft.com/office/word/2016/wordml/cid" xmlns:w16="http://schemas.microsoft.com/office/word/2018/wordml" xmlns:w16sdtdh="http://schemas.microsoft.com/office/word/2020/wordml/sdtdatahash" xmlns:w16se="http://schemas.microsoft.com/office/word/2015/wordml/symex" xmlns:wpg="http://schemas.microsoft.com/office/word/2010/wordprocessingGroup" xmlns:wpi="http://schemas.microsoft.com/office/word/2010/wordprocessingInk" xmlns:wne="http://schemas.microsoft.com/office/word/2006/wordml" xmlns:wps="http://schemas.microsoft.com/office/word/2010/wordprocessingShape" mc:Ignorable="w14 w15 w16se w16cid w16 w16cex w16sdtdh wp14">
+<w:endnotes xmlns:wpc="http://schemas.microsoft.com/office/word/2010/wordprocessingCanvas" xmlns:cx="http://schemas.microsoft.com/office/drawing/2014/chartex" xmlns:cx1="http://schemas.microsoft.com/office/drawing/2015/9/8/chartex" xmlns:cx2="http://schemas.microsoft.com/office/drawing/2015/10/21/chartex" xmlns:cx3="http://schemas.microsoft.com/office/drawing/2016/5/9/chartex" xmlns:cx4="http://schemas.microsoft.com/office/drawing/2016/5/10/chartex" xmlns:cx5="http://schemas.microsoft.com/office/drawing/2016/5/11/chartex" xmlns:cx6="http://schemas.microsoft.com/office/drawing/2016/5/12/chartex" xmlns:cx7="http://schemas.microsoft.com/office/drawing/2016/5/13/chartex" xmlns:cx8="http://schemas.microsoft.com/office/drawing/2016/5/14/chartex" xmlns:mc="http://schemas.openxmlformats.org/markup-compatibility/2006" xmlns:aink="http://schemas.microsoft.com/office/drawing/2016/ink" xmlns:am3d="http://schemas.microsoft.com/office/drawing/2017/model3d" xmlns:o="urn:schemas-microsoft-com:office:office" xmlns:oel="http://schemas.microsoft.com/office/2019/extlst" xmlns:r="http://schemas.openxmlformats.org/officeDocument/2006/relationships" xmlns:m="http://schemas.openxmlformats.org/officeDocument/2006/math" xmlns:v="urn:schemas-microsoft-com:vml" xmlns:wp14="http://schemas.microsoft.com/office/word/2010/wordprocessingDrawing" xmlns:wp="http://schemas.openxmlformats.org/drawingml/2006/wordprocessingDrawing" xmlns:w10="urn:schemas-microsoft-com:office:word" xmlns:w="http://schemas.openxmlformats.org/wordprocessingml/2006/main" xmlns:w14="http://schemas.microsoft.com/office/word/2010/wordml" xmlns:w15="http://schemas.microsoft.com/office/word/2012/wordml" xmlns:w16cex="http://schemas.microsoft.com/office/word/2018/wordml/cex" xmlns:w16cid="http://schemas.microsoft.com/office/word/2016/wordml/cid" xmlns:w16="http://schemas.microsoft.com/office/word/2018/wordml" xmlns:w16sdtdh="http://schemas.microsoft.com/office/word/2020/wordml/sdtdatahash" xmlns:w16se="http://schemas.microsoft.com/office/word/2015/wordml/symex" xmlns:wpg="http://schemas.microsoft.com/office/word/2010/wordprocessingGroup" xmlns:wpi="http://schemas.microsoft.com/office/word/2010/wordprocessingInk" xmlns:wne="http://schemas.microsoft.com/office/word/2006/wordml" xmlns:wps="http://schemas.microsoft.com/office/word/2010/wordprocessingShape" mc:Ignorable="w14 w15 w16se w16cid w16 w16cex w16sdtdh wp14">
   <w:endnote w:type="separator" w:id="-1">
     <w:p>
       <w:r>
@@ -29453,7 +31554,7 @@
 </file>
 
 <file path=word/footer1.xml><?xml version="1.0" encoding="utf-8"?>
-<w:ftr xmlns:wpc="http://schemas.microsoft.com/office/word/2010/wordprocessingCanvas" xmlns:cx="http://schemas.microsoft.com/office/drawing/2014/chartex" xmlns:cx1="http://schemas.microsoft.com/office/drawing/2015/9/8/chartex" xmlns:cx2="http://schemas.microsoft.com/office/drawing/2015/10/21/chartex" xmlns:cx3="http://schemas.microsoft.com/office/drawing/2016/5/9/chartex" xmlns:cx4="http://schemas.microsoft.com/office/drawing/2016/5/10/chartex" xmlns:cx5="http://schemas.microsoft.com/office/drawing/2016/5/11/chartex" xmlns:cx6="http://schemas.microsoft.com/office/drawing/2016/5/12/chartex" xmlns:cx7="http://schemas.microsoft.com/office/drawing/2016/5/13/chartex" xmlns:cx8="http://schemas.microsoft.com/office/drawing/2016/5/14/chartex" xmlns:mc="http://schemas.openxmlformats.org/markup-compatibility/2006" xmlns:aink="http://schemas.microsoft.com/office/drawing/2016/ink" xmlns:am3d="http://schemas.microsoft.com/office/drawing/2017/model3d" xmlns:o="urn:schemas-microsoft-com:office:office" xmlns:r="http://schemas.openxmlformats.org/officeDocument/2006/relationships" xmlns:m="http://schemas.openxmlformats.org/officeDocument/2006/math" xmlns:v="urn:schemas-microsoft-com:vml" xmlns:wp14="http://schemas.microsoft.com/office/word/2010/wordprocessingDrawing" xmlns:wp="http://schemas.openxmlformats.org/drawingml/2006/wordprocessingDrawing" xmlns:w10="urn:schemas-microsoft-com:office:word" xmlns:w="http://schemas.openxmlformats.org/wordprocessingml/2006/main" xmlns:w14="http://schemas.microsoft.com/office/word/2010/wordml" xmlns:w15="http://schemas.microsoft.com/office/word/2012/wordml" xmlns:w16cex="http://schemas.microsoft.com/office/word/2018/wordml/cex" xmlns:w16cid="http://schemas.microsoft.com/office/word/2016/wordml/cid" xmlns:w16="http://schemas.microsoft.com/office/word/2018/wordml" xmlns:w16sdtdh="http://schemas.microsoft.com/office/word/2020/wordml/sdtdatahash" xmlns:w16se="http://schemas.microsoft.com/office/word/2015/wordml/symex" xmlns:wpg="http://schemas.microsoft.com/office/word/2010/wordprocessingGroup" xmlns:wpi="http://schemas.microsoft.com/office/word/2010/wordprocessingInk" xmlns:wne="http://schemas.microsoft.com/office/word/2006/wordml" xmlns:wps="http://schemas.microsoft.com/office/word/2010/wordprocessingShape" mc:Ignorable="w14 w15 w16se w16cid w16 w16cex w16sdtdh wp14">
+<w:ftr xmlns:wpc="http://schemas.microsoft.com/office/word/2010/wordprocessingCanvas" xmlns:cx="http://schemas.microsoft.com/office/drawing/2014/chartex" xmlns:cx1="http://schemas.microsoft.com/office/drawing/2015/9/8/chartex" xmlns:cx2="http://schemas.microsoft.com/office/drawing/2015/10/21/chartex" xmlns:cx3="http://schemas.microsoft.com/office/drawing/2016/5/9/chartex" xmlns:cx4="http://schemas.microsoft.com/office/drawing/2016/5/10/chartex" xmlns:cx5="http://schemas.microsoft.com/office/drawing/2016/5/11/chartex" xmlns:cx6="http://schemas.microsoft.com/office/drawing/2016/5/12/chartex" xmlns:cx7="http://schemas.microsoft.com/office/drawing/2016/5/13/chartex" xmlns:cx8="http://schemas.microsoft.com/office/drawing/2016/5/14/chartex" xmlns:mc="http://schemas.openxmlformats.org/markup-compatibility/2006" xmlns:aink="http://schemas.microsoft.com/office/drawing/2016/ink" xmlns:am3d="http://schemas.microsoft.com/office/drawing/2017/model3d" xmlns:o="urn:schemas-microsoft-com:office:office" xmlns:oel="http://schemas.microsoft.com/office/2019/extlst" xmlns:r="http://schemas.openxmlformats.org/officeDocument/2006/relationships" xmlns:m="http://schemas.openxmlformats.org/officeDocument/2006/math" xmlns:v="urn:schemas-microsoft-com:vml" xmlns:wp14="http://schemas.microsoft.com/office/word/2010/wordprocessingDrawing" xmlns:wp="http://schemas.openxmlformats.org/drawingml/2006/wordprocessingDrawing" xmlns:w10="urn:schemas-microsoft-com:office:word" xmlns:w="http://schemas.openxmlformats.org/wordprocessingml/2006/main" xmlns:w14="http://schemas.microsoft.com/office/word/2010/wordml" xmlns:w15="http://schemas.microsoft.com/office/word/2012/wordml" xmlns:w16cex="http://schemas.microsoft.com/office/word/2018/wordml/cex" xmlns:w16cid="http://schemas.microsoft.com/office/word/2016/wordml/cid" xmlns:w16="http://schemas.microsoft.com/office/word/2018/wordml" xmlns:w16sdtdh="http://schemas.microsoft.com/office/word/2020/wordml/sdtdatahash" xmlns:w16se="http://schemas.microsoft.com/office/word/2015/wordml/symex" xmlns:wpg="http://schemas.microsoft.com/office/word/2010/wordprocessingGroup" xmlns:wpi="http://schemas.microsoft.com/office/word/2010/wordprocessingInk" xmlns:wne="http://schemas.microsoft.com/office/word/2006/wordml" xmlns:wps="http://schemas.microsoft.com/office/word/2010/wordprocessingShape" mc:Ignorable="w14 w15 w16se w16cid w16 w16cex w16sdtdh wp14">
   <w:p>
     <w:pPr>
       <w:pStyle w:val="Rodap"/>
@@ -29474,7 +31575,7 @@
         <wp:inline distT="0" distB="0" distL="0" distR="0" wp14:anchorId="5029D082" wp14:editId="6F30E464">
           <wp:extent cx="2782707" cy="431800"/>
           <wp:effectExtent l="0" t="0" r="0" b="6350"/>
-          <wp:docPr id="18" name="Imagem 3" descr="Shape&#10;&#10;Description automatically generated with medium confidence"/>
+          <wp:docPr id="36" name="Imagem 3" descr="Shape&#10;&#10;Description automatically generated with medium confidence"/>
           <wp:cNvGraphicFramePr>
             <a:graphicFrameLocks xmlns:a="http://schemas.openxmlformats.org/drawingml/2006/main" noChangeAspect="1"/>
           </wp:cNvGraphicFramePr>
@@ -29524,7 +31625,7 @@
 </file>
 
 <file path=word/footer2.xml><?xml version="1.0" encoding="utf-8"?>
-<w:ftr xmlns:wpc="http://schemas.microsoft.com/office/word/2010/wordprocessingCanvas" xmlns:cx="http://schemas.microsoft.com/office/drawing/2014/chartex" xmlns:cx1="http://schemas.microsoft.com/office/drawing/2015/9/8/chartex" xmlns:cx2="http://schemas.microsoft.com/office/drawing/2015/10/21/chartex" xmlns:cx3="http://schemas.microsoft.com/office/drawing/2016/5/9/chartex" xmlns:cx4="http://schemas.microsoft.com/office/drawing/2016/5/10/chartex" xmlns:cx5="http://schemas.microsoft.com/office/drawing/2016/5/11/chartex" xmlns:cx6="http://schemas.microsoft.com/office/drawing/2016/5/12/chartex" xmlns:cx7="http://schemas.microsoft.com/office/drawing/2016/5/13/chartex" xmlns:cx8="http://schemas.microsoft.com/office/drawing/2016/5/14/chartex" xmlns:mc="http://schemas.openxmlformats.org/markup-compatibility/2006" xmlns:aink="http://schemas.microsoft.com/office/drawing/2016/ink" xmlns:am3d="http://schemas.microsoft.com/office/drawing/2017/model3d" xmlns:o="urn:schemas-microsoft-com:office:office" xmlns:r="http://schemas.openxmlformats.org/officeDocument/2006/relationships" xmlns:m="http://schemas.openxmlformats.org/officeDocument/2006/math" xmlns:v="urn:schemas-microsoft-com:vml" xmlns:wp14="http://schemas.microsoft.com/office/word/2010/wordprocessingDrawing" xmlns:wp="http://schemas.openxmlformats.org/drawingml/2006/wordprocessingDrawing" xmlns:w10="urn:schemas-microsoft-com:office:word" xmlns:w="http://schemas.openxmlformats.org/wordprocessingml/2006/main" xmlns:w14="http://schemas.microsoft.com/office/word/2010/wordml" xmlns:w15="http://schemas.microsoft.com/office/word/2012/wordml" xmlns:w16cex="http://schemas.microsoft.com/office/word/2018/wordml/cex" xmlns:w16cid="http://schemas.microsoft.com/office/word/2016/wordml/cid" xmlns:w16="http://schemas.microsoft.com/office/word/2018/wordml" xmlns:w16sdtdh="http://schemas.microsoft.com/office/word/2020/wordml/sdtdatahash" xmlns:w16se="http://schemas.microsoft.com/office/word/2015/wordml/symex" xmlns:wpg="http://schemas.microsoft.com/office/word/2010/wordprocessingGroup" xmlns:wpi="http://schemas.microsoft.com/office/word/2010/wordprocessingInk" xmlns:wne="http://schemas.microsoft.com/office/word/2006/wordml" xmlns:wps="http://schemas.microsoft.com/office/word/2010/wordprocessingShape" mc:Ignorable="w14 w15 w16se w16cid w16 w16cex w16sdtdh wp14">
+<w:ftr xmlns:wpc="http://schemas.microsoft.com/office/word/2010/wordprocessingCanvas" xmlns:cx="http://schemas.microsoft.com/office/drawing/2014/chartex" xmlns:cx1="http://schemas.microsoft.com/office/drawing/2015/9/8/chartex" xmlns:cx2="http://schemas.microsoft.com/office/drawing/2015/10/21/chartex" xmlns:cx3="http://schemas.microsoft.com/office/drawing/2016/5/9/chartex" xmlns:cx4="http://schemas.microsoft.com/office/drawing/2016/5/10/chartex" xmlns:cx5="http://schemas.microsoft.com/office/drawing/2016/5/11/chartex" xmlns:cx6="http://schemas.microsoft.com/office/drawing/2016/5/12/chartex" xmlns:cx7="http://schemas.microsoft.com/office/drawing/2016/5/13/chartex" xmlns:cx8="http://schemas.microsoft.com/office/drawing/2016/5/14/chartex" xmlns:mc="http://schemas.openxmlformats.org/markup-compatibility/2006" xmlns:aink="http://schemas.microsoft.com/office/drawing/2016/ink" xmlns:am3d="http://schemas.microsoft.com/office/drawing/2017/model3d" xmlns:o="urn:schemas-microsoft-com:office:office" xmlns:oel="http://schemas.microsoft.com/office/2019/extlst" xmlns:r="http://schemas.openxmlformats.org/officeDocument/2006/relationships" xmlns:m="http://schemas.openxmlformats.org/officeDocument/2006/math" xmlns:v="urn:schemas-microsoft-com:vml" xmlns:wp14="http://schemas.microsoft.com/office/word/2010/wordprocessingDrawing" xmlns:wp="http://schemas.openxmlformats.org/drawingml/2006/wordprocessingDrawing" xmlns:w10="urn:schemas-microsoft-com:office:word" xmlns:w="http://schemas.openxmlformats.org/wordprocessingml/2006/main" xmlns:w14="http://schemas.microsoft.com/office/word/2010/wordml" xmlns:w15="http://schemas.microsoft.com/office/word/2012/wordml" xmlns:w16cex="http://schemas.microsoft.com/office/word/2018/wordml/cex" xmlns:w16cid="http://schemas.microsoft.com/office/word/2016/wordml/cid" xmlns:w16="http://schemas.microsoft.com/office/word/2018/wordml" xmlns:w16sdtdh="http://schemas.microsoft.com/office/word/2020/wordml/sdtdatahash" xmlns:w16se="http://schemas.microsoft.com/office/word/2015/wordml/symex" xmlns:wpg="http://schemas.microsoft.com/office/word/2010/wordprocessingGroup" xmlns:wpi="http://schemas.microsoft.com/office/word/2010/wordprocessingInk" xmlns:wne="http://schemas.microsoft.com/office/word/2006/wordml" xmlns:wps="http://schemas.microsoft.com/office/word/2010/wordprocessingShape" mc:Ignorable="w14 w15 w16se w16cid w16 w16cex w16sdtdh wp14">
   <w:sdt>
     <w:sdtPr>
       <w:id w:val="2071930181"/>
@@ -29533,7 +31634,6 @@
         <w:docPartUnique/>
       </w:docPartObj>
     </w:sdtPr>
-    <w:sdtEndPr/>
     <w:sdtContent>
       <w:p>
         <w:pPr>
@@ -29608,7 +31708,6 @@
               <w:docPartUnique/>
             </w:docPartObj>
           </w:sdtPr>
-          <w:sdtEndPr/>
           <w:sdtContent>
             <w:r>
               <w:t xml:space="preserve">                                                            </w:t>
@@ -29712,7 +31811,7 @@
 </file>
 
 <file path=word/footnotes.xml><?xml version="1.0" encoding="utf-8"?>
-<w:footnotes xmlns:wpc="http://schemas.microsoft.com/office/word/2010/wordprocessingCanvas" xmlns:cx="http://schemas.microsoft.com/office/drawing/2014/chartex" xmlns:cx1="http://schemas.microsoft.com/office/drawing/2015/9/8/chartex" xmlns:cx2="http://schemas.microsoft.com/office/drawing/2015/10/21/chartex" xmlns:cx3="http://schemas.microsoft.com/office/drawing/2016/5/9/chartex" xmlns:cx4="http://schemas.microsoft.com/office/drawing/2016/5/10/chartex" xmlns:cx5="http://schemas.microsoft.com/office/drawing/2016/5/11/chartex" xmlns:cx6="http://schemas.microsoft.com/office/drawing/2016/5/12/chartex" xmlns:cx7="http://schemas.microsoft.com/office/drawing/2016/5/13/chartex" xmlns:cx8="http://schemas.microsoft.com/office/drawing/2016/5/14/chartex" xmlns:mc="http://schemas.openxmlformats.org/markup-compatibility/2006" xmlns:aink="http://schemas.microsoft.com/office/drawing/2016/ink" xmlns:am3d="http://schemas.microsoft.com/office/drawing/2017/model3d" xmlns:o="urn:schemas-microsoft-com:office:office" xmlns:r="http://schemas.openxmlformats.org/officeDocument/2006/relationships" xmlns:m="http://schemas.openxmlformats.org/officeDocument/2006/math" xmlns:v="urn:schemas-microsoft-com:vml" xmlns:wp14="http://schemas.microsoft.com/office/word/2010/wordprocessingDrawing" xmlns:wp="http://schemas.openxmlformats.org/drawingml/2006/wordprocessingDrawing" xmlns:w10="urn:schemas-microsoft-com:office:word" xmlns:w="http://schemas.openxmlformats.org/wordprocessingml/2006/main" xmlns:w14="http://schemas.microsoft.com/office/word/2010/wordml" xmlns:w15="http://schemas.microsoft.com/office/word/2012/wordml" xmlns:w16cex="http://schemas.microsoft.com/office/word/2018/wordml/cex" xmlns:w16cid="http://schemas.microsoft.com/office/word/2016/wordml/cid" xmlns:w16="http://schemas.microsoft.com/office/word/2018/wordml" xmlns:w16sdtdh="http://schemas.microsoft.com/office/word/2020/wordml/sdtdatahash" xmlns:w16se="http://schemas.microsoft.com/office/word/2015/wordml/symex" xmlns:wpg="http://schemas.microsoft.com/office/word/2010/wordprocessingGroup" xmlns:wpi="http://schemas.microsoft.com/office/word/2010/wordprocessingInk" xmlns:wne="http://schemas.microsoft.com/office/word/2006/wordml" xmlns:wps="http://schemas.microsoft.com/office/word/2010/wordprocessingShape" mc:Ignorable="w14 w15 w16se w16cid w16 w16cex w16sdtdh wp14">
+<w:footnotes xmlns:wpc="http://schemas.microsoft.com/office/word/2010/wordprocessingCanvas" xmlns:cx="http://schemas.microsoft.com/office/drawing/2014/chartex" xmlns:cx1="http://schemas.microsoft.com/office/drawing/2015/9/8/chartex" xmlns:cx2="http://schemas.microsoft.com/office/drawing/2015/10/21/chartex" xmlns:cx3="http://schemas.microsoft.com/office/drawing/2016/5/9/chartex" xmlns:cx4="http://schemas.microsoft.com/office/drawing/2016/5/10/chartex" xmlns:cx5="http://schemas.microsoft.com/office/drawing/2016/5/11/chartex" xmlns:cx6="http://schemas.microsoft.com/office/drawing/2016/5/12/chartex" xmlns:cx7="http://schemas.microsoft.com/office/drawing/2016/5/13/chartex" xmlns:cx8="http://schemas.microsoft.com/office/drawing/2016/5/14/chartex" xmlns:mc="http://schemas.openxmlformats.org/markup-compatibility/2006" xmlns:aink="http://schemas.microsoft.com/office/drawing/2016/ink" xmlns:am3d="http://schemas.microsoft.com/office/drawing/2017/model3d" xmlns:o="urn:schemas-microsoft-com:office:office" xmlns:oel="http://schemas.microsoft.com/office/2019/extlst" xmlns:r="http://schemas.openxmlformats.org/officeDocument/2006/relationships" xmlns:m="http://schemas.openxmlformats.org/officeDocument/2006/math" xmlns:v="urn:schemas-microsoft-com:vml" xmlns:wp14="http://schemas.microsoft.com/office/word/2010/wordprocessingDrawing" xmlns:wp="http://schemas.openxmlformats.org/drawingml/2006/wordprocessingDrawing" xmlns:w10="urn:schemas-microsoft-com:office:word" xmlns:w="http://schemas.openxmlformats.org/wordprocessingml/2006/main" xmlns:w14="http://schemas.microsoft.com/office/word/2010/wordml" xmlns:w15="http://schemas.microsoft.com/office/word/2012/wordml" xmlns:w16cex="http://schemas.microsoft.com/office/word/2018/wordml/cex" xmlns:w16cid="http://schemas.microsoft.com/office/word/2016/wordml/cid" xmlns:w16="http://schemas.microsoft.com/office/word/2018/wordml" xmlns:w16sdtdh="http://schemas.microsoft.com/office/word/2020/wordml/sdtdatahash" xmlns:w16se="http://schemas.microsoft.com/office/word/2015/wordml/symex" xmlns:wpg="http://schemas.microsoft.com/office/word/2010/wordprocessingGroup" xmlns:wpi="http://schemas.microsoft.com/office/word/2010/wordprocessingInk" xmlns:wne="http://schemas.microsoft.com/office/word/2006/wordml" xmlns:wps="http://schemas.microsoft.com/office/word/2010/wordprocessingShape" mc:Ignorable="w14 w15 w16se w16cid w16 w16cex w16sdtdh wp14">
   <w:footnote w:type="separator" w:id="-1">
     <w:p>
       <w:r>
@@ -29731,7 +31830,7 @@
 </file>
 
 <file path=word/header1.xml><?xml version="1.0" encoding="utf-8"?>
-<w:hdr xmlns:wpc="http://schemas.microsoft.com/office/word/2010/wordprocessingCanvas" xmlns:cx="http://schemas.microsoft.com/office/drawing/2014/chartex" xmlns:cx1="http://schemas.microsoft.com/office/drawing/2015/9/8/chartex" xmlns:cx2="http://schemas.microsoft.com/office/drawing/2015/10/21/chartex" xmlns:cx3="http://schemas.microsoft.com/office/drawing/2016/5/9/chartex" xmlns:cx4="http://schemas.microsoft.com/office/drawing/2016/5/10/chartex" xmlns:cx5="http://schemas.microsoft.com/office/drawing/2016/5/11/chartex" xmlns:cx6="http://schemas.microsoft.com/office/drawing/2016/5/12/chartex" xmlns:cx7="http://schemas.microsoft.com/office/drawing/2016/5/13/chartex" xmlns:cx8="http://schemas.microsoft.com/office/drawing/2016/5/14/chartex" xmlns:mc="http://schemas.openxmlformats.org/markup-compatibility/2006" xmlns:aink="http://schemas.microsoft.com/office/drawing/2016/ink" xmlns:am3d="http://schemas.microsoft.com/office/drawing/2017/model3d" xmlns:o="urn:schemas-microsoft-com:office:office" xmlns:r="http://schemas.openxmlformats.org/officeDocument/2006/relationships" xmlns:m="http://schemas.openxmlformats.org/officeDocument/2006/math" xmlns:v="urn:schemas-microsoft-com:vml" xmlns:wp14="http://schemas.microsoft.com/office/word/2010/wordprocessingDrawing" xmlns:wp="http://schemas.openxmlformats.org/drawingml/2006/wordprocessingDrawing" xmlns:w10="urn:schemas-microsoft-com:office:word" xmlns:w="http://schemas.openxmlformats.org/wordprocessingml/2006/main" xmlns:w14="http://schemas.microsoft.com/office/word/2010/wordml" xmlns:w15="http://schemas.microsoft.com/office/word/2012/wordml" xmlns:w16cex="http://schemas.microsoft.com/office/word/2018/wordml/cex" xmlns:w16cid="http://schemas.microsoft.com/office/word/2016/wordml/cid" xmlns:w16="http://schemas.microsoft.com/office/word/2018/wordml" xmlns:w16sdtdh="http://schemas.microsoft.com/office/word/2020/wordml/sdtdatahash" xmlns:w16se="http://schemas.microsoft.com/office/word/2015/wordml/symex" xmlns:wpg="http://schemas.microsoft.com/office/word/2010/wordprocessingGroup" xmlns:wpi="http://schemas.microsoft.com/office/word/2010/wordprocessingInk" xmlns:wne="http://schemas.microsoft.com/office/word/2006/wordml" xmlns:wps="http://schemas.microsoft.com/office/word/2010/wordprocessingShape" mc:Ignorable="w14 w15 w16se w16cid w16 w16cex w16sdtdh wp14">
+<w:hdr xmlns:wpc="http://schemas.microsoft.com/office/word/2010/wordprocessingCanvas" xmlns:cx="http://schemas.microsoft.com/office/drawing/2014/chartex" xmlns:cx1="http://schemas.microsoft.com/office/drawing/2015/9/8/chartex" xmlns:cx2="http://schemas.microsoft.com/office/drawing/2015/10/21/chartex" xmlns:cx3="http://schemas.microsoft.com/office/drawing/2016/5/9/chartex" xmlns:cx4="http://schemas.microsoft.com/office/drawing/2016/5/10/chartex" xmlns:cx5="http://schemas.microsoft.com/office/drawing/2016/5/11/chartex" xmlns:cx6="http://schemas.microsoft.com/office/drawing/2016/5/12/chartex" xmlns:cx7="http://schemas.microsoft.com/office/drawing/2016/5/13/chartex" xmlns:cx8="http://schemas.microsoft.com/office/drawing/2016/5/14/chartex" xmlns:mc="http://schemas.openxmlformats.org/markup-compatibility/2006" xmlns:aink="http://schemas.microsoft.com/office/drawing/2016/ink" xmlns:am3d="http://schemas.microsoft.com/office/drawing/2017/model3d" xmlns:o="urn:schemas-microsoft-com:office:office" xmlns:oel="http://schemas.microsoft.com/office/2019/extlst" xmlns:r="http://schemas.openxmlformats.org/officeDocument/2006/relationships" xmlns:m="http://schemas.openxmlformats.org/officeDocument/2006/math" xmlns:v="urn:schemas-microsoft-com:vml" xmlns:wp14="http://schemas.microsoft.com/office/word/2010/wordprocessingDrawing" xmlns:wp="http://schemas.openxmlformats.org/drawingml/2006/wordprocessingDrawing" xmlns:w10="urn:schemas-microsoft-com:office:word" xmlns:w="http://schemas.openxmlformats.org/wordprocessingml/2006/main" xmlns:w14="http://schemas.microsoft.com/office/word/2010/wordml" xmlns:w15="http://schemas.microsoft.com/office/word/2012/wordml" xmlns:w16cex="http://schemas.microsoft.com/office/word/2018/wordml/cex" xmlns:w16cid="http://schemas.microsoft.com/office/word/2016/wordml/cid" xmlns:w16="http://schemas.microsoft.com/office/word/2018/wordml" xmlns:w16sdtdh="http://schemas.microsoft.com/office/word/2020/wordml/sdtdatahash" xmlns:w16se="http://schemas.microsoft.com/office/word/2015/wordml/symex" xmlns:wpg="http://schemas.microsoft.com/office/word/2010/wordprocessingGroup" xmlns:wpi="http://schemas.microsoft.com/office/word/2010/wordprocessingInk" xmlns:wne="http://schemas.microsoft.com/office/word/2006/wordml" xmlns:wps="http://schemas.microsoft.com/office/word/2010/wordprocessingShape" mc:Ignorable="w14 w15 w16se w16cid w16 w16cex w16sdtdh wp14">
   <w:p>
     <w:pPr>
       <w:pStyle w:val="Cabealho"/>
@@ -29741,7 +31840,7 @@
 </file>
 
 <file path=word/numbering.xml><?xml version="1.0" encoding="utf-8"?>
-<w:numbering xmlns:wpc="http://schemas.microsoft.com/office/word/2010/wordprocessingCanvas" xmlns:cx="http://schemas.microsoft.com/office/drawing/2014/chartex" xmlns:cx1="http://schemas.microsoft.com/office/drawing/2015/9/8/chartex" xmlns:cx2="http://schemas.microsoft.com/office/drawing/2015/10/21/chartex" xmlns:cx3="http://schemas.microsoft.com/office/drawing/2016/5/9/chartex" xmlns:cx4="http://schemas.microsoft.com/office/drawing/2016/5/10/chartex" xmlns:cx5="http://schemas.microsoft.com/office/drawing/2016/5/11/chartex" xmlns:cx6="http://schemas.microsoft.com/office/drawing/2016/5/12/chartex" xmlns:cx7="http://schemas.microsoft.com/office/drawing/2016/5/13/chartex" xmlns:cx8="http://schemas.microsoft.com/office/drawing/2016/5/14/chartex" xmlns:mc="http://schemas.openxmlformats.org/markup-compatibility/2006" xmlns:aink="http://schemas.microsoft.com/office/drawing/2016/ink" xmlns:am3d="http://schemas.microsoft.com/office/drawing/2017/model3d" xmlns:o="urn:schemas-microsoft-com:office:office" xmlns:r="http://schemas.openxmlformats.org/officeDocument/2006/relationships" xmlns:m="http://schemas.openxmlformats.org/officeDocument/2006/math" xmlns:v="urn:schemas-microsoft-com:vml" xmlns:wp14="http://schemas.microsoft.com/office/word/2010/wordprocessingDrawing" xmlns:wp="http://schemas.openxmlformats.org/drawingml/2006/wordprocessingDrawing" xmlns:w10="urn:schemas-microsoft-com:office:word" xmlns:w="http://schemas.openxmlformats.org/wordprocessingml/2006/main" xmlns:w14="http://schemas.microsoft.com/office/word/2010/wordml" xmlns:w15="http://schemas.microsoft.com/office/word/2012/wordml" xmlns:w16cex="http://schemas.microsoft.com/office/word/2018/wordml/cex" xmlns:w16cid="http://schemas.microsoft.com/office/word/2016/wordml/cid" xmlns:w16="http://schemas.microsoft.com/office/word/2018/wordml" xmlns:w16sdtdh="http://schemas.microsoft.com/office/word/2020/wordml/sdtdatahash" xmlns:w16se="http://schemas.microsoft.com/office/word/2015/wordml/symex" xmlns:wpg="http://schemas.microsoft.com/office/word/2010/wordprocessingGroup" xmlns:wpi="http://schemas.microsoft.com/office/word/2010/wordprocessingInk" xmlns:wne="http://schemas.microsoft.com/office/word/2006/wordml" xmlns:wps="http://schemas.microsoft.com/office/word/2010/wordprocessingShape" mc:Ignorable="w14 w15 w16se w16cid w16 w16cex w16sdtdh wp14">
+<w:numbering xmlns:wpc="http://schemas.microsoft.com/office/word/2010/wordprocessingCanvas" xmlns:cx="http://schemas.microsoft.com/office/drawing/2014/chartex" xmlns:cx1="http://schemas.microsoft.com/office/drawing/2015/9/8/chartex" xmlns:cx2="http://schemas.microsoft.com/office/drawing/2015/10/21/chartex" xmlns:cx3="http://schemas.microsoft.com/office/drawing/2016/5/9/chartex" xmlns:cx4="http://schemas.microsoft.com/office/drawing/2016/5/10/chartex" xmlns:cx5="http://schemas.microsoft.com/office/drawing/2016/5/11/chartex" xmlns:cx6="http://schemas.microsoft.com/office/drawing/2016/5/12/chartex" xmlns:cx7="http://schemas.microsoft.com/office/drawing/2016/5/13/chartex" xmlns:cx8="http://schemas.microsoft.com/office/drawing/2016/5/14/chartex" xmlns:mc="http://schemas.openxmlformats.org/markup-compatibility/2006" xmlns:aink="http://schemas.microsoft.com/office/drawing/2016/ink" xmlns:am3d="http://schemas.microsoft.com/office/drawing/2017/model3d" xmlns:o="urn:schemas-microsoft-com:office:office" xmlns:oel="http://schemas.microsoft.com/office/2019/extlst" xmlns:r="http://schemas.openxmlformats.org/officeDocument/2006/relationships" xmlns:m="http://schemas.openxmlformats.org/officeDocument/2006/math" xmlns:v="urn:schemas-microsoft-com:vml" xmlns:wp14="http://schemas.microsoft.com/office/word/2010/wordprocessingDrawing" xmlns:wp="http://schemas.openxmlformats.org/drawingml/2006/wordprocessingDrawing" xmlns:w10="urn:schemas-microsoft-com:office:word" xmlns:w="http://schemas.openxmlformats.org/wordprocessingml/2006/main" xmlns:w14="http://schemas.microsoft.com/office/word/2010/wordml" xmlns:w15="http://schemas.microsoft.com/office/word/2012/wordml" xmlns:w16cex="http://schemas.microsoft.com/office/word/2018/wordml/cex" xmlns:w16cid="http://schemas.microsoft.com/office/word/2016/wordml/cid" xmlns:w16="http://schemas.microsoft.com/office/word/2018/wordml" xmlns:w16sdtdh="http://schemas.microsoft.com/office/word/2020/wordml/sdtdatahash" xmlns:w16se="http://schemas.microsoft.com/office/word/2015/wordml/symex" xmlns:wpg="http://schemas.microsoft.com/office/word/2010/wordprocessingGroup" xmlns:wpi="http://schemas.microsoft.com/office/word/2010/wordprocessingInk" xmlns:wne="http://schemas.microsoft.com/office/word/2006/wordml" xmlns:wps="http://schemas.microsoft.com/office/word/2010/wordprocessingShape" mc:Ignorable="w14 w15 w16se w16cid w16 w16cex w16sdtdh wp14">
   <w:abstractNum w:abstractNumId="0" w15:restartNumberingAfterBreak="0">
     <w:nsid w:val="033B1D64"/>
     <w:multiLevelType w:val="hybridMultilevel"/>
@@ -32689,91 +34788,91 @@
       </w:pPr>
     </w:lvl>
   </w:abstractNum>
-  <w:num w:numId="1">
+  <w:num w:numId="1" w16cid:durableId="354041036">
     <w:abstractNumId w:val="14"/>
   </w:num>
-  <w:num w:numId="2">
+  <w:num w:numId="2" w16cid:durableId="1087120895">
     <w:abstractNumId w:val="19"/>
   </w:num>
-  <w:num w:numId="3">
+  <w:num w:numId="3" w16cid:durableId="1860267082">
     <w:abstractNumId w:val="16"/>
   </w:num>
-  <w:num w:numId="4">
+  <w:num w:numId="4" w16cid:durableId="1811481251">
     <w:abstractNumId w:val="17"/>
   </w:num>
-  <w:num w:numId="5">
+  <w:num w:numId="5" w16cid:durableId="908341171">
     <w:abstractNumId w:val="18"/>
   </w:num>
-  <w:num w:numId="6">
+  <w:num w:numId="6" w16cid:durableId="1071123755">
     <w:abstractNumId w:val="5"/>
   </w:num>
-  <w:num w:numId="7">
+  <w:num w:numId="7" w16cid:durableId="390157670">
     <w:abstractNumId w:val="11"/>
   </w:num>
-  <w:num w:numId="8">
+  <w:num w:numId="8" w16cid:durableId="652174799">
     <w:abstractNumId w:val="12"/>
   </w:num>
-  <w:num w:numId="9">
+  <w:num w:numId="9" w16cid:durableId="1452557952">
     <w:abstractNumId w:val="13"/>
   </w:num>
-  <w:num w:numId="10">
+  <w:num w:numId="10" w16cid:durableId="1815945370">
     <w:abstractNumId w:val="2"/>
   </w:num>
-  <w:num w:numId="11">
+  <w:num w:numId="11" w16cid:durableId="291833120">
     <w:abstractNumId w:val="4"/>
   </w:num>
-  <w:num w:numId="12">
+  <w:num w:numId="12" w16cid:durableId="908005009">
     <w:abstractNumId w:val="15"/>
   </w:num>
-  <w:num w:numId="13">
+  <w:num w:numId="13" w16cid:durableId="1011208">
     <w:abstractNumId w:val="22"/>
   </w:num>
-  <w:num w:numId="14">
+  <w:num w:numId="14" w16cid:durableId="262231674">
     <w:abstractNumId w:val="28"/>
   </w:num>
-  <w:num w:numId="15">
+  <w:num w:numId="15" w16cid:durableId="1153721431">
     <w:abstractNumId w:val="10"/>
   </w:num>
-  <w:num w:numId="16">
+  <w:num w:numId="16" w16cid:durableId="557130492">
     <w:abstractNumId w:val="8"/>
   </w:num>
-  <w:num w:numId="17">
+  <w:num w:numId="17" w16cid:durableId="1365058527">
     <w:abstractNumId w:val="9"/>
   </w:num>
-  <w:num w:numId="18">
+  <w:num w:numId="18" w16cid:durableId="1094322049">
     <w:abstractNumId w:val="24"/>
   </w:num>
-  <w:num w:numId="19">
+  <w:num w:numId="19" w16cid:durableId="500701850">
     <w:abstractNumId w:val="0"/>
   </w:num>
-  <w:num w:numId="20">
+  <w:num w:numId="20" w16cid:durableId="1789665117">
     <w:abstractNumId w:val="21"/>
   </w:num>
-  <w:num w:numId="21">
+  <w:num w:numId="21" w16cid:durableId="1449547581">
     <w:abstractNumId w:val="20"/>
   </w:num>
-  <w:num w:numId="22">
+  <w:num w:numId="22" w16cid:durableId="961615634">
     <w:abstractNumId w:val="27"/>
   </w:num>
-  <w:num w:numId="23">
+  <w:num w:numId="23" w16cid:durableId="510027931">
     <w:abstractNumId w:val="7"/>
   </w:num>
-  <w:num w:numId="24">
+  <w:num w:numId="24" w16cid:durableId="1077435537">
     <w:abstractNumId w:val="25"/>
   </w:num>
-  <w:num w:numId="25">
+  <w:num w:numId="25" w16cid:durableId="2039163019">
     <w:abstractNumId w:val="26"/>
   </w:num>
-  <w:num w:numId="26">
+  <w:num w:numId="26" w16cid:durableId="145974895">
     <w:abstractNumId w:val="6"/>
   </w:num>
-  <w:num w:numId="27">
+  <w:num w:numId="27" w16cid:durableId="581646433">
     <w:abstractNumId w:val="23"/>
   </w:num>
-  <w:num w:numId="28">
+  <w:num w:numId="28" w16cid:durableId="867841611">
     <w:abstractNumId w:val="1"/>
   </w:num>
-  <w:num w:numId="29">
+  <w:num w:numId="29" w16cid:durableId="943656894">
     <w:abstractNumId w:val="3"/>
   </w:num>
   <w:numIdMacAtCleanup w:val="20"/>
@@ -33426,7 +35525,6 @@
   <w:style w:type="character" w:default="1" w:styleId="Tipodeletrapredefinidodopargrafo">
     <w:name w:val="Default Paragraph Font"/>
     <w:uiPriority w:val="1"/>
-    <w:semiHidden/>
     <w:unhideWhenUsed/>
   </w:style>
   <w:style w:type="table" w:default="1" w:styleId="Tabelanormal">

</xml_diff>

<commit_message>
Alteração do prof silvio
</commit_message>
<xml_diff>
--- a/Relatorios/Especificação do sistema.docx
+++ b/Relatorios/Especificação do sistema.docx
@@ -98,15 +98,7 @@
               <w:jc w:val="center"/>
             </w:pPr>
             <w:r>
-              <w:t xml:space="preserve">Curso de </w:t>
-            </w:r>
-            <w:proofErr w:type="spellStart"/>
-            <w:r>
-              <w:t>TeSP</w:t>
-            </w:r>
-            <w:proofErr w:type="spellEnd"/>
-            <w:r>
-              <w:t xml:space="preserve"> em </w:t>
+              <w:t xml:space="preserve">Curso de TeSP em </w:t>
             </w:r>
             <w:r>
               <w:br/>
@@ -5790,31 +5782,13 @@
         </w:rPr>
         <w:fldChar w:fldCharType="separate"/>
       </w:r>
-      <w:proofErr w:type="spellStart"/>
       <w:r>
         <w:rPr>
           <w:i/>
           <w:iCs/>
         </w:rPr>
-        <w:t>User</w:t>
-      </w:r>
-      <w:proofErr w:type="spellEnd"/>
-      <w:r>
-        <w:rPr>
-          <w:i/>
-          <w:iCs/>
-        </w:rPr>
-        <w:t xml:space="preserve"> </w:t>
-      </w:r>
-      <w:proofErr w:type="spellStart"/>
-      <w:r>
-        <w:rPr>
-          <w:i/>
-          <w:iCs/>
-        </w:rPr>
-        <w:t>Stories</w:t>
-      </w:r>
-      <w:proofErr w:type="spellEnd"/>
+        <w:t>User Stories</w:t>
+      </w:r>
       <w:r>
         <w:rPr>
           <w:i/>
@@ -5851,7 +5825,6 @@
       <w:r>
         <w:t xml:space="preserve">), e os </w:t>
       </w:r>
-      <w:proofErr w:type="spellStart"/>
       <w:r>
         <w:rPr>
           <w:i/>
@@ -5859,11 +5832,9 @@
         </w:rPr>
         <w:t>mockups</w:t>
       </w:r>
-      <w:proofErr w:type="spellEnd"/>
       <w:r>
         <w:t xml:space="preserve"> do sistema no ponto 8 (</w:t>
       </w:r>
-      <w:proofErr w:type="spellStart"/>
       <w:r>
         <w:fldChar w:fldCharType="begin"/>
       </w:r>
@@ -5883,11 +5854,9 @@
         </w:rPr>
         <w:t>Wireframes</w:t>
       </w:r>
-      <w:proofErr w:type="spellEnd"/>
       <w:r>
         <w:t>/</w:t>
       </w:r>
-      <w:proofErr w:type="spellStart"/>
       <w:r>
         <w:rPr>
           <w:i/>
@@ -5895,7 +5864,6 @@
         </w:rPr>
         <w:t>Mockups</w:t>
       </w:r>
-      <w:proofErr w:type="spellEnd"/>
       <w:r>
         <w:fldChar w:fldCharType="end"/>
       </w:r>
@@ -6270,22 +6238,15 @@
         <w:pStyle w:val="Ttulo3"/>
       </w:pPr>
       <w:bookmarkStart w:id="11" w:name="_Toc118722191"/>
-      <w:proofErr w:type="spellStart"/>
       <w:r>
         <w:t>Kiwoko</w:t>
       </w:r>
       <w:bookmarkEnd w:id="11"/>
-      <w:proofErr w:type="spellEnd"/>
     </w:p>
     <w:p>
       <w:r>
-        <w:t xml:space="preserve">Nesta próxima tabela estará resumido as características do sistema feito pela </w:t>
-      </w:r>
-      <w:proofErr w:type="spellStart"/>
-      <w:r>
-        <w:t>Kiwoko</w:t>
-      </w:r>
-      <w:proofErr w:type="spellEnd"/>
+        <w:t>Nesta próxima tabela estará resumido as características do sistema feito pela Kiwoko</w:t>
+      </w:r>
     </w:p>
     <w:p>
       <w:pPr>
@@ -6309,14 +6270,9 @@
         <w:t xml:space="preserve"> – Descrição do </w:t>
       </w:r>
       <w:r>
-        <w:t xml:space="preserve">Sistema </w:t>
-      </w:r>
-      <w:proofErr w:type="spellStart"/>
-      <w:r>
-        <w:t>Kiwoko</w:t>
+        <w:t>Sistema Kiwoko</w:t>
       </w:r>
       <w:bookmarkEnd w:id="12"/>
-      <w:proofErr w:type="spellEnd"/>
     </w:p>
     <w:tbl>
       <w:tblPr>
@@ -6443,11 +6399,9 @@
                 <w:highlight w:val="yellow"/>
               </w:rPr>
             </w:pPr>
-            <w:proofErr w:type="spellStart"/>
             <w:r>
               <w:t>Kiwoko</w:t>
             </w:r>
-            <w:proofErr w:type="spellEnd"/>
           </w:p>
         </w:tc>
       </w:tr>
@@ -6581,15 +6535,7 @@
               <w:cnfStyle w:val="000000100000" w:firstRow="0" w:lastRow="0" w:firstColumn="0" w:lastColumn="0" w:oddVBand="0" w:evenVBand="0" w:oddHBand="1" w:evenHBand="0" w:firstRowFirstColumn="0" w:firstRowLastColumn="0" w:lastRowFirstColumn="0" w:lastRowLastColumn="0"/>
             </w:pPr>
             <w:r>
-              <w:t xml:space="preserve">A </w:t>
-            </w:r>
-            <w:proofErr w:type="spellStart"/>
-            <w:r>
-              <w:t>Kiwoko</w:t>
-            </w:r>
-            <w:proofErr w:type="spellEnd"/>
-            <w:r>
-              <w:t xml:space="preserve"> é uma cadeia de lojas, líder no setor de animais de estimação. </w:t>
+              <w:t xml:space="preserve">A Kiwoko é uma cadeia de lojas, líder no setor de animais de estimação. </w:t>
             </w:r>
             <w:r>
               <w:t>Esta empresa</w:t>
@@ -6621,13 +6567,8 @@
             <w:r>
               <w:t xml:space="preserve"> encontrar gamas completas de alimentação e tudo o que for necessário para o cuidado de cães, gatos, pássaros, roedores, répteis e peixes. </w:t>
             </w:r>
-            <w:proofErr w:type="spellStart"/>
-            <w:r>
-              <w:t>Kiwoko</w:t>
-            </w:r>
-            <w:proofErr w:type="spellEnd"/>
-            <w:r>
-              <w:t xml:space="preserve"> tem</w:t>
+            <w:r>
+              <w:t>Kiwoko tem</w:t>
             </w:r>
             <w:r>
               <w:t xml:space="preserve"> mais de 5.000 produtos disponíveis em loja e 50.000 mediante encomenda.</w:t>
@@ -6784,22 +6725,15 @@
         <w:pStyle w:val="Ttulo3"/>
       </w:pPr>
       <w:bookmarkStart w:id="13" w:name="_Toc118722192"/>
-      <w:proofErr w:type="spellStart"/>
       <w:r>
         <w:t>Goldpet</w:t>
       </w:r>
       <w:bookmarkEnd w:id="13"/>
-      <w:proofErr w:type="spellEnd"/>
     </w:p>
     <w:p>
       <w:r>
-        <w:t xml:space="preserve">Nesta próxima tabela estará resumido as características do sistema feito pela </w:t>
-      </w:r>
-      <w:proofErr w:type="spellStart"/>
-      <w:r>
-        <w:t>Goldpet</w:t>
-      </w:r>
-      <w:proofErr w:type="spellEnd"/>
+        <w:t>Nesta próxima tabela estará resumido as características do sistema feito pela Goldpet</w:t>
+      </w:r>
     </w:p>
     <w:p>
       <w:pPr>
@@ -6822,12 +6756,10 @@
       <w:r>
         <w:t xml:space="preserve"> – Descrição do </w:t>
       </w:r>
-      <w:proofErr w:type="spellStart"/>
       <w:r>
         <w:t>Goldpet</w:t>
       </w:r>
       <w:bookmarkEnd w:id="14"/>
-      <w:proofErr w:type="spellEnd"/>
     </w:p>
     <w:tbl>
       <w:tblPr>
@@ -6954,11 +6886,9 @@
                 <w:highlight w:val="yellow"/>
               </w:rPr>
             </w:pPr>
-            <w:proofErr w:type="spellStart"/>
             <w:r>
               <w:t>Goldpet</w:t>
             </w:r>
-            <w:proofErr w:type="spellEnd"/>
           </w:p>
         </w:tc>
       </w:tr>
@@ -7044,17 +6974,8 @@
               <w:cnfStyle w:val="000000100000" w:firstRow="0" w:lastRow="0" w:firstColumn="0" w:lastColumn="0" w:oddVBand="0" w:evenVBand="0" w:oddHBand="1" w:evenHBand="0" w:firstRowFirstColumn="0" w:firstRowLastColumn="0" w:lastRowFirstColumn="0" w:lastRowLastColumn="0"/>
             </w:pPr>
             <w:r>
-              <w:t xml:space="preserve">100% portuguesa, a </w:t>
-            </w:r>
-            <w:proofErr w:type="spellStart"/>
-            <w:r>
-              <w:t>Goldpet</w:t>
-            </w:r>
-            <w:proofErr w:type="spellEnd"/>
-            <w:r>
-              <w:t xml:space="preserve"> surgiu em 2004 com a missão de proporcionar felicidade e bem-estar a todos os animais de estimação. Hoje, é a loja favorita dos animais de estimação, que vibram a cada nova encomenda que recebem em casa, mas também dos tutores, que aqui encontram tudo o que procuram, ao melhor preço do mercado. Além de milhares de produtos para cães, gatos, aves, roedores, peixes e répteis, das principais marcas da área </w:t>
-            </w:r>
-            <w:proofErr w:type="spellStart"/>
+              <w:t xml:space="preserve">100% portuguesa, a Goldpet surgiu em 2004 com a missão de proporcionar felicidade e bem-estar a todos os animais de estimação. Hoje, é a loja favorita dos animais de estimação, que vibram a cada nova encomenda que recebem em casa, mas também dos tutores, que aqui encontram tudo o que procuram, ao melhor preço do mercado. Além de milhares de produtos para cães, gatos, aves, roedores, peixes e répteis, das principais marcas da área </w:t>
+            </w:r>
             <w:r>
               <w:rPr>
                 <w:i/>
@@ -7062,17 +6983,8 @@
               </w:rPr>
               <w:t>Pet</w:t>
             </w:r>
-            <w:proofErr w:type="spellEnd"/>
-            <w:r>
-              <w:t xml:space="preserve">, a </w:t>
-            </w:r>
-            <w:proofErr w:type="spellStart"/>
-            <w:r>
-              <w:t>Goldpet</w:t>
-            </w:r>
-            <w:proofErr w:type="spellEnd"/>
-            <w:r>
-              <w:t xml:space="preserve"> oferece, ainda, serviços dedicados ao cuidado animal.</w:t>
+            <w:r>
+              <w:t>, a Goldpet oferece, ainda, serviços dedicados ao cuidado animal.</w:t>
             </w:r>
           </w:p>
         </w:tc>
@@ -7129,15 +7041,7 @@
               <w:t>página</w:t>
             </w:r>
             <w:r>
-              <w:t xml:space="preserve"> bem organizada, um blogue onde é publicado </w:t>
-            </w:r>
-            <w:proofErr w:type="spellStart"/>
-            <w:r>
-              <w:t>posts</w:t>
-            </w:r>
-            <w:proofErr w:type="spellEnd"/>
-            <w:r>
-              <w:t xml:space="preserve"> com informação sobre diferentes animais </w:t>
+              <w:t xml:space="preserve"> bem organizada, um blogue onde é publicado posts com informação sobre diferentes animais </w:t>
             </w:r>
           </w:p>
         </w:tc>
@@ -7807,11 +7711,9 @@
               <w:jc w:val="center"/>
               <w:cnfStyle w:val="100000000000" w:firstRow="1" w:lastRow="0" w:firstColumn="0" w:lastColumn="0" w:oddVBand="0" w:evenVBand="0" w:oddHBand="0" w:evenHBand="0" w:firstRowFirstColumn="0" w:firstRowLastColumn="0" w:lastRowFirstColumn="0" w:lastRowLastColumn="0"/>
             </w:pPr>
-            <w:proofErr w:type="spellStart"/>
             <w:r>
               <w:t>Kiwoko</w:t>
             </w:r>
-            <w:proofErr w:type="spellEnd"/>
           </w:p>
         </w:tc>
         <w:tc>
@@ -7823,11 +7725,9 @@
               <w:jc w:val="center"/>
               <w:cnfStyle w:val="100000000000" w:firstRow="1" w:lastRow="0" w:firstColumn="0" w:lastColumn="0" w:oddVBand="0" w:evenVBand="0" w:oddHBand="0" w:evenHBand="0" w:firstRowFirstColumn="0" w:firstRowLastColumn="0" w:lastRowFirstColumn="0" w:lastRowLastColumn="0"/>
             </w:pPr>
-            <w:proofErr w:type="spellStart"/>
             <w:r>
               <w:t>Goldpet</w:t>
             </w:r>
-            <w:proofErr w:type="spellEnd"/>
           </w:p>
         </w:tc>
         <w:tc>
@@ -8452,7 +8352,6 @@
       <w:r>
         <w:t>Esta secção contém a descrição detalhada de todos os roles existentes no sistema, os requisitos funcionais da aplicação Web (</w:t>
       </w:r>
-      <w:proofErr w:type="spellStart"/>
       <w:r>
         <w:rPr>
           <w:i/>
@@ -8460,11 +8359,9 @@
         </w:rPr>
         <w:t>front-office</w:t>
       </w:r>
-      <w:proofErr w:type="spellEnd"/>
       <w:r>
         <w:t xml:space="preserve"> e </w:t>
       </w:r>
-      <w:proofErr w:type="spellStart"/>
       <w:r>
         <w:rPr>
           <w:i/>
@@ -8472,7 +8369,6 @@
         </w:rPr>
         <w:t>back-office</w:t>
       </w:r>
-      <w:proofErr w:type="spellEnd"/>
       <w:r>
         <w:t>) e aplicação móvel, e os requisitos não funcionais de todo o sistema.</w:t>
       </w:r>
@@ -8537,15 +8433,7 @@
         <w:t xml:space="preserve"> – </w:t>
       </w:r>
       <w:r>
-        <w:t xml:space="preserve">Roles dos diferentes </w:t>
-      </w:r>
-      <w:proofErr w:type="spellStart"/>
-      <w:r>
-        <w:t>end-users</w:t>
-      </w:r>
-      <w:proofErr w:type="spellEnd"/>
-      <w:r>
-        <w:t xml:space="preserve"> do SI</w:t>
+        <w:t>Roles dos diferentes end-users do SI</w:t>
       </w:r>
       <w:bookmarkEnd w:id="22"/>
     </w:p>
@@ -8607,7 +8495,6 @@
                 <w:iCs/>
               </w:rPr>
             </w:pPr>
-            <w:proofErr w:type="spellStart"/>
             <w:r>
               <w:rPr>
                 <w:i/>
@@ -8615,7 +8502,6 @@
               </w:rPr>
               <w:t>Back-office</w:t>
             </w:r>
-            <w:proofErr w:type="spellEnd"/>
           </w:p>
         </w:tc>
         <w:tc>
@@ -8631,7 +8517,6 @@
                 <w:iCs/>
               </w:rPr>
             </w:pPr>
-            <w:proofErr w:type="spellStart"/>
             <w:r>
               <w:rPr>
                 <w:i/>
@@ -8639,7 +8524,6 @@
               </w:rPr>
               <w:t>Front-office</w:t>
             </w:r>
-            <w:proofErr w:type="spellEnd"/>
           </w:p>
         </w:tc>
         <w:tc>
@@ -8980,15 +8864,7 @@
         </w:r>
       </w:fldSimple>
       <w:r>
-        <w:t xml:space="preserve"> – Requisitos funcionais </w:t>
-      </w:r>
-      <w:proofErr w:type="spellStart"/>
-      <w:r>
-        <w:t>Front</w:t>
-      </w:r>
-      <w:proofErr w:type="spellEnd"/>
-      <w:r>
-        <w:t>-Office</w:t>
+        <w:t xml:space="preserve"> – Requisitos funcionais Front-Office</w:t>
       </w:r>
       <w:bookmarkEnd w:id="23"/>
     </w:p>
@@ -10284,15 +10160,7 @@
               <w:t>O utilizador deve conseguir aceder a uma página com informações uteis e importantes</w:t>
             </w:r>
             <w:r>
-              <w:t xml:space="preserve"> (secção de </w:t>
-            </w:r>
-            <w:proofErr w:type="spellStart"/>
-            <w:r>
-              <w:t>faq</w:t>
-            </w:r>
-            <w:proofErr w:type="spellEnd"/>
-            <w:r>
-              <w:t>)</w:t>
+              <w:t xml:space="preserve"> (secção de faq)</w:t>
             </w:r>
           </w:p>
         </w:tc>
@@ -10793,14 +10661,9 @@
         </w:r>
       </w:fldSimple>
       <w:r>
-        <w:t xml:space="preserve"> – Requisitos funcionais </w:t>
-      </w:r>
-      <w:proofErr w:type="spellStart"/>
-      <w:r>
-        <w:t>Back-Office</w:t>
+        <w:t xml:space="preserve"> – Requisitos funcionais Back-Office</w:t>
       </w:r>
       <w:bookmarkEnd w:id="24"/>
-      <w:proofErr w:type="spellEnd"/>
     </w:p>
     <w:tbl>
       <w:tblPr>
@@ -11740,13 +11603,13 @@
               <w:cnfStyle w:val="000000000000" w:firstRow="0" w:lastRow="0" w:firstColumn="0" w:lastColumn="0" w:oddVBand="0" w:evenVBand="0" w:oddHBand="0" w:evenHBand="0" w:firstRowFirstColumn="0" w:firstRowLastColumn="0" w:lastRowFirstColumn="0" w:lastRowLastColumn="0"/>
             </w:pPr>
             <w:r>
-              <w:t>O administrador deve conseguir eliminar</w:t>
-            </w:r>
-            <w:r>
-              <w:t>/desativar</w:t>
-            </w:r>
-            <w:r>
-              <w:t xml:space="preserve"> um método de expedição se não tiver qualquer registo associado</w:t>
+              <w:t xml:space="preserve">O administrador deve conseguir </w:t>
+            </w:r>
+            <w:r>
+              <w:t>desativar</w:t>
+            </w:r>
+            <w:r>
+              <w:t xml:space="preserve"> um método de expedição </w:t>
             </w:r>
           </w:p>
         </w:tc>
@@ -11865,13 +11728,13 @@
               <w:cnfStyle w:val="000000000000" w:firstRow="0" w:lastRow="0" w:firstColumn="0" w:lastColumn="0" w:oddVBand="0" w:evenVBand="0" w:oddHBand="0" w:evenHBand="0" w:firstRowFirstColumn="0" w:firstRowLastColumn="0" w:lastRowFirstColumn="0" w:lastRowLastColumn="0"/>
             </w:pPr>
             <w:r>
-              <w:t>O administrador deve conseguir eliminar</w:t>
-            </w:r>
-            <w:r>
-              <w:t>/desativar</w:t>
-            </w:r>
-            <w:r>
-              <w:t xml:space="preserve"> um método de pagamento se este não tiver qualquer registo associado</w:t>
+              <w:t xml:space="preserve">O administrador deve conseguir </w:t>
+            </w:r>
+            <w:r>
+              <w:t>desativar</w:t>
+            </w:r>
+            <w:r>
+              <w:t xml:space="preserve"> um método de pagamento </w:t>
             </w:r>
           </w:p>
         </w:tc>
@@ -12158,10 +12021,10 @@
               <w:cnfStyle w:val="000000100000" w:firstRow="0" w:lastRow="0" w:firstColumn="0" w:lastColumn="0" w:oddVBand="0" w:evenVBand="0" w:oddHBand="1" w:evenHBand="0" w:firstRowFirstColumn="0" w:firstRowLastColumn="0" w:lastRowFirstColumn="0" w:lastRowLastColumn="0"/>
             </w:pPr>
             <w:r>
-              <w:t>O gestor deve conseguir eliminar</w:t>
-            </w:r>
-            <w:r>
-              <w:t>/desativar</w:t>
+              <w:t xml:space="preserve">O gestor deve conseguir </w:t>
+            </w:r>
+            <w:r>
+              <w:t>desativar</w:t>
             </w:r>
             <w:r>
               <w:t xml:space="preserve"> um produto que não possua qualquer ligação com uma encomenda</w:t>
@@ -13579,11 +13442,9 @@
               <w:jc w:val="center"/>
               <w:cnfStyle w:val="100000000000" w:firstRow="1" w:lastRow="0" w:firstColumn="0" w:lastColumn="0" w:oddVBand="0" w:evenVBand="0" w:oddHBand="0" w:evenHBand="0" w:firstRowFirstColumn="0" w:firstRowLastColumn="0" w:lastRowFirstColumn="0" w:lastRowLastColumn="0"/>
             </w:pPr>
-            <w:proofErr w:type="spellStart"/>
             <w:r>
               <w:t>Admin</w:t>
             </w:r>
-            <w:proofErr w:type="spellEnd"/>
           </w:p>
         </w:tc>
         <w:tc>
@@ -15297,15 +15158,7 @@
               <w:cnfStyle w:val="000000100000" w:firstRow="0" w:lastRow="0" w:firstColumn="0" w:lastColumn="0" w:oddVBand="0" w:evenVBand="0" w:oddHBand="1" w:evenHBand="0" w:firstRowFirstColumn="0" w:firstRowLastColumn="0" w:lastRowFirstColumn="0" w:lastRowLastColumn="0"/>
             </w:pPr>
             <w:r>
-              <w:t xml:space="preserve">O utilizador deve conseguir aceder a uma página com informações uteis e importantes (secção de </w:t>
-            </w:r>
-            <w:proofErr w:type="spellStart"/>
-            <w:r>
-              <w:t>faq</w:t>
-            </w:r>
-            <w:proofErr w:type="spellEnd"/>
-            <w:r>
-              <w:t>)</w:t>
+              <w:t>O utilizador deve conseguir aceder a uma página com informações uteis e importantes (secção de faq)</w:t>
             </w:r>
           </w:p>
         </w:tc>
@@ -19763,7 +19616,6 @@
             <w:r>
               <w:t xml:space="preserve"> uma </w:t>
             </w:r>
-            <w:proofErr w:type="spellStart"/>
             <w:r>
               <w:rPr>
                 <w:i/>
@@ -19771,7 +19623,6 @@
               </w:rPr>
               <w:t>navbar</w:t>
             </w:r>
-            <w:proofErr w:type="spellEnd"/>
             <w:r>
               <w:t xml:space="preserve"> para fácil acesso as diferentes categorias da aplicação</w:t>
             </w:r>
@@ -19861,31 +19712,13 @@
             <w:r>
               <w:t xml:space="preserve">deve ser apelativa e </w:t>
             </w:r>
-            <w:proofErr w:type="spellStart"/>
             <w:r>
               <w:rPr>
                 <w:i/>
                 <w:iCs/>
               </w:rPr>
-              <w:t>user</w:t>
-            </w:r>
-            <w:proofErr w:type="spellEnd"/>
-            <w:r>
-              <w:rPr>
-                <w:i/>
-                <w:iCs/>
-              </w:rPr>
-              <w:t xml:space="preserve"> </w:t>
-            </w:r>
-            <w:proofErr w:type="spellStart"/>
-            <w:r>
-              <w:rPr>
-                <w:i/>
-                <w:iCs/>
-              </w:rPr>
-              <w:t>friendly</w:t>
-            </w:r>
-            <w:proofErr w:type="spellEnd"/>
+              <w:t>user friendly</w:t>
+            </w:r>
           </w:p>
         </w:tc>
         <w:tc>
@@ -20113,21 +19946,12 @@
             <w:r>
               <w:t xml:space="preserve">As </w:t>
             </w:r>
-            <w:proofErr w:type="spellStart"/>
             <w:r>
               <w:rPr>
                 <w:i/>
                 <w:iCs/>
               </w:rPr>
-              <w:t>user</w:t>
-            </w:r>
-            <w:proofErr w:type="spellEnd"/>
-            <w:r>
-              <w:rPr>
-                <w:i/>
-                <w:iCs/>
-              </w:rPr>
-              <w:t xml:space="preserve"> interfaces</w:t>
+              <w:t>user interfaces</w:t>
             </w:r>
             <w:r>
               <w:t xml:space="preserve"> </w:t>
@@ -21449,128 +21273,99 @@
             <w:r>
               <w:t xml:space="preserve"> para aplicação mobile e utilização da </w:t>
             </w:r>
-            <w:proofErr w:type="spellStart"/>
             <w:r>
               <w:rPr>
                 <w:i/>
                 <w:iCs/>
               </w:rPr>
-              <w:t>framework</w:t>
-            </w:r>
-            <w:proofErr w:type="spellEnd"/>
+              <w:t>framework Yii 2</w:t>
+            </w:r>
+            <w:r>
+              <w:t xml:space="preserve"> (</w:t>
+            </w:r>
             <w:r>
               <w:rPr>
                 <w:i/>
                 <w:iCs/>
               </w:rPr>
-              <w:t xml:space="preserve"> </w:t>
-            </w:r>
-            <w:proofErr w:type="spellStart"/>
+              <w:t>php</w:t>
+            </w:r>
+            <w:r>
+              <w:t>) para o website.</w:t>
+            </w:r>
+          </w:p>
+        </w:tc>
+        <w:tc>
+          <w:tcPr>
+            <w:tcW w:w="1779" w:type="dxa"/>
+          </w:tcPr>
+          <w:p>
+            <w:pPr>
+              <w:jc w:val="center"/>
+              <w:cnfStyle w:val="000000100000" w:firstRow="0" w:lastRow="0" w:firstColumn="0" w:lastColumn="0" w:oddVBand="0" w:evenVBand="0" w:oddHBand="1" w:evenHBand="0" w:firstRowFirstColumn="0" w:firstRowLastColumn="0" w:lastRowFirstColumn="0" w:lastRowLastColumn="0"/>
+            </w:pPr>
+            <w:r>
+              <w:t>Desenvolvimento</w:t>
+            </w:r>
+          </w:p>
+        </w:tc>
+        <w:tc>
+          <w:tcPr>
+            <w:tcW w:w="1172" w:type="dxa"/>
+          </w:tcPr>
+          <w:p>
+            <w:pPr>
+              <w:jc w:val="center"/>
+              <w:cnfStyle w:val="000000100000" w:firstRow="0" w:lastRow="0" w:firstColumn="0" w:lastColumn="0" w:oddVBand="0" w:evenVBand="0" w:oddHBand="1" w:evenHBand="0" w:firstRowFirstColumn="0" w:firstRowLastColumn="0" w:lastRowFirstColumn="0" w:lastRowLastColumn="0"/>
+            </w:pPr>
+            <w:r>
+              <w:t>Alta</w:t>
+            </w:r>
+          </w:p>
+        </w:tc>
+      </w:tr>
+      <w:tr>
+        <w:tc>
+          <w:tcPr>
+            <w:cnfStyle w:val="001000000000" w:firstRow="0" w:lastRow="0" w:firstColumn="1" w:lastColumn="0" w:oddVBand="0" w:evenVBand="0" w:oddHBand="0" w:evenHBand="0" w:firstRowFirstColumn="0" w:firstRowLastColumn="0" w:lastRowFirstColumn="0" w:lastRowLastColumn="0"/>
+            <w:tcW w:w="1092" w:type="dxa"/>
+          </w:tcPr>
+          <w:p>
+            <w:r>
+              <w:rPr>
+                <w:b w:val="0"/>
+                <w:bCs w:val="0"/>
+              </w:rPr>
+              <w:t>RNF-</w:t>
+            </w:r>
+            <w:r>
+              <w:rPr>
+                <w:b w:val="0"/>
+                <w:bCs w:val="0"/>
+              </w:rPr>
+              <w:t>22</w:t>
+            </w:r>
+          </w:p>
+        </w:tc>
+        <w:tc>
+          <w:tcPr>
+            <w:tcW w:w="5313" w:type="dxa"/>
+          </w:tcPr>
+          <w:p>
+            <w:pPr>
+              <w:jc w:val="left"/>
+              <w:cnfStyle w:val="000000000000" w:firstRow="0" w:lastRow="0" w:firstColumn="0" w:lastColumn="0" w:oddVBand="0" w:evenVBand="0" w:oddHBand="0" w:evenHBand="0" w:firstRowFirstColumn="0" w:firstRowLastColumn="0" w:lastRowFirstColumn="0" w:lastRowLastColumn="0"/>
+            </w:pPr>
+            <w:r>
+              <w:t xml:space="preserve">A base de dados deverá ser desenvolvida utilizando </w:t>
+            </w:r>
             <w:r>
               <w:rPr>
                 <w:i/>
                 <w:iCs/>
               </w:rPr>
-              <w:t>Yii</w:t>
-            </w:r>
-            <w:proofErr w:type="spellEnd"/>
-            <w:r>
-              <w:rPr>
-                <w:i/>
-                <w:iCs/>
-              </w:rPr>
-              <w:t xml:space="preserve"> 2</w:t>
-            </w:r>
-            <w:r>
-              <w:t xml:space="preserve"> (</w:t>
-            </w:r>
-            <w:proofErr w:type="spellStart"/>
-            <w:r>
-              <w:rPr>
-                <w:i/>
-                <w:iCs/>
-              </w:rPr>
-              <w:t>php</w:t>
-            </w:r>
-            <w:proofErr w:type="spellEnd"/>
-            <w:r>
-              <w:t>) para o website.</w:t>
-            </w:r>
-          </w:p>
-        </w:tc>
-        <w:tc>
-          <w:tcPr>
-            <w:tcW w:w="1779" w:type="dxa"/>
-          </w:tcPr>
-          <w:p>
-            <w:pPr>
-              <w:jc w:val="center"/>
-              <w:cnfStyle w:val="000000100000" w:firstRow="0" w:lastRow="0" w:firstColumn="0" w:lastColumn="0" w:oddVBand="0" w:evenVBand="0" w:oddHBand="1" w:evenHBand="0" w:firstRowFirstColumn="0" w:firstRowLastColumn="0" w:lastRowFirstColumn="0" w:lastRowLastColumn="0"/>
-            </w:pPr>
-            <w:r>
-              <w:t>Desenvolvimento</w:t>
-            </w:r>
-          </w:p>
-        </w:tc>
-        <w:tc>
-          <w:tcPr>
-            <w:tcW w:w="1172" w:type="dxa"/>
-          </w:tcPr>
-          <w:p>
-            <w:pPr>
-              <w:jc w:val="center"/>
-              <w:cnfStyle w:val="000000100000" w:firstRow="0" w:lastRow="0" w:firstColumn="0" w:lastColumn="0" w:oddVBand="0" w:evenVBand="0" w:oddHBand="1" w:evenHBand="0" w:firstRowFirstColumn="0" w:firstRowLastColumn="0" w:lastRowFirstColumn="0" w:lastRowLastColumn="0"/>
-            </w:pPr>
-            <w:r>
-              <w:t>Alta</w:t>
-            </w:r>
-          </w:p>
-        </w:tc>
-      </w:tr>
-      <w:tr>
-        <w:tc>
-          <w:tcPr>
-            <w:cnfStyle w:val="001000000000" w:firstRow="0" w:lastRow="0" w:firstColumn="1" w:lastColumn="0" w:oddVBand="0" w:evenVBand="0" w:oddHBand="0" w:evenHBand="0" w:firstRowFirstColumn="0" w:firstRowLastColumn="0" w:lastRowFirstColumn="0" w:lastRowLastColumn="0"/>
-            <w:tcW w:w="1092" w:type="dxa"/>
-          </w:tcPr>
-          <w:p>
-            <w:r>
-              <w:rPr>
-                <w:b w:val="0"/>
-                <w:bCs w:val="0"/>
-              </w:rPr>
-              <w:t>RNF-</w:t>
-            </w:r>
-            <w:r>
-              <w:rPr>
-                <w:b w:val="0"/>
-                <w:bCs w:val="0"/>
-              </w:rPr>
-              <w:t>22</w:t>
-            </w:r>
-          </w:p>
-        </w:tc>
-        <w:tc>
-          <w:tcPr>
-            <w:tcW w:w="5313" w:type="dxa"/>
-          </w:tcPr>
-          <w:p>
-            <w:pPr>
-              <w:jc w:val="left"/>
-              <w:cnfStyle w:val="000000000000" w:firstRow="0" w:lastRow="0" w:firstColumn="0" w:lastColumn="0" w:oddVBand="0" w:evenVBand="0" w:oddHBand="0" w:evenHBand="0" w:firstRowFirstColumn="0" w:firstRowLastColumn="0" w:lastRowFirstColumn="0" w:lastRowLastColumn="0"/>
-            </w:pPr>
-            <w:r>
-              <w:t xml:space="preserve">A base de dados deverá ser desenvolvida utilizando </w:t>
-            </w:r>
-            <w:proofErr w:type="spellStart"/>
-            <w:r>
-              <w:rPr>
-                <w:i/>
-                <w:iCs/>
-              </w:rPr>
               <w:t>sql</w:t>
             </w:r>
-            <w:proofErr w:type="spellEnd"/>
           </w:p>
         </w:tc>
         <w:tc>
@@ -21664,7 +21459,6 @@
             <w:r>
               <w:t xml:space="preserve"> e </w:t>
             </w:r>
-            <w:proofErr w:type="spellStart"/>
             <w:r>
               <w:rPr>
                 <w:i/>
@@ -21672,7 +21466,6 @@
               </w:rPr>
               <w:t>MacOS</w:t>
             </w:r>
-            <w:proofErr w:type="spellEnd"/>
           </w:p>
         </w:tc>
         <w:tc>
@@ -21888,22 +21681,12 @@
       </w:pPr>
       <w:bookmarkStart w:id="29" w:name="_Ref117000384"/>
       <w:bookmarkStart w:id="30" w:name="_Toc118722197"/>
-      <w:proofErr w:type="spellStart"/>
       <w:r>
         <w:lastRenderedPageBreak/>
-        <w:t>User</w:t>
-      </w:r>
-      <w:proofErr w:type="spellEnd"/>
-      <w:r>
-        <w:t xml:space="preserve"> </w:t>
-      </w:r>
-      <w:proofErr w:type="spellStart"/>
-      <w:r>
-        <w:t>Stories</w:t>
+        <w:t>User Stories</w:t>
       </w:r>
       <w:bookmarkEnd w:id="29"/>
       <w:bookmarkEnd w:id="30"/>
-      <w:proofErr w:type="spellEnd"/>
     </w:p>
     <w:p>
       <w:pPr>
@@ -21913,45 +21696,13 @@
         <w:t>Esta secção encontra-se dividida em dois pontos: Aplicação Web</w:t>
       </w:r>
       <w:r>
-        <w:t xml:space="preserve"> com todos os </w:t>
-      </w:r>
-      <w:proofErr w:type="spellStart"/>
-      <w:r>
-        <w:t>User</w:t>
-      </w:r>
-      <w:proofErr w:type="spellEnd"/>
-      <w:r>
-        <w:t xml:space="preserve"> </w:t>
-      </w:r>
-      <w:proofErr w:type="spellStart"/>
-      <w:r>
-        <w:t>Stories</w:t>
-      </w:r>
-      <w:proofErr w:type="spellEnd"/>
-      <w:r>
-        <w:t xml:space="preserve"> correspondentes à aplicação web,</w:t>
+        <w:t xml:space="preserve"> com todos os User Stories correspondentes à aplicação web,</w:t>
       </w:r>
       <w:r>
         <w:t xml:space="preserve"> e aplicação Móvel</w:t>
       </w:r>
       <w:r>
-        <w:t xml:space="preserve"> com os </w:t>
-      </w:r>
-      <w:proofErr w:type="spellStart"/>
-      <w:r>
-        <w:t>User</w:t>
-      </w:r>
-      <w:proofErr w:type="spellEnd"/>
-      <w:r>
-        <w:t xml:space="preserve"> </w:t>
-      </w:r>
-      <w:proofErr w:type="spellStart"/>
-      <w:r>
-        <w:t>Stories</w:t>
-      </w:r>
-      <w:proofErr w:type="spellEnd"/>
-      <w:r>
-        <w:t xml:space="preserve"> correspondentes à aplicação em android</w:t>
+        <w:t xml:space="preserve"> com os User Stories correspondentes à aplicação em android</w:t>
       </w:r>
       <w:r>
         <w:t>.</w:t>
@@ -21962,23 +21713,7 @@
         <w:ind w:firstLine="431"/>
       </w:pPr>
       <w:r>
-        <w:t xml:space="preserve">Os </w:t>
-      </w:r>
-      <w:proofErr w:type="spellStart"/>
-      <w:r>
-        <w:t>User</w:t>
-      </w:r>
-      <w:proofErr w:type="spellEnd"/>
-      <w:r>
-        <w:t xml:space="preserve"> </w:t>
-      </w:r>
-      <w:proofErr w:type="spellStart"/>
-      <w:r>
-        <w:t>Stories</w:t>
-      </w:r>
-      <w:proofErr w:type="spellEnd"/>
-      <w:r>
-        <w:t xml:space="preserve"> são baseados nos requisitos funcionais descritos na secção anterior.</w:t>
+        <w:t>Os User Stories são baseados nos requisitos funcionais descritos na secção anterior.</w:t>
       </w:r>
     </w:p>
     <w:p>
@@ -22216,17 +21951,8 @@
                 <w:b w:val="0"/>
                 <w:bCs w:val="0"/>
               </w:rPr>
-              <w:t xml:space="preserve">Realizar </w:t>
-            </w:r>
-            <w:proofErr w:type="spellStart"/>
-            <w:r>
-              <w:rPr>
-                <w:b w:val="0"/>
-                <w:bCs w:val="0"/>
-              </w:rPr>
-              <w:t>signup</w:t>
-            </w:r>
-            <w:proofErr w:type="spellEnd"/>
+              <w:t>Realizar signup</w:t>
+            </w:r>
           </w:p>
         </w:tc>
         <w:tc>
@@ -22272,17 +21998,8 @@
                 <w:b w:val="0"/>
                 <w:bCs w:val="0"/>
               </w:rPr>
-              <w:t xml:space="preserve">Como utilizador não autenticado quero poder realizar </w:t>
-            </w:r>
-            <w:proofErr w:type="spellStart"/>
-            <w:r>
-              <w:rPr>
-                <w:b w:val="0"/>
-                <w:bCs w:val="0"/>
-              </w:rPr>
-              <w:t>signup</w:t>
-            </w:r>
-            <w:proofErr w:type="spellEnd"/>
+              <w:t>Como utilizador não autenticado quero poder realizar signup</w:t>
+            </w:r>
           </w:p>
           <w:p>
             <w:r>
@@ -22411,23 +22128,7 @@
                 <w:b w:val="0"/>
                 <w:bCs w:val="0"/>
               </w:rPr>
-              <w:t xml:space="preserve"> tem </w:t>
-            </w:r>
-            <w:proofErr w:type="gramStart"/>
-            <w:r>
-              <w:rPr>
-                <w:b w:val="0"/>
-                <w:bCs w:val="0"/>
-              </w:rPr>
-              <w:t>que</w:t>
-            </w:r>
-            <w:proofErr w:type="gramEnd"/>
-            <w:r>
-              <w:rPr>
-                <w:b w:val="0"/>
-                <w:bCs w:val="0"/>
-              </w:rPr>
-              <w:t xml:space="preserve"> possuir, no mínimo, quatro caracteres</w:t>
+              <w:t xml:space="preserve"> tem que possuir, no mínimo, quatro caracteres</w:t>
             </w:r>
           </w:p>
           <w:p>
@@ -22696,17 +22397,8 @@
                 <w:b w:val="0"/>
                 <w:bCs w:val="0"/>
               </w:rPr>
-              <w:t xml:space="preserve">4 – Realizar </w:t>
-            </w:r>
-            <w:proofErr w:type="spellStart"/>
-            <w:r>
-              <w:rPr>
-                <w:b w:val="0"/>
-                <w:bCs w:val="0"/>
-              </w:rPr>
-              <w:t>logout</w:t>
-            </w:r>
-            <w:proofErr w:type="spellEnd"/>
+              <w:t>4 – Realizar logout</w:t>
+            </w:r>
           </w:p>
         </w:tc>
         <w:tc>
@@ -22794,23 +22486,7 @@
                 <w:b w:val="0"/>
                 <w:bCs w:val="0"/>
               </w:rPr>
-              <w:t xml:space="preserve">O utilizador tem </w:t>
-            </w:r>
-            <w:proofErr w:type="gramStart"/>
-            <w:r>
-              <w:rPr>
-                <w:b w:val="0"/>
-                <w:bCs w:val="0"/>
-              </w:rPr>
-              <w:t>que</w:t>
-            </w:r>
-            <w:proofErr w:type="gramEnd"/>
-            <w:r>
-              <w:rPr>
-                <w:b w:val="0"/>
-                <w:bCs w:val="0"/>
-              </w:rPr>
-              <w:t xml:space="preserve"> estar obrigatoriamente autenticado no sistema</w:t>
+              <w:t>O utilizador tem que estar obrigatoriamente autenticado no sistema</w:t>
             </w:r>
           </w:p>
         </w:tc>
@@ -26081,23 +25757,7 @@
                 <w:b w:val="0"/>
                 <w:bCs w:val="0"/>
               </w:rPr>
-              <w:t xml:space="preserve">Ao criar um distrito, o campo designação tem </w:t>
-            </w:r>
-            <w:proofErr w:type="gramStart"/>
-            <w:r>
-              <w:rPr>
-                <w:b w:val="0"/>
-                <w:bCs w:val="0"/>
-              </w:rPr>
-              <w:t>que</w:t>
-            </w:r>
-            <w:proofErr w:type="gramEnd"/>
-            <w:r>
-              <w:rPr>
-                <w:b w:val="0"/>
-                <w:bCs w:val="0"/>
-              </w:rPr>
-              <w:t xml:space="preserve"> ser obrigatoriamente </w:t>
+              <w:t xml:space="preserve">Ao criar um distrito, o campo designação tem que ser obrigatoriamente </w:t>
             </w:r>
             <w:r>
               <w:rPr>
@@ -26310,23 +25970,7 @@
                 <w:b w:val="0"/>
                 <w:bCs w:val="0"/>
               </w:rPr>
-              <w:t xml:space="preserve">tem </w:t>
-            </w:r>
-            <w:proofErr w:type="gramStart"/>
-            <w:r>
-              <w:rPr>
-                <w:b w:val="0"/>
-                <w:bCs w:val="0"/>
-              </w:rPr>
-              <w:t>que</w:t>
-            </w:r>
-            <w:proofErr w:type="gramEnd"/>
-            <w:r>
-              <w:rPr>
-                <w:b w:val="0"/>
-                <w:bCs w:val="0"/>
-              </w:rPr>
-              <w:t xml:space="preserve"> ser obrigatoriamente preenchido</w:t>
+              <w:t>tem que ser obrigatoriamente preenchido</w:t>
             </w:r>
           </w:p>
           <w:p>
@@ -26518,23 +26162,7 @@
                 <w:b w:val="0"/>
                 <w:bCs w:val="0"/>
               </w:rPr>
-              <w:t xml:space="preserve">Ao criar um método de expedição, o campo designação, custo e duração tem </w:t>
-            </w:r>
-            <w:proofErr w:type="gramStart"/>
-            <w:r>
-              <w:rPr>
-                <w:b w:val="0"/>
-                <w:bCs w:val="0"/>
-              </w:rPr>
-              <w:t>que</w:t>
-            </w:r>
-            <w:proofErr w:type="gramEnd"/>
-            <w:r>
-              <w:rPr>
-                <w:b w:val="0"/>
-                <w:bCs w:val="0"/>
-              </w:rPr>
-              <w:t xml:space="preserve"> ser obrigatoriamente preenchido</w:t>
+              <w:t>Ao criar um método de expedição, o campo designação, custo e duração tem que ser obrigatoriamente preenchido</w:t>
             </w:r>
           </w:p>
           <w:p>
@@ -26699,23 +26327,7 @@
                 <w:b w:val="0"/>
                 <w:bCs w:val="0"/>
               </w:rPr>
-              <w:t xml:space="preserve">, o campo designação tem </w:t>
-            </w:r>
-            <w:proofErr w:type="gramStart"/>
-            <w:r>
-              <w:rPr>
-                <w:b w:val="0"/>
-                <w:bCs w:val="0"/>
-              </w:rPr>
-              <w:t>que</w:t>
-            </w:r>
-            <w:proofErr w:type="gramEnd"/>
-            <w:r>
-              <w:rPr>
-                <w:b w:val="0"/>
-                <w:bCs w:val="0"/>
-              </w:rPr>
-              <w:t xml:space="preserve"> ser obrigatoriamente preenchido</w:t>
+              <w:t>, o campo designação tem que ser obrigatoriamente preenchido</w:t>
             </w:r>
           </w:p>
           <w:p>
@@ -26988,23 +26600,7 @@
                 <w:b w:val="0"/>
                 <w:bCs w:val="0"/>
               </w:rPr>
-              <w:t xml:space="preserve">O stock tem </w:t>
-            </w:r>
-            <w:proofErr w:type="gramStart"/>
-            <w:r>
-              <w:rPr>
-                <w:b w:val="0"/>
-                <w:bCs w:val="0"/>
-              </w:rPr>
-              <w:t>que</w:t>
-            </w:r>
-            <w:proofErr w:type="gramEnd"/>
-            <w:r>
-              <w:rPr>
-                <w:b w:val="0"/>
-                <w:bCs w:val="0"/>
-              </w:rPr>
-              <w:t xml:space="preserve"> ser obrigatoriamente um </w:t>
+              <w:t xml:space="preserve">O stock tem que ser obrigatoriamente um </w:t>
             </w:r>
             <w:r>
               <w:rPr>
@@ -27142,23 +26738,7 @@
                 <w:b w:val="0"/>
                 <w:bCs w:val="0"/>
               </w:rPr>
-              <w:t xml:space="preserve">O stock do produto tem </w:t>
-            </w:r>
-            <w:proofErr w:type="gramStart"/>
-            <w:r>
-              <w:rPr>
-                <w:b w:val="0"/>
-                <w:bCs w:val="0"/>
-              </w:rPr>
-              <w:t>que</w:t>
-            </w:r>
-            <w:proofErr w:type="gramEnd"/>
-            <w:r>
-              <w:rPr>
-                <w:b w:val="0"/>
-                <w:bCs w:val="0"/>
-              </w:rPr>
-              <w:t xml:space="preserve"> ser obrigatoriamente um </w:t>
+              <w:t xml:space="preserve">O stock do produto tem que ser obrigatoriamente um </w:t>
             </w:r>
             <w:r>
               <w:rPr>
@@ -27212,23 +26792,7 @@
                 <w:b w:val="0"/>
                 <w:bCs w:val="0"/>
               </w:rPr>
-              <w:t xml:space="preserve">O produto tem </w:t>
-            </w:r>
-            <w:proofErr w:type="gramStart"/>
-            <w:r>
-              <w:rPr>
-                <w:b w:val="0"/>
-                <w:bCs w:val="0"/>
-              </w:rPr>
-              <w:t>que</w:t>
-            </w:r>
-            <w:proofErr w:type="gramEnd"/>
-            <w:r>
-              <w:rPr>
-                <w:b w:val="0"/>
-                <w:bCs w:val="0"/>
-              </w:rPr>
-              <w:t xml:space="preserve"> ter um tipo de produto associado</w:t>
+              <w:t>O produto tem que ter um tipo de produto associado</w:t>
             </w:r>
           </w:p>
         </w:tc>
@@ -27358,23 +26922,7 @@
                 <w:b w:val="0"/>
                 <w:bCs w:val="0"/>
               </w:rPr>
-              <w:t xml:space="preserve">O produto tem </w:t>
-            </w:r>
-            <w:proofErr w:type="gramStart"/>
-            <w:r>
-              <w:rPr>
-                <w:b w:val="0"/>
-                <w:bCs w:val="0"/>
-              </w:rPr>
-              <w:t>que</w:t>
-            </w:r>
-            <w:proofErr w:type="gramEnd"/>
-            <w:r>
-              <w:rPr>
-                <w:b w:val="0"/>
-                <w:bCs w:val="0"/>
-              </w:rPr>
-              <w:t xml:space="preserve"> ter um tipo de produto associado</w:t>
+              <w:t>O produto tem que ter um tipo de produto associado</w:t>
             </w:r>
           </w:p>
         </w:tc>
@@ -27602,23 +27150,7 @@
                 <w:b w:val="0"/>
                 <w:bCs w:val="0"/>
               </w:rPr>
-              <w:t xml:space="preserve">Ao criar um tipo de produtos o campo designação tem </w:t>
-            </w:r>
-            <w:proofErr w:type="gramStart"/>
-            <w:r>
-              <w:rPr>
-                <w:b w:val="0"/>
-                <w:bCs w:val="0"/>
-              </w:rPr>
-              <w:t>que</w:t>
-            </w:r>
-            <w:proofErr w:type="gramEnd"/>
-            <w:r>
-              <w:rPr>
-                <w:b w:val="0"/>
-                <w:bCs w:val="0"/>
-              </w:rPr>
-              <w:t xml:space="preserve"> ser obrigatoriamente preenchido</w:t>
+              <w:t>Ao criar um tipo de produtos o campo designação tem que ser obrigatoriamente preenchido</w:t>
             </w:r>
           </w:p>
           <w:p>
@@ -27865,17 +27397,8 @@
                 <w:b w:val="0"/>
                 <w:bCs w:val="0"/>
               </w:rPr>
-              <w:t xml:space="preserve">US37 – Realizar </w:t>
-            </w:r>
-            <w:proofErr w:type="spellStart"/>
-            <w:r>
-              <w:rPr>
-                <w:b w:val="0"/>
-                <w:bCs w:val="0"/>
-              </w:rPr>
-              <w:t>logout</w:t>
-            </w:r>
-            <w:proofErr w:type="spellEnd"/>
+              <w:t>US37 – Realizar logout</w:t>
+            </w:r>
           </w:p>
         </w:tc>
         <w:tc>
@@ -27954,23 +27477,7 @@
                 <w:b w:val="0"/>
                 <w:bCs w:val="0"/>
               </w:rPr>
-              <w:t xml:space="preserve">Para ter a hipótese de realizar o </w:t>
-            </w:r>
-            <w:proofErr w:type="spellStart"/>
-            <w:r>
-              <w:rPr>
-                <w:b w:val="0"/>
-                <w:bCs w:val="0"/>
-              </w:rPr>
-              <w:t>logout</w:t>
-            </w:r>
-            <w:proofErr w:type="spellEnd"/>
-            <w:r>
-              <w:rPr>
-                <w:b w:val="0"/>
-                <w:bCs w:val="0"/>
-              </w:rPr>
-              <w:t xml:space="preserve"> o utilizador precisa de estar autenticado no sistema </w:t>
+              <w:t xml:space="preserve">Para ter a hipótese de realizar o logout o utilizador precisa de estar autenticado no sistema </w:t>
             </w:r>
           </w:p>
         </w:tc>
@@ -29588,22 +29095,12 @@
       </w:pPr>
       <w:bookmarkStart w:id="37" w:name="_Ref117000409"/>
       <w:bookmarkStart w:id="38" w:name="_Toc118722201"/>
-      <w:proofErr w:type="spellStart"/>
       <w:r>
         <w:lastRenderedPageBreak/>
-        <w:t>Wireframes</w:t>
-      </w:r>
-      <w:proofErr w:type="spellEnd"/>
-      <w:r>
-        <w:t>/</w:t>
-      </w:r>
-      <w:proofErr w:type="spellStart"/>
-      <w:r>
-        <w:t>Mockups</w:t>
+        <w:t>Wireframes/Mockups</w:t>
       </w:r>
       <w:bookmarkEnd w:id="37"/>
       <w:bookmarkEnd w:id="38"/>
-      <w:proofErr w:type="spellEnd"/>
     </w:p>
     <w:p/>
     <w:p>
@@ -29696,15 +29193,7 @@
         </w:r>
       </w:fldSimple>
       <w:r>
-        <w:t xml:space="preserve"> - </w:t>
-      </w:r>
-      <w:proofErr w:type="spellStart"/>
-      <w:r>
-        <w:t>WebApp</w:t>
-      </w:r>
-      <w:proofErr w:type="spellEnd"/>
-      <w:r>
-        <w:t xml:space="preserve"> – Login</w:t>
+        <w:t xml:space="preserve"> - WebApp – Login</w:t>
       </w:r>
       <w:bookmarkEnd w:id="40"/>
     </w:p>
@@ -29790,15 +29279,7 @@
         </w:r>
       </w:fldSimple>
       <w:r>
-        <w:t xml:space="preserve">- </w:t>
-      </w:r>
-      <w:proofErr w:type="spellStart"/>
-      <w:r>
-        <w:t>WebApp</w:t>
-      </w:r>
-      <w:proofErr w:type="spellEnd"/>
-      <w:r>
-        <w:t xml:space="preserve"> -</w:t>
+        <w:t>- WebApp -</w:t>
       </w:r>
       <w:r>
         <w:t xml:space="preserve"> Visualizar perfil</w:t>
@@ -29888,15 +29369,7 @@
         </w:r>
       </w:fldSimple>
       <w:r>
-        <w:t xml:space="preserve">- </w:t>
-      </w:r>
-      <w:proofErr w:type="spellStart"/>
-      <w:r>
-        <w:t>WebApp</w:t>
-      </w:r>
-      <w:proofErr w:type="spellEnd"/>
-      <w:r>
-        <w:t xml:space="preserve"> -</w:t>
+        <w:t>- WebApp -</w:t>
       </w:r>
       <w:r>
         <w:t xml:space="preserve"> </w:t>
@@ -29905,14 +29378,9 @@
         <w:t>índex</w:t>
       </w:r>
       <w:r>
-        <w:t xml:space="preserve"> </w:t>
-      </w:r>
-      <w:proofErr w:type="spellStart"/>
-      <w:r>
-        <w:t>frontend</w:t>
+        <w:t xml:space="preserve"> frontend</w:t>
       </w:r>
       <w:bookmarkEnd w:id="42"/>
-      <w:proofErr w:type="spellEnd"/>
     </w:p>
     <w:p>
       <w:pPr>
@@ -29996,15 +29464,7 @@
         </w:r>
       </w:fldSimple>
       <w:r>
-        <w:t xml:space="preserve">- </w:t>
-      </w:r>
-      <w:proofErr w:type="spellStart"/>
-      <w:r>
-        <w:t>WebApp</w:t>
-      </w:r>
-      <w:proofErr w:type="spellEnd"/>
-      <w:r>
-        <w:t xml:space="preserve"> -</w:t>
+        <w:t>- WebApp -</w:t>
       </w:r>
       <w:r>
         <w:t xml:space="preserve"> pesquisa de anúncios</w:t>
@@ -30096,15 +29556,7 @@
         </w:r>
       </w:fldSimple>
       <w:r>
-        <w:t xml:space="preserve">- </w:t>
-      </w:r>
-      <w:proofErr w:type="spellStart"/>
-      <w:r>
-        <w:t>WebApp</w:t>
-      </w:r>
-      <w:proofErr w:type="spellEnd"/>
-      <w:r>
-        <w:t xml:space="preserve"> </w:t>
+        <w:t xml:space="preserve">- WebApp </w:t>
       </w:r>
       <w:r>
         <w:t>– Adoção de um cão</w:t>
@@ -30185,15 +29637,7 @@
         </w:r>
       </w:fldSimple>
       <w:r>
-        <w:t xml:space="preserve">- </w:t>
-      </w:r>
-      <w:proofErr w:type="spellStart"/>
-      <w:r>
-        <w:t>WebApp</w:t>
-      </w:r>
-      <w:proofErr w:type="spellEnd"/>
-      <w:r>
-        <w:t xml:space="preserve"> -</w:t>
+        <w:t>- WebApp -</w:t>
       </w:r>
       <w:r>
         <w:t xml:space="preserve"> Consultar produtos (loja)</w:t>
@@ -30277,15 +29721,7 @@
         </w:r>
       </w:fldSimple>
       <w:r>
-        <w:t xml:space="preserve">- </w:t>
-      </w:r>
-      <w:proofErr w:type="spellStart"/>
-      <w:r>
-        <w:t>WebApp</w:t>
-      </w:r>
-      <w:proofErr w:type="spellEnd"/>
-      <w:r>
-        <w:t xml:space="preserve"> -</w:t>
+        <w:t>- WebApp -</w:t>
       </w:r>
       <w:r>
         <w:t xml:space="preserve"> Adicionar produto ao carrinho</w:t>
@@ -30485,14 +29921,9 @@
         </w:r>
       </w:fldSimple>
       <w:r>
-        <w:t xml:space="preserve">- </w:t>
-      </w:r>
-      <w:proofErr w:type="spellStart"/>
-      <w:r>
-        <w:t>Vlog</w:t>
+        <w:t>- Vlog</w:t>
       </w:r>
       <w:bookmarkEnd w:id="48"/>
-      <w:proofErr w:type="spellEnd"/>
     </w:p>
     <w:p>
       <w:pPr>
@@ -30687,21 +30118,8 @@
       <w:r>
         <w:t xml:space="preserve">- </w:t>
       </w:r>
-      <w:proofErr w:type="spellStart"/>
-      <w:r>
-        <w:t>WebApp</w:t>
-      </w:r>
-      <w:proofErr w:type="spellEnd"/>
-      <w:r>
-        <w:t xml:space="preserve"> – Criação de Produto (</w:t>
-      </w:r>
-      <w:proofErr w:type="spellStart"/>
-      <w:r>
-        <w:t>backend</w:t>
-      </w:r>
-      <w:proofErr w:type="spellEnd"/>
-      <w:r>
-        <w:t>)</w:t>
+      <w:r>
+        <w:t>WebApp – Criação de Produto (backend)</w:t>
       </w:r>
       <w:bookmarkEnd w:id="50"/>
     </w:p>
@@ -30795,21 +30213,8 @@
       <w:r>
         <w:t xml:space="preserve">- </w:t>
       </w:r>
-      <w:proofErr w:type="spellStart"/>
-      <w:r>
-        <w:t>WebApp</w:t>
-      </w:r>
-      <w:proofErr w:type="spellEnd"/>
-      <w:r>
-        <w:t xml:space="preserve"> – Gestão de Categorias (</w:t>
-      </w:r>
-      <w:proofErr w:type="spellStart"/>
-      <w:r>
-        <w:t>backend</w:t>
-      </w:r>
-      <w:proofErr w:type="spellEnd"/>
-      <w:r>
-        <w:t>)</w:t>
+      <w:r>
+        <w:t>WebApp – Gestão de Categorias (backend)</w:t>
       </w:r>
       <w:bookmarkEnd w:id="51"/>
     </w:p>
@@ -30909,27 +30314,14 @@
       <w:r>
         <w:t xml:space="preserve">- </w:t>
       </w:r>
-      <w:proofErr w:type="spellStart"/>
-      <w:r>
-        <w:t>WebApp</w:t>
-      </w:r>
-      <w:proofErr w:type="spellEnd"/>
-      <w:r>
-        <w:t xml:space="preserve"> – Gestão de </w:t>
+      <w:r>
+        <w:t xml:space="preserve">WebApp – Gestão de </w:t>
       </w:r>
       <w:r>
         <w:t>Distritos</w:t>
       </w:r>
       <w:r>
-        <w:t xml:space="preserve"> (</w:t>
-      </w:r>
-      <w:proofErr w:type="spellStart"/>
-      <w:r>
-        <w:t>backend</w:t>
-      </w:r>
-      <w:proofErr w:type="spellEnd"/>
-      <w:r>
-        <w:t>)</w:t>
+        <w:t xml:space="preserve"> (backend)</w:t>
       </w:r>
       <w:bookmarkEnd w:id="52"/>
     </w:p>
@@ -31023,24 +30415,11 @@
       <w:r>
         <w:t xml:space="preserve">- </w:t>
       </w:r>
-      <w:proofErr w:type="spellStart"/>
-      <w:r>
-        <w:t>WebApp</w:t>
-      </w:r>
-      <w:proofErr w:type="spellEnd"/>
-      <w:r>
-        <w:t xml:space="preserve"> – Gestão de Métodos de Pagamento</w:t>
-      </w:r>
-      <w:r>
-        <w:t xml:space="preserve"> (</w:t>
-      </w:r>
-      <w:proofErr w:type="spellStart"/>
-      <w:r>
-        <w:t>backend</w:t>
-      </w:r>
-      <w:proofErr w:type="spellEnd"/>
-      <w:r>
-        <w:t>)</w:t>
+      <w:r>
+        <w:t>WebApp – Gestão de Métodos de Pagamento</w:t>
+      </w:r>
+      <w:r>
+        <w:t xml:space="preserve"> (backend)</w:t>
       </w:r>
       <w:bookmarkEnd w:id="53"/>
     </w:p>
@@ -31144,15 +30523,7 @@
         <w:t>Web App – Gestão de Métodos de Expedição</w:t>
       </w:r>
       <w:r>
-        <w:t xml:space="preserve"> (</w:t>
-      </w:r>
-      <w:proofErr w:type="spellStart"/>
-      <w:r>
-        <w:t>backend</w:t>
-      </w:r>
-      <w:proofErr w:type="spellEnd"/>
-      <w:r>
-        <w:t>)</w:t>
+        <w:t xml:space="preserve"> (backend)</w:t>
       </w:r>
       <w:bookmarkEnd w:id="54"/>
     </w:p>

</xml_diff>